<commit_message>
creates number sources table and metadata
</commit_message>
<xml_diff>
--- a/metadata/methods.docx
+++ b/metadata/methods.docx
@@ -3,9 +3,28 @@
 <w:document xmlns:wpc="http://schemas.microsoft.com/office/word/2010/wordprocessingCanvas" xmlns:cx="http://schemas.microsoft.com/office/drawing/2014/chartex" xmlns:cx1="http://schemas.microsoft.com/office/drawing/2015/9/8/chartex" xmlns:cx2="http://schemas.microsoft.com/office/drawing/2015/10/21/chartex" xmlns:cx3="http://schemas.microsoft.com/office/drawing/2016/5/9/chartex" xmlns:cx4="http://schemas.microsoft.com/office/drawing/2016/5/10/chartex" xmlns:cx5="http://schemas.microsoft.com/office/drawing/2016/5/11/chartex" xmlns:cx6="http://schemas.microsoft.com/office/drawing/2016/5/12/chartex" xmlns:cx7="http://schemas.microsoft.com/office/drawing/2016/5/13/chartex" xmlns:cx8="http://schemas.microsoft.com/office/drawing/2016/5/14/chartex" xmlns:mc="http://schemas.openxmlformats.org/markup-compatibility/2006" xmlns:aink="http://schemas.microsoft.com/office/drawing/2016/ink" xmlns:am3d="http://schemas.microsoft.com/office/drawing/2017/model3d" xmlns:o="urn:schemas-microsoft-com:office:office" xmlns:oel="http://schemas.microsoft.com/office/2019/extlst" xmlns:r="http://schemas.openxmlformats.org/officeDocument/2006/relationships" xmlns:m="http://schemas.openxmlformats.org/officeDocument/2006/math" xmlns:v="urn:schemas-microsoft-com:vml" xmlns:wp14="http://schemas.microsoft.com/office/word/2010/wordprocessingDrawing" xmlns:wp="http://schemas.openxmlformats.org/drawingml/2006/wordprocessingDrawing" xmlns:w10="urn:schemas-microsoft-com:office:word" xmlns:w="http://schemas.openxmlformats.org/wordprocessingml/2006/main" xmlns:w14="http://schemas.microsoft.com/office/word/2010/wordml" xmlns:w15="http://schemas.microsoft.com/office/word/2012/wordml" xmlns:w16cex="http://schemas.microsoft.com/office/word/2018/wordml/cex" xmlns:w16cid="http://schemas.microsoft.com/office/word/2016/wordml/cid" xmlns:w16="http://schemas.microsoft.com/office/word/2018/wordml" xmlns:w16sdtdh="http://schemas.microsoft.com/office/word/2020/wordml/sdtdatahash" xmlns:w16se="http://schemas.microsoft.com/office/word/2015/wordml/symex" xmlns:wpg="http://schemas.microsoft.com/office/word/2010/wordprocessingGroup" xmlns:wpi="http://schemas.microsoft.com/office/word/2010/wordprocessingInk" xmlns:wne="http://schemas.microsoft.com/office/word/2006/wordml" xmlns:wps="http://schemas.microsoft.com/office/word/2010/wordprocessingShape" mc:Ignorable="w14 w15 w16se w16cid w16 w16cex w16sdtdh wp14">
   <w:body>
     <w:p>
-      <w:r>
-        <w:t>Methods</w:t>
-      </w:r>
+      <w:pPr>
+        <w:pStyle w:val="Heading1"/>
+      </w:pPr>
+      <w:r>
+        <w:t>Drought planning and management for urban water suppliers</w:t>
+      </w:r>
+    </w:p>
+    <w:p>
+      <w:r>
+        <w:t xml:space="preserve">The goal of this data resource is to pilot an approach for providing usable data for analyses related to drought planning and management for urban water suppliers--ultimately contributing to improvements in communication around drought. These analyses require synthesizing disparate data sources across the Department of Water Resources (DWR) and the State Water Resources and Control Board (SWB) in a standard format and maintaining these derived datasets to ensure access to timely data. </w:t>
+      </w:r>
+      <w:r>
+        <w:t>The data management plan describing the development and maintenance of this data resource is included. Below are summaries of the datasets included in this package.</w:t>
+      </w:r>
+    </w:p>
+    <w:p>
+      <w:pPr>
+        <w:rPr>
+          <w:b/>
+          <w:bCs/>
+        </w:rPr>
+      </w:pPr>
     </w:p>
     <w:p>
       <w:pPr>
@@ -151,7 +170,14 @@
           <w:rPr>
             <w:rStyle w:val="Hyperlink"/>
           </w:rPr>
-          <w:t>https://water.ca.gov/-/media/DWR-Website/Web-Pages/Programs/Water-Use-And-Efficiency/Urban-Water-Use-Efficiency/Urban-Water-Management-Plans/Final-2020-UWMP-Guidebook/UWMP-Guidebook-2020---Final-032921.pdf</w:t>
+          <w:t>https://water.ca.gov/-/media/DWR-Website/Web-Pages/Programs/Water-Use-And-Efficiency/Urban-Water-Use-Efficiency/Urban-Water-Management-Plans/Final-2020-UWMP-Guidebook/UWMP-</w:t>
+        </w:r>
+        <w:r>
+          <w:rPr>
+            <w:rStyle w:val="Hyperlink"/>
+          </w:rPr>
+          <w:lastRenderedPageBreak/>
+          <w:t>Guidebook-2020---Final-032921.pdf</w:t>
         </w:r>
       </w:hyperlink>
       <w:r>
@@ -178,7 +204,72 @@
         <w:t xml:space="preserve"> table.</w:t>
       </w:r>
     </w:p>
-    <w:p/>
+    <w:p>
+      <w:pPr>
+        <w:rPr>
+          <w:b/>
+          <w:bCs/>
+        </w:rPr>
+      </w:pPr>
+    </w:p>
+    <w:p>
+      <w:pPr>
+        <w:rPr>
+          <w:b/>
+          <w:bCs/>
+        </w:rPr>
+      </w:pPr>
+      <w:proofErr w:type="spellStart"/>
+      <w:r>
+        <w:rPr>
+          <w:b/>
+          <w:bCs/>
+        </w:rPr>
+        <w:t>source_</w:t>
+      </w:r>
+      <w:proofErr w:type="gramStart"/>
+      <w:r>
+        <w:rPr>
+          <w:b/>
+          <w:bCs/>
+        </w:rPr>
+        <w:t>number</w:t>
+      </w:r>
+      <w:proofErr w:type="spellEnd"/>
+      <w:proofErr w:type="gramEnd"/>
+    </w:p>
+    <w:p>
+      <w:r>
+        <w:t>This table summarizes the number of unique water supply sources by year and supplier. These data were historically submitted in the Electronic Annual Report (</w:t>
+      </w:r>
+      <w:proofErr w:type="spellStart"/>
+      <w:r>
+        <w:t>eAR</w:t>
+      </w:r>
+      <w:proofErr w:type="spellEnd"/>
+      <w:r>
+        <w:t xml:space="preserve">) are currently available on the </w:t>
+      </w:r>
+      <w:proofErr w:type="spellStart"/>
+      <w:r>
+        <w:t>eAR</w:t>
+      </w:r>
+      <w:proofErr w:type="spellEnd"/>
+      <w:r>
+        <w:t xml:space="preserve"> landing page (</w:t>
+      </w:r>
+      <w:hyperlink r:id="rId8" w:history="1">
+        <w:r>
+          <w:rPr>
+            <w:rStyle w:val="Hyperlink"/>
+          </w:rPr>
+          <w:t>https://www.waterboards.ca.gov/drinking_water/certlic/drinkingwater/ear.html</w:t>
+        </w:r>
+      </w:hyperlink>
+      <w:r>
+        <w:t>). The structure and naming conventions have changed overtime. Beginning in 2024, this information will be captured in the SAFER Clearinghouse through the Drought and Technical Reporting Order.</w:t>
+      </w:r>
+    </w:p>
     <w:sectPr>
       <w:pgSz w:w="12240" w:h="15840"/>
       <w:pgMar w:top="1440" w:right="1440" w:bottom="1440" w:left="1440" w:header="720" w:footer="720" w:gutter="0"/>

</xml_diff>

<commit_message>
updates monthly dry outlook table
</commit_message>
<xml_diff>
--- a/metadata/methods.docx
+++ b/metadata/methods.docx
@@ -39,7 +39,21 @@
           <w:b/>
           <w:bCs/>
         </w:rPr>
-        <w:t>monthly_dry_outlook</w:t>
+        <w:t>monthly_</w:t>
+      </w:r>
+      <w:r>
+        <w:rPr>
+          <w:b/>
+          <w:bCs/>
+        </w:rPr>
+        <w:t>water_shortage</w:t>
+      </w:r>
+      <w:r>
+        <w:rPr>
+          <w:b/>
+          <w:bCs/>
+        </w:rPr>
+        <w:t>_outlook</w:t>
       </w:r>
       <w:proofErr w:type="spellEnd"/>
     </w:p>
@@ -48,10 +62,28 @@
         <w:t xml:space="preserve">This table provides anticipated </w:t>
       </w:r>
       <w:r>
-        <w:t xml:space="preserve">monthly and annual </w:t>
-      </w:r>
-      <w:r>
-        <w:t>potable water levels (both surplus and shortage) with shortage actions and without shortage actions</w:t>
+        <w:t>monthly</w:t>
+      </w:r>
+      <w:r>
+        <w:t xml:space="preserve"> (and annual)</w:t>
+      </w:r>
+      <w:r>
+        <w:t xml:space="preserve"> </w:t>
+      </w:r>
+      <w:r>
+        <w:t xml:space="preserve">potable water </w:t>
+      </w:r>
+      <w:r>
+        <w:t xml:space="preserve">shortage </w:t>
+      </w:r>
+      <w:r>
+        <w:t>(</w:t>
+      </w:r>
+      <w:r>
+        <w:t>or surplus</w:t>
+      </w:r>
+      <w:r>
+        <w:t>) with and without shortage actions</w:t>
       </w:r>
       <w:r>
         <w:t xml:space="preserve"> for a dry year</w:t>
@@ -83,11 +115,14 @@
       </w:r>
       <w:proofErr w:type="spellStart"/>
       <w:r>
-        <w:t>monthly_dry_outlook</w:t>
+        <w:t>monthly_water_shortage_outlook</w:t>
       </w:r>
       <w:proofErr w:type="spellEnd"/>
       <w:r>
-        <w:t xml:space="preserve"> table.</w:t>
+        <w:t xml:space="preserve"> </w:t>
+      </w:r>
+      <w:r>
+        <w:t>table.</w:t>
       </w:r>
     </w:p>
     <w:p/>
@@ -110,31 +145,7 @@
     </w:p>
     <w:p>
       <w:r>
-        <w:t xml:space="preserve">This table provides anticipated </w:t>
-      </w:r>
-      <w:r>
-        <w:t xml:space="preserve">annual </w:t>
-      </w:r>
-      <w:r>
-        <w:t>potable water levels (both surplus and shortage) with shortage actions and without shortage actions</w:t>
-      </w:r>
-      <w:r>
-        <w:t xml:space="preserve"> for five years based on the five driest consecutive years on record</w:t>
-      </w:r>
-      <w:r>
-        <w:t xml:space="preserve">. These data are reported in the </w:t>
-      </w:r>
-      <w:r>
-        <w:t>Urban Water Management Plans (UWMP).</w:t>
-      </w:r>
-      <w:r>
-        <w:t xml:space="preserve"> All data reported through the </w:t>
-      </w:r>
-      <w:r>
-        <w:t>UWMP</w:t>
-      </w:r>
-      <w:r>
-        <w:t xml:space="preserve"> are currently available on the WUE portal (</w:t>
+        <w:t>This table provides anticipated annual potable water levels (both surplus and shortage) with shortage actions and without shortage actions for five years based on the five driest consecutive years on record. These data are reported in the Urban Water Management Plans (UWMP). All data reported through the UWMP are currently available on the WUE portal (</w:t>
       </w:r>
       <w:hyperlink r:id="rId6" w:history="1">
         <w:r>
@@ -145,25 +156,13 @@
         </w:r>
       </w:hyperlink>
       <w:r>
-        <w:t>)</w:t>
-      </w:r>
-      <w:r>
-        <w:t xml:space="preserve"> and the California Natural Resources Open Data Portal (</w:t>
+        <w:t>) and the California Natural Resources Open Data Portal (</w:t>
       </w:r>
       <w:r>
         <w:t>https://data.cnra.ca.gov/dataset/2020-uwmp-data-export-tables</w:t>
       </w:r>
       <w:r>
-        <w:t>)</w:t>
-      </w:r>
-      <w:r>
-        <w:t xml:space="preserve">. The most recent </w:t>
-      </w:r>
-      <w:r>
-        <w:t>UWMP</w:t>
-      </w:r>
-      <w:r>
-        <w:t xml:space="preserve"> guidance is available here: </w:t>
+        <w:t xml:space="preserve">). The most recent UWMP guidance is available here: </w:t>
       </w:r>
       <w:hyperlink r:id="rId7" w:history="1">
         <w:r>
@@ -181,23 +180,11 @@
         </w:r>
       </w:hyperlink>
       <w:r>
-        <w:t xml:space="preserve">. </w:t>
-      </w:r>
-      <w:r>
-        <w:t xml:space="preserve">See </w:t>
-      </w:r>
-      <w:r>
-        <w:t>7-20 through 7-34</w:t>
-      </w:r>
-      <w:r>
-        <w:t xml:space="preserve"> for information about the data elements contained in the </w:t>
+        <w:t xml:space="preserve">. See 7-20 through 7-34 for information about the data elements contained in the </w:t>
       </w:r>
       <w:proofErr w:type="spellStart"/>
       <w:r>
-        <w:t>five_year</w:t>
-      </w:r>
-      <w:r>
-        <w:t>_outlook</w:t>
+        <w:t>five_year_outlook</w:t>
       </w:r>
       <w:proofErr w:type="spellEnd"/>
       <w:r>
@@ -1220,6 +1207,18 @@
       <w:shd w:val="clear" w:color="auto" w:fill="E1DFDD"/>
     </w:rPr>
   </w:style>
+  <w:style w:type="character" w:styleId="FollowedHyperlink">
+    <w:name w:val="FollowedHyperlink"/>
+    <w:basedOn w:val="DefaultParagraphFont"/>
+    <w:uiPriority w:val="99"/>
+    <w:semiHidden/>
+    <w:unhideWhenUsed/>
+    <w:rsid w:val="00220D5C"/>
+    <w:rPr>
+      <w:color w:val="96607D" w:themeColor="followedHyperlink"/>
+      <w:u w:val="single"/>
+    </w:rPr>
+  </w:style>
 </w:styles>
 </file>
 

</xml_diff>

<commit_message>
adds water shortage level table
</commit_message>
<xml_diff>
--- a/metadata/methods.docx
+++ b/metadata/methods.docx
@@ -183,19 +183,7 @@
           <w:rPr>
             <w:rStyle w:val="Hyperlink"/>
           </w:rPr>
-          <w:t>https://water.ca.</w:t>
-        </w:r>
-        <w:r>
-          <w:rPr>
-            <w:rStyle w:val="Hyperlink"/>
-          </w:rPr>
-          <w:t>g</w:t>
-        </w:r>
-        <w:r>
-          <w:rPr>
-            <w:rStyle w:val="Hyperlink"/>
-          </w:rPr>
-          <w:t>ov/-/media/DWR-Website/Web-Pages/Programs/Water-Use-And-Efficiency/Urban-Water-Use-Efficiency/Urban-Water-Management-Plans/Final-2020-UWMP-Guidebook/UWMP-</w:t>
+          <w:t>https://water.ca.gov/-/media/DWR-Website/Web-Pages/Programs/Water-Use-And-Efficiency/Urban-Water-Use-Efficiency/Urban-Water-Management-Plans/Final-2020-UWMP-Guidebook/UWMP-</w:t>
         </w:r>
         <w:r>
           <w:rPr>
@@ -238,18 +226,9 @@
           <w:b/>
           <w:bCs/>
         </w:rPr>
-        <w:t>source_</w:t>
-      </w:r>
-      <w:proofErr w:type="gramStart"/>
-      <w:r>
-        <w:rPr>
-          <w:b/>
-          <w:bCs/>
-        </w:rPr>
-        <w:t>number</w:t>
+        <w:t>source_number</w:t>
       </w:r>
       <w:proofErr w:type="spellEnd"/>
-      <w:proofErr w:type="gramEnd"/>
     </w:p>
     <w:p>
       <w:r>
@@ -281,6 +260,37 @@
       </w:hyperlink>
       <w:r>
         <w:t>). The structure and naming conventions have changed overtime. Beginning in 2024, this information will be captured in the SAFER Clearinghouse through the Drought and Technical Reporting Order.</w:t>
+      </w:r>
+    </w:p>
+    <w:p/>
+    <w:p>
+      <w:pPr>
+        <w:rPr>
+          <w:b/>
+          <w:bCs/>
+        </w:rPr>
+      </w:pPr>
+      <w:proofErr w:type="spellStart"/>
+      <w:r>
+        <w:rPr>
+          <w:b/>
+          <w:bCs/>
+        </w:rPr>
+        <w:t>source_name</w:t>
+      </w:r>
+      <w:proofErr w:type="spellEnd"/>
+    </w:p>
+    <w:p>
+      <w:r>
+        <w:t xml:space="preserve">This table summarizes the water source type, status and location by public water system for a given </w:t>
+      </w:r>
+      <w:proofErr w:type="gramStart"/>
+      <w:r>
+        <w:t>time period</w:t>
+      </w:r>
+      <w:proofErr w:type="gramEnd"/>
+      <w:r>
+        <w:t>. These data are submitted through the SAFER Clearinghouse.</w:t>
       </w:r>
     </w:p>
     <w:sectPr>

</xml_diff>

<commit_message>
initial review of metadata tables
</commit_message>
<xml_diff>
--- a/metadata/methods.docx
+++ b/metadata/methods.docx
@@ -1,6 +1,6 @@
 
 <file path=word/document.xml><?xml version="1.0" encoding="utf-8"?>
-<w:document xmlns:wpc="http://schemas.microsoft.com/office/word/2010/wordprocessingCanvas" xmlns:cx="http://schemas.microsoft.com/office/drawing/2014/chartex" xmlns:cx1="http://schemas.microsoft.com/office/drawing/2015/9/8/chartex" xmlns:cx2="http://schemas.microsoft.com/office/drawing/2015/10/21/chartex" xmlns:cx3="http://schemas.microsoft.com/office/drawing/2016/5/9/chartex" xmlns:cx4="http://schemas.microsoft.com/office/drawing/2016/5/10/chartex" xmlns:cx5="http://schemas.microsoft.com/office/drawing/2016/5/11/chartex" xmlns:cx6="http://schemas.microsoft.com/office/drawing/2016/5/12/chartex" xmlns:cx7="http://schemas.microsoft.com/office/drawing/2016/5/13/chartex" xmlns:cx8="http://schemas.microsoft.com/office/drawing/2016/5/14/chartex" xmlns:mc="http://schemas.openxmlformats.org/markup-compatibility/2006" xmlns:aink="http://schemas.microsoft.com/office/drawing/2016/ink" xmlns:am3d="http://schemas.microsoft.com/office/drawing/2017/model3d" xmlns:o="urn:schemas-microsoft-com:office:office" xmlns:oel="http://schemas.microsoft.com/office/2019/extlst" xmlns:r="http://schemas.openxmlformats.org/officeDocument/2006/relationships" xmlns:m="http://schemas.openxmlformats.org/officeDocument/2006/math" xmlns:v="urn:schemas-microsoft-com:vml" xmlns:wp14="http://schemas.microsoft.com/office/word/2010/wordprocessingDrawing" xmlns:wp="http://schemas.openxmlformats.org/drawingml/2006/wordprocessingDrawing" xmlns:w10="urn:schemas-microsoft-com:office:word" xmlns:w="http://schemas.openxmlformats.org/wordprocessingml/2006/main" xmlns:w14="http://schemas.microsoft.com/office/word/2010/wordml" xmlns:w15="http://schemas.microsoft.com/office/word/2012/wordml" xmlns:w16cex="http://schemas.microsoft.com/office/word/2018/wordml/cex" xmlns:w16cid="http://schemas.microsoft.com/office/word/2016/wordml/cid" xmlns:w16="http://schemas.microsoft.com/office/word/2018/wordml" xmlns:w16sdtdh="http://schemas.microsoft.com/office/word/2020/wordml/sdtdatahash" xmlns:w16se="http://schemas.microsoft.com/office/word/2015/wordml/symex" xmlns:wpg="http://schemas.microsoft.com/office/word/2010/wordprocessingGroup" xmlns:wpi="http://schemas.microsoft.com/office/word/2010/wordprocessingInk" xmlns:wne="http://schemas.microsoft.com/office/word/2006/wordml" xmlns:wps="http://schemas.microsoft.com/office/word/2010/wordprocessingShape" mc:Ignorable="w14 w15 w16se w16cid w16 w16cex w16sdtdh wp14">
+<w:document xmlns:wpc="http://schemas.microsoft.com/office/word/2010/wordprocessingCanvas" xmlns:cx="http://schemas.microsoft.com/office/drawing/2014/chartex" xmlns:cx1="http://schemas.microsoft.com/office/drawing/2015/9/8/chartex" xmlns:cx2="http://schemas.microsoft.com/office/drawing/2015/10/21/chartex" xmlns:cx3="http://schemas.microsoft.com/office/drawing/2016/5/9/chartex" xmlns:cx4="http://schemas.microsoft.com/office/drawing/2016/5/10/chartex" xmlns:cx5="http://schemas.microsoft.com/office/drawing/2016/5/11/chartex" xmlns:cx6="http://schemas.microsoft.com/office/drawing/2016/5/12/chartex" xmlns:cx7="http://schemas.microsoft.com/office/drawing/2016/5/13/chartex" xmlns:cx8="http://schemas.microsoft.com/office/drawing/2016/5/14/chartex" xmlns:mc="http://schemas.openxmlformats.org/markup-compatibility/2006" xmlns:aink="http://schemas.microsoft.com/office/drawing/2016/ink" xmlns:am3d="http://schemas.microsoft.com/office/drawing/2017/model3d" xmlns:o="urn:schemas-microsoft-com:office:office" xmlns:oel="http://schemas.microsoft.com/office/2019/extlst" xmlns:r="http://schemas.openxmlformats.org/officeDocument/2006/relationships" xmlns:m="http://schemas.openxmlformats.org/officeDocument/2006/math" xmlns:v="urn:schemas-microsoft-com:vml" xmlns:wp14="http://schemas.microsoft.com/office/word/2010/wordprocessingDrawing" xmlns:wp="http://schemas.openxmlformats.org/drawingml/2006/wordprocessingDrawing" xmlns:w10="urn:schemas-microsoft-com:office:word" xmlns:w="http://schemas.openxmlformats.org/wordprocessingml/2006/main" xmlns:w14="http://schemas.microsoft.com/office/word/2010/wordml" xmlns:w15="http://schemas.microsoft.com/office/word/2012/wordml" xmlns:w16cex="http://schemas.microsoft.com/office/word/2018/wordml/cex" xmlns:w16cid="http://schemas.microsoft.com/office/word/2016/wordml/cid" xmlns:w16="http://schemas.microsoft.com/office/word/2018/wordml" xmlns:w16du="http://schemas.microsoft.com/office/word/2023/wordml/word16du" xmlns:w16sdtdh="http://schemas.microsoft.com/office/word/2020/wordml/sdtdatahash" xmlns:w16se="http://schemas.microsoft.com/office/word/2015/wordml/symex" xmlns:wpg="http://schemas.microsoft.com/office/word/2010/wordprocessingGroup" xmlns:wpi="http://schemas.microsoft.com/office/word/2010/wordprocessingInk" xmlns:wne="http://schemas.microsoft.com/office/word/2006/wordml" xmlns:wps="http://schemas.microsoft.com/office/word/2010/wordprocessingShape" mc:Ignorable="w14 w15 w16se w16cid w16 w16cex w16sdtdh w16du wp14">
   <w:body>
     <w:p>
       <w:pPr>
@@ -12,10 +12,67 @@
     </w:p>
     <w:p>
       <w:r>
-        <w:t xml:space="preserve">The goal of this data resource is to pilot an approach for providing usable data for analyses related to drought planning and management for urban water suppliers--ultimately contributing to improvements in communication around drought. These analyses require synthesizing disparate data sources across the Department of Water Resources (DWR) and the State Water Resources and Control Board (SWB) in a standard format and maintaining these derived datasets to ensure access to timely data. </w:t>
-      </w:r>
-      <w:r>
-        <w:t>The data management plan describing the development and maintenance of this data resource is included. Below are summaries of the datasets included in this package.</w:t>
+        <w:t>T</w:t>
+      </w:r>
+      <w:del w:id="0" w:author="Kanavas, Zoe@DWR (she/her)" w:date="2024-07-31T10:14:00Z" w16du:dateUtc="2024-07-31T17:14:00Z">
+        <w:r>
+          <w:delText>he goal of t</w:delText>
+        </w:r>
+      </w:del>
+      <w:r>
+        <w:t xml:space="preserve">his data resource </w:t>
+      </w:r>
+      <w:ins w:id="1" w:author="Kanavas, Zoe@DWR (she/her)" w:date="2024-07-31T10:14:00Z" w16du:dateUtc="2024-07-31T17:14:00Z">
+        <w:r>
+          <w:t>aims</w:t>
+        </w:r>
+      </w:ins>
+      <w:del w:id="2" w:author="Kanavas, Zoe@DWR (she/her)" w:date="2024-07-31T10:14:00Z" w16du:dateUtc="2024-07-31T17:14:00Z">
+        <w:r>
+          <w:delText>is</w:delText>
+        </w:r>
+      </w:del>
+      <w:r>
+        <w:t xml:space="preserve"> to pilot an approach for providing usable data for analyses related to drought planning and management for urban water suppliers--ultimately contributing to improvements in communication around drought. These analyses require synthesizing disparate data sources across the Department of Water Resources (DWR) and the State Water Resources and Control Board (SWB) in a standard format and maintaining these derived datasets to ensure access to timely data. </w:t>
+      </w:r>
+      <w:ins w:id="3" w:author="Kanavas, Zoe@DWR (she/her)" w:date="2024-07-31T10:15:00Z" w16du:dateUtc="2024-07-31T17:15:00Z">
+        <w:r>
+          <w:t>This resource includes a</w:t>
+        </w:r>
+      </w:ins>
+      <w:del w:id="4" w:author="Kanavas, Zoe@DWR (she/her)" w:date="2024-07-31T10:15:00Z" w16du:dateUtc="2024-07-31T17:15:00Z">
+        <w:r>
+          <w:delText>The</w:delText>
+        </w:r>
+      </w:del>
+      <w:r>
+        <w:t xml:space="preserve"> data management plan describing </w:t>
+      </w:r>
+      <w:ins w:id="5" w:author="Kanavas, Zoe@DWR (she/her)" w:date="2024-07-31T10:16:00Z" w16du:dateUtc="2024-07-31T17:16:00Z">
+        <w:r>
+          <w:t>its</w:t>
+        </w:r>
+      </w:ins>
+      <w:del w:id="6" w:author="Kanavas, Zoe@DWR (she/her)" w:date="2024-07-31T10:16:00Z" w16du:dateUtc="2024-07-31T17:16:00Z">
+        <w:r>
+          <w:delText xml:space="preserve">the </w:delText>
+        </w:r>
+      </w:del>
+      <w:ins w:id="7" w:author="Kanavas, Zoe@DWR (she/her)" w:date="2024-07-31T10:16:00Z" w16du:dateUtc="2024-07-31T17:16:00Z">
+        <w:r>
+          <w:t xml:space="preserve"> </w:t>
+        </w:r>
+      </w:ins>
+      <w:r>
+        <w:t>development and maintenance</w:t>
+      </w:r>
+      <w:del w:id="8" w:author="Kanavas, Zoe@DWR (she/her)" w:date="2024-07-31T10:16:00Z" w16du:dateUtc="2024-07-31T17:16:00Z">
+        <w:r>
+          <w:delText xml:space="preserve"> of this data resource is included</w:delText>
+        </w:r>
+      </w:del>
+      <w:r>
+        <w:t>. Below are summaries of the datasets included in this package.</w:t>
       </w:r>
     </w:p>
     <w:p>
@@ -95,7 +152,36 @@
         <w:t xml:space="preserve"> for a dry year</w:t>
       </w:r>
       <w:r>
-        <w:t>. These data are reported in the Annual Water Supply and Demand Assessment (AWSDA). All data reported through the AWSDA are currently available on the Department of Water Resource’s Water Use Efficiency (WUE) portal (</w:t>
+        <w:t xml:space="preserve">. </w:t>
+      </w:r>
+      <w:del w:id="9" w:author="Kanavas, Zoe@DWR (she/her)" w:date="2024-07-31T10:17:00Z" w16du:dateUtc="2024-07-31T17:17:00Z">
+        <w:r>
+          <w:delText>These data are reported in t</w:delText>
+        </w:r>
+      </w:del>
+      <w:ins w:id="10" w:author="Kanavas, Zoe@DWR (she/her)" w:date="2024-07-31T10:17:00Z" w16du:dateUtc="2024-07-31T17:17:00Z">
+        <w:r>
+          <w:t>T</w:t>
+        </w:r>
+      </w:ins>
+      <w:r>
+        <w:t>he Annual Water Supply and Demand Assessment (AWSDA)</w:t>
+      </w:r>
+      <w:ins w:id="11" w:author="Kanavas, Zoe@DWR (she/her)" w:date="2024-07-31T10:17:00Z" w16du:dateUtc="2024-07-31T17:17:00Z">
+        <w:r>
+          <w:t xml:space="preserve"> reports this data</w:t>
+        </w:r>
+      </w:ins>
+      <w:r>
+        <w:t xml:space="preserve">. All data reported through the AWSDA are </w:t>
+      </w:r>
+      <w:del w:id="12" w:author="Kanavas, Zoe@DWR (she/her)" w:date="2024-07-31T10:17:00Z" w16du:dateUtc="2024-07-31T17:17:00Z">
+        <w:r>
+          <w:delText xml:space="preserve">currently </w:delText>
+        </w:r>
+      </w:del>
+      <w:r>
+        <w:t>available on the Department of Water Resource’s Water Use Efficiency (WUE) portal (</w:t>
       </w:r>
       <w:hyperlink r:id="rId4" w:history="1">
         <w:r>
@@ -120,10 +206,26 @@
         <w:t xml:space="preserve">. See </w:t>
       </w:r>
       <w:r>
-        <w:t xml:space="preserve">page </w:t>
-      </w:r>
-      <w:r>
-        <w:t xml:space="preserve">30-35 for information about the data elements contained in the </w:t>
+        <w:t>page</w:t>
+      </w:r>
+      <w:ins w:id="13" w:author="Kanavas, Zoe@DWR (she/her)" w:date="2024-07-31T10:17:00Z" w16du:dateUtc="2024-07-31T17:17:00Z">
+        <w:r>
+          <w:t>s</w:t>
+        </w:r>
+      </w:ins>
+      <w:r>
+        <w:t xml:space="preserve"> </w:t>
+      </w:r>
+      <w:r>
+        <w:t xml:space="preserve">30-35 for information about the data elements </w:t>
+      </w:r>
+      <w:del w:id="14" w:author="Kanavas, Zoe@DWR (she/her)" w:date="2024-07-31T10:18:00Z" w16du:dateUtc="2024-07-31T17:18:00Z">
+        <w:r>
+          <w:delText xml:space="preserve">contained </w:delText>
+        </w:r>
+      </w:del>
+      <w:r>
+        <w:t xml:space="preserve">in the </w:t>
       </w:r>
       <w:proofErr w:type="spellStart"/>
       <w:r>
@@ -137,13 +239,29 @@
         <w:t>table.</w:t>
       </w:r>
       <w:r>
-        <w:t xml:space="preserve"> Methodology guidance is included in this report </w:t>
+        <w:t xml:space="preserve"> Methodology guidance is included in this report</w:t>
+      </w:r>
+      <w:ins w:id="15" w:author="Kanavas, Zoe@DWR (she/her)" w:date="2024-07-31T10:18:00Z" w16du:dateUtc="2024-07-31T17:18:00Z">
+        <w:r>
+          <w:t>,</w:t>
+        </w:r>
+      </w:ins>
+      <w:r>
+        <w:t xml:space="preserve"> </w:t>
       </w:r>
       <w:r>
         <w:t>though</w:t>
       </w:r>
       <w:r>
-        <w:t xml:space="preserve"> is not implemented consistently across urban water suppliers.  </w:t>
+        <w:t xml:space="preserve"> </w:t>
+      </w:r>
+      <w:ins w:id="16" w:author="Kanavas, Zoe@DWR (she/her)" w:date="2024-07-31T10:18:00Z" w16du:dateUtc="2024-07-31T17:18:00Z">
+        <w:r>
+          <w:t xml:space="preserve">it </w:t>
+        </w:r>
+      </w:ins>
+      <w:r>
+        <w:t xml:space="preserve">is not implemented consistently across urban water suppliers.  </w:t>
       </w:r>
     </w:p>
     <w:p>
@@ -161,7 +279,44 @@
         <w:t>WSDA</w:t>
       </w:r>
       <w:r>
-        <w:t xml:space="preserve"> is to motivate planning processes for water shortage. These data represent forecasts specific to the urban supplier and represent a snapshot in time based on the conditions when the plan was developed. These data are expected to change as conditions change and water shortage plans are updated. </w:t>
+        <w:t xml:space="preserve"> is to motivate planning processes for water shortage</w:t>
+      </w:r>
+      <w:ins w:id="17" w:author="Kanavas, Zoe@DWR (she/her)" w:date="2024-07-31T10:21:00Z" w16du:dateUtc="2024-07-31T17:21:00Z">
+        <w:r>
+          <w:t>s</w:t>
+        </w:r>
+      </w:ins>
+      <w:r>
+        <w:t xml:space="preserve">. These data represent forecasts specific to the urban supplier and </w:t>
+      </w:r>
+      <w:del w:id="18" w:author="Kanavas, Zoe@DWR (she/her)" w:date="2024-07-31T10:18:00Z" w16du:dateUtc="2024-07-31T17:18:00Z">
+        <w:r>
+          <w:delText xml:space="preserve">represent </w:delText>
+        </w:r>
+      </w:del>
+      <w:r>
+        <w:t xml:space="preserve">a snapshot in time based on the conditions when </w:t>
+      </w:r>
+      <w:ins w:id="19" w:author="Kanavas, Zoe@DWR (she/her)" w:date="2024-07-31T10:20:00Z" w16du:dateUtc="2024-07-31T17:20:00Z">
+        <w:r>
+          <w:t xml:space="preserve">the </w:t>
+        </w:r>
+      </w:ins>
+      <w:ins w:id="20" w:author="Kanavas, Zoe@DWR (she/her)" w:date="2024-07-31T10:23:00Z" w16du:dateUtc="2024-07-31T17:23:00Z">
+        <w:r>
+          <w:t xml:space="preserve">supplier </w:t>
+        </w:r>
+      </w:ins>
+      <w:r>
+        <w:t>the plan</w:t>
+      </w:r>
+      <w:del w:id="21" w:author="Kanavas, Zoe@DWR (she/her)" w:date="2024-07-31T10:20:00Z" w16du:dateUtc="2024-07-31T17:20:00Z">
+        <w:r>
+          <w:delText xml:space="preserve"> was developed</w:delText>
+        </w:r>
+      </w:del>
+      <w:r>
+        <w:t xml:space="preserve">. These data are expected to change as conditions change and water shortage plans are updated. </w:t>
       </w:r>
       <w:r>
         <w:t xml:space="preserve">These data can only be used within the year they are reported for, </w:t>
@@ -173,7 +328,51 @@
         <w:t xml:space="preserve"> i</w:t>
       </w:r>
       <w:r>
-        <w:t>f the forecasted year is not a dry year, these data are not reliable.</w:t>
+        <w:t xml:space="preserve">f the forecasted </w:t>
+      </w:r>
+      <w:ins w:id="22" w:author="Kanavas, Zoe@DWR (she/her)" w:date="2024-07-31T10:22:00Z" w16du:dateUtc="2024-07-31T17:22:00Z">
+        <w:r>
+          <w:t>water</w:t>
+        </w:r>
+      </w:ins>
+      <w:ins w:id="23" w:author="Kanavas, Zoe@DWR (she/her)" w:date="2024-07-31T10:23:00Z" w16du:dateUtc="2024-07-31T17:23:00Z">
+        <w:r>
+          <w:t xml:space="preserve"> </w:t>
+        </w:r>
+      </w:ins>
+      <w:r>
+        <w:t xml:space="preserve">year is not </w:t>
+      </w:r>
+      <w:del w:id="24" w:author="Kanavas, Zoe@DWR (she/her)" w:date="2024-07-31T10:22:00Z" w16du:dateUtc="2024-07-31T17:22:00Z">
+        <w:r>
+          <w:delText>a dry year</w:delText>
+        </w:r>
+      </w:del>
+      <w:ins w:id="25" w:author="Kanavas, Zoe@DWR (she/her)" w:date="2024-07-31T10:22:00Z" w16du:dateUtc="2024-07-31T17:22:00Z">
+        <w:r>
+          <w:t>dry</w:t>
+        </w:r>
+      </w:ins>
+      <w:r>
+        <w:t>, the</w:t>
+      </w:r>
+      <w:ins w:id="26" w:author="Kanavas, Zoe@DWR (she/her)" w:date="2024-07-31T10:23:00Z" w16du:dateUtc="2024-07-31T17:23:00Z">
+        <w:r>
+          <w:t>y</w:t>
+        </w:r>
+      </w:ins>
+      <w:ins w:id="27" w:author="Kanavas, Zoe@DWR (she/her)" w:date="2024-07-31T10:24:00Z" w16du:dateUtc="2024-07-31T17:24:00Z">
+        <w:r>
+          <w:t xml:space="preserve"> are unreliable</w:t>
+        </w:r>
+      </w:ins>
+      <w:del w:id="28" w:author="Kanavas, Zoe@DWR (she/her)" w:date="2024-07-31T10:24:00Z" w16du:dateUtc="2024-07-31T17:24:00Z">
+        <w:r>
+          <w:delText>se data are not reliable</w:delText>
+        </w:r>
+      </w:del>
+      <w:r>
+        <w:t>.</w:t>
       </w:r>
     </w:p>
     <w:p/>
@@ -210,11 +409,24 @@
     </w:p>
     <w:p>
       <w:r>
-        <w:t xml:space="preserve">This table provides anticipated annual potable water levels (both surplus and shortage) with shortage actions and without shortage actions for five years based on the five driest </w:t>
-      </w:r>
-      <w:r>
         <w:lastRenderedPageBreak/>
-        <w:t>consecutive years on record. These data are reported in the Urban Water Management Plans (UWMP). All data reported through the UWMP are currently available on the WUE portal (</w:t>
+        <w:t>This table provides anticipated annual potable water levels (both surplus and shortage) with shortage actions and without shortage actions for five years based on the five driest consecutive years on record. T</w:t>
+      </w:r>
+      <w:del w:id="29" w:author="Kanavas, Zoe@DWR (she/her)" w:date="2024-07-31T10:25:00Z" w16du:dateUtc="2024-07-31T17:25:00Z">
+        <w:r>
+          <w:delText>hese data are reported in t</w:delText>
+        </w:r>
+      </w:del>
+      <w:r>
+        <w:t>he Urban Water Management Plans (UWMP)</w:t>
+      </w:r>
+      <w:ins w:id="30" w:author="Kanavas, Zoe@DWR (she/her)" w:date="2024-07-31T10:25:00Z" w16du:dateUtc="2024-07-31T17:25:00Z">
+        <w:r>
+          <w:t xml:space="preserve"> reports this data</w:t>
+        </w:r>
+      </w:ins>
+      <w:r>
+        <w:t>. All data reported through the UWMP are currently available on the WUE portal (</w:t>
       </w:r>
       <w:hyperlink r:id="rId6" w:history="1">
         <w:r>
@@ -277,14 +489,32 @@
           <w:bCs/>
         </w:rPr>
       </w:pPr>
+      <w:del w:id="31" w:author="Kanavas, Zoe@DWR (she/her)" w:date="2024-07-31T10:30:00Z" w16du:dateUtc="2024-07-31T17:30:00Z">
+        <w:r>
+          <w:rPr>
+            <w:b/>
+            <w:bCs/>
+          </w:rPr>
+          <w:delText>source_number</w:delText>
+        </w:r>
+      </w:del>
       <w:proofErr w:type="spellStart"/>
-      <w:r>
-        <w:rPr>
-          <w:b/>
-          <w:bCs/>
-        </w:rPr>
-        <w:t>source_number</w:t>
-      </w:r>
+      <w:ins w:id="32" w:author="Kanavas, Zoe@DWR (she/her)" w:date="2024-07-31T10:30:00Z" w16du:dateUtc="2024-07-31T17:30:00Z">
+        <w:r>
+          <w:rPr>
+            <w:b/>
+            <w:bCs/>
+          </w:rPr>
+          <w:t>number_</w:t>
+        </w:r>
+        <w:r>
+          <w:rPr>
+            <w:b/>
+            <w:bCs/>
+          </w:rPr>
+          <w:t>sources</w:t>
+        </w:r>
+      </w:ins>
       <w:proofErr w:type="spellEnd"/>
     </w:p>
     <w:p>
@@ -297,7 +527,15 @@
       </w:r>
       <w:proofErr w:type="spellEnd"/>
       <w:r>
-        <w:t xml:space="preserve">) are currently available on the </w:t>
+        <w:t xml:space="preserve">) </w:t>
+      </w:r>
+      <w:ins w:id="33" w:author="Kanavas, Zoe@DWR (she/her)" w:date="2024-07-31T10:26:00Z" w16du:dateUtc="2024-07-31T17:26:00Z">
+        <w:r>
+          <w:t xml:space="preserve">and </w:t>
+        </w:r>
+      </w:ins>
+      <w:r>
+        <w:t xml:space="preserve">are currently available on the </w:t>
       </w:r>
       <w:proofErr w:type="spellStart"/>
       <w:r>
@@ -316,7 +554,15 @@
         </w:r>
       </w:hyperlink>
       <w:r>
-        <w:t>). The structure and naming conventions have changed overtime. Beginning in 2024, this information will be captured in the SAFER Clearinghouse through the Drought and Technical Reporting Order.</w:t>
+        <w:t>). The structure and naming conventions have changed over</w:t>
+      </w:r>
+      <w:ins w:id="34" w:author="Kanavas, Zoe@DWR (she/her)" w:date="2024-07-31T10:27:00Z" w16du:dateUtc="2024-07-31T17:27:00Z">
+        <w:r>
+          <w:t xml:space="preserve"> </w:t>
+        </w:r>
+      </w:ins>
+      <w:r>
+        <w:t>time. Beginning in 2024, this information will be captured in the SAFER Clearinghouse through the Drought and Technical Reporting Order.</w:t>
       </w:r>
     </w:p>
     <w:p>
@@ -347,26 +593,323 @@
     </w:p>
     <w:p>
       <w:r>
-        <w:t xml:space="preserve">This table summarizes the water source type, status and location by public water system for a given </w:t>
-      </w:r>
-      <w:proofErr w:type="gramStart"/>
-      <w:r>
-        <w:t>time period</w:t>
-      </w:r>
-      <w:proofErr w:type="gramEnd"/>
-      <w:r>
-        <w:t>. These data are submitted through the SAFER Clearinghouse.</w:t>
-      </w:r>
-    </w:p>
-    <w:p>
-      <w:r>
-        <w:rPr>
+        <w:t>This table summarizes the water source type, status</w:t>
+      </w:r>
+      <w:ins w:id="35" w:author="Kanavas, Zoe@DWR (she/her)" w:date="2024-07-31T10:28:00Z" w16du:dateUtc="2024-07-31T17:28:00Z">
+        <w:r>
+          <w:t>,</w:t>
+        </w:r>
+      </w:ins>
+      <w:r>
+        <w:t xml:space="preserve"> and location by public water system for a given </w:t>
+      </w:r>
+      <w:del w:id="36" w:author="Kanavas, Zoe@DWR (she/her)" w:date="2024-07-31T10:28:00Z" w16du:dateUtc="2024-07-31T17:28:00Z">
+        <w:r>
+          <w:delText xml:space="preserve">time </w:delText>
+        </w:r>
+      </w:del>
+      <w:r>
+        <w:t>period. These data are submitted through the SAFER Clearinghouse.</w:t>
+      </w:r>
+    </w:p>
+    <w:p>
+      <w:pPr>
+        <w:rPr>
+          <w:ins w:id="37" w:author="Kanavas, Zoe@DWR (she/her)" w:date="2024-07-31T10:31:00Z" w16du:dateUtc="2024-07-31T17:31:00Z"/>
           <w:i/>
           <w:iCs/>
         </w:rPr>
+      </w:pPr>
+      <w:r>
+        <w:rPr>
+          <w:i/>
+          <w:iCs/>
+        </w:rPr>
         <w:t>Guidance for data use:</w:t>
       </w:r>
     </w:p>
+    <w:p>
+      <w:pPr>
+        <w:rPr>
+          <w:ins w:id="38" w:author="Kanavas, Zoe@DWR (she/her)" w:date="2024-07-31T10:31:00Z" w16du:dateUtc="2024-07-31T17:31:00Z"/>
+        </w:rPr>
+      </w:pPr>
+    </w:p>
+    <w:p>
+      <w:pPr>
+        <w:rPr>
+          <w:ins w:id="39" w:author="Kanavas, Zoe@DWR (she/her)" w:date="2024-07-31T10:31:00Z" w16du:dateUtc="2024-07-31T17:31:00Z"/>
+        </w:rPr>
+      </w:pPr>
+      <w:proofErr w:type="spellStart"/>
+      <w:ins w:id="40" w:author="Kanavas, Zoe@DWR (she/her)" w:date="2024-07-31T10:31:00Z" w16du:dateUtc="2024-07-31T17:31:00Z">
+        <w:r>
+          <w:rPr>
+            <w:b/>
+            <w:bCs/>
+          </w:rPr>
+          <w:t>drought_risk_assessment</w:t>
+        </w:r>
+        <w:proofErr w:type="spellEnd"/>
+      </w:ins>
+    </w:p>
+    <w:p>
+      <w:pPr>
+        <w:rPr>
+          <w:ins w:id="41" w:author="Kanavas, Zoe@DWR (she/her)" w:date="2024-07-31T10:31:00Z" w16du:dateUtc="2024-07-31T17:31:00Z"/>
+        </w:rPr>
+      </w:pPr>
+      <w:ins w:id="42" w:author="Kanavas, Zoe@DWR (she/her)" w:date="2024-07-31T10:31:00Z" w16du:dateUtc="2024-07-31T17:31:00Z">
+        <w:r>
+          <w:t>This table summarizes…</w:t>
+        </w:r>
+      </w:ins>
+    </w:p>
+    <w:p>
+      <w:pPr>
+        <w:rPr>
+          <w:ins w:id="43" w:author="Kanavas, Zoe@DWR (she/her)" w:date="2024-07-31T10:32:00Z" w16du:dateUtc="2024-07-31T17:32:00Z"/>
+        </w:rPr>
+      </w:pPr>
+      <w:ins w:id="44" w:author="Kanavas, Zoe@DWR (she/her)" w:date="2024-07-31T10:31:00Z" w16du:dateUtc="2024-07-31T17:31:00Z">
+        <w:r>
+          <w:rPr>
+            <w:i/>
+            <w:iCs/>
+          </w:rPr>
+          <w:t>Gui</w:t>
+        </w:r>
+      </w:ins>
+      <w:ins w:id="45" w:author="Kanavas, Zoe@DWR (she/her)" w:date="2024-07-31T10:32:00Z" w16du:dateUtc="2024-07-31T17:32:00Z">
+        <w:r>
+          <w:rPr>
+            <w:i/>
+            <w:iCs/>
+          </w:rPr>
+          <w:t>dance for data use:</w:t>
+        </w:r>
+      </w:ins>
+    </w:p>
+    <w:p>
+      <w:pPr>
+        <w:rPr>
+          <w:ins w:id="46" w:author="Kanavas, Zoe@DWR (she/her)" w:date="2024-07-31T10:32:00Z" w16du:dateUtc="2024-07-31T17:32:00Z"/>
+        </w:rPr>
+      </w:pPr>
+    </w:p>
+    <w:p>
+      <w:pPr>
+        <w:rPr>
+          <w:ins w:id="47" w:author="Kanavas, Zoe@DWR (she/her)" w:date="2024-07-31T10:32:00Z" w16du:dateUtc="2024-07-31T17:32:00Z"/>
+        </w:rPr>
+      </w:pPr>
+      <w:proofErr w:type="spellStart"/>
+      <w:ins w:id="48" w:author="Kanavas, Zoe@DWR (she/her)" w:date="2024-07-31T10:32:00Z" w16du:dateUtc="2024-07-31T17:32:00Z">
+        <w:r>
+          <w:rPr>
+            <w:b/>
+            <w:bCs/>
+          </w:rPr>
+          <w:lastRenderedPageBreak/>
+          <w:t>id_crosswalk</w:t>
+        </w:r>
+        <w:proofErr w:type="spellEnd"/>
+      </w:ins>
+    </w:p>
+    <w:p>
+      <w:pPr>
+        <w:rPr>
+          <w:ins w:id="49" w:author="Kanavas, Zoe@DWR (she/her)" w:date="2024-07-31T10:32:00Z" w16du:dateUtc="2024-07-31T17:32:00Z"/>
+        </w:rPr>
+      </w:pPr>
+      <w:ins w:id="50" w:author="Kanavas, Zoe@DWR (she/her)" w:date="2024-07-31T10:32:00Z" w16du:dateUtc="2024-07-31T17:32:00Z">
+        <w:r>
+          <w:t>This table summarizes…</w:t>
+        </w:r>
+      </w:ins>
+    </w:p>
+    <w:p>
+      <w:pPr>
+        <w:rPr>
+          <w:ins w:id="51" w:author="Kanavas, Zoe@DWR (she/her)" w:date="2024-07-31T10:32:00Z" w16du:dateUtc="2024-07-31T17:32:00Z"/>
+        </w:rPr>
+      </w:pPr>
+      <w:ins w:id="52" w:author="Kanavas, Zoe@DWR (she/her)" w:date="2024-07-31T10:32:00Z" w16du:dateUtc="2024-07-31T17:32:00Z">
+        <w:r>
+          <w:rPr>
+            <w:i/>
+            <w:iCs/>
+          </w:rPr>
+          <w:t>Guidance for data use:</w:t>
+        </w:r>
+      </w:ins>
+    </w:p>
+    <w:p>
+      <w:pPr>
+        <w:rPr>
+          <w:ins w:id="53" w:author="Kanavas, Zoe@DWR (she/her)" w:date="2024-07-31T10:32:00Z" w16du:dateUtc="2024-07-31T17:32:00Z"/>
+        </w:rPr>
+      </w:pPr>
+    </w:p>
+    <w:p>
+      <w:pPr>
+        <w:rPr>
+          <w:ins w:id="54" w:author="Kanavas, Zoe@DWR (she/her)" w:date="2024-07-31T10:32:00Z" w16du:dateUtc="2024-07-31T17:32:00Z"/>
+          <w:b/>
+          <w:bCs/>
+        </w:rPr>
+      </w:pPr>
+      <w:ins w:id="55" w:author="Kanavas, Zoe@DWR (she/her)" w:date="2024-07-31T10:32:00Z" w16du:dateUtc="2024-07-31T17:32:00Z">
+        <w:r>
+          <w:rPr>
+            <w:b/>
+            <w:bCs/>
+          </w:rPr>
+          <w:t>population</w:t>
+        </w:r>
+      </w:ins>
+    </w:p>
+    <w:p>
+      <w:pPr>
+        <w:rPr>
+          <w:ins w:id="56" w:author="Kanavas, Zoe@DWR (she/her)" w:date="2024-07-31T10:32:00Z" w16du:dateUtc="2024-07-31T17:32:00Z"/>
+        </w:rPr>
+      </w:pPr>
+      <w:ins w:id="57" w:author="Kanavas, Zoe@DWR (she/her)" w:date="2024-07-31T10:32:00Z" w16du:dateUtc="2024-07-31T17:32:00Z">
+        <w:r>
+          <w:t>This table summarizes…</w:t>
+        </w:r>
+      </w:ins>
+    </w:p>
+    <w:p>
+      <w:pPr>
+        <w:rPr>
+          <w:ins w:id="58" w:author="Kanavas, Zoe@DWR (she/her)" w:date="2024-07-31T10:32:00Z" w16du:dateUtc="2024-07-31T17:32:00Z"/>
+        </w:rPr>
+      </w:pPr>
+      <w:ins w:id="59" w:author="Kanavas, Zoe@DWR (she/her)" w:date="2024-07-31T10:32:00Z" w16du:dateUtc="2024-07-31T17:32:00Z">
+        <w:r>
+          <w:rPr>
+            <w:i/>
+            <w:iCs/>
+          </w:rPr>
+          <w:t>Guidance for data use:</w:t>
+        </w:r>
+      </w:ins>
+    </w:p>
+    <w:p>
+      <w:pPr>
+        <w:rPr>
+          <w:ins w:id="60" w:author="Kanavas, Zoe@DWR (she/her)" w:date="2024-07-31T10:33:00Z" w16du:dateUtc="2024-07-31T17:33:00Z"/>
+          <w:b/>
+          <w:bCs/>
+        </w:rPr>
+      </w:pPr>
+    </w:p>
+    <w:p>
+      <w:pPr>
+        <w:rPr>
+          <w:ins w:id="61" w:author="Kanavas, Zoe@DWR (she/her)" w:date="2024-07-31T10:33:00Z" w16du:dateUtc="2024-07-31T17:33:00Z"/>
+          <w:b/>
+          <w:bCs/>
+        </w:rPr>
+      </w:pPr>
+      <w:proofErr w:type="spellStart"/>
+      <w:ins w:id="62" w:author="Kanavas, Zoe@DWR (she/her)" w:date="2024-07-31T10:33:00Z" w16du:dateUtc="2024-07-31T17:33:00Z">
+        <w:r>
+          <w:rPr>
+            <w:b/>
+            <w:bCs/>
+          </w:rPr>
+          <w:t>production_delivery_volume</w:t>
+        </w:r>
+        <w:proofErr w:type="spellEnd"/>
+      </w:ins>
+    </w:p>
+    <w:p>
+      <w:pPr>
+        <w:rPr>
+          <w:ins w:id="63" w:author="Kanavas, Zoe@DWR (she/her)" w:date="2024-07-31T10:33:00Z" w16du:dateUtc="2024-07-31T17:33:00Z"/>
+        </w:rPr>
+      </w:pPr>
+      <w:ins w:id="64" w:author="Kanavas, Zoe@DWR (she/her)" w:date="2024-07-31T10:33:00Z" w16du:dateUtc="2024-07-31T17:33:00Z">
+        <w:r>
+          <w:t>This table summarizes…</w:t>
+        </w:r>
+      </w:ins>
+    </w:p>
+    <w:p>
+      <w:pPr>
+        <w:rPr>
+          <w:ins w:id="65" w:author="Kanavas, Zoe@DWR (she/her)" w:date="2024-07-31T10:33:00Z" w16du:dateUtc="2024-07-31T17:33:00Z"/>
+        </w:rPr>
+      </w:pPr>
+      <w:ins w:id="66" w:author="Kanavas, Zoe@DWR (she/her)" w:date="2024-07-31T10:33:00Z" w16du:dateUtc="2024-07-31T17:33:00Z">
+        <w:r>
+          <w:rPr>
+            <w:i/>
+            <w:iCs/>
+          </w:rPr>
+          <w:t>Guidance for data use:</w:t>
+        </w:r>
+      </w:ins>
+    </w:p>
+    <w:p>
+      <w:pPr>
+        <w:rPr>
+          <w:ins w:id="67" w:author="Kanavas, Zoe@DWR (she/her)" w:date="2024-07-31T10:33:00Z" w16du:dateUtc="2024-07-31T17:33:00Z"/>
+          <w:b/>
+          <w:bCs/>
+        </w:rPr>
+      </w:pPr>
+    </w:p>
+    <w:p>
+      <w:pPr>
+        <w:rPr>
+          <w:ins w:id="68" w:author="Kanavas, Zoe@DWR (she/her)" w:date="2024-07-31T10:33:00Z" w16du:dateUtc="2024-07-31T17:33:00Z"/>
+        </w:rPr>
+      </w:pPr>
+      <w:proofErr w:type="spellStart"/>
+      <w:ins w:id="69" w:author="Kanavas, Zoe@DWR (she/her)" w:date="2024-07-31T10:33:00Z" w16du:dateUtc="2024-07-31T17:33:00Z">
+        <w:r>
+          <w:rPr>
+            <w:b/>
+            <w:bCs/>
+          </w:rPr>
+          <w:t>water_shortage_level</w:t>
+        </w:r>
+        <w:proofErr w:type="spellEnd"/>
+      </w:ins>
+    </w:p>
+    <w:p>
+      <w:pPr>
+        <w:rPr>
+          <w:ins w:id="70" w:author="Kanavas, Zoe@DWR (she/her)" w:date="2024-07-31T10:33:00Z" w16du:dateUtc="2024-07-31T17:33:00Z"/>
+        </w:rPr>
+      </w:pPr>
+      <w:ins w:id="71" w:author="Kanavas, Zoe@DWR (she/her)" w:date="2024-07-31T10:33:00Z" w16du:dateUtc="2024-07-31T17:33:00Z">
+        <w:r>
+          <w:t>This table summarizes…</w:t>
+        </w:r>
+      </w:ins>
+    </w:p>
+    <w:p>
+      <w:pPr>
+        <w:rPr>
+          <w:ins w:id="72" w:author="Kanavas, Zoe@DWR (she/her)" w:date="2024-07-31T10:33:00Z" w16du:dateUtc="2024-07-31T17:33:00Z"/>
+        </w:rPr>
+      </w:pPr>
+      <w:ins w:id="73" w:author="Kanavas, Zoe@DWR (she/her)" w:date="2024-07-31T10:33:00Z" w16du:dateUtc="2024-07-31T17:33:00Z">
+        <w:r>
+          <w:rPr>
+            <w:i/>
+            <w:iCs/>
+          </w:rPr>
+          <w:t>Guidance for data use:</w:t>
+        </w:r>
+      </w:ins>
+    </w:p>
+    <w:p/>
     <w:sectPr>
       <w:pgSz w:w="12240" w:h="15840"/>
       <w:pgMar w:top="1440" w:right="1440" w:bottom="1440" w:left="1440" w:header="720" w:footer="720" w:gutter="0"/>
@@ -377,8 +920,16 @@
 </w:document>
 </file>
 
+<file path=word/people.xml><?xml version="1.0" encoding="utf-8"?>
+<w15:people xmlns:wpc="http://schemas.microsoft.com/office/word/2010/wordprocessingCanvas" xmlns:cx="http://schemas.microsoft.com/office/drawing/2014/chartex" xmlns:cx1="http://schemas.microsoft.com/office/drawing/2015/9/8/chartex" xmlns:cx2="http://schemas.microsoft.com/office/drawing/2015/10/21/chartex" xmlns:cx3="http://schemas.microsoft.com/office/drawing/2016/5/9/chartex" xmlns:cx4="http://schemas.microsoft.com/office/drawing/2016/5/10/chartex" xmlns:cx5="http://schemas.microsoft.com/office/drawing/2016/5/11/chartex" xmlns:cx6="http://schemas.microsoft.com/office/drawing/2016/5/12/chartex" xmlns:cx7="http://schemas.microsoft.com/office/drawing/2016/5/13/chartex" xmlns:cx8="http://schemas.microsoft.com/office/drawing/2016/5/14/chartex" xmlns:mc="http://schemas.openxmlformats.org/markup-compatibility/2006" xmlns:aink="http://schemas.microsoft.com/office/drawing/2016/ink" xmlns:am3d="http://schemas.microsoft.com/office/drawing/2017/model3d" xmlns:o="urn:schemas-microsoft-com:office:office" xmlns:oel="http://schemas.microsoft.com/office/2019/extlst" xmlns:r="http://schemas.openxmlformats.org/officeDocument/2006/relationships" xmlns:m="http://schemas.openxmlformats.org/officeDocument/2006/math" xmlns:v="urn:schemas-microsoft-com:vml" xmlns:wp14="http://schemas.microsoft.com/office/word/2010/wordprocessingDrawing" xmlns:wp="http://schemas.openxmlformats.org/drawingml/2006/wordprocessingDrawing" xmlns:w10="urn:schemas-microsoft-com:office:word" xmlns:w="http://schemas.openxmlformats.org/wordprocessingml/2006/main" xmlns:w14="http://schemas.microsoft.com/office/word/2010/wordml" xmlns:w15="http://schemas.microsoft.com/office/word/2012/wordml" xmlns:w16cex="http://schemas.microsoft.com/office/word/2018/wordml/cex" xmlns:w16cid="http://schemas.microsoft.com/office/word/2016/wordml/cid" xmlns:w16="http://schemas.microsoft.com/office/word/2018/wordml" xmlns:w16du="http://schemas.microsoft.com/office/word/2023/wordml/word16du" xmlns:w16sdtdh="http://schemas.microsoft.com/office/word/2020/wordml/sdtdatahash" xmlns:w16se="http://schemas.microsoft.com/office/word/2015/wordml/symex" xmlns:wpg="http://schemas.microsoft.com/office/word/2010/wordprocessingGroup" xmlns:wpi="http://schemas.microsoft.com/office/word/2010/wordprocessingInk" xmlns:wne="http://schemas.microsoft.com/office/word/2006/wordml" xmlns:wps="http://schemas.microsoft.com/office/word/2010/wordprocessingShape" mc:Ignorable="w14 w15 w16se w16cid w16 w16cex w16sdtdh w16du wp14">
+  <w15:person w15:author="Kanavas, Zoe@DWR (she/her)">
+    <w15:presenceInfo w15:providerId="AD" w15:userId="S::Zoe.Kanavas@water.ca.gov::a9497dc4-3ae7-4325-9eed-74504f04b3ea"/>
+  </w15:person>
+</w15:people>
+</file>
+
 <file path=word/styles.xml><?xml version="1.0" encoding="utf-8"?>
-<w:styles xmlns:mc="http://schemas.openxmlformats.org/markup-compatibility/2006" xmlns:r="http://schemas.openxmlformats.org/officeDocument/2006/relationships" xmlns:w="http://schemas.openxmlformats.org/wordprocessingml/2006/main" xmlns:w14="http://schemas.microsoft.com/office/word/2010/wordml" xmlns:w15="http://schemas.microsoft.com/office/word/2012/wordml" xmlns:w16cex="http://schemas.microsoft.com/office/word/2018/wordml/cex" xmlns:w16cid="http://schemas.microsoft.com/office/word/2016/wordml/cid" xmlns:w16="http://schemas.microsoft.com/office/word/2018/wordml" xmlns:w16sdtdh="http://schemas.microsoft.com/office/word/2020/wordml/sdtdatahash" xmlns:w16se="http://schemas.microsoft.com/office/word/2015/wordml/symex" mc:Ignorable="w14 w15 w16se w16cid w16 w16cex w16sdtdh">
+<w:styles xmlns:mc="http://schemas.openxmlformats.org/markup-compatibility/2006" xmlns:r="http://schemas.openxmlformats.org/officeDocument/2006/relationships" xmlns:w="http://schemas.openxmlformats.org/wordprocessingml/2006/main" xmlns:w14="http://schemas.microsoft.com/office/word/2010/wordml" xmlns:w15="http://schemas.microsoft.com/office/word/2012/wordml" xmlns:w16cex="http://schemas.microsoft.com/office/word/2018/wordml/cex" xmlns:w16cid="http://schemas.microsoft.com/office/word/2016/wordml/cid" xmlns:w16="http://schemas.microsoft.com/office/word/2018/wordml" xmlns:w16du="http://schemas.microsoft.com/office/word/2023/wordml/word16du" xmlns:w16sdtdh="http://schemas.microsoft.com/office/word/2020/wordml/sdtdatahash" xmlns:w16se="http://schemas.microsoft.com/office/word/2015/wordml/symex" mc:Ignorable="w14 w15 w16se w16cid w16 w16cex w16sdtdh w16du">
   <w:docDefaults>
     <w:rPrDefault>
       <w:rPr>
@@ -1329,6 +1880,16 @@
       <w:u w:val="single"/>
     </w:rPr>
   </w:style>
+  <w:style w:type="paragraph" w:styleId="Revision">
+    <w:name w:val="Revision"/>
+    <w:hidden/>
+    <w:uiPriority w:val="99"/>
+    <w:semiHidden/>
+    <w:rsid w:val="0024222F"/>
+    <w:pPr>
+      <w:spacing w:after="0" w:line="240" w:lineRule="auto"/>
+    </w:pPr>
+  </w:style>
 </w:styles>
 </file>
 

</xml_diff>

<commit_message>
additional comments and file restructuring reflecting the 7/31 A/Z discussion; added the attribute label
</commit_message>
<xml_diff>
--- a/metadata/methods.docx
+++ b/metadata/methods.docx
@@ -77,305 +77,556 @@
     </w:p>
     <w:p>
       <w:pPr>
+        <w:pStyle w:val="Heading2"/>
+        <w:rPr>
+          <w:rPrChange w:id="9" w:author="Kanavas, Zoe@DWR (she/her)" w:date="2024-07-31T11:43:00Z" w16du:dateUtc="2024-07-31T18:43:00Z">
+            <w:rPr>
+              <w:b/>
+              <w:bCs/>
+            </w:rPr>
+          </w:rPrChange>
+        </w:rPr>
+        <w:pPrChange w:id="10" w:author="Kanavas, Zoe@DWR (she/her)" w:date="2024-07-31T11:43:00Z" w16du:dateUtc="2024-07-31T18:43:00Z">
+          <w:pPr/>
+        </w:pPrChange>
+      </w:pPr>
+      <w:ins w:id="11" w:author="Kanavas, Zoe@DWR (she/her)" w:date="2024-07-31T11:42:00Z" w16du:dateUtc="2024-07-31T18:42:00Z">
+        <w:r>
+          <w:rPr>
+            <w:rPrChange w:id="12" w:author="Kanavas, Zoe@DWR (she/her)" w:date="2024-07-31T11:43:00Z" w16du:dateUtc="2024-07-31T18:43:00Z">
+              <w:rPr>
+                <w:b/>
+                <w:bCs/>
+              </w:rPr>
+            </w:rPrChange>
+          </w:rPr>
+          <w:t xml:space="preserve">Compiled </w:t>
+        </w:r>
+      </w:ins>
+      <w:ins w:id="13" w:author="Kanavas, Zoe@DWR (she/her)" w:date="2024-07-31T11:43:00Z" w16du:dateUtc="2024-07-31T18:43:00Z">
+        <w:r>
+          <w:rPr>
+            <w:rPrChange w:id="14" w:author="Kanavas, Zoe@DWR (she/her)" w:date="2024-07-31T11:43:00Z" w16du:dateUtc="2024-07-31T18:43:00Z">
+              <w:rPr>
+                <w:b/>
+                <w:bCs/>
+              </w:rPr>
+            </w:rPrChange>
+          </w:rPr>
+          <w:t xml:space="preserve">DWR-SWB </w:t>
+        </w:r>
+      </w:ins>
+      <w:ins w:id="15" w:author="Kanavas, Zoe@DWR (she/her)" w:date="2024-07-31T11:42:00Z" w16du:dateUtc="2024-07-31T18:42:00Z">
+        <w:r>
+          <w:rPr>
+            <w:rPrChange w:id="16" w:author="Kanavas, Zoe@DWR (she/her)" w:date="2024-07-31T11:43:00Z" w16du:dateUtc="2024-07-31T18:43:00Z">
+              <w:rPr>
+                <w:b/>
+                <w:bCs/>
+              </w:rPr>
+            </w:rPrChange>
+          </w:rPr>
+          <w:t>Data</w:t>
+        </w:r>
+      </w:ins>
+      <w:ins w:id="17" w:author="Kanavas, Zoe@DWR (she/her)" w:date="2024-07-31T11:43:00Z" w16du:dateUtc="2024-07-31T18:43:00Z">
+        <w:r>
+          <w:rPr>
+            <w:rPrChange w:id="18" w:author="Kanavas, Zoe@DWR (she/her)" w:date="2024-07-31T11:43:00Z" w16du:dateUtc="2024-07-31T18:43:00Z">
+              <w:rPr>
+                <w:b/>
+                <w:bCs/>
+              </w:rPr>
+            </w:rPrChange>
+          </w:rPr>
+          <w:t>sets</w:t>
+        </w:r>
+      </w:ins>
+    </w:p>
+    <w:p>
+      <w:pPr>
         <w:rPr>
           <w:b/>
           <w:bCs/>
         </w:rPr>
       </w:pPr>
-    </w:p>
-    <w:p>
-      <w:pPr>
+      <w:proofErr w:type="spellStart"/>
+      <w:r>
         <w:rPr>
           <w:b/>
           <w:bCs/>
         </w:rPr>
-      </w:pPr>
-      <w:proofErr w:type="spellStart"/>
+        <w:t>monthly_</w:t>
+      </w:r>
       <w:r>
         <w:rPr>
           <w:b/>
           <w:bCs/>
         </w:rPr>
-        <w:t>monthly_</w:t>
+        <w:t>water_shortage</w:t>
       </w:r>
       <w:r>
         <w:rPr>
           <w:b/>
           <w:bCs/>
         </w:rPr>
-        <w:t>water_shortage</w:t>
-      </w:r>
-      <w:r>
+        <w:t>_outlook</w:t>
+      </w:r>
+      <w:proofErr w:type="spellEnd"/>
+    </w:p>
+    <w:p>
+      <w:r>
+        <w:t xml:space="preserve">This table provides </w:t>
+      </w:r>
+      <w:r>
+        <w:t>forecasted</w:t>
+      </w:r>
+      <w:r>
+        <w:t xml:space="preserve"> </w:t>
+      </w:r>
+      <w:r>
+        <w:t>monthly</w:t>
+      </w:r>
+      <w:r>
+        <w:t xml:space="preserve"> (and annual)</w:t>
+      </w:r>
+      <w:r>
+        <w:t xml:space="preserve"> </w:t>
+      </w:r>
+      <w:r>
+        <w:t xml:space="preserve">potable water </w:t>
+      </w:r>
+      <w:r>
+        <w:t xml:space="preserve">shortage </w:t>
+      </w:r>
+      <w:r>
+        <w:t>(</w:t>
+      </w:r>
+      <w:r>
+        <w:t>or surplus</w:t>
+      </w:r>
+      <w:r>
+        <w:t>) with and without shortage actions</w:t>
+      </w:r>
+      <w:r>
+        <w:t xml:space="preserve"> for a dry year</w:t>
+      </w:r>
+      <w:r>
+        <w:t xml:space="preserve">. </w:t>
+      </w:r>
+      <w:del w:id="19" w:author="Kanavas, Zoe@DWR (she/her)" w:date="2024-07-31T10:17:00Z" w16du:dateUtc="2024-07-31T17:17:00Z">
+        <w:r>
+          <w:delText>These data are reported in t</w:delText>
+        </w:r>
+      </w:del>
+      <w:ins w:id="20" w:author="Kanavas, Zoe@DWR (she/her)" w:date="2024-07-31T10:17:00Z" w16du:dateUtc="2024-07-31T17:17:00Z">
+        <w:r>
+          <w:t>T</w:t>
+        </w:r>
+      </w:ins>
+      <w:r>
+        <w:t>he Annual Water Supply and Demand Assessment (AWSDA)</w:t>
+      </w:r>
+      <w:ins w:id="21" w:author="Kanavas, Zoe@DWR (she/her)" w:date="2024-07-31T10:17:00Z" w16du:dateUtc="2024-07-31T17:17:00Z">
+        <w:r>
+          <w:t xml:space="preserve"> reports this data</w:t>
+        </w:r>
+      </w:ins>
+      <w:r>
+        <w:t xml:space="preserve">. All data reported through the AWSDA are </w:t>
+      </w:r>
+      <w:del w:id="22" w:author="Kanavas, Zoe@DWR (she/her)" w:date="2024-07-31T10:17:00Z" w16du:dateUtc="2024-07-31T17:17:00Z">
+        <w:r>
+          <w:delText xml:space="preserve">currently </w:delText>
+        </w:r>
+      </w:del>
+      <w:r>
+        <w:t>available on the Department of Water Resource’s Water Use Efficiency (WUE) portal (</w:t>
+      </w:r>
+      <w:hyperlink r:id="rId4" w:history="1">
+        <w:r>
+          <w:rPr>
+            <w:rStyle w:val="Hyperlink"/>
+          </w:rPr>
+          <w:t>https://wuedata.water.ca.gov/wsda_export</w:t>
+        </w:r>
+      </w:hyperlink>
+      <w:r>
+        <w:t xml:space="preserve">). The most recent AWSDA guidance is available here: </w:t>
+      </w:r>
+      <w:hyperlink r:id="rId5" w:history="1">
+        <w:r>
+          <w:rPr>
+            <w:rStyle w:val="Hyperlink"/>
+          </w:rPr>
+          <w:t>https://wuedata.water.ca.gov/public/public_resources/3517484366/AWSDA-Final-Guidance-4-2022.pdf</w:t>
+        </w:r>
+      </w:hyperlink>
+      <w:r>
+        <w:t xml:space="preserve">. See </w:t>
+      </w:r>
+      <w:r>
+        <w:t>page</w:t>
+      </w:r>
+      <w:ins w:id="23" w:author="Kanavas, Zoe@DWR (she/her)" w:date="2024-07-31T10:17:00Z" w16du:dateUtc="2024-07-31T17:17:00Z">
+        <w:r>
+          <w:t>s</w:t>
+        </w:r>
+      </w:ins>
+      <w:r>
+        <w:t xml:space="preserve"> </w:t>
+      </w:r>
+      <w:r>
+        <w:t xml:space="preserve">30-35 for information about the data elements </w:t>
+      </w:r>
+      <w:del w:id="24" w:author="Kanavas, Zoe@DWR (she/her)" w:date="2024-07-31T10:18:00Z" w16du:dateUtc="2024-07-31T17:18:00Z">
+        <w:r>
+          <w:delText xml:space="preserve">contained </w:delText>
+        </w:r>
+      </w:del>
+      <w:r>
+        <w:t xml:space="preserve">in the </w:t>
+      </w:r>
+      <w:proofErr w:type="spellStart"/>
+      <w:r>
+        <w:t>monthly_water_shortage_outlook</w:t>
+      </w:r>
+      <w:proofErr w:type="spellEnd"/>
+      <w:r>
+        <w:t xml:space="preserve"> </w:t>
+      </w:r>
+      <w:r>
+        <w:t>table.</w:t>
+      </w:r>
+      <w:r>
+        <w:t xml:space="preserve"> Methodology guidance is included in this report</w:t>
+      </w:r>
+      <w:ins w:id="25" w:author="Kanavas, Zoe@DWR (she/her)" w:date="2024-07-31T10:18:00Z" w16du:dateUtc="2024-07-31T17:18:00Z">
+        <w:r>
+          <w:t>,</w:t>
+        </w:r>
+      </w:ins>
+      <w:r>
+        <w:t xml:space="preserve"> </w:t>
+      </w:r>
+      <w:r>
+        <w:t>though</w:t>
+      </w:r>
+      <w:r>
+        <w:t xml:space="preserve"> </w:t>
+      </w:r>
+      <w:ins w:id="26" w:author="Kanavas, Zoe@DWR (she/her)" w:date="2024-07-31T10:18:00Z" w16du:dateUtc="2024-07-31T17:18:00Z">
+        <w:r>
+          <w:t xml:space="preserve">it </w:t>
+        </w:r>
+      </w:ins>
+      <w:r>
+        <w:t xml:space="preserve">is not implemented consistently across urban water suppliers.  </w:t>
+      </w:r>
+    </w:p>
+    <w:p>
+      <w:del w:id="27" w:author="Kanavas, Zoe@DWR (she/her)" w:date="2024-07-31T11:57:00Z" w16du:dateUtc="2024-07-31T18:57:00Z">
+        <w:r>
+          <w:rPr>
+            <w:i/>
+            <w:iCs/>
+          </w:rPr>
+          <w:delText>Guidance for d</w:delText>
+        </w:r>
+      </w:del>
+      <w:ins w:id="28" w:author="Kanavas, Zoe@DWR (she/her)" w:date="2024-07-31T11:57:00Z" w16du:dateUtc="2024-07-31T18:57:00Z">
+        <w:r>
+          <w:rPr>
+            <w:i/>
+            <w:iCs/>
+          </w:rPr>
+          <w:t>D</w:t>
+        </w:r>
+      </w:ins>
+      <w:r>
+        <w:rPr>
+          <w:i/>
+          <w:iCs/>
+        </w:rPr>
+        <w:t>ata use</w:t>
+      </w:r>
+      <w:ins w:id="29" w:author="Kanavas, Zoe@DWR (she/her)" w:date="2024-07-31T11:57:00Z" w16du:dateUtc="2024-07-31T18:57:00Z">
+        <w:r>
+          <w:rPr>
+            <w:i/>
+            <w:iCs/>
+          </w:rPr>
+          <w:t xml:space="preserve"> </w:t>
+        </w:r>
+      </w:ins>
+      <w:ins w:id="30" w:author="Kanavas, Zoe@DWR (she/her)" w:date="2024-07-31T11:58:00Z" w16du:dateUtc="2024-07-31T18:58:00Z">
+        <w:r>
+          <w:rPr>
+            <w:i/>
+            <w:iCs/>
+          </w:rPr>
+          <w:t>l</w:t>
+        </w:r>
+      </w:ins>
+      <w:ins w:id="31" w:author="Kanavas, Zoe@DWR (she/her)" w:date="2024-07-31T11:57:00Z" w16du:dateUtc="2024-07-31T18:57:00Z">
+        <w:r>
+          <w:rPr>
+            <w:i/>
+            <w:iCs/>
+          </w:rPr>
+          <w:t>imitations</w:t>
+        </w:r>
+      </w:ins>
+      <w:r>
+        <w:rPr>
+          <w:i/>
+          <w:iCs/>
+        </w:rPr>
+        <w:t xml:space="preserve">: </w:t>
+      </w:r>
+      <w:r>
+        <w:t>The primary function of the A</w:t>
+      </w:r>
+      <w:r>
+        <w:t>WSDA</w:t>
+      </w:r>
+      <w:r>
+        <w:t xml:space="preserve"> is to motivate planning processes for water shortage</w:t>
+      </w:r>
+      <w:ins w:id="32" w:author="Kanavas, Zoe@DWR (she/her)" w:date="2024-07-31T10:21:00Z" w16du:dateUtc="2024-07-31T17:21:00Z">
+        <w:r>
+          <w:t>s</w:t>
+        </w:r>
+      </w:ins>
+      <w:r>
+        <w:t xml:space="preserve">. These data represent forecasts specific to the urban supplier and </w:t>
+      </w:r>
+      <w:del w:id="33" w:author="Kanavas, Zoe@DWR (she/her)" w:date="2024-07-31T10:18:00Z" w16du:dateUtc="2024-07-31T17:18:00Z">
+        <w:r>
+          <w:delText xml:space="preserve">represent </w:delText>
+        </w:r>
+      </w:del>
+      <w:r>
+        <w:t xml:space="preserve">a snapshot in time based on the conditions when </w:t>
+      </w:r>
+      <w:ins w:id="34" w:author="Kanavas, Zoe@DWR (she/her)" w:date="2024-07-31T10:20:00Z" w16du:dateUtc="2024-07-31T17:20:00Z">
+        <w:r>
+          <w:t xml:space="preserve">the </w:t>
+        </w:r>
+      </w:ins>
+      <w:ins w:id="35" w:author="Kanavas, Zoe@DWR (she/her)" w:date="2024-07-31T10:23:00Z" w16du:dateUtc="2024-07-31T17:23:00Z">
+        <w:r>
+          <w:t xml:space="preserve">supplier </w:t>
+        </w:r>
+      </w:ins>
+      <w:r>
+        <w:t>the plan</w:t>
+      </w:r>
+      <w:del w:id="36" w:author="Kanavas, Zoe@DWR (she/her)" w:date="2024-07-31T10:20:00Z" w16du:dateUtc="2024-07-31T17:20:00Z">
+        <w:r>
+          <w:delText xml:space="preserve"> was developed</w:delText>
+        </w:r>
+      </w:del>
+      <w:r>
+        <w:t xml:space="preserve">. These data are expected to change as conditions change and water shortage plans are updated. </w:t>
+      </w:r>
+      <w:r>
+        <w:t xml:space="preserve">These data can only be used within the year they are reported for, </w:t>
+      </w:r>
+      <w:r>
+        <w:t>though</w:t>
+      </w:r>
+      <w:r>
+        <w:t xml:space="preserve"> i</w:t>
+      </w:r>
+      <w:r>
+        <w:t xml:space="preserve">f the forecasted </w:t>
+      </w:r>
+      <w:ins w:id="37" w:author="Kanavas, Zoe@DWR (she/her)" w:date="2024-07-31T10:22:00Z" w16du:dateUtc="2024-07-31T17:22:00Z">
+        <w:r>
+          <w:t>water</w:t>
+        </w:r>
+      </w:ins>
+      <w:ins w:id="38" w:author="Kanavas, Zoe@DWR (she/her)" w:date="2024-07-31T10:23:00Z" w16du:dateUtc="2024-07-31T17:23:00Z">
+        <w:r>
+          <w:t xml:space="preserve"> </w:t>
+        </w:r>
+      </w:ins>
+      <w:r>
+        <w:t xml:space="preserve">year is not </w:t>
+      </w:r>
+      <w:del w:id="39" w:author="Kanavas, Zoe@DWR (she/her)" w:date="2024-07-31T10:22:00Z" w16du:dateUtc="2024-07-31T17:22:00Z">
+        <w:r>
+          <w:delText>a dry year</w:delText>
+        </w:r>
+      </w:del>
+      <w:ins w:id="40" w:author="Kanavas, Zoe@DWR (she/her)" w:date="2024-07-31T10:22:00Z" w16du:dateUtc="2024-07-31T17:22:00Z">
+        <w:r>
+          <w:t>dry</w:t>
+        </w:r>
+      </w:ins>
+      <w:r>
+        <w:t>, the</w:t>
+      </w:r>
+      <w:ins w:id="41" w:author="Kanavas, Zoe@DWR (she/her)" w:date="2024-07-31T10:23:00Z" w16du:dateUtc="2024-07-31T17:23:00Z">
+        <w:r>
+          <w:t>y</w:t>
+        </w:r>
+      </w:ins>
+      <w:ins w:id="42" w:author="Kanavas, Zoe@DWR (she/her)" w:date="2024-07-31T10:24:00Z" w16du:dateUtc="2024-07-31T17:24:00Z">
+        <w:r>
+          <w:t xml:space="preserve"> are unreliable</w:t>
+        </w:r>
+      </w:ins>
+      <w:del w:id="43" w:author="Kanavas, Zoe@DWR (she/her)" w:date="2024-07-31T10:24:00Z" w16du:dateUtc="2024-07-31T17:24:00Z">
+        <w:r>
+          <w:delText>se data are not reliable</w:delText>
+        </w:r>
+      </w:del>
+      <w:r>
+        <w:t>.</w:t>
+      </w:r>
+    </w:p>
+    <w:p/>
+    <w:p>
+      <w:pPr>
         <w:rPr>
           <w:b/>
           <w:bCs/>
         </w:rPr>
-        <w:t>_outlook</w:t>
+      </w:pPr>
+      <w:proofErr w:type="spellStart"/>
+      <w:r>
+        <w:rPr>
+          <w:b/>
+          <w:bCs/>
+        </w:rPr>
+        <w:t>five_year_</w:t>
+      </w:r>
+      <w:r>
+        <w:rPr>
+          <w:b/>
+          <w:bCs/>
+        </w:rPr>
+        <w:t>water_shortage_</w:t>
+      </w:r>
+      <w:r>
+        <w:rPr>
+          <w:b/>
+          <w:bCs/>
+        </w:rPr>
+        <w:t>outlook</w:t>
       </w:r>
       <w:proofErr w:type="spellEnd"/>
     </w:p>
     <w:p>
       <w:r>
-        <w:t xml:space="preserve">This table provides </w:t>
-      </w:r>
-      <w:r>
-        <w:t>forecasted</w:t>
-      </w:r>
-      <w:r>
-        <w:t xml:space="preserve"> </w:t>
-      </w:r>
-      <w:r>
-        <w:t>monthly</w:t>
-      </w:r>
-      <w:r>
-        <w:t xml:space="preserve"> (and annual)</w:t>
-      </w:r>
-      <w:r>
-        <w:t xml:space="preserve"> </w:t>
-      </w:r>
-      <w:r>
-        <w:t xml:space="preserve">potable water </w:t>
-      </w:r>
-      <w:r>
-        <w:t xml:space="preserve">shortage </w:t>
-      </w:r>
-      <w:r>
-        <w:t>(</w:t>
-      </w:r>
-      <w:r>
-        <w:t>or surplus</w:t>
-      </w:r>
-      <w:r>
-        <w:t>) with and without shortage actions</w:t>
-      </w:r>
-      <w:r>
-        <w:t xml:space="preserve"> for a dry year</w:t>
-      </w:r>
-      <w:r>
-        <w:t xml:space="preserve">. </w:t>
-      </w:r>
-      <w:del w:id="9" w:author="Kanavas, Zoe@DWR (she/her)" w:date="2024-07-31T10:17:00Z" w16du:dateUtc="2024-07-31T17:17:00Z">
-        <w:r>
-          <w:delText>These data are reported in t</w:delText>
+        <w:lastRenderedPageBreak/>
+        <w:t>This table provides anticipated annual potable water levels (both surplus and shortage) with shortage actions and without shortage actions for five years based on the five driest consecutive years on record. T</w:t>
+      </w:r>
+      <w:del w:id="44" w:author="Kanavas, Zoe@DWR (she/her)" w:date="2024-07-31T10:25:00Z" w16du:dateUtc="2024-07-31T17:25:00Z">
+        <w:r>
+          <w:delText>hese data are reported in t</w:delText>
         </w:r>
       </w:del>
-      <w:ins w:id="10" w:author="Kanavas, Zoe@DWR (she/her)" w:date="2024-07-31T10:17:00Z" w16du:dateUtc="2024-07-31T17:17:00Z">
-        <w:r>
-          <w:t>T</w:t>
-        </w:r>
-      </w:ins>
-      <w:r>
-        <w:t>he Annual Water Supply and Demand Assessment (AWSDA)</w:t>
-      </w:r>
-      <w:ins w:id="11" w:author="Kanavas, Zoe@DWR (she/her)" w:date="2024-07-31T10:17:00Z" w16du:dateUtc="2024-07-31T17:17:00Z">
+      <w:r>
+        <w:t>he Urban Water Management Plans (UWMP)</w:t>
+      </w:r>
+      <w:ins w:id="45" w:author="Kanavas, Zoe@DWR (she/her)" w:date="2024-07-31T10:25:00Z" w16du:dateUtc="2024-07-31T17:25:00Z">
         <w:r>
           <w:t xml:space="preserve"> reports this data</w:t>
         </w:r>
       </w:ins>
       <w:r>
-        <w:t xml:space="preserve">. All data reported through the AWSDA are </w:t>
-      </w:r>
-      <w:del w:id="12" w:author="Kanavas, Zoe@DWR (she/her)" w:date="2024-07-31T10:17:00Z" w16du:dateUtc="2024-07-31T17:17:00Z">
-        <w:r>
-          <w:delText xml:space="preserve">currently </w:delText>
+        <w:t>. All data reported through the UWMP are currently available on the WUE portal (</w:t>
+      </w:r>
+      <w:hyperlink r:id="rId6" w:history="1">
+        <w:r>
+          <w:rPr>
+            <w:rStyle w:val="Hyperlink"/>
+          </w:rPr>
+          <w:t>https://wuedata.water.ca.gov/wsda_export</w:t>
+        </w:r>
+      </w:hyperlink>
+      <w:r>
+        <w:t>) and the California Natural Resources Open Data Portal (</w:t>
+      </w:r>
+      <w:r>
+        <w:t>https://data.cnra.ca.gov/dataset/2020-uwmp-data-export-tables</w:t>
+      </w:r>
+      <w:r>
+        <w:t xml:space="preserve">). The most recent UWMP guidance is available here: </w:t>
+      </w:r>
+      <w:hyperlink r:id="rId7" w:history="1">
+        <w:r>
+          <w:rPr>
+            <w:rStyle w:val="Hyperlink"/>
+          </w:rPr>
+          <w:t>https://water.ca.gov/-/media/DWR-Website/Web-Pages/Programs/Water-Use-And-Efficiency/Urban-Water-Use-Efficiency/Urban-Water-Management-Plans/Final-2020-UWMP-Guidebook/UWMP-Guidebook-2020---Final-032921.pdf</w:t>
+        </w:r>
+      </w:hyperlink>
+      <w:r>
+        <w:t xml:space="preserve">. See 7-20 through 7-34 for information about the data elements contained in the </w:t>
+      </w:r>
+      <w:proofErr w:type="spellStart"/>
+      <w:r>
+        <w:t>five_year_outlook</w:t>
+      </w:r>
+      <w:proofErr w:type="spellEnd"/>
+      <w:r>
+        <w:t xml:space="preserve"> table.</w:t>
+      </w:r>
+    </w:p>
+    <w:p>
+      <w:del w:id="46" w:author="Kanavas, Zoe@DWR (she/her)" w:date="2024-07-31T11:58:00Z" w16du:dateUtc="2024-07-31T18:58:00Z">
+        <w:r>
+          <w:rPr>
+            <w:i/>
+            <w:iCs/>
+          </w:rPr>
+          <w:delText>Guidance for d</w:delText>
         </w:r>
       </w:del>
-      <w:r>
-        <w:t>available on the Department of Water Resource’s Water Use Efficiency (WUE) portal (</w:t>
-      </w:r>
-      <w:hyperlink r:id="rId4" w:history="1">
-        <w:r>
-          <w:rPr>
-            <w:rStyle w:val="Hyperlink"/>
-          </w:rPr>
-          <w:t>https://wuedata.water.ca.gov/wsda_export</w:t>
-        </w:r>
-      </w:hyperlink>
-      <w:r>
-        <w:t xml:space="preserve">). The most recent AWSDA guidance is available here: </w:t>
-      </w:r>
-      <w:hyperlink r:id="rId5" w:history="1">
-        <w:r>
-          <w:rPr>
-            <w:rStyle w:val="Hyperlink"/>
-          </w:rPr>
-          <w:t>https://wuedata.water.ca.gov/public/public_resources/3517484366/AWSDA-Final-Guidance-4-2022.pdf</w:t>
-        </w:r>
-      </w:hyperlink>
-      <w:r>
-        <w:t xml:space="preserve">. See </w:t>
-      </w:r>
-      <w:r>
-        <w:t>page</w:t>
-      </w:r>
-      <w:ins w:id="13" w:author="Kanavas, Zoe@DWR (she/her)" w:date="2024-07-31T10:17:00Z" w16du:dateUtc="2024-07-31T17:17:00Z">
-        <w:r>
-          <w:t>s</w:t>
-        </w:r>
-      </w:ins>
-      <w:r>
-        <w:t xml:space="preserve"> </w:t>
-      </w:r>
-      <w:r>
-        <w:t xml:space="preserve">30-35 for information about the data elements </w:t>
-      </w:r>
-      <w:del w:id="14" w:author="Kanavas, Zoe@DWR (she/her)" w:date="2024-07-31T10:18:00Z" w16du:dateUtc="2024-07-31T17:18:00Z">
-        <w:r>
-          <w:delText xml:space="preserve">contained </w:delText>
-        </w:r>
-      </w:del>
-      <w:r>
-        <w:t xml:space="preserve">in the </w:t>
-      </w:r>
-      <w:proofErr w:type="spellStart"/>
-      <w:r>
-        <w:t>monthly_water_shortage_outlook</w:t>
-      </w:r>
-      <w:proofErr w:type="spellEnd"/>
-      <w:r>
-        <w:t xml:space="preserve"> </w:t>
-      </w:r>
-      <w:r>
-        <w:t>table.</w:t>
-      </w:r>
-      <w:r>
-        <w:t xml:space="preserve"> Methodology guidance is included in this report</w:t>
-      </w:r>
-      <w:ins w:id="15" w:author="Kanavas, Zoe@DWR (she/her)" w:date="2024-07-31T10:18:00Z" w16du:dateUtc="2024-07-31T17:18:00Z">
-        <w:r>
-          <w:t>,</w:t>
-        </w:r>
-      </w:ins>
-      <w:r>
-        <w:t xml:space="preserve"> </w:t>
-      </w:r>
-      <w:r>
-        <w:t>though</w:t>
-      </w:r>
-      <w:r>
-        <w:t xml:space="preserve"> </w:t>
-      </w:r>
-      <w:ins w:id="16" w:author="Kanavas, Zoe@DWR (she/her)" w:date="2024-07-31T10:18:00Z" w16du:dateUtc="2024-07-31T17:18:00Z">
-        <w:r>
-          <w:t xml:space="preserve">it </w:t>
-        </w:r>
-      </w:ins>
-      <w:r>
-        <w:t xml:space="preserve">is not implemented consistently across urban water suppliers.  </w:t>
-      </w:r>
-    </w:p>
-    <w:p>
+      <w:ins w:id="47" w:author="Kanavas, Zoe@DWR (she/her)" w:date="2024-07-31T11:58:00Z" w16du:dateUtc="2024-07-31T18:58:00Z">
+        <w:r>
+          <w:rPr>
+            <w:i/>
+            <w:iCs/>
+          </w:rPr>
+          <w:t>D</w:t>
+        </w:r>
+      </w:ins>
       <w:r>
         <w:rPr>
           <w:i/>
           <w:iCs/>
         </w:rPr>
-        <w:t xml:space="preserve">Guidance for data use: </w:t>
-      </w:r>
-      <w:r>
-        <w:t>The primary function of the A</w:t>
-      </w:r>
-      <w:r>
-        <w:t>WSDA</w:t>
-      </w:r>
-      <w:r>
-        <w:t xml:space="preserve"> is to motivate planning processes for water shortage</w:t>
-      </w:r>
-      <w:ins w:id="17" w:author="Kanavas, Zoe@DWR (she/her)" w:date="2024-07-31T10:21:00Z" w16du:dateUtc="2024-07-31T17:21:00Z">
-        <w:r>
-          <w:t>s</w:t>
-        </w:r>
-      </w:ins>
-      <w:r>
-        <w:t xml:space="preserve">. These data represent forecasts specific to the urban supplier and </w:t>
-      </w:r>
-      <w:del w:id="18" w:author="Kanavas, Zoe@DWR (she/her)" w:date="2024-07-31T10:18:00Z" w16du:dateUtc="2024-07-31T17:18:00Z">
-        <w:r>
-          <w:delText xml:space="preserve">represent </w:delText>
-        </w:r>
-      </w:del>
-      <w:r>
-        <w:t xml:space="preserve">a snapshot in time based on the conditions when </w:t>
-      </w:r>
-      <w:ins w:id="19" w:author="Kanavas, Zoe@DWR (she/her)" w:date="2024-07-31T10:20:00Z" w16du:dateUtc="2024-07-31T17:20:00Z">
-        <w:r>
-          <w:t xml:space="preserve">the </w:t>
-        </w:r>
-      </w:ins>
-      <w:ins w:id="20" w:author="Kanavas, Zoe@DWR (she/her)" w:date="2024-07-31T10:23:00Z" w16du:dateUtc="2024-07-31T17:23:00Z">
-        <w:r>
-          <w:t xml:space="preserve">supplier </w:t>
-        </w:r>
-      </w:ins>
-      <w:r>
-        <w:t>the plan</w:t>
-      </w:r>
-      <w:del w:id="21" w:author="Kanavas, Zoe@DWR (she/her)" w:date="2024-07-31T10:20:00Z" w16du:dateUtc="2024-07-31T17:20:00Z">
-        <w:r>
-          <w:delText xml:space="preserve"> was developed</w:delText>
-        </w:r>
-      </w:del>
-      <w:r>
-        <w:t xml:space="preserve">. These data are expected to change as conditions change and water shortage plans are updated. </w:t>
-      </w:r>
-      <w:r>
-        <w:t xml:space="preserve">These data can only be used within the year they are reported for, </w:t>
-      </w:r>
-      <w:r>
-        <w:t>though</w:t>
-      </w:r>
-      <w:r>
-        <w:t xml:space="preserve"> i</w:t>
-      </w:r>
-      <w:r>
-        <w:t xml:space="preserve">f the forecasted </w:t>
-      </w:r>
-      <w:ins w:id="22" w:author="Kanavas, Zoe@DWR (she/her)" w:date="2024-07-31T10:22:00Z" w16du:dateUtc="2024-07-31T17:22:00Z">
-        <w:r>
-          <w:t>water</w:t>
-        </w:r>
-      </w:ins>
-      <w:ins w:id="23" w:author="Kanavas, Zoe@DWR (she/her)" w:date="2024-07-31T10:23:00Z" w16du:dateUtc="2024-07-31T17:23:00Z">
-        <w:r>
+        <w:t>ata use</w:t>
+      </w:r>
+      <w:ins w:id="48" w:author="Kanavas, Zoe@DWR (she/her)" w:date="2024-07-31T11:58:00Z" w16du:dateUtc="2024-07-31T18:58:00Z">
+        <w:r>
+          <w:rPr>
+            <w:i/>
+            <w:iCs/>
+          </w:rPr>
           <w:t xml:space="preserve"> </w:t>
         </w:r>
-      </w:ins>
-      <w:r>
-        <w:t xml:space="preserve">year is not </w:t>
-      </w:r>
-      <w:del w:id="24" w:author="Kanavas, Zoe@DWR (she/her)" w:date="2024-07-31T10:22:00Z" w16du:dateUtc="2024-07-31T17:22:00Z">
-        <w:r>
-          <w:delText>a dry year</w:delText>
-        </w:r>
-      </w:del>
-      <w:ins w:id="25" w:author="Kanavas, Zoe@DWR (she/her)" w:date="2024-07-31T10:22:00Z" w16du:dateUtc="2024-07-31T17:22:00Z">
-        <w:r>
-          <w:t>dry</w:t>
-        </w:r>
-      </w:ins>
-      <w:r>
-        <w:t>, the</w:t>
-      </w:r>
-      <w:ins w:id="26" w:author="Kanavas, Zoe@DWR (she/her)" w:date="2024-07-31T10:23:00Z" w16du:dateUtc="2024-07-31T17:23:00Z">
-        <w:r>
-          <w:t>y</w:t>
-        </w:r>
-      </w:ins>
-      <w:ins w:id="27" w:author="Kanavas, Zoe@DWR (she/her)" w:date="2024-07-31T10:24:00Z" w16du:dateUtc="2024-07-31T17:24:00Z">
-        <w:r>
-          <w:t xml:space="preserve"> are unreliable</w:t>
-        </w:r>
-      </w:ins>
-      <w:del w:id="28" w:author="Kanavas, Zoe@DWR (she/her)" w:date="2024-07-31T10:24:00Z" w16du:dateUtc="2024-07-31T17:24:00Z">
-        <w:r>
-          <w:delText>se data are not reliable</w:delText>
-        </w:r>
-      </w:del>
-      <w:r>
-        <w:t>.</w:t>
-      </w:r>
-    </w:p>
-    <w:p/>
+        <w:r>
+          <w:rPr>
+            <w:i/>
+            <w:iCs/>
+          </w:rPr>
+          <w:t>limitations</w:t>
+        </w:r>
+      </w:ins>
+      <w:r>
+        <w:rPr>
+          <w:i/>
+          <w:iCs/>
+        </w:rPr>
+        <w:t>:</w:t>
+      </w:r>
+    </w:p>
     <w:p>
       <w:pPr>
         <w:rPr>
@@ -383,272 +634,533 @@
           <w:bCs/>
         </w:rPr>
       </w:pPr>
-      <w:proofErr w:type="spellStart"/>
-      <w:r>
+    </w:p>
+    <w:p>
+      <w:pPr>
         <w:rPr>
           <w:b/>
           <w:bCs/>
         </w:rPr>
-        <w:t>five_year_</w:t>
-      </w:r>
-      <w:r>
+      </w:pPr>
+      <w:del w:id="49" w:author="Kanavas, Zoe@DWR (she/her)" w:date="2024-07-31T10:30:00Z" w16du:dateUtc="2024-07-31T17:30:00Z">
+        <w:r>
+          <w:rPr>
+            <w:b/>
+            <w:bCs/>
+          </w:rPr>
+          <w:delText>source_number</w:delText>
+        </w:r>
+      </w:del>
+      <w:proofErr w:type="spellStart"/>
+      <w:ins w:id="50" w:author="Kanavas, Zoe@DWR (she/her)" w:date="2024-07-31T10:30:00Z" w16du:dateUtc="2024-07-31T17:30:00Z">
+        <w:r>
+          <w:rPr>
+            <w:b/>
+            <w:bCs/>
+          </w:rPr>
+          <w:t>number_</w:t>
+        </w:r>
+        <w:r>
+          <w:rPr>
+            <w:b/>
+            <w:bCs/>
+          </w:rPr>
+          <w:t>sources</w:t>
+        </w:r>
+      </w:ins>
+      <w:proofErr w:type="spellEnd"/>
+    </w:p>
+    <w:p>
+      <w:r>
+        <w:t>This table summarizes the number of unique water supply sources by year and supplier. These data were historically submitted in the Electronic Annual Report (</w:t>
+      </w:r>
+      <w:proofErr w:type="spellStart"/>
+      <w:r>
+        <w:t>eAR</w:t>
+      </w:r>
+      <w:proofErr w:type="spellEnd"/>
+      <w:r>
+        <w:t xml:space="preserve">) </w:t>
+      </w:r>
+      <w:ins w:id="51" w:author="Kanavas, Zoe@DWR (she/her)" w:date="2024-07-31T10:26:00Z" w16du:dateUtc="2024-07-31T17:26:00Z">
+        <w:r>
+          <w:t xml:space="preserve">and </w:t>
+        </w:r>
+      </w:ins>
+      <w:r>
+        <w:t xml:space="preserve">are currently available on the </w:t>
+      </w:r>
+      <w:proofErr w:type="spellStart"/>
+      <w:r>
+        <w:t>eAR</w:t>
+      </w:r>
+      <w:proofErr w:type="spellEnd"/>
+      <w:r>
+        <w:t xml:space="preserve"> landing page (</w:t>
+      </w:r>
+      <w:hyperlink r:id="rId8" w:history="1">
+        <w:r>
+          <w:rPr>
+            <w:rStyle w:val="Hyperlink"/>
+          </w:rPr>
+          <w:t>https://www.waterboards.ca.gov/drinking_water/certlic/drinkingwater/ear.html</w:t>
+        </w:r>
+      </w:hyperlink>
+      <w:r>
+        <w:t>). The structure and naming conventions have changed over</w:t>
+      </w:r>
+      <w:ins w:id="52" w:author="Kanavas, Zoe@DWR (she/her)" w:date="2024-07-31T10:27:00Z" w16du:dateUtc="2024-07-31T17:27:00Z">
+        <w:r>
+          <w:t xml:space="preserve"> </w:t>
+        </w:r>
+      </w:ins>
+      <w:r>
+        <w:t>time. Beginning in 2024, this information will be captured in the SAFER Clearinghouse through the Drought and Technical Reporting Order.</w:t>
+      </w:r>
+    </w:p>
+    <w:p>
+      <w:del w:id="53" w:author="Kanavas, Zoe@DWR (she/her)" w:date="2024-07-31T11:58:00Z" w16du:dateUtc="2024-07-31T18:58:00Z">
+        <w:r>
+          <w:rPr>
+            <w:i/>
+            <w:iCs/>
+          </w:rPr>
+          <w:delText>Guidance for d</w:delText>
+        </w:r>
+      </w:del>
+      <w:ins w:id="54" w:author="Kanavas, Zoe@DWR (she/her)" w:date="2024-07-31T11:58:00Z" w16du:dateUtc="2024-07-31T18:58:00Z">
+        <w:r>
+          <w:rPr>
+            <w:i/>
+            <w:iCs/>
+          </w:rPr>
+          <w:t>D</w:t>
+        </w:r>
+      </w:ins>
+      <w:r>
+        <w:rPr>
+          <w:i/>
+          <w:iCs/>
+        </w:rPr>
+        <w:t>ata use</w:t>
+      </w:r>
+      <w:ins w:id="55" w:author="Kanavas, Zoe@DWR (she/her)" w:date="2024-07-31T11:58:00Z" w16du:dateUtc="2024-07-31T18:58:00Z">
+        <w:r>
+          <w:rPr>
+            <w:i/>
+            <w:iCs/>
+          </w:rPr>
+          <w:t xml:space="preserve"> limitations</w:t>
+        </w:r>
+      </w:ins>
+      <w:r>
+        <w:rPr>
+          <w:i/>
+          <w:iCs/>
+        </w:rPr>
+        <w:t>:</w:t>
+      </w:r>
+    </w:p>
+    <w:p>
+      <w:pPr>
         <w:rPr>
           <w:b/>
           <w:bCs/>
         </w:rPr>
-        <w:t>water_shortage_</w:t>
-      </w:r>
+      </w:pPr>
+      <w:proofErr w:type="spellStart"/>
       <w:r>
         <w:rPr>
           <w:b/>
           <w:bCs/>
         </w:rPr>
-        <w:t>outlook</w:t>
+        <w:t>source_name</w:t>
       </w:r>
       <w:proofErr w:type="spellEnd"/>
     </w:p>
     <w:p>
       <w:r>
-        <w:lastRenderedPageBreak/>
-        <w:t>This table provides anticipated annual potable water levels (both surplus and shortage) with shortage actions and without shortage actions for five years based on the five driest consecutive years on record. T</w:t>
-      </w:r>
-      <w:del w:id="29" w:author="Kanavas, Zoe@DWR (she/her)" w:date="2024-07-31T10:25:00Z" w16du:dateUtc="2024-07-31T17:25:00Z">
-        <w:r>
-          <w:delText>hese data are reported in t</w:delText>
+        <w:t>This table summarizes the water source type, status</w:t>
+      </w:r>
+      <w:ins w:id="56" w:author="Kanavas, Zoe@DWR (she/her)" w:date="2024-07-31T10:28:00Z" w16du:dateUtc="2024-07-31T17:28:00Z">
+        <w:r>
+          <w:t>,</w:t>
+        </w:r>
+      </w:ins>
+      <w:r>
+        <w:t xml:space="preserve"> and location by public water system for a given </w:t>
+      </w:r>
+      <w:del w:id="57" w:author="Kanavas, Zoe@DWR (she/her)" w:date="2024-07-31T10:28:00Z" w16du:dateUtc="2024-07-31T17:28:00Z">
+        <w:r>
+          <w:delText xml:space="preserve">time </w:delText>
         </w:r>
       </w:del>
       <w:r>
-        <w:t>he Urban Water Management Plans (UWMP)</w:t>
-      </w:r>
-      <w:ins w:id="30" w:author="Kanavas, Zoe@DWR (she/her)" w:date="2024-07-31T10:25:00Z" w16du:dateUtc="2024-07-31T17:25:00Z">
-        <w:r>
-          <w:t xml:space="preserve"> reports this data</w:t>
-        </w:r>
-      </w:ins>
-      <w:r>
-        <w:t>. All data reported through the UWMP are currently available on the WUE portal (</w:t>
-      </w:r>
-      <w:hyperlink r:id="rId6" w:history="1">
-        <w:r>
-          <w:rPr>
-            <w:rStyle w:val="Hyperlink"/>
-          </w:rPr>
-          <w:t>https://wuedata.water.ca.gov/wsda_export</w:t>
-        </w:r>
-      </w:hyperlink>
-      <w:r>
-        <w:t>) and the California Natural Resources Open Data Portal (</w:t>
-      </w:r>
-      <w:r>
-        <w:t>https://data.cnra.ca.gov/dataset/2020-uwmp-data-export-tables</w:t>
-      </w:r>
-      <w:r>
-        <w:t xml:space="preserve">). The most recent UWMP guidance is available here: </w:t>
-      </w:r>
-      <w:hyperlink r:id="rId7" w:history="1">
-        <w:r>
-          <w:rPr>
-            <w:rStyle w:val="Hyperlink"/>
-          </w:rPr>
-          <w:t>https://water.ca.gov/-/media/DWR-Website/Web-Pages/Programs/Water-Use-And-Efficiency/Urban-Water-Use-Efficiency/Urban-Water-Management-Plans/Final-2020-UWMP-Guidebook/UWMP-Guidebook-2020---Final-032921.pdf</w:t>
-        </w:r>
-      </w:hyperlink>
-      <w:r>
-        <w:t xml:space="preserve">. See 7-20 through 7-34 for information about the data elements contained in the </w:t>
-      </w:r>
-      <w:proofErr w:type="spellStart"/>
-      <w:r>
-        <w:t>five_year_outlook</w:t>
-      </w:r>
-      <w:proofErr w:type="spellEnd"/>
-      <w:r>
-        <w:t xml:space="preserve"> table.</w:t>
-      </w:r>
-    </w:p>
-    <w:p>
-      <w:r>
-        <w:rPr>
+        <w:t>period. These data are submitted through the SAFER Clearinghouse.</w:t>
+      </w:r>
+    </w:p>
+    <w:p>
+      <w:pPr>
+        <w:rPr>
+          <w:ins w:id="58" w:author="Kanavas, Zoe@DWR (she/her)" w:date="2024-07-31T10:31:00Z" w16du:dateUtc="2024-07-31T17:31:00Z"/>
           <w:i/>
           <w:iCs/>
         </w:rPr>
-        <w:t>Guidance for data use:</w:t>
-      </w:r>
-    </w:p>
-    <w:p>
-      <w:pPr>
-        <w:rPr>
+      </w:pPr>
+      <w:del w:id="59" w:author="Kanavas, Zoe@DWR (she/her)" w:date="2024-07-31T12:01:00Z" w16du:dateUtc="2024-07-31T19:01:00Z">
+        <w:r>
+          <w:rPr>
+            <w:i/>
+            <w:iCs/>
+          </w:rPr>
+          <w:delText>Guidance for d</w:delText>
+        </w:r>
+      </w:del>
+      <w:ins w:id="60" w:author="Kanavas, Zoe@DWR (she/her)" w:date="2024-07-31T12:01:00Z" w16du:dateUtc="2024-07-31T19:01:00Z">
+        <w:r>
+          <w:rPr>
+            <w:i/>
+            <w:iCs/>
+          </w:rPr>
+          <w:t>D</w:t>
+        </w:r>
+      </w:ins>
+      <w:r>
+        <w:rPr>
+          <w:i/>
+          <w:iCs/>
+        </w:rPr>
+        <w:t>ata use</w:t>
+      </w:r>
+      <w:ins w:id="61" w:author="Kanavas, Zoe@DWR (she/her)" w:date="2024-07-31T12:01:00Z" w16du:dateUtc="2024-07-31T19:01:00Z">
+        <w:r>
+          <w:rPr>
+            <w:i/>
+            <w:iCs/>
+          </w:rPr>
+          <w:t xml:space="preserve"> limitations</w:t>
+        </w:r>
+      </w:ins>
+      <w:r>
+        <w:rPr>
+          <w:i/>
+          <w:iCs/>
+        </w:rPr>
+        <w:t>:</w:t>
+      </w:r>
+    </w:p>
+    <w:p>
+      <w:pPr>
+        <w:rPr>
+          <w:ins w:id="62" w:author="Kanavas, Zoe@DWR (she/her)" w:date="2024-07-31T10:31:00Z" w16du:dateUtc="2024-07-31T17:31:00Z"/>
+        </w:rPr>
+      </w:pPr>
+    </w:p>
+    <w:p>
+      <w:pPr>
+        <w:rPr>
+          <w:ins w:id="63" w:author="Kanavas, Zoe@DWR (she/her)" w:date="2024-07-31T10:31:00Z" w16du:dateUtc="2024-07-31T17:31:00Z"/>
+        </w:rPr>
+      </w:pPr>
+      <w:commentRangeStart w:id="64"/>
+      <w:proofErr w:type="spellStart"/>
+      <w:ins w:id="65" w:author="Kanavas, Zoe@DWR (she/her)" w:date="2024-07-31T10:31:00Z" w16du:dateUtc="2024-07-31T17:31:00Z">
+        <w:r>
+          <w:rPr>
+            <w:b/>
+            <w:bCs/>
+          </w:rPr>
+          <w:t>drought_risk_assessment</w:t>
+        </w:r>
+      </w:ins>
+      <w:commentRangeEnd w:id="64"/>
+      <w:proofErr w:type="spellEnd"/>
+      <w:ins w:id="66" w:author="Kanavas, Zoe@DWR (she/her)" w:date="2024-07-31T12:03:00Z" w16du:dateUtc="2024-07-31T19:03:00Z">
+        <w:r>
+          <w:rPr>
+            <w:rStyle w:val="CommentReference"/>
+          </w:rPr>
+          <w:commentReference w:id="64"/>
+        </w:r>
+      </w:ins>
+    </w:p>
+    <w:p>
+      <w:pPr>
+        <w:rPr>
+          <w:ins w:id="67" w:author="Kanavas, Zoe@DWR (she/her)" w:date="2024-07-31T10:31:00Z" w16du:dateUtc="2024-07-31T17:31:00Z"/>
+        </w:rPr>
+      </w:pPr>
+      <w:ins w:id="68" w:author="Kanavas, Zoe@DWR (she/her)" w:date="2024-07-31T10:31:00Z" w16du:dateUtc="2024-07-31T17:31:00Z">
+        <w:r>
+          <w:t>This table summarizes…</w:t>
+        </w:r>
+      </w:ins>
+    </w:p>
+    <w:p>
+      <w:pPr>
+        <w:rPr>
+          <w:ins w:id="69" w:author="Kanavas, Zoe@DWR (she/her)" w:date="2024-07-31T11:43:00Z" w16du:dateUtc="2024-07-31T18:43:00Z"/>
+        </w:rPr>
+      </w:pPr>
+      <w:ins w:id="70" w:author="Kanavas, Zoe@DWR (she/her)" w:date="2024-07-31T12:01:00Z" w16du:dateUtc="2024-07-31T19:01:00Z">
+        <w:r>
+          <w:rPr>
+            <w:i/>
+            <w:iCs/>
+          </w:rPr>
+          <w:t>D</w:t>
+        </w:r>
+      </w:ins>
+      <w:ins w:id="71" w:author="Kanavas, Zoe@DWR (she/her)" w:date="2024-07-31T10:32:00Z" w16du:dateUtc="2024-07-31T17:32:00Z">
+        <w:r>
+          <w:rPr>
+            <w:i/>
+            <w:iCs/>
+          </w:rPr>
+          <w:t>ata use</w:t>
+        </w:r>
+      </w:ins>
+      <w:ins w:id="72" w:author="Kanavas, Zoe@DWR (she/her)" w:date="2024-07-31T12:01:00Z" w16du:dateUtc="2024-07-31T19:01:00Z">
+        <w:r>
+          <w:rPr>
+            <w:i/>
+            <w:iCs/>
+          </w:rPr>
+          <w:t xml:space="preserve"> limitations</w:t>
+        </w:r>
+      </w:ins>
+      <w:ins w:id="73" w:author="Kanavas, Zoe@DWR (she/her)" w:date="2024-07-31T10:32:00Z" w16du:dateUtc="2024-07-31T17:32:00Z">
+        <w:r>
+          <w:rPr>
+            <w:i/>
+            <w:iCs/>
+          </w:rPr>
+          <w:t>:</w:t>
+        </w:r>
+      </w:ins>
+    </w:p>
+    <w:p>
+      <w:pPr>
+        <w:rPr>
+          <w:ins w:id="74" w:author="Kanavas, Zoe@DWR (she/her)" w:date="2024-07-31T11:43:00Z" w16du:dateUtc="2024-07-31T18:43:00Z"/>
+        </w:rPr>
+      </w:pPr>
+    </w:p>
+    <w:p>
+      <w:pPr>
+        <w:rPr>
+          <w:ins w:id="75" w:author="Kanavas, Zoe@DWR (she/her)" w:date="2024-07-31T11:44:00Z" w16du:dateUtc="2024-07-31T18:44:00Z"/>
+        </w:rPr>
+      </w:pPr>
+      <w:proofErr w:type="spellStart"/>
+      <w:ins w:id="76" w:author="Kanavas, Zoe@DWR (she/her)" w:date="2024-07-31T11:44:00Z" w16du:dateUtc="2024-07-31T18:44:00Z">
+        <w:r>
+          <w:rPr>
+            <w:b/>
+            <w:bCs/>
+          </w:rPr>
+          <w:lastRenderedPageBreak/>
+          <w:t>water_shortage_level</w:t>
+        </w:r>
+        <w:proofErr w:type="spellEnd"/>
+      </w:ins>
+    </w:p>
+    <w:p>
+      <w:pPr>
+        <w:rPr>
+          <w:ins w:id="77" w:author="Kanavas, Zoe@DWR (she/her)" w:date="2024-07-31T11:44:00Z" w16du:dateUtc="2024-07-31T18:44:00Z"/>
+        </w:rPr>
+      </w:pPr>
+      <w:ins w:id="78" w:author="Kanavas, Zoe@DWR (she/her)" w:date="2024-07-31T11:44:00Z" w16du:dateUtc="2024-07-31T18:44:00Z">
+        <w:r>
+          <w:t>This table summarizes…</w:t>
+        </w:r>
+      </w:ins>
+    </w:p>
+    <w:p>
+      <w:pPr>
+        <w:rPr>
+          <w:ins w:id="79" w:author="Kanavas, Zoe@DWR (she/her)" w:date="2024-07-31T11:44:00Z" w16du:dateUtc="2024-07-31T18:44:00Z"/>
+        </w:rPr>
+      </w:pPr>
+      <w:ins w:id="80" w:author="Kanavas, Zoe@DWR (she/her)" w:date="2024-07-31T12:01:00Z" w16du:dateUtc="2024-07-31T19:01:00Z">
+        <w:r>
+          <w:rPr>
+            <w:i/>
+            <w:iCs/>
+          </w:rPr>
+          <w:t>Data use limitations:</w:t>
+        </w:r>
+      </w:ins>
+    </w:p>
+    <w:p>
+      <w:pPr>
+        <w:rPr>
+          <w:ins w:id="81" w:author="Kanavas, Zoe@DWR (she/her)" w:date="2024-07-31T10:32:00Z" w16du:dateUtc="2024-07-31T17:32:00Z"/>
+        </w:rPr>
+      </w:pPr>
+    </w:p>
+    <w:p>
+      <w:pPr>
+        <w:pStyle w:val="Heading2"/>
+        <w:rPr>
+          <w:ins w:id="82" w:author="Kanavas, Zoe@DWR (she/her)" w:date="2024-07-31T10:32:00Z" w16du:dateUtc="2024-07-31T17:32:00Z"/>
+        </w:rPr>
+        <w:pPrChange w:id="83" w:author="Kanavas, Zoe@DWR (she/her)" w:date="2024-07-31T11:43:00Z" w16du:dateUtc="2024-07-31T18:43:00Z">
+          <w:pPr/>
+        </w:pPrChange>
+      </w:pPr>
+      <w:ins w:id="84" w:author="Kanavas, Zoe@DWR (she/her)" w:date="2024-07-31T11:43:00Z" w16du:dateUtc="2024-07-31T18:43:00Z">
+        <w:r>
+          <w:t>Other Relevant Open Data Packages</w:t>
+        </w:r>
+      </w:ins>
+    </w:p>
+    <w:p>
+      <w:pPr>
+        <w:rPr>
+          <w:ins w:id="85" w:author="Kanavas, Zoe@DWR (she/her)" w:date="2024-07-31T10:32:00Z" w16du:dateUtc="2024-07-31T17:32:00Z"/>
+        </w:rPr>
+      </w:pPr>
+      <w:commentRangeStart w:id="86"/>
+      <w:proofErr w:type="spellStart"/>
+      <w:ins w:id="87" w:author="Kanavas, Zoe@DWR (she/her)" w:date="2024-07-31T10:32:00Z" w16du:dateUtc="2024-07-31T17:32:00Z">
+        <w:r>
+          <w:rPr>
+            <w:b/>
+            <w:bCs/>
+          </w:rPr>
+          <w:t>id_crosswalk</w:t>
+        </w:r>
+        <w:proofErr w:type="spellEnd"/>
+      </w:ins>
+    </w:p>
+    <w:p>
+      <w:pPr>
+        <w:rPr>
+          <w:ins w:id="88" w:author="Kanavas, Zoe@DWR (she/her)" w:date="2024-07-31T10:32:00Z" w16du:dateUtc="2024-07-31T17:32:00Z"/>
+        </w:rPr>
+      </w:pPr>
+      <w:ins w:id="89" w:author="Kanavas, Zoe@DWR (she/her)" w:date="2024-07-31T10:32:00Z" w16du:dateUtc="2024-07-31T17:32:00Z">
+        <w:r>
+          <w:t>This table summarizes…</w:t>
+        </w:r>
+      </w:ins>
+    </w:p>
+    <w:commentRangeEnd w:id="86"/>
+    <w:p>
+      <w:pPr>
+        <w:rPr>
+          <w:ins w:id="90" w:author="Kanavas, Zoe@DWR (she/her)" w:date="2024-07-31T10:32:00Z" w16du:dateUtc="2024-07-31T17:32:00Z"/>
+        </w:rPr>
+      </w:pPr>
+      <w:ins w:id="91" w:author="Kanavas, Zoe@DWR (she/her)" w:date="2024-07-31T12:01:00Z" w16du:dateUtc="2024-07-31T19:01:00Z">
+        <w:r>
+          <w:rPr>
+            <w:i/>
+            <w:iCs/>
+          </w:rPr>
+          <w:t>Data use limitations:</w:t>
+        </w:r>
+      </w:ins>
+      <w:del w:id="92" w:author="Kanavas, Zoe@DWR (she/her)" w:date="2024-07-31T12:01:00Z" w16du:dateUtc="2024-07-31T19:01:00Z">
+        <w:r>
+          <w:rPr>
+            <w:rStyle w:val="CommentReference"/>
+          </w:rPr>
+          <w:commentReference w:id="86"/>
+        </w:r>
+      </w:del>
+    </w:p>
+    <w:p>
+      <w:pPr>
+        <w:rPr>
+          <w:ins w:id="93" w:author="Kanavas, Zoe@DWR (she/her)" w:date="2024-07-31T10:32:00Z" w16du:dateUtc="2024-07-31T17:32:00Z"/>
+        </w:rPr>
+      </w:pPr>
+    </w:p>
+    <w:p>
+      <w:pPr>
+        <w:rPr>
+          <w:ins w:id="94" w:author="Kanavas, Zoe@DWR (she/her)" w:date="2024-07-31T10:32:00Z" w16du:dateUtc="2024-07-31T17:32:00Z"/>
           <w:b/>
           <w:bCs/>
         </w:rPr>
       </w:pPr>
-    </w:p>
-    <w:p>
-      <w:pPr>
-        <w:rPr>
+      <w:commentRangeStart w:id="95"/>
+      <w:ins w:id="96" w:author="Kanavas, Zoe@DWR (she/her)" w:date="2024-07-31T10:32:00Z" w16du:dateUtc="2024-07-31T17:32:00Z">
+        <w:r>
+          <w:rPr>
+            <w:b/>
+            <w:bCs/>
+          </w:rPr>
+          <w:t>population</w:t>
+        </w:r>
+      </w:ins>
+    </w:p>
+    <w:p>
+      <w:pPr>
+        <w:rPr>
+          <w:ins w:id="97" w:author="Kanavas, Zoe@DWR (she/her)" w:date="2024-07-31T10:32:00Z" w16du:dateUtc="2024-07-31T17:32:00Z"/>
+        </w:rPr>
+      </w:pPr>
+      <w:ins w:id="98" w:author="Kanavas, Zoe@DWR (she/her)" w:date="2024-07-31T10:32:00Z" w16du:dateUtc="2024-07-31T17:32:00Z">
+        <w:r>
+          <w:t>This table summarizes…</w:t>
+        </w:r>
+      </w:ins>
+    </w:p>
+    <w:commentRangeEnd w:id="95"/>
+    <w:p>
+      <w:pPr>
+        <w:rPr>
+          <w:ins w:id="99" w:author="Kanavas, Zoe@DWR (she/her)" w:date="2024-07-31T10:32:00Z" w16du:dateUtc="2024-07-31T17:32:00Z"/>
+        </w:rPr>
+      </w:pPr>
+      <w:ins w:id="100" w:author="Kanavas, Zoe@DWR (she/her)" w:date="2024-07-31T12:01:00Z" w16du:dateUtc="2024-07-31T19:01:00Z">
+        <w:r>
+          <w:rPr>
+            <w:i/>
+            <w:iCs/>
+          </w:rPr>
+          <w:t>Data use limitations:</w:t>
+        </w:r>
+      </w:ins>
+      <w:del w:id="101" w:author="Kanavas, Zoe@DWR (she/her)" w:date="2024-07-31T12:01:00Z" w16du:dateUtc="2024-07-31T19:01:00Z">
+        <w:r>
+          <w:rPr>
+            <w:rStyle w:val="CommentReference"/>
+          </w:rPr>
+          <w:commentReference w:id="95"/>
+        </w:r>
+      </w:del>
+    </w:p>
+    <w:p>
+      <w:pPr>
+        <w:rPr>
+          <w:ins w:id="102" w:author="Kanavas, Zoe@DWR (she/her)" w:date="2024-07-31T10:33:00Z" w16du:dateUtc="2024-07-31T17:33:00Z"/>
           <w:b/>
           <w:bCs/>
         </w:rPr>
       </w:pPr>
-      <w:del w:id="31" w:author="Kanavas, Zoe@DWR (she/her)" w:date="2024-07-31T10:30:00Z" w16du:dateUtc="2024-07-31T17:30:00Z">
+    </w:p>
+    <w:p>
+      <w:pPr>
+        <w:rPr>
+          <w:ins w:id="103" w:author="Kanavas, Zoe@DWR (she/her)" w:date="2024-07-31T10:33:00Z" w16du:dateUtc="2024-07-31T17:33:00Z"/>
+          <w:b/>
+          <w:bCs/>
+        </w:rPr>
+      </w:pPr>
+      <w:commentRangeStart w:id="104"/>
+      <w:proofErr w:type="spellStart"/>
+      <w:ins w:id="105" w:author="Kanavas, Zoe@DWR (she/her)" w:date="2024-07-31T10:33:00Z" w16du:dateUtc="2024-07-31T17:33:00Z">
         <w:r>
           <w:rPr>
             <w:b/>
             <w:bCs/>
           </w:rPr>
-          <w:delText>source_number</w:delText>
-        </w:r>
-      </w:del>
-      <w:proofErr w:type="spellStart"/>
-      <w:ins w:id="32" w:author="Kanavas, Zoe@DWR (she/her)" w:date="2024-07-31T10:30:00Z" w16du:dateUtc="2024-07-31T17:30:00Z">
-        <w:r>
-          <w:rPr>
-            <w:b/>
-            <w:bCs/>
-          </w:rPr>
-          <w:t>number_</w:t>
-        </w:r>
-        <w:r>
-          <w:rPr>
-            <w:b/>
-            <w:bCs/>
-          </w:rPr>
-          <w:t>sources</w:t>
-        </w:r>
-      </w:ins>
-      <w:proofErr w:type="spellEnd"/>
-    </w:p>
-    <w:p>
-      <w:r>
-        <w:t>This table summarizes the number of unique water supply sources by year and supplier. These data were historically submitted in the Electronic Annual Report (</w:t>
-      </w:r>
-      <w:proofErr w:type="spellStart"/>
-      <w:r>
-        <w:t>eAR</w:t>
-      </w:r>
-      <w:proofErr w:type="spellEnd"/>
-      <w:r>
-        <w:t xml:space="preserve">) </w:t>
-      </w:r>
-      <w:ins w:id="33" w:author="Kanavas, Zoe@DWR (she/her)" w:date="2024-07-31T10:26:00Z" w16du:dateUtc="2024-07-31T17:26:00Z">
-        <w:r>
-          <w:t xml:space="preserve">and </w:t>
-        </w:r>
-      </w:ins>
-      <w:r>
-        <w:t xml:space="preserve">are currently available on the </w:t>
-      </w:r>
-      <w:proofErr w:type="spellStart"/>
-      <w:r>
-        <w:t>eAR</w:t>
-      </w:r>
-      <w:proofErr w:type="spellEnd"/>
-      <w:r>
-        <w:t xml:space="preserve"> landing page (</w:t>
-      </w:r>
-      <w:hyperlink r:id="rId8" w:history="1">
-        <w:r>
-          <w:rPr>
-            <w:rStyle w:val="Hyperlink"/>
-          </w:rPr>
-          <w:t>https://www.waterboards.ca.gov/drinking_water/certlic/drinkingwater/ear.html</w:t>
-        </w:r>
-      </w:hyperlink>
-      <w:r>
-        <w:t>). The structure and naming conventions have changed over</w:t>
-      </w:r>
-      <w:ins w:id="34" w:author="Kanavas, Zoe@DWR (she/her)" w:date="2024-07-31T10:27:00Z" w16du:dateUtc="2024-07-31T17:27:00Z">
-        <w:r>
-          <w:t xml:space="preserve"> </w:t>
-        </w:r>
-      </w:ins>
-      <w:r>
-        <w:t>time. Beginning in 2024, this information will be captured in the SAFER Clearinghouse through the Drought and Technical Reporting Order.</w:t>
-      </w:r>
-    </w:p>
-    <w:p>
-      <w:r>
-        <w:rPr>
-          <w:i/>
-          <w:iCs/>
-        </w:rPr>
-        <w:t>Guidance for data use:</w:t>
-      </w:r>
-    </w:p>
-    <w:p>
-      <w:pPr>
-        <w:rPr>
-          <w:b/>
-          <w:bCs/>
-        </w:rPr>
-      </w:pPr>
-      <w:proofErr w:type="spellStart"/>
-      <w:r>
-        <w:rPr>
-          <w:b/>
-          <w:bCs/>
-        </w:rPr>
-        <w:t>source_name</w:t>
-      </w:r>
-      <w:proofErr w:type="spellEnd"/>
-    </w:p>
-    <w:p>
-      <w:r>
-        <w:t>This table summarizes the water source type, status</w:t>
-      </w:r>
-      <w:ins w:id="35" w:author="Kanavas, Zoe@DWR (she/her)" w:date="2024-07-31T10:28:00Z" w16du:dateUtc="2024-07-31T17:28:00Z">
-        <w:r>
-          <w:t>,</w:t>
-        </w:r>
-      </w:ins>
-      <w:r>
-        <w:t xml:space="preserve"> and location by public water system for a given </w:t>
-      </w:r>
-      <w:del w:id="36" w:author="Kanavas, Zoe@DWR (she/her)" w:date="2024-07-31T10:28:00Z" w16du:dateUtc="2024-07-31T17:28:00Z">
-        <w:r>
-          <w:delText xml:space="preserve">time </w:delText>
-        </w:r>
-      </w:del>
-      <w:r>
-        <w:t>period. These data are submitted through the SAFER Clearinghouse.</w:t>
-      </w:r>
-    </w:p>
-    <w:p>
-      <w:pPr>
-        <w:rPr>
-          <w:ins w:id="37" w:author="Kanavas, Zoe@DWR (she/her)" w:date="2024-07-31T10:31:00Z" w16du:dateUtc="2024-07-31T17:31:00Z"/>
-          <w:i/>
-          <w:iCs/>
-        </w:rPr>
-      </w:pPr>
-      <w:r>
-        <w:rPr>
-          <w:i/>
-          <w:iCs/>
-        </w:rPr>
-        <w:t>Guidance for data use:</w:t>
-      </w:r>
-    </w:p>
-    <w:p>
-      <w:pPr>
-        <w:rPr>
-          <w:ins w:id="38" w:author="Kanavas, Zoe@DWR (she/her)" w:date="2024-07-31T10:31:00Z" w16du:dateUtc="2024-07-31T17:31:00Z"/>
-        </w:rPr>
-      </w:pPr>
-    </w:p>
-    <w:p>
-      <w:pPr>
-        <w:rPr>
-          <w:ins w:id="39" w:author="Kanavas, Zoe@DWR (she/her)" w:date="2024-07-31T10:31:00Z" w16du:dateUtc="2024-07-31T17:31:00Z"/>
-        </w:rPr>
-      </w:pPr>
-      <w:proofErr w:type="spellStart"/>
-      <w:ins w:id="40" w:author="Kanavas, Zoe@DWR (she/her)" w:date="2024-07-31T10:31:00Z" w16du:dateUtc="2024-07-31T17:31:00Z">
-        <w:r>
-          <w:rPr>
-            <w:b/>
-            <w:bCs/>
-          </w:rPr>
-          <w:t>drought_risk_assessment</w:t>
+          <w:t>production_delivery_volume</w:t>
         </w:r>
         <w:proofErr w:type="spellEnd"/>
       </w:ins>
@@ -656,260 +1168,54 @@
     <w:p>
       <w:pPr>
         <w:rPr>
-          <w:ins w:id="41" w:author="Kanavas, Zoe@DWR (she/her)" w:date="2024-07-31T10:31:00Z" w16du:dateUtc="2024-07-31T17:31:00Z"/>
-        </w:rPr>
-      </w:pPr>
-      <w:ins w:id="42" w:author="Kanavas, Zoe@DWR (she/her)" w:date="2024-07-31T10:31:00Z" w16du:dateUtc="2024-07-31T17:31:00Z">
+          <w:ins w:id="106" w:author="Kanavas, Zoe@DWR (she/her)" w:date="2024-07-31T10:33:00Z" w16du:dateUtc="2024-07-31T17:33:00Z"/>
+        </w:rPr>
+      </w:pPr>
+      <w:ins w:id="107" w:author="Kanavas, Zoe@DWR (she/her)" w:date="2024-07-31T10:33:00Z" w16du:dateUtc="2024-07-31T17:33:00Z">
         <w:r>
           <w:t>This table summarizes…</w:t>
         </w:r>
       </w:ins>
     </w:p>
-    <w:p>
-      <w:pPr>
-        <w:rPr>
-          <w:ins w:id="43" w:author="Kanavas, Zoe@DWR (she/her)" w:date="2024-07-31T10:32:00Z" w16du:dateUtc="2024-07-31T17:32:00Z"/>
-        </w:rPr>
-      </w:pPr>
-      <w:ins w:id="44" w:author="Kanavas, Zoe@DWR (she/her)" w:date="2024-07-31T10:31:00Z" w16du:dateUtc="2024-07-31T17:31:00Z">
+    <w:commentRangeEnd w:id="104"/>
+    <w:p>
+      <w:pPr>
+        <w:rPr>
+          <w:ins w:id="108" w:author="Kanavas, Zoe@DWR (she/her)" w:date="2024-07-31T10:33:00Z" w16du:dateUtc="2024-07-31T17:33:00Z"/>
+        </w:rPr>
+      </w:pPr>
+      <w:ins w:id="109" w:author="Kanavas, Zoe@DWR (she/her)" w:date="2024-07-31T12:01:00Z" w16du:dateUtc="2024-07-31T19:01:00Z">
         <w:r>
           <w:rPr>
             <w:i/>
             <w:iCs/>
           </w:rPr>
-          <w:t>Gui</w:t>
-        </w:r>
-      </w:ins>
-      <w:ins w:id="45" w:author="Kanavas, Zoe@DWR (she/her)" w:date="2024-07-31T10:32:00Z" w16du:dateUtc="2024-07-31T17:32:00Z">
-        <w:r>
-          <w:rPr>
-            <w:i/>
-            <w:iCs/>
-          </w:rPr>
-          <w:t>dance for data use:</w:t>
-        </w:r>
-      </w:ins>
-    </w:p>
-    <w:p>
-      <w:pPr>
-        <w:rPr>
-          <w:ins w:id="46" w:author="Kanavas, Zoe@DWR (she/her)" w:date="2024-07-31T10:32:00Z" w16du:dateUtc="2024-07-31T17:32:00Z"/>
-        </w:rPr>
-      </w:pPr>
-    </w:p>
-    <w:p>
-      <w:pPr>
-        <w:rPr>
-          <w:ins w:id="47" w:author="Kanavas, Zoe@DWR (she/her)" w:date="2024-07-31T10:32:00Z" w16du:dateUtc="2024-07-31T17:32:00Z"/>
-        </w:rPr>
-      </w:pPr>
-      <w:proofErr w:type="spellStart"/>
-      <w:ins w:id="48" w:author="Kanavas, Zoe@DWR (she/her)" w:date="2024-07-31T10:32:00Z" w16du:dateUtc="2024-07-31T17:32:00Z">
-        <w:r>
-          <w:rPr>
-            <w:b/>
-            <w:bCs/>
-          </w:rPr>
-          <w:lastRenderedPageBreak/>
-          <w:t>id_crosswalk</w:t>
-        </w:r>
-        <w:proofErr w:type="spellEnd"/>
-      </w:ins>
-    </w:p>
-    <w:p>
-      <w:pPr>
-        <w:rPr>
-          <w:ins w:id="49" w:author="Kanavas, Zoe@DWR (she/her)" w:date="2024-07-31T10:32:00Z" w16du:dateUtc="2024-07-31T17:32:00Z"/>
-        </w:rPr>
-      </w:pPr>
-      <w:ins w:id="50" w:author="Kanavas, Zoe@DWR (she/her)" w:date="2024-07-31T10:32:00Z" w16du:dateUtc="2024-07-31T17:32:00Z">
-        <w:r>
-          <w:t>This table summarizes…</w:t>
-        </w:r>
-      </w:ins>
-    </w:p>
-    <w:p>
-      <w:pPr>
-        <w:rPr>
-          <w:ins w:id="51" w:author="Kanavas, Zoe@DWR (she/her)" w:date="2024-07-31T10:32:00Z" w16du:dateUtc="2024-07-31T17:32:00Z"/>
-        </w:rPr>
-      </w:pPr>
-      <w:ins w:id="52" w:author="Kanavas, Zoe@DWR (she/her)" w:date="2024-07-31T10:32:00Z" w16du:dateUtc="2024-07-31T17:32:00Z">
-        <w:r>
-          <w:rPr>
-            <w:i/>
-            <w:iCs/>
-          </w:rPr>
-          <w:t>Guidance for data use:</w:t>
-        </w:r>
-      </w:ins>
-    </w:p>
-    <w:p>
-      <w:pPr>
-        <w:rPr>
-          <w:ins w:id="53" w:author="Kanavas, Zoe@DWR (she/her)" w:date="2024-07-31T10:32:00Z" w16du:dateUtc="2024-07-31T17:32:00Z"/>
-        </w:rPr>
-      </w:pPr>
-    </w:p>
-    <w:p>
-      <w:pPr>
-        <w:rPr>
-          <w:ins w:id="54" w:author="Kanavas, Zoe@DWR (she/her)" w:date="2024-07-31T10:32:00Z" w16du:dateUtc="2024-07-31T17:32:00Z"/>
-          <w:b/>
-          <w:bCs/>
-        </w:rPr>
-      </w:pPr>
-      <w:ins w:id="55" w:author="Kanavas, Zoe@DWR (she/her)" w:date="2024-07-31T10:32:00Z" w16du:dateUtc="2024-07-31T17:32:00Z">
-        <w:r>
-          <w:rPr>
-            <w:b/>
-            <w:bCs/>
-          </w:rPr>
-          <w:t>population</w:t>
-        </w:r>
-      </w:ins>
-    </w:p>
-    <w:p>
-      <w:pPr>
-        <w:rPr>
-          <w:ins w:id="56" w:author="Kanavas, Zoe@DWR (she/her)" w:date="2024-07-31T10:32:00Z" w16du:dateUtc="2024-07-31T17:32:00Z"/>
-        </w:rPr>
-      </w:pPr>
-      <w:ins w:id="57" w:author="Kanavas, Zoe@DWR (she/her)" w:date="2024-07-31T10:32:00Z" w16du:dateUtc="2024-07-31T17:32:00Z">
-        <w:r>
-          <w:t>This table summarizes…</w:t>
-        </w:r>
-      </w:ins>
-    </w:p>
-    <w:p>
-      <w:pPr>
-        <w:rPr>
-          <w:ins w:id="58" w:author="Kanavas, Zoe@DWR (she/her)" w:date="2024-07-31T10:32:00Z" w16du:dateUtc="2024-07-31T17:32:00Z"/>
-        </w:rPr>
-      </w:pPr>
-      <w:ins w:id="59" w:author="Kanavas, Zoe@DWR (she/her)" w:date="2024-07-31T10:32:00Z" w16du:dateUtc="2024-07-31T17:32:00Z">
-        <w:r>
-          <w:rPr>
-            <w:i/>
-            <w:iCs/>
-          </w:rPr>
-          <w:t>Guidance for data use:</w:t>
-        </w:r>
-      </w:ins>
-    </w:p>
-    <w:p>
-      <w:pPr>
-        <w:rPr>
-          <w:ins w:id="60" w:author="Kanavas, Zoe@DWR (she/her)" w:date="2024-07-31T10:33:00Z" w16du:dateUtc="2024-07-31T17:33:00Z"/>
-          <w:b/>
-          <w:bCs/>
-        </w:rPr>
-      </w:pPr>
-    </w:p>
-    <w:p>
-      <w:pPr>
-        <w:rPr>
-          <w:ins w:id="61" w:author="Kanavas, Zoe@DWR (she/her)" w:date="2024-07-31T10:33:00Z" w16du:dateUtc="2024-07-31T17:33:00Z"/>
-          <w:b/>
-          <w:bCs/>
-        </w:rPr>
-      </w:pPr>
-      <w:proofErr w:type="spellStart"/>
-      <w:ins w:id="62" w:author="Kanavas, Zoe@DWR (she/her)" w:date="2024-07-31T10:33:00Z" w16du:dateUtc="2024-07-31T17:33:00Z">
-        <w:r>
-          <w:rPr>
-            <w:b/>
-            <w:bCs/>
-          </w:rPr>
-          <w:t>production_delivery_volume</w:t>
-        </w:r>
-        <w:proofErr w:type="spellEnd"/>
-      </w:ins>
-    </w:p>
-    <w:p>
-      <w:pPr>
-        <w:rPr>
-          <w:ins w:id="63" w:author="Kanavas, Zoe@DWR (she/her)" w:date="2024-07-31T10:33:00Z" w16du:dateUtc="2024-07-31T17:33:00Z"/>
-        </w:rPr>
-      </w:pPr>
-      <w:ins w:id="64" w:author="Kanavas, Zoe@DWR (she/her)" w:date="2024-07-31T10:33:00Z" w16du:dateUtc="2024-07-31T17:33:00Z">
-        <w:r>
-          <w:t>This table summarizes…</w:t>
-        </w:r>
-      </w:ins>
-    </w:p>
-    <w:p>
-      <w:pPr>
-        <w:rPr>
-          <w:ins w:id="65" w:author="Kanavas, Zoe@DWR (she/her)" w:date="2024-07-31T10:33:00Z" w16du:dateUtc="2024-07-31T17:33:00Z"/>
-        </w:rPr>
-      </w:pPr>
-      <w:ins w:id="66" w:author="Kanavas, Zoe@DWR (she/her)" w:date="2024-07-31T10:33:00Z" w16du:dateUtc="2024-07-31T17:33:00Z">
-        <w:r>
-          <w:rPr>
-            <w:i/>
-            <w:iCs/>
-          </w:rPr>
-          <w:t>Guidance for data use:</w:t>
-        </w:r>
-      </w:ins>
-    </w:p>
-    <w:p>
-      <w:pPr>
-        <w:rPr>
-          <w:ins w:id="67" w:author="Kanavas, Zoe@DWR (she/her)" w:date="2024-07-31T10:33:00Z" w16du:dateUtc="2024-07-31T17:33:00Z"/>
-          <w:b/>
-          <w:bCs/>
-        </w:rPr>
-      </w:pPr>
-    </w:p>
-    <w:p>
-      <w:pPr>
-        <w:rPr>
-          <w:ins w:id="68" w:author="Kanavas, Zoe@DWR (she/her)" w:date="2024-07-31T10:33:00Z" w16du:dateUtc="2024-07-31T17:33:00Z"/>
-        </w:rPr>
-      </w:pPr>
-      <w:proofErr w:type="spellStart"/>
-      <w:ins w:id="69" w:author="Kanavas, Zoe@DWR (she/her)" w:date="2024-07-31T10:33:00Z" w16du:dateUtc="2024-07-31T17:33:00Z">
-        <w:r>
-          <w:rPr>
-            <w:b/>
-            <w:bCs/>
-          </w:rPr>
-          <w:t>water_shortage_level</w:t>
-        </w:r>
-        <w:proofErr w:type="spellEnd"/>
-      </w:ins>
-    </w:p>
-    <w:p>
-      <w:pPr>
-        <w:rPr>
-          <w:ins w:id="70" w:author="Kanavas, Zoe@DWR (she/her)" w:date="2024-07-31T10:33:00Z" w16du:dateUtc="2024-07-31T17:33:00Z"/>
-        </w:rPr>
-      </w:pPr>
-      <w:ins w:id="71" w:author="Kanavas, Zoe@DWR (she/her)" w:date="2024-07-31T10:33:00Z" w16du:dateUtc="2024-07-31T17:33:00Z">
-        <w:r>
-          <w:t>This table summarizes…</w:t>
-        </w:r>
-      </w:ins>
-    </w:p>
-    <w:p>
-      <w:pPr>
-        <w:rPr>
-          <w:ins w:id="72" w:author="Kanavas, Zoe@DWR (she/her)" w:date="2024-07-31T10:33:00Z" w16du:dateUtc="2024-07-31T17:33:00Z"/>
-        </w:rPr>
-      </w:pPr>
-      <w:ins w:id="73" w:author="Kanavas, Zoe@DWR (she/her)" w:date="2024-07-31T10:33:00Z" w16du:dateUtc="2024-07-31T17:33:00Z">
-        <w:r>
-          <w:rPr>
-            <w:i/>
-            <w:iCs/>
-          </w:rPr>
-          <w:t>Guidance for data use:</w:t>
-        </w:r>
-      </w:ins>
+          <w:t>Data use limitations:</w:t>
+        </w:r>
+      </w:ins>
+      <w:del w:id="110" w:author="Kanavas, Zoe@DWR (she/her)" w:date="2024-07-31T12:01:00Z" w16du:dateUtc="2024-07-31T19:01:00Z">
+        <w:r>
+          <w:rPr>
+            <w:rStyle w:val="CommentReference"/>
+          </w:rPr>
+          <w:commentReference w:id="104"/>
+        </w:r>
+      </w:del>
     </w:p>
     <w:p/>
+    <w:p>
+      <w:pPr>
+        <w:pStyle w:val="Heading2"/>
+        <w:pPrChange w:id="111" w:author="Kanavas, Zoe@DWR (she/her)" w:date="2024-07-31T11:43:00Z" w16du:dateUtc="2024-07-31T18:43:00Z">
+          <w:pPr/>
+        </w:pPrChange>
+      </w:pPr>
+      <w:ins w:id="112" w:author="Kanavas, Zoe@DWR (she/her)" w:date="2024-07-31T11:42:00Z" w16du:dateUtc="2024-07-31T18:42:00Z">
+        <w:r>
+          <w:t>External Data Sources</w:t>
+        </w:r>
+      </w:ins>
+    </w:p>
     <w:sectPr>
       <w:pgSz w:w="12240" w:h="15840"/>
       <w:pgMar w:top="1440" w:right="1440" w:bottom="1440" w:left="1440" w:header="720" w:footer="720" w:gutter="0"/>
@@ -918,6 +1224,102 @@
     </w:sectPr>
   </w:body>
 </w:document>
+</file>
+
+<file path=word/comments.xml><?xml version="1.0" encoding="utf-8"?>
+<w:comments xmlns:wpc="http://schemas.microsoft.com/office/word/2010/wordprocessingCanvas" xmlns:cx="http://schemas.microsoft.com/office/drawing/2014/chartex" xmlns:cx1="http://schemas.microsoft.com/office/drawing/2015/9/8/chartex" xmlns:cx2="http://schemas.microsoft.com/office/drawing/2015/10/21/chartex" xmlns:cx3="http://schemas.microsoft.com/office/drawing/2016/5/9/chartex" xmlns:cx4="http://schemas.microsoft.com/office/drawing/2016/5/10/chartex" xmlns:cx5="http://schemas.microsoft.com/office/drawing/2016/5/11/chartex" xmlns:cx6="http://schemas.microsoft.com/office/drawing/2016/5/12/chartex" xmlns:cx7="http://schemas.microsoft.com/office/drawing/2016/5/13/chartex" xmlns:cx8="http://schemas.microsoft.com/office/drawing/2016/5/14/chartex" xmlns:mc="http://schemas.openxmlformats.org/markup-compatibility/2006" xmlns:aink="http://schemas.microsoft.com/office/drawing/2016/ink" xmlns:am3d="http://schemas.microsoft.com/office/drawing/2017/model3d" xmlns:o="urn:schemas-microsoft-com:office:office" xmlns:oel="http://schemas.microsoft.com/office/2019/extlst" xmlns:r="http://schemas.openxmlformats.org/officeDocument/2006/relationships" xmlns:m="http://schemas.openxmlformats.org/officeDocument/2006/math" xmlns:v="urn:schemas-microsoft-com:vml" xmlns:wp14="http://schemas.microsoft.com/office/word/2010/wordprocessingDrawing" xmlns:wp="http://schemas.openxmlformats.org/drawingml/2006/wordprocessingDrawing" xmlns:w10="urn:schemas-microsoft-com:office:word" xmlns:w="http://schemas.openxmlformats.org/wordprocessingml/2006/main" xmlns:w14="http://schemas.microsoft.com/office/word/2010/wordml" xmlns:w15="http://schemas.microsoft.com/office/word/2012/wordml" xmlns:w16cex="http://schemas.microsoft.com/office/word/2018/wordml/cex" xmlns:w16cid="http://schemas.microsoft.com/office/word/2016/wordml/cid" xmlns:w16="http://schemas.microsoft.com/office/word/2018/wordml" xmlns:w16du="http://schemas.microsoft.com/office/word/2023/wordml/word16du" xmlns:w16sdtdh="http://schemas.microsoft.com/office/word/2020/wordml/sdtdatahash" xmlns:w16se="http://schemas.microsoft.com/office/word/2015/wordml/symex" xmlns:wpg="http://schemas.microsoft.com/office/word/2010/wordprocessingGroup" xmlns:wpi="http://schemas.microsoft.com/office/word/2010/wordprocessingInk" xmlns:wne="http://schemas.microsoft.com/office/word/2006/wordml" xmlns:wps="http://schemas.microsoft.com/office/word/2010/wordprocessingShape" mc:Ignorable="w14 w15 w16se w16cid w16 w16cex w16sdtdh w16du wp14">
+  <w:comment w:id="64" w:author="Kanavas, Zoe@DWR (she/her)" w:date="2024-07-31T12:03:00Z" w:initials="ZK">
+    <w:p>
+      <w:pPr>
+        <w:pStyle w:val="CommentText"/>
+      </w:pPr>
+      <w:r>
+        <w:rPr>
+          <w:rStyle w:val="CommentReference"/>
+        </w:rPr>
+        <w:annotationRef/>
+      </w:r>
+      <w:r>
+        <w:t>Note: Counties are required to complete Risk Assessments (typically called Drought Risk Assessments) as a part of their Drought Resiliency Plans. I suggest changing the name of this data table to avoid confusion.</w:t>
+      </w:r>
+    </w:p>
+  </w:comment>
+  <w:comment w:id="86" w:author="Kanavas, Zoe@DWR (she/her)" w:date="2024-07-31T11:40:00Z" w:initials="ZK">
+    <w:p>
+      <w:pPr>
+        <w:pStyle w:val="CommentText"/>
+      </w:pPr>
+      <w:r>
+        <w:rPr>
+          <w:rStyle w:val="CommentReference"/>
+        </w:rPr>
+        <w:annotationRef/>
+      </w:r>
+      <w:r>
+        <w:t>Ditto to population comment</w:t>
+      </w:r>
+    </w:p>
+  </w:comment>
+  <w:comment w:id="95" w:author="Kanavas, Zoe@DWR (she/her)" w:date="2024-07-31T11:40:00Z" w:initials="ZK">
+    <w:p>
+      <w:pPr>
+        <w:pStyle w:val="CommentText"/>
+      </w:pPr>
+      <w:r>
+        <w:rPr>
+          <w:rStyle w:val="CommentReference"/>
+        </w:rPr>
+        <w:annotationRef/>
+      </w:r>
+      <w:r>
+        <w:t>This will likely be included as a link to the existing dataset (as in not additional manipulation/scraping/configuring by us)</w:t>
+      </w:r>
+    </w:p>
+  </w:comment>
+  <w:comment w:id="104" w:author="Kanavas, Zoe@DWR (she/her)" w:date="2024-07-31T11:41:00Z" w:initials="ZK">
+    <w:p>
+      <w:pPr>
+        <w:pStyle w:val="CommentText"/>
+      </w:pPr>
+      <w:r>
+        <w:rPr>
+          <w:rStyle w:val="CommentReference"/>
+        </w:rPr>
+        <w:annotationRef/>
+      </w:r>
+      <w:r>
+        <w:t>Ditto to population comment</w:t>
+      </w:r>
+    </w:p>
+  </w:comment>
+</w:comments>
+</file>
+
+<file path=word/commentsExtended.xml><?xml version="1.0" encoding="utf-8"?>
+<w15:commentsEx xmlns:wpc="http://schemas.microsoft.com/office/word/2010/wordprocessingCanvas" xmlns:cx="http://schemas.microsoft.com/office/drawing/2014/chartex" xmlns:cx1="http://schemas.microsoft.com/office/drawing/2015/9/8/chartex" xmlns:cx2="http://schemas.microsoft.com/office/drawing/2015/10/21/chartex" xmlns:cx3="http://schemas.microsoft.com/office/drawing/2016/5/9/chartex" xmlns:cx4="http://schemas.microsoft.com/office/drawing/2016/5/10/chartex" xmlns:cx5="http://schemas.microsoft.com/office/drawing/2016/5/11/chartex" xmlns:cx6="http://schemas.microsoft.com/office/drawing/2016/5/12/chartex" xmlns:cx7="http://schemas.microsoft.com/office/drawing/2016/5/13/chartex" xmlns:cx8="http://schemas.microsoft.com/office/drawing/2016/5/14/chartex" xmlns:mc="http://schemas.openxmlformats.org/markup-compatibility/2006" xmlns:aink="http://schemas.microsoft.com/office/drawing/2016/ink" xmlns:am3d="http://schemas.microsoft.com/office/drawing/2017/model3d" xmlns:o="urn:schemas-microsoft-com:office:office" xmlns:oel="http://schemas.microsoft.com/office/2019/extlst" xmlns:r="http://schemas.openxmlformats.org/officeDocument/2006/relationships" xmlns:m="http://schemas.openxmlformats.org/officeDocument/2006/math" xmlns:v="urn:schemas-microsoft-com:vml" xmlns:wp14="http://schemas.microsoft.com/office/word/2010/wordprocessingDrawing" xmlns:wp="http://schemas.openxmlformats.org/drawingml/2006/wordprocessingDrawing" xmlns:w10="urn:schemas-microsoft-com:office:word" xmlns:w="http://schemas.openxmlformats.org/wordprocessingml/2006/main" xmlns:w14="http://schemas.microsoft.com/office/word/2010/wordml" xmlns:w15="http://schemas.microsoft.com/office/word/2012/wordml" xmlns:w16cex="http://schemas.microsoft.com/office/word/2018/wordml/cex" xmlns:w16cid="http://schemas.microsoft.com/office/word/2016/wordml/cid" xmlns:w16="http://schemas.microsoft.com/office/word/2018/wordml" xmlns:w16du="http://schemas.microsoft.com/office/word/2023/wordml/word16du" xmlns:w16sdtdh="http://schemas.microsoft.com/office/word/2020/wordml/sdtdatahash" xmlns:w16se="http://schemas.microsoft.com/office/word/2015/wordml/symex" xmlns:wpg="http://schemas.microsoft.com/office/word/2010/wordprocessingGroup" xmlns:wpi="http://schemas.microsoft.com/office/word/2010/wordprocessingInk" xmlns:wne="http://schemas.microsoft.com/office/word/2006/wordml" xmlns:wps="http://schemas.microsoft.com/office/word/2010/wordprocessingShape" mc:Ignorable="w14 w15 w16se w16cid w16 w16cex w16sdtdh w16du wp14">
+  <w15:commentEx w15:paraId="4E3AC69F" w15:done="0"/>
+  <w15:commentEx w15:paraId="2D3E2BAF" w15:done="0"/>
+  <w15:commentEx w15:paraId="0EF86C1A" w15:done="0"/>
+  <w15:commentEx w15:paraId="7B9FD5A8" w15:done="0"/>
+</w15:commentsEx>
+</file>
+
+<file path=word/commentsExtensible.xml><?xml version="1.0" encoding="utf-8"?>
+<w16cex:commentsExtensible xmlns:wpc="http://schemas.microsoft.com/office/word/2010/wordprocessingCanvas" xmlns:cx="http://schemas.microsoft.com/office/drawing/2014/chartex" xmlns:cx1="http://schemas.microsoft.com/office/drawing/2015/9/8/chartex" xmlns:cx2="http://schemas.microsoft.com/office/drawing/2015/10/21/chartex" xmlns:cx3="http://schemas.microsoft.com/office/drawing/2016/5/9/chartex" xmlns:cx4="http://schemas.microsoft.com/office/drawing/2016/5/10/chartex" xmlns:cx5="http://schemas.microsoft.com/office/drawing/2016/5/11/chartex" xmlns:cx6="http://schemas.microsoft.com/office/drawing/2016/5/12/chartex" xmlns:cx7="http://schemas.microsoft.com/office/drawing/2016/5/13/chartex" xmlns:cx8="http://schemas.microsoft.com/office/drawing/2016/5/14/chartex" xmlns:cr="http://schemas.microsoft.com/office/comments/2020/reactions" xmlns:mc="http://schemas.openxmlformats.org/markup-compatibility/2006" xmlns:aink="http://schemas.microsoft.com/office/drawing/2016/ink" xmlns:am3d="http://schemas.microsoft.com/office/drawing/2017/model3d" xmlns:o="urn:schemas-microsoft-com:office:office" xmlns:oel="http://schemas.microsoft.com/office/2019/extlst" xmlns:r="http://schemas.openxmlformats.org/officeDocument/2006/relationships" xmlns:m="http://schemas.openxmlformats.org/officeDocument/2006/math" xmlns:v="urn:schemas-microsoft-com:vml" xmlns:wp14="http://schemas.microsoft.com/office/word/2010/wordprocessingDrawing" xmlns:wp="http://schemas.openxmlformats.org/drawingml/2006/wordprocessingDrawing" xmlns:w10="urn:schemas-microsoft-com:office:word" xmlns:w="http://schemas.openxmlformats.org/wordprocessingml/2006/main" xmlns:w14="http://schemas.microsoft.com/office/word/2010/wordml" xmlns:w15="http://schemas.microsoft.com/office/word/2012/wordml" xmlns:w16cex="http://schemas.microsoft.com/office/word/2018/wordml/cex" xmlns:w16cid="http://schemas.microsoft.com/office/word/2016/wordml/cid" xmlns:w16="http://schemas.microsoft.com/office/word/2018/wordml" xmlns:w16du="http://schemas.microsoft.com/office/word/2023/wordml/word16du" xmlns:w16sdtdh="http://schemas.microsoft.com/office/word/2020/wordml/sdtdatahash" xmlns:w16se="http://schemas.microsoft.com/office/word/2015/wordml/symex" xmlns:wpg="http://schemas.microsoft.com/office/word/2010/wordprocessingGroup" xmlns:wpi="http://schemas.microsoft.com/office/word/2010/wordprocessingInk" xmlns:wne="http://schemas.microsoft.com/office/word/2006/wordml" xmlns:wps="http://schemas.microsoft.com/office/word/2010/wordprocessingShape" mc:Ignorable="w14 w15 w16se w16cid w16 w16cex w16sdtdh cr w16du wp14">
+  <w16cex:commentExtensible w16cex:durableId="2E54ABD2" w16cex:dateUtc="2024-07-31T19:03:00Z"/>
+  <w16cex:commentExtensible w16cex:durableId="239C83AB" w16cex:dateUtc="2024-07-31T18:40:00Z"/>
+  <w16cex:commentExtensible w16cex:durableId="60BB8CA1" w16cex:dateUtc="2024-07-31T18:40:00Z"/>
+  <w16cex:commentExtensible w16cex:durableId="500E6404" w16cex:dateUtc="2024-07-31T18:41:00Z"/>
+</w16cex:commentsExtensible>
+</file>
+
+<file path=word/commentsIds.xml><?xml version="1.0" encoding="utf-8"?>
+<w16cid:commentsIds xmlns:wpc="http://schemas.microsoft.com/office/word/2010/wordprocessingCanvas" xmlns:cx="http://schemas.microsoft.com/office/drawing/2014/chartex" xmlns:cx1="http://schemas.microsoft.com/office/drawing/2015/9/8/chartex" xmlns:cx2="http://schemas.microsoft.com/office/drawing/2015/10/21/chartex" xmlns:cx3="http://schemas.microsoft.com/office/drawing/2016/5/9/chartex" xmlns:cx4="http://schemas.microsoft.com/office/drawing/2016/5/10/chartex" xmlns:cx5="http://schemas.microsoft.com/office/drawing/2016/5/11/chartex" xmlns:cx6="http://schemas.microsoft.com/office/drawing/2016/5/12/chartex" xmlns:cx7="http://schemas.microsoft.com/office/drawing/2016/5/13/chartex" xmlns:cx8="http://schemas.microsoft.com/office/drawing/2016/5/14/chartex" xmlns:mc="http://schemas.openxmlformats.org/markup-compatibility/2006" xmlns:aink="http://schemas.microsoft.com/office/drawing/2016/ink" xmlns:am3d="http://schemas.microsoft.com/office/drawing/2017/model3d" xmlns:o="urn:schemas-microsoft-com:office:office" xmlns:oel="http://schemas.microsoft.com/office/2019/extlst" xmlns:r="http://schemas.openxmlformats.org/officeDocument/2006/relationships" xmlns:m="http://schemas.openxmlformats.org/officeDocument/2006/math" xmlns:v="urn:schemas-microsoft-com:vml" xmlns:wp14="http://schemas.microsoft.com/office/word/2010/wordprocessingDrawing" xmlns:wp="http://schemas.openxmlformats.org/drawingml/2006/wordprocessingDrawing" xmlns:w10="urn:schemas-microsoft-com:office:word" xmlns:w="http://schemas.openxmlformats.org/wordprocessingml/2006/main" xmlns:w14="http://schemas.microsoft.com/office/word/2010/wordml" xmlns:w15="http://schemas.microsoft.com/office/word/2012/wordml" xmlns:w16cex="http://schemas.microsoft.com/office/word/2018/wordml/cex" xmlns:w16cid="http://schemas.microsoft.com/office/word/2016/wordml/cid" xmlns:w16="http://schemas.microsoft.com/office/word/2018/wordml" xmlns:w16du="http://schemas.microsoft.com/office/word/2023/wordml/word16du" xmlns:w16sdtdh="http://schemas.microsoft.com/office/word/2020/wordml/sdtdatahash" xmlns:w16se="http://schemas.microsoft.com/office/word/2015/wordml/symex" xmlns:wpg="http://schemas.microsoft.com/office/word/2010/wordprocessingGroup" xmlns:wpi="http://schemas.microsoft.com/office/word/2010/wordprocessingInk" xmlns:wne="http://schemas.microsoft.com/office/word/2006/wordml" xmlns:wps="http://schemas.microsoft.com/office/word/2010/wordprocessingShape" mc:Ignorable="w14 w15 w16se w16cid w16 w16cex w16sdtdh w16du wp14">
+  <w16cid:commentId w16cid:paraId="4E3AC69F" w16cid:durableId="2E54ABD2"/>
+  <w16cid:commentId w16cid:paraId="2D3E2BAF" w16cid:durableId="239C83AB"/>
+  <w16cid:commentId w16cid:paraId="0EF86C1A" w16cid:durableId="60BB8CA1"/>
+  <w16cid:commentId w16cid:paraId="7B9FD5A8" w16cid:durableId="500E6404"/>
+</w16cid:commentsIds>
 </file>
 
 <file path=word/people.xml><?xml version="1.0" encoding="utf-8"?>
@@ -1356,7 +1758,6 @@
     <w:next w:val="Normal"/>
     <w:link w:val="Heading2Char"/>
     <w:uiPriority w:val="9"/>
-    <w:semiHidden/>
     <w:unhideWhenUsed/>
     <w:qFormat/>
     <w:rsid w:val="004477D9"/>
@@ -1573,7 +1974,6 @@
     <w:basedOn w:val="DefaultParagraphFont"/>
     <w:link w:val="Heading2"/>
     <w:uiPriority w:val="9"/>
-    <w:semiHidden/>
     <w:rsid w:val="004477D9"/>
     <w:rPr>
       <w:rFonts w:asciiTheme="majorHAnsi" w:eastAsiaTheme="majorEastAsia" w:hAnsiTheme="majorHAnsi" w:cstheme="majorBidi"/>
@@ -1889,6 +2289,72 @@
     <w:pPr>
       <w:spacing w:after="0" w:line="240" w:lineRule="auto"/>
     </w:pPr>
+  </w:style>
+  <w:style w:type="character" w:styleId="CommentReference">
+    <w:name w:val="annotation reference"/>
+    <w:basedOn w:val="DefaultParagraphFont"/>
+    <w:uiPriority w:val="99"/>
+    <w:semiHidden/>
+    <w:unhideWhenUsed/>
+    <w:rsid w:val="004D50FD"/>
+    <w:rPr>
+      <w:sz w:val="16"/>
+      <w:szCs w:val="16"/>
+    </w:rPr>
+  </w:style>
+  <w:style w:type="paragraph" w:styleId="CommentText">
+    <w:name w:val="annotation text"/>
+    <w:basedOn w:val="Normal"/>
+    <w:link w:val="CommentTextChar"/>
+    <w:uiPriority w:val="99"/>
+    <w:unhideWhenUsed/>
+    <w:rsid w:val="004D50FD"/>
+    <w:pPr>
+      <w:spacing w:line="240" w:lineRule="auto"/>
+    </w:pPr>
+    <w:rPr>
+      <w:sz w:val="20"/>
+      <w:szCs w:val="20"/>
+    </w:rPr>
+  </w:style>
+  <w:style w:type="character" w:customStyle="1" w:styleId="CommentTextChar">
+    <w:name w:val="Comment Text Char"/>
+    <w:basedOn w:val="DefaultParagraphFont"/>
+    <w:link w:val="CommentText"/>
+    <w:uiPriority w:val="99"/>
+    <w:rsid w:val="004D50FD"/>
+    <w:rPr>
+      <w:sz w:val="20"/>
+      <w:szCs w:val="20"/>
+    </w:rPr>
+  </w:style>
+  <w:style w:type="paragraph" w:styleId="CommentSubject">
+    <w:name w:val="annotation subject"/>
+    <w:basedOn w:val="CommentText"/>
+    <w:next w:val="CommentText"/>
+    <w:link w:val="CommentSubjectChar"/>
+    <w:uiPriority w:val="99"/>
+    <w:semiHidden/>
+    <w:unhideWhenUsed/>
+    <w:rsid w:val="004D50FD"/>
+    <w:rPr>
+      <w:b/>
+      <w:bCs/>
+    </w:rPr>
+  </w:style>
+  <w:style w:type="character" w:customStyle="1" w:styleId="CommentSubjectChar">
+    <w:name w:val="Comment Subject Char"/>
+    <w:basedOn w:val="CommentTextChar"/>
+    <w:link w:val="CommentSubject"/>
+    <w:uiPriority w:val="99"/>
+    <w:semiHidden/>
+    <w:rsid w:val="004D50FD"/>
+    <w:rPr>
+      <w:b/>
+      <w:bCs/>
+      <w:sz w:val="20"/>
+      <w:szCs w:val="20"/>
+    </w:rPr>
   </w:style>
 </w:styles>
 </file>

</xml_diff>

<commit_message>
adds zoes comments from methods doc
</commit_message>
<xml_diff>
--- a/metadata/methods.docx
+++ b/metadata/methods.docx
@@ -1,6 +1,6 @@
 
 <file path=word/document.xml><?xml version="1.0" encoding="utf-8"?>
-<w:document xmlns:wpc="http://schemas.microsoft.com/office/word/2010/wordprocessingCanvas" xmlns:cx="http://schemas.microsoft.com/office/drawing/2014/chartex" xmlns:cx1="http://schemas.microsoft.com/office/drawing/2015/9/8/chartex" xmlns:cx2="http://schemas.microsoft.com/office/drawing/2015/10/21/chartex" xmlns:cx3="http://schemas.microsoft.com/office/drawing/2016/5/9/chartex" xmlns:cx4="http://schemas.microsoft.com/office/drawing/2016/5/10/chartex" xmlns:cx5="http://schemas.microsoft.com/office/drawing/2016/5/11/chartex" xmlns:cx6="http://schemas.microsoft.com/office/drawing/2016/5/12/chartex" xmlns:cx7="http://schemas.microsoft.com/office/drawing/2016/5/13/chartex" xmlns:cx8="http://schemas.microsoft.com/office/drawing/2016/5/14/chartex" xmlns:mc="http://schemas.openxmlformats.org/markup-compatibility/2006" xmlns:aink="http://schemas.microsoft.com/office/drawing/2016/ink" xmlns:am3d="http://schemas.microsoft.com/office/drawing/2017/model3d" xmlns:o="urn:schemas-microsoft-com:office:office" xmlns:oel="http://schemas.microsoft.com/office/2019/extlst" xmlns:r="http://schemas.openxmlformats.org/officeDocument/2006/relationships" xmlns:m="http://schemas.openxmlformats.org/officeDocument/2006/math" xmlns:v="urn:schemas-microsoft-com:vml" xmlns:wp14="http://schemas.microsoft.com/office/word/2010/wordprocessingDrawing" xmlns:wp="http://schemas.openxmlformats.org/drawingml/2006/wordprocessingDrawing" xmlns:w10="urn:schemas-microsoft-com:office:word" xmlns:w="http://schemas.openxmlformats.org/wordprocessingml/2006/main" xmlns:w14="http://schemas.microsoft.com/office/word/2010/wordml" xmlns:w15="http://schemas.microsoft.com/office/word/2012/wordml" xmlns:w16cex="http://schemas.microsoft.com/office/word/2018/wordml/cex" xmlns:w16cid="http://schemas.microsoft.com/office/word/2016/wordml/cid" xmlns:w16="http://schemas.microsoft.com/office/word/2018/wordml" xmlns:w16sdtdh="http://schemas.microsoft.com/office/word/2020/wordml/sdtdatahash" xmlns:w16se="http://schemas.microsoft.com/office/word/2015/wordml/symex" xmlns:wpg="http://schemas.microsoft.com/office/word/2010/wordprocessingGroup" xmlns:wpi="http://schemas.microsoft.com/office/word/2010/wordprocessingInk" xmlns:wne="http://schemas.microsoft.com/office/word/2006/wordml" xmlns:wps="http://schemas.microsoft.com/office/word/2010/wordprocessingShape" mc:Ignorable="w14 w15 w16se w16cid w16 w16cex w16sdtdh wp14">
+<w:document xmlns:wpc="http://schemas.microsoft.com/office/word/2010/wordprocessingCanvas" xmlns:cx="http://schemas.microsoft.com/office/drawing/2014/chartex" xmlns:cx1="http://schemas.microsoft.com/office/drawing/2015/9/8/chartex" xmlns:cx2="http://schemas.microsoft.com/office/drawing/2015/10/21/chartex" xmlns:cx3="http://schemas.microsoft.com/office/drawing/2016/5/9/chartex" xmlns:cx4="http://schemas.microsoft.com/office/drawing/2016/5/10/chartex" xmlns:cx5="http://schemas.microsoft.com/office/drawing/2016/5/11/chartex" xmlns:cx6="http://schemas.microsoft.com/office/drawing/2016/5/12/chartex" xmlns:cx7="http://schemas.microsoft.com/office/drawing/2016/5/13/chartex" xmlns:cx8="http://schemas.microsoft.com/office/drawing/2016/5/14/chartex" xmlns:mc="http://schemas.openxmlformats.org/markup-compatibility/2006" xmlns:aink="http://schemas.microsoft.com/office/drawing/2016/ink" xmlns:am3d="http://schemas.microsoft.com/office/drawing/2017/model3d" xmlns:o="urn:schemas-microsoft-com:office:office" xmlns:oel="http://schemas.microsoft.com/office/2019/extlst" xmlns:r="http://schemas.openxmlformats.org/officeDocument/2006/relationships" xmlns:m="http://schemas.openxmlformats.org/officeDocument/2006/math" xmlns:v="urn:schemas-microsoft-com:vml" xmlns:wp14="http://schemas.microsoft.com/office/word/2010/wordprocessingDrawing" xmlns:wp="http://schemas.openxmlformats.org/drawingml/2006/wordprocessingDrawing" xmlns:w10="urn:schemas-microsoft-com:office:word" xmlns:w="http://schemas.openxmlformats.org/wordprocessingml/2006/main" xmlns:w14="http://schemas.microsoft.com/office/word/2010/wordml" xmlns:w15="http://schemas.microsoft.com/office/word/2012/wordml" xmlns:w16cex="http://schemas.microsoft.com/office/word/2018/wordml/cex" xmlns:w16cid="http://schemas.microsoft.com/office/word/2016/wordml/cid" xmlns:w16="http://schemas.microsoft.com/office/word/2018/wordml" xmlns:w16du="http://schemas.microsoft.com/office/word/2023/wordml/word16du" xmlns:w16sdtdh="http://schemas.microsoft.com/office/word/2020/wordml/sdtdatahash" xmlns:w16se="http://schemas.microsoft.com/office/word/2015/wordml/symex" xmlns:wpg="http://schemas.microsoft.com/office/word/2010/wordprocessingGroup" xmlns:wpi="http://schemas.microsoft.com/office/word/2010/wordprocessingInk" xmlns:wne="http://schemas.microsoft.com/office/word/2006/wordml" xmlns:wps="http://schemas.microsoft.com/office/word/2010/wordprocessingShape" mc:Ignorable="w14 w15 w16se w16cid w16 w16cex w16sdtdh w16du wp14">
   <w:body>
     <w:p>
       <w:pPr>
@@ -12,14 +12,136 @@
     </w:p>
     <w:p>
       <w:r>
-        <w:t xml:space="preserve">The goal of this data resource is to pilot an approach for providing usable data for analyses related to drought planning and management for urban water suppliers--ultimately contributing to improvements in communication around drought. These analyses require synthesizing disparate data sources across the Department of Water Resources (DWR) and the State Water Resources and Control Board (SWB) in a standard format and maintaining these derived datasets to ensure access to timely data. </w:t>
-      </w:r>
-      <w:r>
-        <w:t>The data management plan describing the development and maintenance of this data resource is included. Below are summaries of the datasets included in this package.</w:t>
-      </w:r>
-      <w:r>
-        <w:t xml:space="preserve"> Additionally, we provide a curated list of external data sources for drought.</w:t>
-      </w:r>
+        <w:t>T</w:t>
+      </w:r>
+      <w:del w:id="0" w:author="Kanavas, Zoe@DWR (she/her)" w:date="2024-07-31T10:14:00Z" w16du:dateUtc="2024-07-31T17:14:00Z">
+        <w:r>
+          <w:delText>he goal of t</w:delText>
+        </w:r>
+      </w:del>
+      <w:r>
+        <w:t xml:space="preserve">his data resource </w:t>
+      </w:r>
+      <w:ins w:id="1" w:author="Kanavas, Zoe@DWR (she/her)" w:date="2024-07-31T10:14:00Z" w16du:dateUtc="2024-07-31T17:14:00Z">
+        <w:r>
+          <w:t>aims</w:t>
+        </w:r>
+      </w:ins>
+      <w:del w:id="2" w:author="Kanavas, Zoe@DWR (she/her)" w:date="2024-07-31T10:14:00Z" w16du:dateUtc="2024-07-31T17:14:00Z">
+        <w:r>
+          <w:delText>is</w:delText>
+        </w:r>
+      </w:del>
+      <w:r>
+        <w:t xml:space="preserve"> to pilot an approach for providing usable data for analyses related to drought planning and management for urban water suppliers--ultimately contributing to improvements in communication around drought. These analyses require synthesizing disparate data sources across the Department of Water Resources (DWR) and the State Water Resources and Control Board (SWB) in a standard format and maintaining these derived datasets to ensure access to timely data. </w:t>
+      </w:r>
+      <w:ins w:id="3" w:author="Kanavas, Zoe@DWR (she/her)" w:date="2024-07-31T10:15:00Z" w16du:dateUtc="2024-07-31T17:15:00Z">
+        <w:r>
+          <w:t>This resource includes a</w:t>
+        </w:r>
+      </w:ins>
+      <w:del w:id="4" w:author="Kanavas, Zoe@DWR (she/her)" w:date="2024-07-31T10:15:00Z" w16du:dateUtc="2024-07-31T17:15:00Z">
+        <w:r>
+          <w:delText>The</w:delText>
+        </w:r>
+      </w:del>
+      <w:r>
+        <w:t xml:space="preserve"> data management plan describing </w:t>
+      </w:r>
+      <w:ins w:id="5" w:author="Kanavas, Zoe@DWR (she/her)" w:date="2024-07-31T10:16:00Z" w16du:dateUtc="2024-07-31T17:16:00Z">
+        <w:r>
+          <w:t>its</w:t>
+        </w:r>
+      </w:ins>
+      <w:del w:id="6" w:author="Kanavas, Zoe@DWR (she/her)" w:date="2024-07-31T10:16:00Z" w16du:dateUtc="2024-07-31T17:16:00Z">
+        <w:r>
+          <w:delText xml:space="preserve">the </w:delText>
+        </w:r>
+      </w:del>
+      <w:ins w:id="7" w:author="Kanavas, Zoe@DWR (she/her)" w:date="2024-07-31T10:16:00Z" w16du:dateUtc="2024-07-31T17:16:00Z">
+        <w:r>
+          <w:t xml:space="preserve"> </w:t>
+        </w:r>
+      </w:ins>
+      <w:r>
+        <w:t>development and maintenance</w:t>
+      </w:r>
+      <w:del w:id="8" w:author="Kanavas, Zoe@DWR (she/her)" w:date="2024-07-31T10:16:00Z" w16du:dateUtc="2024-07-31T17:16:00Z">
+        <w:r>
+          <w:delText xml:space="preserve"> of this data resource is included</w:delText>
+        </w:r>
+      </w:del>
+      <w:r>
+        <w:t>. Below are summaries of the datasets included in this package.</w:t>
+      </w:r>
+    </w:p>
+    <w:p>
+      <w:pPr>
+        <w:pStyle w:val="Heading2"/>
+        <w:rPr>
+          <w:rPrChange w:id="9" w:author="Kanavas, Zoe@DWR (she/her)" w:date="2024-07-31T11:43:00Z" w16du:dateUtc="2024-07-31T18:43:00Z">
+            <w:rPr>
+              <w:b/>
+              <w:bCs/>
+            </w:rPr>
+          </w:rPrChange>
+        </w:rPr>
+        <w:pPrChange w:id="10" w:author="Kanavas, Zoe@DWR (she/her)" w:date="2024-07-31T11:43:00Z" w16du:dateUtc="2024-07-31T18:43:00Z">
+          <w:pPr/>
+        </w:pPrChange>
+      </w:pPr>
+      <w:ins w:id="11" w:author="Kanavas, Zoe@DWR (she/her)" w:date="2024-07-31T11:42:00Z" w16du:dateUtc="2024-07-31T18:42:00Z">
+        <w:r>
+          <w:rPr>
+            <w:rPrChange w:id="12" w:author="Kanavas, Zoe@DWR (she/her)" w:date="2024-07-31T11:43:00Z" w16du:dateUtc="2024-07-31T18:43:00Z">
+              <w:rPr>
+                <w:b/>
+                <w:bCs/>
+              </w:rPr>
+            </w:rPrChange>
+          </w:rPr>
+          <w:t xml:space="preserve">Compiled </w:t>
+        </w:r>
+      </w:ins>
+      <w:ins w:id="13" w:author="Kanavas, Zoe@DWR (she/her)" w:date="2024-07-31T11:43:00Z" w16du:dateUtc="2024-07-31T18:43:00Z">
+        <w:r>
+          <w:rPr>
+            <w:rPrChange w:id="14" w:author="Kanavas, Zoe@DWR (she/her)" w:date="2024-07-31T11:43:00Z" w16du:dateUtc="2024-07-31T18:43:00Z">
+              <w:rPr>
+                <w:b/>
+                <w:bCs/>
+              </w:rPr>
+            </w:rPrChange>
+          </w:rPr>
+          <w:t xml:space="preserve">DWR-SWB </w:t>
+        </w:r>
+      </w:ins>
+      <w:ins w:id="15" w:author="Kanavas, Zoe@DWR (she/her)" w:date="2024-07-31T11:42:00Z" w16du:dateUtc="2024-07-31T18:42:00Z">
+        <w:r>
+          <w:rPr>
+            <w:rPrChange w:id="16" w:author="Kanavas, Zoe@DWR (she/her)" w:date="2024-07-31T11:43:00Z" w16du:dateUtc="2024-07-31T18:43:00Z">
+              <w:rPr>
+                <w:b/>
+                <w:bCs/>
+              </w:rPr>
+            </w:rPrChange>
+          </w:rPr>
+          <w:t>Data</w:t>
+        </w:r>
+      </w:ins>
+      <w:ins w:id="17" w:author="Kanavas, Zoe@DWR (she/her)" w:date="2024-07-31T11:43:00Z" w16du:dateUtc="2024-07-31T18:43:00Z">
+        <w:r>
+          <w:rPr>
+            <w:rPrChange w:id="18" w:author="Kanavas, Zoe@DWR (she/her)" w:date="2024-07-31T11:43:00Z" w16du:dateUtc="2024-07-31T18:43:00Z">
+              <w:rPr>
+                <w:b/>
+                <w:bCs/>
+              </w:rPr>
+            </w:rPrChange>
+          </w:rPr>
+          <w:t>sets</w:t>
+        </w:r>
+      </w:ins>
     </w:p>
     <w:p>
       <w:pPr>
@@ -28,79 +150,400 @@
           <w:bCs/>
         </w:rPr>
       </w:pPr>
-    </w:p>
-    <w:p>
-      <w:pPr>
+      <w:proofErr w:type="spellStart"/>
+      <w:r>
         <w:rPr>
           <w:b/>
           <w:bCs/>
         </w:rPr>
-      </w:pPr>
-      <w:proofErr w:type="spellStart"/>
+        <w:t>monthly_</w:t>
+      </w:r>
       <w:r>
         <w:rPr>
           <w:b/>
           <w:bCs/>
         </w:rPr>
-        <w:t>monthly_</w:t>
+        <w:t>water_shortage</w:t>
       </w:r>
       <w:r>
         <w:rPr>
           <w:b/>
           <w:bCs/>
         </w:rPr>
-        <w:t>water_shortage</w:t>
-      </w:r>
-      <w:r>
+        <w:t>_outlook</w:t>
+      </w:r>
+      <w:proofErr w:type="spellEnd"/>
+    </w:p>
+    <w:p>
+      <w:r>
+        <w:t xml:space="preserve">This table provides </w:t>
+      </w:r>
+      <w:r>
+        <w:t>forecasted</w:t>
+      </w:r>
+      <w:r>
+        <w:t xml:space="preserve"> </w:t>
+      </w:r>
+      <w:r>
+        <w:t>monthly</w:t>
+      </w:r>
+      <w:r>
+        <w:t xml:space="preserve"> (and annual)</w:t>
+      </w:r>
+      <w:r>
+        <w:t xml:space="preserve"> </w:t>
+      </w:r>
+      <w:r>
+        <w:t xml:space="preserve">potable water </w:t>
+      </w:r>
+      <w:r>
+        <w:t xml:space="preserve">shortage </w:t>
+      </w:r>
+      <w:r>
+        <w:t>(</w:t>
+      </w:r>
+      <w:r>
+        <w:t>or surplus</w:t>
+      </w:r>
+      <w:r>
+        <w:t>) with and without shortage actions</w:t>
+      </w:r>
+      <w:r>
+        <w:t xml:space="preserve"> for a dry year</w:t>
+      </w:r>
+      <w:r>
+        <w:t xml:space="preserve">. </w:t>
+      </w:r>
+      <w:del w:id="19" w:author="Kanavas, Zoe@DWR (she/her)" w:date="2024-07-31T10:17:00Z" w16du:dateUtc="2024-07-31T17:17:00Z">
+        <w:r>
+          <w:delText>These data are reported in t</w:delText>
+        </w:r>
+      </w:del>
+      <w:ins w:id="20" w:author="Kanavas, Zoe@DWR (she/her)" w:date="2024-07-31T10:17:00Z" w16du:dateUtc="2024-07-31T17:17:00Z">
+        <w:r>
+          <w:t>T</w:t>
+        </w:r>
+      </w:ins>
+      <w:r>
+        <w:t>he Annual Water Supply and Demand Assessment (AWSDA)</w:t>
+      </w:r>
+      <w:ins w:id="21" w:author="Kanavas, Zoe@DWR (she/her)" w:date="2024-07-31T10:17:00Z" w16du:dateUtc="2024-07-31T17:17:00Z">
+        <w:r>
+          <w:t xml:space="preserve"> reports this data</w:t>
+        </w:r>
+      </w:ins>
+      <w:r>
+        <w:t xml:space="preserve">. All data reported through the AWSDA are </w:t>
+      </w:r>
+      <w:del w:id="22" w:author="Kanavas, Zoe@DWR (she/her)" w:date="2024-07-31T10:17:00Z" w16du:dateUtc="2024-07-31T17:17:00Z">
+        <w:r>
+          <w:delText xml:space="preserve">currently </w:delText>
+        </w:r>
+      </w:del>
+      <w:r>
+        <w:t>available on the Department of Water Resource’s Water Use Efficiency (WUE) portal (</w:t>
+      </w:r>
+      <w:hyperlink r:id="rId4" w:history="1">
+        <w:r>
+          <w:rPr>
+            <w:rStyle w:val="Hyperlink"/>
+          </w:rPr>
+          <w:t>https://wuedata.water.ca.gov/wsda_export</w:t>
+        </w:r>
+      </w:hyperlink>
+      <w:r>
+        <w:t xml:space="preserve">). The most recent AWSDA guidance is available here: </w:t>
+      </w:r>
+      <w:hyperlink r:id="rId5" w:history="1">
+        <w:r>
+          <w:rPr>
+            <w:rStyle w:val="Hyperlink"/>
+          </w:rPr>
+          <w:t>https://wuedata.water.ca.gov/public/public_resources/3517484366/AWSDA-Final-Guidance-4-2022.pdf</w:t>
+        </w:r>
+      </w:hyperlink>
+      <w:r>
+        <w:t xml:space="preserve">. See </w:t>
+      </w:r>
+      <w:r>
+        <w:t>page</w:t>
+      </w:r>
+      <w:ins w:id="23" w:author="Kanavas, Zoe@DWR (she/her)" w:date="2024-07-31T10:17:00Z" w16du:dateUtc="2024-07-31T17:17:00Z">
+        <w:r>
+          <w:t>s</w:t>
+        </w:r>
+      </w:ins>
+      <w:r>
+        <w:t xml:space="preserve"> </w:t>
+      </w:r>
+      <w:r>
+        <w:t xml:space="preserve">30-35 for information about the data elements </w:t>
+      </w:r>
+      <w:del w:id="24" w:author="Kanavas, Zoe@DWR (she/her)" w:date="2024-07-31T10:18:00Z" w16du:dateUtc="2024-07-31T17:18:00Z">
+        <w:r>
+          <w:delText xml:space="preserve">contained </w:delText>
+        </w:r>
+      </w:del>
+      <w:r>
+        <w:t xml:space="preserve">in the </w:t>
+      </w:r>
+      <w:proofErr w:type="spellStart"/>
+      <w:r>
+        <w:t>monthly_water_shortage_outlook</w:t>
+      </w:r>
+      <w:proofErr w:type="spellEnd"/>
+      <w:r>
+        <w:t xml:space="preserve"> </w:t>
+      </w:r>
+      <w:r>
+        <w:t>table.</w:t>
+      </w:r>
+      <w:r>
+        <w:t xml:space="preserve"> Methodology guidance is included in this report</w:t>
+      </w:r>
+      <w:ins w:id="25" w:author="Kanavas, Zoe@DWR (she/her)" w:date="2024-07-31T10:18:00Z" w16du:dateUtc="2024-07-31T17:18:00Z">
+        <w:r>
+          <w:t>,</w:t>
+        </w:r>
+      </w:ins>
+      <w:r>
+        <w:t xml:space="preserve"> </w:t>
+      </w:r>
+      <w:r>
+        <w:t>though</w:t>
+      </w:r>
+      <w:r>
+        <w:t xml:space="preserve"> </w:t>
+      </w:r>
+      <w:ins w:id="26" w:author="Kanavas, Zoe@DWR (she/her)" w:date="2024-07-31T10:18:00Z" w16du:dateUtc="2024-07-31T17:18:00Z">
+        <w:r>
+          <w:t xml:space="preserve">it </w:t>
+        </w:r>
+      </w:ins>
+      <w:r>
+        <w:t xml:space="preserve">is not implemented consistently across urban water suppliers.  </w:t>
+      </w:r>
+    </w:p>
+    <w:p>
+      <w:del w:id="27" w:author="Kanavas, Zoe@DWR (she/her)" w:date="2024-07-31T11:57:00Z" w16du:dateUtc="2024-07-31T18:57:00Z">
+        <w:r>
+          <w:rPr>
+            <w:i/>
+            <w:iCs/>
+          </w:rPr>
+          <w:delText>Guidance for d</w:delText>
+        </w:r>
+      </w:del>
+      <w:ins w:id="28" w:author="Kanavas, Zoe@DWR (she/her)" w:date="2024-07-31T11:57:00Z" w16du:dateUtc="2024-07-31T18:57:00Z">
+        <w:r>
+          <w:rPr>
+            <w:i/>
+            <w:iCs/>
+          </w:rPr>
+          <w:t>D</w:t>
+        </w:r>
+      </w:ins>
+      <w:r>
+        <w:rPr>
+          <w:i/>
+          <w:iCs/>
+        </w:rPr>
+        <w:t>ata use</w:t>
+      </w:r>
+      <w:ins w:id="29" w:author="Kanavas, Zoe@DWR (she/her)" w:date="2024-07-31T11:57:00Z" w16du:dateUtc="2024-07-31T18:57:00Z">
+        <w:r>
+          <w:rPr>
+            <w:i/>
+            <w:iCs/>
+          </w:rPr>
+          <w:t xml:space="preserve"> </w:t>
+        </w:r>
+      </w:ins>
+      <w:ins w:id="30" w:author="Kanavas, Zoe@DWR (she/her)" w:date="2024-07-31T11:58:00Z" w16du:dateUtc="2024-07-31T18:58:00Z">
+        <w:r>
+          <w:rPr>
+            <w:i/>
+            <w:iCs/>
+          </w:rPr>
+          <w:t>l</w:t>
+        </w:r>
+      </w:ins>
+      <w:ins w:id="31" w:author="Kanavas, Zoe@DWR (she/her)" w:date="2024-07-31T11:57:00Z" w16du:dateUtc="2024-07-31T18:57:00Z">
+        <w:r>
+          <w:rPr>
+            <w:i/>
+            <w:iCs/>
+          </w:rPr>
+          <w:t>imitations</w:t>
+        </w:r>
+      </w:ins>
+      <w:r>
+        <w:rPr>
+          <w:i/>
+          <w:iCs/>
+        </w:rPr>
+        <w:t xml:space="preserve">: </w:t>
+      </w:r>
+      <w:r>
+        <w:t>The primary function of the A</w:t>
+      </w:r>
+      <w:r>
+        <w:t>WSDA</w:t>
+      </w:r>
+      <w:r>
+        <w:t xml:space="preserve"> is to motivate planning processes for water shortage</w:t>
+      </w:r>
+      <w:ins w:id="32" w:author="Kanavas, Zoe@DWR (she/her)" w:date="2024-07-31T10:21:00Z" w16du:dateUtc="2024-07-31T17:21:00Z">
+        <w:r>
+          <w:t>s</w:t>
+        </w:r>
+      </w:ins>
+      <w:r>
+        <w:t xml:space="preserve">. These data represent forecasts specific to the urban supplier and </w:t>
+      </w:r>
+      <w:del w:id="33" w:author="Kanavas, Zoe@DWR (she/her)" w:date="2024-07-31T10:18:00Z" w16du:dateUtc="2024-07-31T17:18:00Z">
+        <w:r>
+          <w:delText xml:space="preserve">represent </w:delText>
+        </w:r>
+      </w:del>
+      <w:r>
+        <w:t xml:space="preserve">a snapshot in time based on the conditions when </w:t>
+      </w:r>
+      <w:ins w:id="34" w:author="Kanavas, Zoe@DWR (she/her)" w:date="2024-07-31T10:20:00Z" w16du:dateUtc="2024-07-31T17:20:00Z">
+        <w:r>
+          <w:t xml:space="preserve">the </w:t>
+        </w:r>
+      </w:ins>
+      <w:ins w:id="35" w:author="Kanavas, Zoe@DWR (she/her)" w:date="2024-07-31T10:23:00Z" w16du:dateUtc="2024-07-31T17:23:00Z">
+        <w:r>
+          <w:t xml:space="preserve">supplier </w:t>
+        </w:r>
+      </w:ins>
+      <w:r>
+        <w:t>the plan</w:t>
+      </w:r>
+      <w:del w:id="36" w:author="Kanavas, Zoe@DWR (she/her)" w:date="2024-07-31T10:20:00Z" w16du:dateUtc="2024-07-31T17:20:00Z">
+        <w:r>
+          <w:delText xml:space="preserve"> was developed</w:delText>
+        </w:r>
+      </w:del>
+      <w:r>
+        <w:t xml:space="preserve">. These data are expected to change as conditions change and water shortage plans are updated. </w:t>
+      </w:r>
+      <w:r>
+        <w:t xml:space="preserve">These data can only be used within the year they are reported for, </w:t>
+      </w:r>
+      <w:r>
+        <w:t>though</w:t>
+      </w:r>
+      <w:r>
+        <w:t xml:space="preserve"> i</w:t>
+      </w:r>
+      <w:r>
+        <w:t xml:space="preserve">f the forecasted </w:t>
+      </w:r>
+      <w:ins w:id="37" w:author="Kanavas, Zoe@DWR (she/her)" w:date="2024-07-31T10:22:00Z" w16du:dateUtc="2024-07-31T17:22:00Z">
+        <w:r>
+          <w:t>water</w:t>
+        </w:r>
+      </w:ins>
+      <w:ins w:id="38" w:author="Kanavas, Zoe@DWR (she/her)" w:date="2024-07-31T10:23:00Z" w16du:dateUtc="2024-07-31T17:23:00Z">
+        <w:r>
+          <w:t xml:space="preserve"> </w:t>
+        </w:r>
+      </w:ins>
+      <w:r>
+        <w:t xml:space="preserve">year is not </w:t>
+      </w:r>
+      <w:del w:id="39" w:author="Kanavas, Zoe@DWR (she/her)" w:date="2024-07-31T10:22:00Z" w16du:dateUtc="2024-07-31T17:22:00Z">
+        <w:r>
+          <w:delText>a dry year</w:delText>
+        </w:r>
+      </w:del>
+      <w:ins w:id="40" w:author="Kanavas, Zoe@DWR (she/her)" w:date="2024-07-31T10:22:00Z" w16du:dateUtc="2024-07-31T17:22:00Z">
+        <w:r>
+          <w:t>dry</w:t>
+        </w:r>
+      </w:ins>
+      <w:r>
+        <w:t>, the</w:t>
+      </w:r>
+      <w:ins w:id="41" w:author="Kanavas, Zoe@DWR (she/her)" w:date="2024-07-31T10:23:00Z" w16du:dateUtc="2024-07-31T17:23:00Z">
+        <w:r>
+          <w:t>y</w:t>
+        </w:r>
+      </w:ins>
+      <w:ins w:id="42" w:author="Kanavas, Zoe@DWR (she/her)" w:date="2024-07-31T10:24:00Z" w16du:dateUtc="2024-07-31T17:24:00Z">
+        <w:r>
+          <w:t xml:space="preserve"> are unreliable</w:t>
+        </w:r>
+      </w:ins>
+      <w:del w:id="43" w:author="Kanavas, Zoe@DWR (she/her)" w:date="2024-07-31T10:24:00Z" w16du:dateUtc="2024-07-31T17:24:00Z">
+        <w:r>
+          <w:delText>se data are not reliable</w:delText>
+        </w:r>
+      </w:del>
+      <w:r>
+        <w:t>.</w:t>
+      </w:r>
+    </w:p>
+    <w:p/>
+    <w:p>
+      <w:pPr>
         <w:rPr>
           <w:b/>
           <w:bCs/>
         </w:rPr>
-        <w:t>_outlook</w:t>
+      </w:pPr>
+      <w:proofErr w:type="spellStart"/>
+      <w:r>
+        <w:rPr>
+          <w:b/>
+          <w:bCs/>
+        </w:rPr>
+        <w:t>five_year_</w:t>
+      </w:r>
+      <w:r>
+        <w:rPr>
+          <w:b/>
+          <w:bCs/>
+        </w:rPr>
+        <w:t>water_shortage_</w:t>
+      </w:r>
+      <w:r>
+        <w:rPr>
+          <w:b/>
+          <w:bCs/>
+        </w:rPr>
+        <w:t>outlook</w:t>
       </w:r>
       <w:proofErr w:type="spellEnd"/>
     </w:p>
     <w:p>
       <w:r>
-        <w:t xml:space="preserve">This table provides </w:t>
-      </w:r>
-      <w:r>
-        <w:t>forecasted</w:t>
-      </w:r>
-      <w:r>
-        <w:t xml:space="preserve"> </w:t>
-      </w:r>
-      <w:r>
-        <w:t>monthly</w:t>
-      </w:r>
-      <w:r>
-        <w:t xml:space="preserve"> (and annual)</w:t>
-      </w:r>
-      <w:r>
-        <w:t xml:space="preserve"> </w:t>
-      </w:r>
-      <w:r>
-        <w:t xml:space="preserve">potable water </w:t>
-      </w:r>
-      <w:r>
-        <w:t xml:space="preserve">shortage </w:t>
-      </w:r>
-      <w:r>
-        <w:t>(</w:t>
-      </w:r>
-      <w:r>
-        <w:t>or surplus</w:t>
-      </w:r>
-      <w:r>
-        <w:t>) with and without shortage actions</w:t>
-      </w:r>
-      <w:r>
-        <w:t xml:space="preserve"> for a dry year</w:t>
-      </w:r>
-      <w:r>
-        <w:t>. These data are reported in the Annual Water Supply and Demand Assessment (AWSDA). All data reported through the AWSDA are currently available on the Department of Water Resource’s Water Use Efficiency (WUE) portal (</w:t>
-      </w:r>
-      <w:hyperlink r:id="rId5" w:history="1">
+        <w:t xml:space="preserve">This table provides anticipated annual potable water levels (both surplus and shortage) with shortage actions and without shortage actions for five years based on the five driest </w:t>
+      </w:r>
+      <w:r>
+        <w:lastRenderedPageBreak/>
+        <w:t>consecutive years on record. T</w:t>
+      </w:r>
+      <w:del w:id="44" w:author="Kanavas, Zoe@DWR (she/her)" w:date="2024-07-31T10:25:00Z" w16du:dateUtc="2024-07-31T17:25:00Z">
+        <w:r>
+          <w:delText>hese data are reported in t</w:delText>
+        </w:r>
+      </w:del>
+      <w:r>
+        <w:t>he Urban Water Management Plans (UWMP)</w:t>
+      </w:r>
+      <w:ins w:id="45" w:author="Kanavas, Zoe@DWR (she/her)" w:date="2024-07-31T10:25:00Z" w16du:dateUtc="2024-07-31T17:25:00Z">
+        <w:r>
+          <w:t xml:space="preserve"> reports this data</w:t>
+        </w:r>
+      </w:ins>
+      <w:r>
+        <w:t>. All data reported through the UWMP are currently available on the WUE portal (</w:t>
+      </w:r>
+      <w:hyperlink r:id="rId6" w:history="1">
         <w:r>
           <w:rPr>
             <w:rStyle w:val="Hyperlink"/>
@@ -109,77 +552,84 @@
         </w:r>
       </w:hyperlink>
       <w:r>
-        <w:t xml:space="preserve">). The most recent AWSDA guidance is available here: </w:t>
-      </w:r>
-      <w:hyperlink r:id="rId6" w:history="1">
+        <w:t>) and the California Natural Resources Open Data Portal (</w:t>
+      </w:r>
+      <w:r>
+        <w:t>https://data.cnra.ca.gov/dataset/2020-uwmp-data-export-tables</w:t>
+      </w:r>
+      <w:r>
+        <w:t xml:space="preserve">). The most recent UWMP guidance is available here: </w:t>
+      </w:r>
+      <w:hyperlink r:id="rId7" w:history="1">
         <w:r>
           <w:rPr>
             <w:rStyle w:val="Hyperlink"/>
           </w:rPr>
-          <w:t>https://wuedata.water.ca.gov/public/public_resources/3517484366/AWSDA-Final-Guidance-4-2022.pdf</w:t>
+          <w:t>https://water.ca.gov/-/media/DWR-Website/Web-Pages/Programs/Water-Use-And-Efficiency/Urban-Water-Use-Efficiency/Urban-Water-Management-Plans/Final-2020-UWMP-Guidebook/UWMP-Guidebook-2020---Final-032921.pdf</w:t>
         </w:r>
       </w:hyperlink>
       <w:r>
-        <w:t xml:space="preserve">. See </w:t>
-      </w:r>
-      <w:r>
-        <w:t xml:space="preserve">page </w:t>
-      </w:r>
-      <w:r>
-        <w:t xml:space="preserve">30-35 for information about the data elements contained in the </w:t>
+        <w:t xml:space="preserve">. See 7-20 through 7-34 for information about the data elements contained in the </w:t>
       </w:r>
       <w:proofErr w:type="spellStart"/>
       <w:r>
-        <w:t>monthly_water_shortage_outlook</w:t>
+        <w:t>five_year_outlook</w:t>
       </w:r>
       <w:proofErr w:type="spellEnd"/>
       <w:r>
-        <w:t xml:space="preserve"> </w:t>
-      </w:r>
-      <w:r>
-        <w:t>table.</w:t>
-      </w:r>
-      <w:r>
-        <w:t xml:space="preserve"> Methodology guidance is included in this report </w:t>
-      </w:r>
-      <w:r>
-        <w:t>though</w:t>
-      </w:r>
-      <w:r>
-        <w:t xml:space="preserve"> is not implemented consistently across urban water suppliers.  </w:t>
-      </w:r>
-    </w:p>
-    <w:p>
+        <w:t xml:space="preserve"> table.</w:t>
+      </w:r>
+    </w:p>
+    <w:p>
+      <w:del w:id="46" w:author="Kanavas, Zoe@DWR (she/her)" w:date="2024-07-31T11:58:00Z" w16du:dateUtc="2024-07-31T18:58:00Z">
+        <w:r>
+          <w:rPr>
+            <w:i/>
+            <w:iCs/>
+          </w:rPr>
+          <w:delText>Guidance for d</w:delText>
+        </w:r>
+      </w:del>
+      <w:ins w:id="47" w:author="Kanavas, Zoe@DWR (she/her)" w:date="2024-07-31T11:58:00Z" w16du:dateUtc="2024-07-31T18:58:00Z">
+        <w:r>
+          <w:rPr>
+            <w:i/>
+            <w:iCs/>
+          </w:rPr>
+          <w:t>D</w:t>
+        </w:r>
+      </w:ins>
       <w:r>
         <w:rPr>
           <w:i/>
           <w:iCs/>
         </w:rPr>
-        <w:t xml:space="preserve">Guidance for data use: </w:t>
-      </w:r>
-      <w:r>
-        <w:t>The primary function of the A</w:t>
-      </w:r>
-      <w:r>
-        <w:t>WSDA</w:t>
-      </w:r>
-      <w:r>
-        <w:t xml:space="preserve"> is to motivate planning processes for water shortage. These data represent forecasts specific to the urban supplier and represent a snapshot in time based on the conditions when the plan was developed. These data are expected to change as conditions change and water shortage plans are updated. </w:t>
-      </w:r>
-      <w:r>
-        <w:t xml:space="preserve">These data can only be used within the year they are reported for, </w:t>
-      </w:r>
-      <w:r>
-        <w:t>though</w:t>
-      </w:r>
-      <w:r>
-        <w:t xml:space="preserve"> i</w:t>
-      </w:r>
-      <w:r>
-        <w:t>f the forecasted year is not a dry year, these data are not reliable.</w:t>
-      </w:r>
-    </w:p>
-    <w:p/>
+        <w:t>ata use</w:t>
+      </w:r>
+      <w:ins w:id="48" w:author="Kanavas, Zoe@DWR (she/her)" w:date="2024-07-31T11:58:00Z" w16du:dateUtc="2024-07-31T18:58:00Z">
+        <w:r>
+          <w:rPr>
+            <w:i/>
+            <w:iCs/>
+          </w:rPr>
+          <w:t xml:space="preserve"> </w:t>
+        </w:r>
+        <w:r>
+          <w:rPr>
+            <w:i/>
+            <w:iCs/>
+          </w:rPr>
+          <w:t>limitations</w:t>
+        </w:r>
+      </w:ins>
+      <w:r>
+        <w:rPr>
+          <w:i/>
+          <w:iCs/>
+        </w:rPr>
+        <w:t>:</w:t>
+      </w:r>
+    </w:p>
     <w:p>
       <w:pPr>
         <w:rPr>
@@ -187,360 +637,587 @@
           <w:bCs/>
         </w:rPr>
       </w:pPr>
-      <w:proofErr w:type="spellStart"/>
-      <w:r>
+    </w:p>
+    <w:p>
+      <w:pPr>
         <w:rPr>
           <w:b/>
           <w:bCs/>
         </w:rPr>
-        <w:t>five_year_</w:t>
-      </w:r>
-      <w:r>
+      </w:pPr>
+      <w:del w:id="49" w:author="Kanavas, Zoe@DWR (she/her)" w:date="2024-07-31T10:30:00Z" w16du:dateUtc="2024-07-31T17:30:00Z">
+        <w:r>
+          <w:rPr>
+            <w:b/>
+            <w:bCs/>
+          </w:rPr>
+          <w:delText>source_number</w:delText>
+        </w:r>
+      </w:del>
+      <w:proofErr w:type="spellStart"/>
+      <w:ins w:id="50" w:author="Kanavas, Zoe@DWR (she/her)" w:date="2024-07-31T10:30:00Z" w16du:dateUtc="2024-07-31T17:30:00Z">
+        <w:r>
+          <w:rPr>
+            <w:b/>
+            <w:bCs/>
+          </w:rPr>
+          <w:t>number_</w:t>
+        </w:r>
+        <w:r>
+          <w:rPr>
+            <w:b/>
+            <w:bCs/>
+          </w:rPr>
+          <w:t>sources</w:t>
+        </w:r>
+      </w:ins>
+      <w:proofErr w:type="spellEnd"/>
+    </w:p>
+    <w:p>
+      <w:r>
+        <w:t>This table summarizes the number of unique water supply sources by year and supplier. These data were historically submitted in the Electronic Annual Report (</w:t>
+      </w:r>
+      <w:proofErr w:type="spellStart"/>
+      <w:r>
+        <w:t>eAR</w:t>
+      </w:r>
+      <w:proofErr w:type="spellEnd"/>
+      <w:r>
+        <w:t xml:space="preserve">) </w:t>
+      </w:r>
+      <w:ins w:id="51" w:author="Kanavas, Zoe@DWR (she/her)" w:date="2024-07-31T10:26:00Z" w16du:dateUtc="2024-07-31T17:26:00Z">
+        <w:r>
+          <w:t xml:space="preserve">and </w:t>
+        </w:r>
+      </w:ins>
+      <w:r>
+        <w:t xml:space="preserve">are currently available on the </w:t>
+      </w:r>
+      <w:proofErr w:type="spellStart"/>
+      <w:r>
+        <w:t>eAR</w:t>
+      </w:r>
+      <w:proofErr w:type="spellEnd"/>
+      <w:r>
+        <w:t xml:space="preserve"> landing page (</w:t>
+      </w:r>
+      <w:hyperlink r:id="rId8" w:history="1">
+        <w:r>
+          <w:rPr>
+            <w:rStyle w:val="Hyperlink"/>
+          </w:rPr>
+          <w:t>https://www.waterboards.ca.gov/drinking_water/certlic/drinkingwater/ear.html</w:t>
+        </w:r>
+      </w:hyperlink>
+      <w:r>
+        <w:t>). The structure and naming conventions have changed over</w:t>
+      </w:r>
+      <w:ins w:id="52" w:author="Kanavas, Zoe@DWR (she/her)" w:date="2024-07-31T10:27:00Z" w16du:dateUtc="2024-07-31T17:27:00Z">
+        <w:r>
+          <w:t xml:space="preserve"> </w:t>
+        </w:r>
+      </w:ins>
+      <w:r>
+        <w:t>time. Beginning in 2024, this information will be captured in the SAFER Clearinghouse through the Drought and Technical Reporting Order.</w:t>
+      </w:r>
+    </w:p>
+    <w:p>
+      <w:del w:id="53" w:author="Kanavas, Zoe@DWR (she/her)" w:date="2024-07-31T11:58:00Z" w16du:dateUtc="2024-07-31T18:58:00Z">
+        <w:r>
+          <w:rPr>
+            <w:i/>
+            <w:iCs/>
+          </w:rPr>
+          <w:delText>Guidance for d</w:delText>
+        </w:r>
+      </w:del>
+      <w:ins w:id="54" w:author="Kanavas, Zoe@DWR (she/her)" w:date="2024-07-31T11:58:00Z" w16du:dateUtc="2024-07-31T18:58:00Z">
+        <w:r>
+          <w:rPr>
+            <w:i/>
+            <w:iCs/>
+          </w:rPr>
+          <w:t>D</w:t>
+        </w:r>
+      </w:ins>
+      <w:r>
+        <w:rPr>
+          <w:i/>
+          <w:iCs/>
+        </w:rPr>
+        <w:t>ata use</w:t>
+      </w:r>
+      <w:ins w:id="55" w:author="Kanavas, Zoe@DWR (she/her)" w:date="2024-07-31T11:58:00Z" w16du:dateUtc="2024-07-31T18:58:00Z">
+        <w:r>
+          <w:rPr>
+            <w:i/>
+            <w:iCs/>
+          </w:rPr>
+          <w:t xml:space="preserve"> limitations</w:t>
+        </w:r>
+      </w:ins>
+      <w:r>
+        <w:rPr>
+          <w:i/>
+          <w:iCs/>
+        </w:rPr>
+        <w:t>:</w:t>
+      </w:r>
+    </w:p>
+    <w:p>
+      <w:pPr>
         <w:rPr>
           <w:b/>
           <w:bCs/>
         </w:rPr>
-        <w:t>water_shortage_</w:t>
-      </w:r>
+      </w:pPr>
+      <w:proofErr w:type="spellStart"/>
       <w:r>
         <w:rPr>
           <w:b/>
           <w:bCs/>
         </w:rPr>
-        <w:t>outlook</w:t>
+        <w:t>source_name</w:t>
       </w:r>
       <w:proofErr w:type="spellEnd"/>
     </w:p>
     <w:p>
       <w:r>
-        <w:lastRenderedPageBreak/>
-        <w:t>This table provides anticipated annual potable water levels (both surplus and shortage) with shortage actions and without shortage actions for five years based on the five driest consecutive years on record. These data are reported in the Urban Water Management Plans (UWMP). All data reported through the UWMP are currently available on the WUE portal (</w:t>
-      </w:r>
-      <w:hyperlink r:id="rId7" w:history="1">
-        <w:r>
-          <w:rPr>
-            <w:rStyle w:val="Hyperlink"/>
-          </w:rPr>
-          <w:t>https://wuedata.water.ca.gov/wsda_export</w:t>
-        </w:r>
-      </w:hyperlink>
-      <w:r>
-        <w:t>) and the California Natural Resources Open Data Portal (</w:t>
-      </w:r>
-      <w:r>
-        <w:t>https://data.cnra.ca.gov/dataset/2020-uwmp-data-export-tables</w:t>
-      </w:r>
-      <w:r>
-        <w:t xml:space="preserve">). The most recent UWMP guidance is available here: </w:t>
-      </w:r>
-      <w:hyperlink r:id="rId8" w:history="1">
-        <w:r>
-          <w:rPr>
-            <w:rStyle w:val="Hyperlink"/>
-          </w:rPr>
-          <w:t>https://water.ca.gov/-/media/DWR-Website/Web-Pages/Programs/Water-Use-And-Efficiency/Urban-Water-Use-Efficiency/Urban-Water-Management-Plans/Final-2020-UWMP-Guidebook/UWMP-Guidebook-2020---Final-032921.pdf</w:t>
-        </w:r>
-      </w:hyperlink>
-      <w:r>
-        <w:t xml:space="preserve">. See 7-20 through 7-34 for information about the data elements contained in the </w:t>
-      </w:r>
-      <w:proofErr w:type="spellStart"/>
-      <w:r>
-        <w:t>five_year_outlook</w:t>
-      </w:r>
-      <w:proofErr w:type="spellEnd"/>
-      <w:r>
-        <w:t xml:space="preserve"> table.</w:t>
-      </w:r>
-    </w:p>
-    <w:p>
-      <w:r>
-        <w:rPr>
+        <w:t>This table summarizes the water source type, status</w:t>
+      </w:r>
+      <w:ins w:id="56" w:author="Kanavas, Zoe@DWR (she/her)" w:date="2024-07-31T10:28:00Z" w16du:dateUtc="2024-07-31T17:28:00Z">
+        <w:r>
+          <w:t>,</w:t>
+        </w:r>
+      </w:ins>
+      <w:r>
+        <w:t xml:space="preserve"> and location by public water system for a given </w:t>
+      </w:r>
+      <w:del w:id="57" w:author="Kanavas, Zoe@DWR (she/her)" w:date="2024-07-31T10:28:00Z" w16du:dateUtc="2024-07-31T17:28:00Z">
+        <w:r>
+          <w:delText xml:space="preserve">time </w:delText>
+        </w:r>
+      </w:del>
+      <w:r>
+        <w:t>period. These data are submitted through the SAFER Clearinghouse.</w:t>
+      </w:r>
+    </w:p>
+    <w:p>
+      <w:pPr>
+        <w:rPr>
+          <w:ins w:id="58" w:author="Kanavas, Zoe@DWR (she/her)" w:date="2024-07-31T10:31:00Z" w16du:dateUtc="2024-07-31T17:31:00Z"/>
           <w:i/>
           <w:iCs/>
         </w:rPr>
-        <w:t>Guidance for data use:</w:t>
-      </w:r>
-    </w:p>
-    <w:p>
-      <w:pPr>
-        <w:rPr>
+      </w:pPr>
+      <w:del w:id="59" w:author="Kanavas, Zoe@DWR (she/her)" w:date="2024-07-31T12:01:00Z" w16du:dateUtc="2024-07-31T19:01:00Z">
+        <w:r>
+          <w:rPr>
+            <w:i/>
+            <w:iCs/>
+          </w:rPr>
+          <w:delText>Guidance for d</w:delText>
+        </w:r>
+      </w:del>
+      <w:ins w:id="60" w:author="Kanavas, Zoe@DWR (she/her)" w:date="2024-07-31T12:01:00Z" w16du:dateUtc="2024-07-31T19:01:00Z">
+        <w:r>
+          <w:rPr>
+            <w:i/>
+            <w:iCs/>
+          </w:rPr>
+          <w:t>D</w:t>
+        </w:r>
+      </w:ins>
+      <w:r>
+        <w:rPr>
+          <w:i/>
+          <w:iCs/>
+        </w:rPr>
+        <w:t>ata use</w:t>
+      </w:r>
+      <w:ins w:id="61" w:author="Kanavas, Zoe@DWR (she/her)" w:date="2024-07-31T12:01:00Z" w16du:dateUtc="2024-07-31T19:01:00Z">
+        <w:r>
+          <w:rPr>
+            <w:i/>
+            <w:iCs/>
+          </w:rPr>
+          <w:t xml:space="preserve"> limitations</w:t>
+        </w:r>
+      </w:ins>
+      <w:r>
+        <w:rPr>
+          <w:i/>
+          <w:iCs/>
+        </w:rPr>
+        <w:t>:</w:t>
+      </w:r>
+    </w:p>
+    <w:p>
+      <w:pPr>
+        <w:rPr>
+          <w:ins w:id="62" w:author="Kanavas, Zoe@DWR (she/her)" w:date="2024-07-31T10:31:00Z" w16du:dateUtc="2024-07-31T17:31:00Z"/>
+        </w:rPr>
+      </w:pPr>
+    </w:p>
+    <w:p>
+      <w:pPr>
+        <w:rPr>
+          <w:ins w:id="63" w:author="Kanavas, Zoe@DWR (she/her)" w:date="2024-07-31T10:31:00Z" w16du:dateUtc="2024-07-31T17:31:00Z"/>
+        </w:rPr>
+      </w:pPr>
+      <w:commentRangeStart w:id="64"/>
+      <w:proofErr w:type="spellStart"/>
+      <w:ins w:id="65" w:author="Kanavas, Zoe@DWR (she/her)" w:date="2024-07-31T10:31:00Z" w16du:dateUtc="2024-07-31T17:31:00Z">
+        <w:r>
+          <w:rPr>
+            <w:b/>
+            <w:bCs/>
+          </w:rPr>
+          <w:t>drought_risk_assessment</w:t>
+        </w:r>
+      </w:ins>
+      <w:commentRangeEnd w:id="64"/>
+      <w:proofErr w:type="spellEnd"/>
+      <w:ins w:id="66" w:author="Kanavas, Zoe@DWR (she/her)" w:date="2024-07-31T12:03:00Z" w16du:dateUtc="2024-07-31T19:03:00Z">
+        <w:r>
+          <w:rPr>
+            <w:rStyle w:val="CommentReference"/>
+          </w:rPr>
+          <w:commentReference w:id="64"/>
+        </w:r>
+      </w:ins>
+    </w:p>
+    <w:p>
+      <w:pPr>
+        <w:rPr>
+          <w:ins w:id="67" w:author="Kanavas, Zoe@DWR (she/her)" w:date="2024-07-31T10:31:00Z" w16du:dateUtc="2024-07-31T17:31:00Z"/>
+        </w:rPr>
+      </w:pPr>
+      <w:ins w:id="68" w:author="Kanavas, Zoe@DWR (she/her)" w:date="2024-07-31T10:31:00Z" w16du:dateUtc="2024-07-31T17:31:00Z">
+        <w:r>
+          <w:t>This table summarizes…</w:t>
+        </w:r>
+      </w:ins>
+    </w:p>
+    <w:p>
+      <w:pPr>
+        <w:rPr>
+          <w:ins w:id="69" w:author="Kanavas, Zoe@DWR (she/her)" w:date="2024-07-31T11:43:00Z" w16du:dateUtc="2024-07-31T18:43:00Z"/>
+        </w:rPr>
+      </w:pPr>
+      <w:ins w:id="70" w:author="Kanavas, Zoe@DWR (she/her)" w:date="2024-07-31T12:01:00Z" w16du:dateUtc="2024-07-31T19:01:00Z">
+        <w:r>
+          <w:rPr>
+            <w:i/>
+            <w:iCs/>
+          </w:rPr>
+          <w:t>D</w:t>
+        </w:r>
+      </w:ins>
+      <w:ins w:id="71" w:author="Kanavas, Zoe@DWR (she/her)" w:date="2024-07-31T10:32:00Z" w16du:dateUtc="2024-07-31T17:32:00Z">
+        <w:r>
+          <w:rPr>
+            <w:i/>
+            <w:iCs/>
+          </w:rPr>
+          <w:t>ata use</w:t>
+        </w:r>
+      </w:ins>
+      <w:ins w:id="72" w:author="Kanavas, Zoe@DWR (she/her)" w:date="2024-07-31T12:01:00Z" w16du:dateUtc="2024-07-31T19:01:00Z">
+        <w:r>
+          <w:rPr>
+            <w:i/>
+            <w:iCs/>
+          </w:rPr>
+          <w:t xml:space="preserve"> limitations</w:t>
+        </w:r>
+      </w:ins>
+      <w:ins w:id="73" w:author="Kanavas, Zoe@DWR (she/her)" w:date="2024-07-31T10:32:00Z" w16du:dateUtc="2024-07-31T17:32:00Z">
+        <w:r>
+          <w:rPr>
+            <w:i/>
+            <w:iCs/>
+          </w:rPr>
+          <w:t>:</w:t>
+        </w:r>
+      </w:ins>
+    </w:p>
+    <w:p>
+      <w:pPr>
+        <w:rPr>
+          <w:ins w:id="74" w:author="Kanavas, Zoe@DWR (she/her)" w:date="2024-07-31T11:43:00Z" w16du:dateUtc="2024-07-31T18:43:00Z"/>
+        </w:rPr>
+      </w:pPr>
+    </w:p>
+    <w:p>
+      <w:pPr>
+        <w:rPr>
+          <w:ins w:id="75" w:author="Kanavas, Zoe@DWR (she/her)" w:date="2024-07-31T11:44:00Z" w16du:dateUtc="2024-07-31T18:44:00Z"/>
+        </w:rPr>
+      </w:pPr>
+      <w:proofErr w:type="spellStart"/>
+      <w:ins w:id="76" w:author="Kanavas, Zoe@DWR (she/her)" w:date="2024-07-31T11:44:00Z" w16du:dateUtc="2024-07-31T18:44:00Z">
+        <w:r>
+          <w:rPr>
+            <w:b/>
+            <w:bCs/>
+          </w:rPr>
+          <w:t>water_shortage_level</w:t>
+        </w:r>
+        <w:proofErr w:type="spellEnd"/>
+      </w:ins>
+    </w:p>
+    <w:p>
+      <w:pPr>
+        <w:rPr>
+          <w:ins w:id="77" w:author="Kanavas, Zoe@DWR (she/her)" w:date="2024-07-31T11:44:00Z" w16du:dateUtc="2024-07-31T18:44:00Z"/>
+        </w:rPr>
+      </w:pPr>
+      <w:ins w:id="78" w:author="Kanavas, Zoe@DWR (she/her)" w:date="2024-07-31T11:44:00Z" w16du:dateUtc="2024-07-31T18:44:00Z">
+        <w:r>
+          <w:t>This table summarizes…</w:t>
+        </w:r>
+      </w:ins>
+    </w:p>
+    <w:p>
+      <w:pPr>
+        <w:rPr>
+          <w:ins w:id="79" w:author="Kanavas, Zoe@DWR (she/her)" w:date="2024-07-31T11:44:00Z" w16du:dateUtc="2024-07-31T18:44:00Z"/>
+        </w:rPr>
+      </w:pPr>
+      <w:ins w:id="80" w:author="Kanavas, Zoe@DWR (she/her)" w:date="2024-07-31T12:01:00Z" w16du:dateUtc="2024-07-31T19:01:00Z">
+        <w:r>
+          <w:rPr>
+            <w:i/>
+            <w:iCs/>
+          </w:rPr>
+          <w:lastRenderedPageBreak/>
+          <w:t>Data use limitations:</w:t>
+        </w:r>
+      </w:ins>
+    </w:p>
+    <w:p>
+      <w:pPr>
+        <w:rPr>
+          <w:ins w:id="81" w:author="Kanavas, Zoe@DWR (she/her)" w:date="2024-07-31T10:32:00Z" w16du:dateUtc="2024-07-31T17:32:00Z"/>
+        </w:rPr>
+      </w:pPr>
+    </w:p>
+    <w:p>
+      <w:pPr>
+        <w:pStyle w:val="Heading2"/>
+        <w:rPr>
+          <w:ins w:id="82" w:author="Kanavas, Zoe@DWR (she/her)" w:date="2024-07-31T10:32:00Z" w16du:dateUtc="2024-07-31T17:32:00Z"/>
+        </w:rPr>
+        <w:pPrChange w:id="83" w:author="Kanavas, Zoe@DWR (she/her)" w:date="2024-07-31T11:43:00Z" w16du:dateUtc="2024-07-31T18:43:00Z">
+          <w:pPr/>
+        </w:pPrChange>
+      </w:pPr>
+      <w:ins w:id="84" w:author="Kanavas, Zoe@DWR (she/her)" w:date="2024-07-31T11:43:00Z" w16du:dateUtc="2024-07-31T18:43:00Z">
+        <w:r>
+          <w:t>Other Relevant Open Data Packages</w:t>
+        </w:r>
+      </w:ins>
+    </w:p>
+    <w:p>
+      <w:pPr>
+        <w:rPr>
+          <w:ins w:id="85" w:author="Kanavas, Zoe@DWR (she/her)" w:date="2024-07-31T10:32:00Z" w16du:dateUtc="2024-07-31T17:32:00Z"/>
+        </w:rPr>
+      </w:pPr>
+      <w:commentRangeStart w:id="86"/>
+      <w:proofErr w:type="spellStart"/>
+      <w:ins w:id="87" w:author="Kanavas, Zoe@DWR (she/her)" w:date="2024-07-31T10:32:00Z" w16du:dateUtc="2024-07-31T17:32:00Z">
+        <w:r>
+          <w:rPr>
+            <w:b/>
+            <w:bCs/>
+          </w:rPr>
+          <w:t>id_crosswalk</w:t>
+        </w:r>
+        <w:proofErr w:type="spellEnd"/>
+      </w:ins>
+    </w:p>
+    <w:p>
+      <w:pPr>
+        <w:rPr>
+          <w:ins w:id="88" w:author="Kanavas, Zoe@DWR (she/her)" w:date="2024-07-31T10:32:00Z" w16du:dateUtc="2024-07-31T17:32:00Z"/>
+        </w:rPr>
+      </w:pPr>
+      <w:ins w:id="89" w:author="Kanavas, Zoe@DWR (she/her)" w:date="2024-07-31T10:32:00Z" w16du:dateUtc="2024-07-31T17:32:00Z">
+        <w:r>
+          <w:t>This table summarizes…</w:t>
+        </w:r>
+      </w:ins>
+    </w:p>
+    <w:commentRangeEnd w:id="86"/>
+    <w:p>
+      <w:pPr>
+        <w:rPr>
+          <w:ins w:id="90" w:author="Kanavas, Zoe@DWR (she/her)" w:date="2024-07-31T10:32:00Z" w16du:dateUtc="2024-07-31T17:32:00Z"/>
+        </w:rPr>
+      </w:pPr>
+      <w:ins w:id="91" w:author="Kanavas, Zoe@DWR (she/her)" w:date="2024-07-31T12:01:00Z" w16du:dateUtc="2024-07-31T19:01:00Z">
+        <w:r>
+          <w:rPr>
+            <w:i/>
+            <w:iCs/>
+          </w:rPr>
+          <w:t>Data use limitations:</w:t>
+        </w:r>
+      </w:ins>
+      <w:del w:id="92" w:author="Kanavas, Zoe@DWR (she/her)" w:date="2024-07-31T12:01:00Z" w16du:dateUtc="2024-07-31T19:01:00Z">
+        <w:r>
+          <w:rPr>
+            <w:rStyle w:val="CommentReference"/>
+          </w:rPr>
+          <w:commentReference w:id="86"/>
+        </w:r>
+      </w:del>
+    </w:p>
+    <w:p>
+      <w:pPr>
+        <w:rPr>
+          <w:ins w:id="93" w:author="Kanavas, Zoe@DWR (she/her)" w:date="2024-07-31T10:32:00Z" w16du:dateUtc="2024-07-31T17:32:00Z"/>
+        </w:rPr>
+      </w:pPr>
+    </w:p>
+    <w:p>
+      <w:pPr>
+        <w:rPr>
+          <w:ins w:id="94" w:author="Kanavas, Zoe@DWR (she/her)" w:date="2024-07-31T10:32:00Z" w16du:dateUtc="2024-07-31T17:32:00Z"/>
           <w:b/>
           <w:bCs/>
         </w:rPr>
       </w:pPr>
-    </w:p>
-    <w:p>
-      <w:pPr>
-        <w:rPr>
+      <w:commentRangeStart w:id="95"/>
+      <w:ins w:id="96" w:author="Kanavas, Zoe@DWR (she/her)" w:date="2024-07-31T10:32:00Z" w16du:dateUtc="2024-07-31T17:32:00Z">
+        <w:r>
+          <w:rPr>
+            <w:b/>
+            <w:bCs/>
+          </w:rPr>
+          <w:t>population</w:t>
+        </w:r>
+      </w:ins>
+    </w:p>
+    <w:p>
+      <w:pPr>
+        <w:rPr>
+          <w:ins w:id="97" w:author="Kanavas, Zoe@DWR (she/her)" w:date="2024-07-31T10:32:00Z" w16du:dateUtc="2024-07-31T17:32:00Z"/>
+        </w:rPr>
+      </w:pPr>
+      <w:ins w:id="98" w:author="Kanavas, Zoe@DWR (she/her)" w:date="2024-07-31T10:32:00Z" w16du:dateUtc="2024-07-31T17:32:00Z">
+        <w:r>
+          <w:t>This table summarizes…</w:t>
+        </w:r>
+      </w:ins>
+    </w:p>
+    <w:commentRangeEnd w:id="95"/>
+    <w:p>
+      <w:pPr>
+        <w:rPr>
+          <w:ins w:id="99" w:author="Kanavas, Zoe@DWR (she/her)" w:date="2024-07-31T10:32:00Z" w16du:dateUtc="2024-07-31T17:32:00Z"/>
+        </w:rPr>
+      </w:pPr>
+      <w:ins w:id="100" w:author="Kanavas, Zoe@DWR (she/her)" w:date="2024-07-31T12:01:00Z" w16du:dateUtc="2024-07-31T19:01:00Z">
+        <w:r>
+          <w:rPr>
+            <w:i/>
+            <w:iCs/>
+          </w:rPr>
+          <w:t>Data use limitations:</w:t>
+        </w:r>
+      </w:ins>
+      <w:del w:id="101" w:author="Kanavas, Zoe@DWR (she/her)" w:date="2024-07-31T12:01:00Z" w16du:dateUtc="2024-07-31T19:01:00Z">
+        <w:r>
+          <w:rPr>
+            <w:rStyle w:val="CommentReference"/>
+          </w:rPr>
+          <w:commentReference w:id="95"/>
+        </w:r>
+      </w:del>
+    </w:p>
+    <w:p>
+      <w:pPr>
+        <w:rPr>
+          <w:ins w:id="102" w:author="Kanavas, Zoe@DWR (she/her)" w:date="2024-07-31T10:33:00Z" w16du:dateUtc="2024-07-31T17:33:00Z"/>
           <w:b/>
           <w:bCs/>
         </w:rPr>
       </w:pPr>
-      <w:proofErr w:type="spellStart"/>
-      <w:r>
-        <w:rPr>
+    </w:p>
+    <w:p>
+      <w:pPr>
+        <w:rPr>
+          <w:ins w:id="103" w:author="Kanavas, Zoe@DWR (she/her)" w:date="2024-07-31T10:33:00Z" w16du:dateUtc="2024-07-31T17:33:00Z"/>
           <w:b/>
           <w:bCs/>
         </w:rPr>
-        <w:t>source_number</w:t>
-      </w:r>
-      <w:proofErr w:type="spellEnd"/>
-    </w:p>
-    <w:p>
-      <w:r>
-        <w:t>This table summarizes the number of unique water supply sources by year and supplier. These data were historically submitted in the Electronic Annual Report (</w:t>
-      </w:r>
+      </w:pPr>
+      <w:commentRangeStart w:id="104"/>
       <w:proofErr w:type="spellStart"/>
-      <w:r>
-        <w:t>eAR</w:t>
-      </w:r>
-      <w:proofErr w:type="spellEnd"/>
-      <w:r>
-        <w:t xml:space="preserve">) are currently available on the </w:t>
-      </w:r>
-      <w:proofErr w:type="spellStart"/>
-      <w:r>
-        <w:t>eAR</w:t>
-      </w:r>
-      <w:proofErr w:type="spellEnd"/>
-      <w:r>
-        <w:t xml:space="preserve"> landing page (</w:t>
-      </w:r>
-      <w:hyperlink r:id="rId9" w:history="1">
-        <w:r>
-          <w:rPr>
-            <w:rStyle w:val="Hyperlink"/>
-          </w:rPr>
-          <w:t>https://www.waterboards.ca.gov/drinking_water/certlic/drinkingwater/ear.html</w:t>
-        </w:r>
-      </w:hyperlink>
-      <w:r>
-        <w:t>). The structure and naming conventions have changed overtime. Beginning in 2024, this information will be captured in the SAFER Clearinghouse through the Drought and Technical Reporting Order.</w:t>
-      </w:r>
-    </w:p>
-    <w:p>
-      <w:r>
-        <w:rPr>
-          <w:i/>
-          <w:iCs/>
-        </w:rPr>
-        <w:t>Guidance for data use:</w:t>
-      </w:r>
-    </w:p>
-    <w:p>
-      <w:pPr>
-        <w:rPr>
-          <w:b/>
-          <w:bCs/>
-        </w:rPr>
-      </w:pPr>
-    </w:p>
-    <w:p>
-      <w:pPr>
-        <w:rPr>
-          <w:b/>
-          <w:bCs/>
-        </w:rPr>
-      </w:pPr>
-      <w:proofErr w:type="spellStart"/>
-      <w:r>
-        <w:rPr>
-          <w:b/>
-          <w:bCs/>
-        </w:rPr>
-        <w:t>source_name</w:t>
-      </w:r>
-      <w:proofErr w:type="spellEnd"/>
-    </w:p>
-    <w:p>
-      <w:r>
-        <w:t xml:space="preserve">This table summarizes the water source type, status and location by public water system for a given </w:t>
-      </w:r>
-      <w:proofErr w:type="gramStart"/>
-      <w:r>
-        <w:t>time period</w:t>
-      </w:r>
-      <w:proofErr w:type="gramEnd"/>
-      <w:r>
-        <w:t>. These data are submitted through the SAFER Clearinghouse.</w:t>
-      </w:r>
-    </w:p>
-    <w:p>
-      <w:pPr>
-        <w:rPr>
-          <w:i/>
-          <w:iCs/>
-        </w:rPr>
-      </w:pPr>
-      <w:r>
-        <w:rPr>
-          <w:i/>
-          <w:iCs/>
-        </w:rPr>
-        <w:t>Guidance for data use:</w:t>
-      </w:r>
-    </w:p>
-    <w:p>
-      <w:pPr>
-        <w:rPr>
-          <w:i/>
-          <w:iCs/>
-        </w:rPr>
-      </w:pPr>
-    </w:p>
-    <w:p>
-      <w:pPr>
-        <w:rPr>
-          <w:b/>
-          <w:bCs/>
-        </w:rPr>
-      </w:pPr>
-      <w:r>
-        <w:rPr>
-          <w:b/>
-          <w:bCs/>
-        </w:rPr>
-        <w:t>Other relevant data resources on Open Data</w:t>
-      </w:r>
-    </w:p>
-    <w:p>
-      <w:r>
-        <w:t>TODO – insert descriptions for each data resource</w:t>
-      </w:r>
-    </w:p>
-    <w:p>
-      <w:pPr>
-        <w:pStyle w:val="ListParagraph"/>
-        <w:numPr>
-          <w:ilvl w:val="0"/>
-          <w:numId w:val="1"/>
-        </w:numPr>
-      </w:pPr>
-      <w:r>
-        <w:t>Urban Retail Water Supplier – Water Conservation, Supply, and Demand (June 2014 onwards)</w:t>
-      </w:r>
-    </w:p>
-    <w:p>
-      <w:pPr>
-        <w:pStyle w:val="ListParagraph"/>
-        <w:numPr>
-          <w:ilvl w:val="1"/>
-          <w:numId w:val="1"/>
-        </w:numPr>
-      </w:pPr>
-      <w:r>
-        <w:lastRenderedPageBreak/>
-        <w:t xml:space="preserve">Link: </w:t>
-      </w:r>
-      <w:hyperlink r:id="rId10" w:history="1">
-        <w:r>
-          <w:rPr>
-            <w:rStyle w:val="Hyperlink"/>
-          </w:rPr>
-          <w:t>https://data.ca.gov/dataset/urws-conservation-supply-demand</w:t>
-        </w:r>
-      </w:hyperlink>
-    </w:p>
-    <w:p>
-      <w:pPr>
-        <w:pStyle w:val="ListParagraph"/>
-        <w:numPr>
-          <w:ilvl w:val="1"/>
-          <w:numId w:val="1"/>
-        </w:numPr>
-      </w:pPr>
-      <w:r>
-        <w:t>Monthly reports of water use and conservation activities by urban retail water suppliers, which are generally defined as agencies serving over 3,000 service connections or deliveries 3,000 acre-feet of water annually for municipal purposes.</w:t>
-      </w:r>
-    </w:p>
-    <w:p>
-      <w:pPr>
-        <w:pStyle w:val="ListParagraph"/>
-        <w:numPr>
-          <w:ilvl w:val="1"/>
-          <w:numId w:val="1"/>
-        </w:numPr>
-      </w:pPr>
-      <w:r>
-        <w:t>Monthly water shortage levels (named “DWR_STANDARD_LEVEL”) by retail supplier can be extracted from this dataset. Note that standard water shortage levels were applied beginning in 2022.</w:t>
-      </w:r>
-    </w:p>
-    <w:p>
-      <w:pPr>
-        <w:pStyle w:val="ListParagraph"/>
-        <w:numPr>
-          <w:ilvl w:val="0"/>
-          <w:numId w:val="1"/>
-        </w:numPr>
-      </w:pPr>
-      <w:r>
-        <w:t>Drinking Water - SAFER Dashboard Failing and At-Risk Drinking Water Systems</w:t>
-      </w:r>
-    </w:p>
-    <w:p>
-      <w:pPr>
-        <w:pStyle w:val="ListParagraph"/>
-        <w:numPr>
-          <w:ilvl w:val="1"/>
-          <w:numId w:val="1"/>
-        </w:numPr>
-      </w:pPr>
-      <w:r>
-        <w:t xml:space="preserve">Link: </w:t>
-      </w:r>
-      <w:hyperlink r:id="rId11" w:history="1">
-        <w:r>
-          <w:rPr>
-            <w:rStyle w:val="Hyperlink"/>
-          </w:rPr>
-          <w:t>https://data.ca.gov/dataset/safer-failing-and-at-risk-drinking-water-systems</w:t>
-        </w:r>
-      </w:hyperlink>
-    </w:p>
-    <w:p>
-      <w:pPr>
-        <w:pStyle w:val="ListParagraph"/>
-        <w:numPr>
-          <w:ilvl w:val="1"/>
-          <w:numId w:val="1"/>
-        </w:numPr>
-      </w:pPr>
-      <w:r>
-        <w:t>Population by water system number data can be extracted from this dataset.</w:t>
-      </w:r>
-    </w:p>
-    <w:p>
-      <w:pPr>
-        <w:pStyle w:val="ListParagraph"/>
-        <w:numPr>
-          <w:ilvl w:val="1"/>
-          <w:numId w:val="1"/>
-        </w:numPr>
-      </w:pPr>
-      <w:r>
-        <w:t>TODO: Insert information about why this population data is appropriate opposed to others.</w:t>
-      </w:r>
-    </w:p>
-    <w:p>
-      <w:pPr>
-        <w:rPr>
-          <w:b/>
-          <w:bCs/>
-        </w:rPr>
-      </w:pPr>
-      <w:r>
-        <w:rPr>
-          <w:b/>
-          <w:bCs/>
-        </w:rPr>
-        <w:t>External drought data resources</w:t>
-      </w:r>
-    </w:p>
-    <w:p>
-      <w:r>
-        <w:t>TODO – insert descriptions for each data resource</w:t>
-      </w:r>
+      <w:ins w:id="105" w:author="Kanavas, Zoe@DWR (she/her)" w:date="2024-07-31T10:33:00Z" w16du:dateUtc="2024-07-31T17:33:00Z">
+        <w:r>
+          <w:rPr>
+            <w:b/>
+            <w:bCs/>
+          </w:rPr>
+          <w:t>production_delivery_volume</w:t>
+        </w:r>
+        <w:proofErr w:type="spellEnd"/>
+      </w:ins>
+    </w:p>
+    <w:p>
+      <w:pPr>
+        <w:rPr>
+          <w:ins w:id="106" w:author="Kanavas, Zoe@DWR (she/her)" w:date="2024-07-31T10:33:00Z" w16du:dateUtc="2024-07-31T17:33:00Z"/>
+        </w:rPr>
+      </w:pPr>
+      <w:ins w:id="107" w:author="Kanavas, Zoe@DWR (she/her)" w:date="2024-07-31T10:33:00Z" w16du:dateUtc="2024-07-31T17:33:00Z">
+        <w:r>
+          <w:t>This table summarizes…</w:t>
+        </w:r>
+      </w:ins>
+    </w:p>
+    <w:commentRangeEnd w:id="104"/>
+    <w:p>
+      <w:pPr>
+        <w:rPr>
+          <w:ins w:id="108" w:author="Kanavas, Zoe@DWR (she/her)" w:date="2024-07-31T10:33:00Z" w16du:dateUtc="2024-07-31T17:33:00Z"/>
+        </w:rPr>
+      </w:pPr>
+      <w:ins w:id="109" w:author="Kanavas, Zoe@DWR (she/her)" w:date="2024-07-31T12:01:00Z" w16du:dateUtc="2024-07-31T19:01:00Z">
+        <w:r>
+          <w:rPr>
+            <w:i/>
+            <w:iCs/>
+          </w:rPr>
+          <w:t>Data use limitations:</w:t>
+        </w:r>
+      </w:ins>
+      <w:del w:id="110" w:author="Kanavas, Zoe@DWR (she/her)" w:date="2024-07-31T12:01:00Z" w16du:dateUtc="2024-07-31T19:01:00Z">
+        <w:r>
+          <w:rPr>
+            <w:rStyle w:val="CommentReference"/>
+          </w:rPr>
+          <w:commentReference w:id="104"/>
+        </w:r>
+      </w:del>
+    </w:p>
+    <w:p/>
+    <w:p>
+      <w:pPr>
+        <w:pStyle w:val="Heading2"/>
+        <w:pPrChange w:id="111" w:author="Kanavas, Zoe@DWR (she/her)" w:date="2024-07-31T11:43:00Z" w16du:dateUtc="2024-07-31T18:43:00Z">
+          <w:pPr/>
+        </w:pPrChange>
+      </w:pPr>
+      <w:ins w:id="112" w:author="Kanavas, Zoe@DWR (she/her)" w:date="2024-07-31T11:42:00Z" w16du:dateUtc="2024-07-31T18:42:00Z">
+        <w:r>
+          <w:t>External Data Sources</w:t>
+        </w:r>
+      </w:ins>
     </w:p>
     <w:sectPr>
       <w:pgSz w:w="12240" w:h="15840"/>
@@ -552,129 +1229,112 @@
 </w:document>
 </file>
 
-<file path=word/numbering.xml><?xml version="1.0" encoding="utf-8"?>
-<w:numbering xmlns:wpc="http://schemas.microsoft.com/office/word/2010/wordprocessingCanvas" xmlns:cx="http://schemas.microsoft.com/office/drawing/2014/chartex" xmlns:cx1="http://schemas.microsoft.com/office/drawing/2015/9/8/chartex" xmlns:cx2="http://schemas.microsoft.com/office/drawing/2015/10/21/chartex" xmlns:cx3="http://schemas.microsoft.com/office/drawing/2016/5/9/chartex" xmlns:cx4="http://schemas.microsoft.com/office/drawing/2016/5/10/chartex" xmlns:cx5="http://schemas.microsoft.com/office/drawing/2016/5/11/chartex" xmlns:cx6="http://schemas.microsoft.com/office/drawing/2016/5/12/chartex" xmlns:cx7="http://schemas.microsoft.com/office/drawing/2016/5/13/chartex" xmlns:cx8="http://schemas.microsoft.com/office/drawing/2016/5/14/chartex" xmlns:mc="http://schemas.openxmlformats.org/markup-compatibility/2006" xmlns:aink="http://schemas.microsoft.com/office/drawing/2016/ink" xmlns:am3d="http://schemas.microsoft.com/office/drawing/2017/model3d" xmlns:o="urn:schemas-microsoft-com:office:office" xmlns:oel="http://schemas.microsoft.com/office/2019/extlst" xmlns:r="http://schemas.openxmlformats.org/officeDocument/2006/relationships" xmlns:m="http://schemas.openxmlformats.org/officeDocument/2006/math" xmlns:v="urn:schemas-microsoft-com:vml" xmlns:wp14="http://schemas.microsoft.com/office/word/2010/wordprocessingDrawing" xmlns:wp="http://schemas.openxmlformats.org/drawingml/2006/wordprocessingDrawing" xmlns:w10="urn:schemas-microsoft-com:office:word" xmlns:w="http://schemas.openxmlformats.org/wordprocessingml/2006/main" xmlns:w14="http://schemas.microsoft.com/office/word/2010/wordml" xmlns:w15="http://schemas.microsoft.com/office/word/2012/wordml" xmlns:w16cex="http://schemas.microsoft.com/office/word/2018/wordml/cex" xmlns:w16cid="http://schemas.microsoft.com/office/word/2016/wordml/cid" xmlns:w16="http://schemas.microsoft.com/office/word/2018/wordml" xmlns:w16sdtdh="http://schemas.microsoft.com/office/word/2020/wordml/sdtdatahash" xmlns:w16se="http://schemas.microsoft.com/office/word/2015/wordml/symex" xmlns:wpg="http://schemas.microsoft.com/office/word/2010/wordprocessingGroup" xmlns:wpi="http://schemas.microsoft.com/office/word/2010/wordprocessingInk" xmlns:wne="http://schemas.microsoft.com/office/word/2006/wordml" xmlns:wps="http://schemas.microsoft.com/office/word/2010/wordprocessingShape" mc:Ignorable="w14 w15 w16se w16cid w16 w16cex w16sdtdh wp14">
-  <w:abstractNum w:abstractNumId="0" w15:restartNumberingAfterBreak="0">
-    <w:nsid w:val="60E90D75"/>
-    <w:multiLevelType w:val="hybridMultilevel"/>
-    <w:tmpl w:val="C6646610"/>
-    <w:lvl w:ilvl="0" w:tplc="04090001">
-      <w:start w:val="1"/>
-      <w:numFmt w:val="bullet"/>
-      <w:lvlText w:val=""/>
-      <w:lvlJc w:val="left"/>
-      <w:pPr>
-        <w:ind w:left="720" w:hanging="360"/>
-      </w:pPr>
-      <w:rPr>
-        <w:rFonts w:ascii="Symbol" w:hAnsi="Symbol" w:hint="default"/>
-      </w:rPr>
-    </w:lvl>
-    <w:lvl w:ilvl="1" w:tplc="04090003">
-      <w:start w:val="1"/>
-      <w:numFmt w:val="bullet"/>
-      <w:lvlText w:val="o"/>
-      <w:lvlJc w:val="left"/>
-      <w:pPr>
-        <w:ind w:left="1440" w:hanging="360"/>
-      </w:pPr>
-      <w:rPr>
-        <w:rFonts w:ascii="Courier New" w:hAnsi="Courier New" w:cs="Courier New" w:hint="default"/>
-      </w:rPr>
-    </w:lvl>
-    <w:lvl w:ilvl="2" w:tplc="04090005" w:tentative="1">
-      <w:start w:val="1"/>
-      <w:numFmt w:val="bullet"/>
-      <w:lvlText w:val=""/>
-      <w:lvlJc w:val="left"/>
-      <w:pPr>
-        <w:ind w:left="2160" w:hanging="360"/>
-      </w:pPr>
-      <w:rPr>
-        <w:rFonts w:ascii="Wingdings" w:hAnsi="Wingdings" w:hint="default"/>
-      </w:rPr>
-    </w:lvl>
-    <w:lvl w:ilvl="3" w:tplc="04090001" w:tentative="1">
-      <w:start w:val="1"/>
-      <w:numFmt w:val="bullet"/>
-      <w:lvlText w:val=""/>
-      <w:lvlJc w:val="left"/>
-      <w:pPr>
-        <w:ind w:left="2880" w:hanging="360"/>
-      </w:pPr>
-      <w:rPr>
-        <w:rFonts w:ascii="Symbol" w:hAnsi="Symbol" w:hint="default"/>
-      </w:rPr>
-    </w:lvl>
-    <w:lvl w:ilvl="4" w:tplc="04090003" w:tentative="1">
-      <w:start w:val="1"/>
-      <w:numFmt w:val="bullet"/>
-      <w:lvlText w:val="o"/>
-      <w:lvlJc w:val="left"/>
-      <w:pPr>
-        <w:ind w:left="3600" w:hanging="360"/>
-      </w:pPr>
-      <w:rPr>
-        <w:rFonts w:ascii="Courier New" w:hAnsi="Courier New" w:cs="Courier New" w:hint="default"/>
-      </w:rPr>
-    </w:lvl>
-    <w:lvl w:ilvl="5" w:tplc="04090005" w:tentative="1">
-      <w:start w:val="1"/>
-      <w:numFmt w:val="bullet"/>
-      <w:lvlText w:val=""/>
-      <w:lvlJc w:val="left"/>
-      <w:pPr>
-        <w:ind w:left="4320" w:hanging="360"/>
-      </w:pPr>
-      <w:rPr>
-        <w:rFonts w:ascii="Wingdings" w:hAnsi="Wingdings" w:hint="default"/>
-      </w:rPr>
-    </w:lvl>
-    <w:lvl w:ilvl="6" w:tplc="04090001" w:tentative="1">
-      <w:start w:val="1"/>
-      <w:numFmt w:val="bullet"/>
-      <w:lvlText w:val=""/>
-      <w:lvlJc w:val="left"/>
-      <w:pPr>
-        <w:ind w:left="5040" w:hanging="360"/>
-      </w:pPr>
-      <w:rPr>
-        <w:rFonts w:ascii="Symbol" w:hAnsi="Symbol" w:hint="default"/>
-      </w:rPr>
-    </w:lvl>
-    <w:lvl w:ilvl="7" w:tplc="04090003" w:tentative="1">
-      <w:start w:val="1"/>
-      <w:numFmt w:val="bullet"/>
-      <w:lvlText w:val="o"/>
-      <w:lvlJc w:val="left"/>
-      <w:pPr>
-        <w:ind w:left="5760" w:hanging="360"/>
-      </w:pPr>
-      <w:rPr>
-        <w:rFonts w:ascii="Courier New" w:hAnsi="Courier New" w:cs="Courier New" w:hint="default"/>
-      </w:rPr>
-    </w:lvl>
-    <w:lvl w:ilvl="8" w:tplc="04090005" w:tentative="1">
-      <w:start w:val="1"/>
-      <w:numFmt w:val="bullet"/>
-      <w:lvlText w:val=""/>
-      <w:lvlJc w:val="left"/>
-      <w:pPr>
-        <w:ind w:left="6480" w:hanging="360"/>
-      </w:pPr>
-      <w:rPr>
-        <w:rFonts w:ascii="Wingdings" w:hAnsi="Wingdings" w:hint="default"/>
-      </w:rPr>
-    </w:lvl>
-  </w:abstractNum>
-  <w:num w:numId="1" w16cid:durableId="1769614224">
-    <w:abstractNumId w:val="0"/>
-  </w:num>
-</w:numbering>
+<file path=word/comments.xml><?xml version="1.0" encoding="utf-8"?>
+<w:comments xmlns:wpc="http://schemas.microsoft.com/office/word/2010/wordprocessingCanvas" xmlns:cx="http://schemas.microsoft.com/office/drawing/2014/chartex" xmlns:cx1="http://schemas.microsoft.com/office/drawing/2015/9/8/chartex" xmlns:cx2="http://schemas.microsoft.com/office/drawing/2015/10/21/chartex" xmlns:cx3="http://schemas.microsoft.com/office/drawing/2016/5/9/chartex" xmlns:cx4="http://schemas.microsoft.com/office/drawing/2016/5/10/chartex" xmlns:cx5="http://schemas.microsoft.com/office/drawing/2016/5/11/chartex" xmlns:cx6="http://schemas.microsoft.com/office/drawing/2016/5/12/chartex" xmlns:cx7="http://schemas.microsoft.com/office/drawing/2016/5/13/chartex" xmlns:cx8="http://schemas.microsoft.com/office/drawing/2016/5/14/chartex" xmlns:mc="http://schemas.openxmlformats.org/markup-compatibility/2006" xmlns:aink="http://schemas.microsoft.com/office/drawing/2016/ink" xmlns:am3d="http://schemas.microsoft.com/office/drawing/2017/model3d" xmlns:o="urn:schemas-microsoft-com:office:office" xmlns:oel="http://schemas.microsoft.com/office/2019/extlst" xmlns:r="http://schemas.openxmlformats.org/officeDocument/2006/relationships" xmlns:m="http://schemas.openxmlformats.org/officeDocument/2006/math" xmlns:v="urn:schemas-microsoft-com:vml" xmlns:wp14="http://schemas.microsoft.com/office/word/2010/wordprocessingDrawing" xmlns:wp="http://schemas.openxmlformats.org/drawingml/2006/wordprocessingDrawing" xmlns:w10="urn:schemas-microsoft-com:office:word" xmlns:w="http://schemas.openxmlformats.org/wordprocessingml/2006/main" xmlns:w14="http://schemas.microsoft.com/office/word/2010/wordml" xmlns:w15="http://schemas.microsoft.com/office/word/2012/wordml" xmlns:w16cex="http://schemas.microsoft.com/office/word/2018/wordml/cex" xmlns:w16cid="http://schemas.microsoft.com/office/word/2016/wordml/cid" xmlns:w16="http://schemas.microsoft.com/office/word/2018/wordml" xmlns:w16du="http://schemas.microsoft.com/office/word/2023/wordml/word16du" xmlns:w16sdtdh="http://schemas.microsoft.com/office/word/2020/wordml/sdtdatahash" xmlns:w16se="http://schemas.microsoft.com/office/word/2015/wordml/symex" xmlns:wpg="http://schemas.microsoft.com/office/word/2010/wordprocessingGroup" xmlns:wpi="http://schemas.microsoft.com/office/word/2010/wordprocessingInk" xmlns:wne="http://schemas.microsoft.com/office/word/2006/wordml" xmlns:wps="http://schemas.microsoft.com/office/word/2010/wordprocessingShape" mc:Ignorable="w14 w15 w16se w16cid w16 w16cex w16sdtdh w16du wp14">
+  <w:comment w:id="64" w:author="Kanavas, Zoe@DWR (she/her)" w:date="2024-07-31T12:03:00Z" w:initials="ZK">
+    <w:p>
+      <w:pPr>
+        <w:pStyle w:val="CommentText"/>
+      </w:pPr>
+      <w:r>
+        <w:rPr>
+          <w:rStyle w:val="CommentReference"/>
+        </w:rPr>
+        <w:annotationRef/>
+      </w:r>
+      <w:r>
+        <w:t>Note: Counties are required to complete Risk Assessments (typically called Drought Risk Assessments) as a part of their Drought Resiliency Plans. I suggest changing the name of this data table to avoid confusion.</w:t>
+      </w:r>
+    </w:p>
+  </w:comment>
+  <w:comment w:id="86" w:author="Kanavas, Zoe@DWR (she/her)" w:date="2024-07-31T11:40:00Z" w:initials="ZK">
+    <w:p>
+      <w:pPr>
+        <w:pStyle w:val="CommentText"/>
+      </w:pPr>
+      <w:r>
+        <w:rPr>
+          <w:rStyle w:val="CommentReference"/>
+        </w:rPr>
+        <w:annotationRef/>
+      </w:r>
+      <w:r>
+        <w:t>Ditto to population comment</w:t>
+      </w:r>
+    </w:p>
+  </w:comment>
+  <w:comment w:id="95" w:author="Kanavas, Zoe@DWR (she/her)" w:date="2024-07-31T11:40:00Z" w:initials="ZK">
+    <w:p>
+      <w:pPr>
+        <w:pStyle w:val="CommentText"/>
+      </w:pPr>
+      <w:r>
+        <w:rPr>
+          <w:rStyle w:val="CommentReference"/>
+        </w:rPr>
+        <w:annotationRef/>
+      </w:r>
+      <w:r>
+        <w:t>This will likely be included as a link to the existing dataset (as in not additional manipulation/scraping/configuring by us)</w:t>
+      </w:r>
+    </w:p>
+  </w:comment>
+  <w:comment w:id="104" w:author="Kanavas, Zoe@DWR (she/her)" w:date="2024-07-31T11:41:00Z" w:initials="ZK">
+    <w:p>
+      <w:pPr>
+        <w:pStyle w:val="CommentText"/>
+      </w:pPr>
+      <w:r>
+        <w:rPr>
+          <w:rStyle w:val="CommentReference"/>
+        </w:rPr>
+        <w:annotationRef/>
+      </w:r>
+      <w:r>
+        <w:t>Ditto to population comment</w:t>
+      </w:r>
+    </w:p>
+  </w:comment>
+</w:comments>
+</file>
+
+<file path=word/commentsExtended.xml><?xml version="1.0" encoding="utf-8"?>
+<w15:commentsEx xmlns:wpc="http://schemas.microsoft.com/office/word/2010/wordprocessingCanvas" xmlns:cx="http://schemas.microsoft.com/office/drawing/2014/chartex" xmlns:cx1="http://schemas.microsoft.com/office/drawing/2015/9/8/chartex" xmlns:cx2="http://schemas.microsoft.com/office/drawing/2015/10/21/chartex" xmlns:cx3="http://schemas.microsoft.com/office/drawing/2016/5/9/chartex" xmlns:cx4="http://schemas.microsoft.com/office/drawing/2016/5/10/chartex" xmlns:cx5="http://schemas.microsoft.com/office/drawing/2016/5/11/chartex" xmlns:cx6="http://schemas.microsoft.com/office/drawing/2016/5/12/chartex" xmlns:cx7="http://schemas.microsoft.com/office/drawing/2016/5/13/chartex" xmlns:cx8="http://schemas.microsoft.com/office/drawing/2016/5/14/chartex" xmlns:mc="http://schemas.openxmlformats.org/markup-compatibility/2006" xmlns:aink="http://schemas.microsoft.com/office/drawing/2016/ink" xmlns:am3d="http://schemas.microsoft.com/office/drawing/2017/model3d" xmlns:o="urn:schemas-microsoft-com:office:office" xmlns:oel="http://schemas.microsoft.com/office/2019/extlst" xmlns:r="http://schemas.openxmlformats.org/officeDocument/2006/relationships" xmlns:m="http://schemas.openxmlformats.org/officeDocument/2006/math" xmlns:v="urn:schemas-microsoft-com:vml" xmlns:wp14="http://schemas.microsoft.com/office/word/2010/wordprocessingDrawing" xmlns:wp="http://schemas.openxmlformats.org/drawingml/2006/wordprocessingDrawing" xmlns:w10="urn:schemas-microsoft-com:office:word" xmlns:w="http://schemas.openxmlformats.org/wordprocessingml/2006/main" xmlns:w14="http://schemas.microsoft.com/office/word/2010/wordml" xmlns:w15="http://schemas.microsoft.com/office/word/2012/wordml" xmlns:w16cex="http://schemas.microsoft.com/office/word/2018/wordml/cex" xmlns:w16cid="http://schemas.microsoft.com/office/word/2016/wordml/cid" xmlns:w16="http://schemas.microsoft.com/office/word/2018/wordml" xmlns:w16du="http://schemas.microsoft.com/office/word/2023/wordml/word16du" xmlns:w16sdtdh="http://schemas.microsoft.com/office/word/2020/wordml/sdtdatahash" xmlns:w16se="http://schemas.microsoft.com/office/word/2015/wordml/symex" xmlns:wpg="http://schemas.microsoft.com/office/word/2010/wordprocessingGroup" xmlns:wpi="http://schemas.microsoft.com/office/word/2010/wordprocessingInk" xmlns:wne="http://schemas.microsoft.com/office/word/2006/wordml" xmlns:wps="http://schemas.microsoft.com/office/word/2010/wordprocessingShape" mc:Ignorable="w14 w15 w16se w16cid w16 w16cex w16sdtdh w16du wp14">
+  <w15:commentEx w15:paraId="4E3AC69F" w15:done="0"/>
+  <w15:commentEx w15:paraId="2D3E2BAF" w15:done="0"/>
+  <w15:commentEx w15:paraId="0EF86C1A" w15:done="0"/>
+  <w15:commentEx w15:paraId="7B9FD5A8" w15:done="0"/>
+</w15:commentsEx>
+</file>
+
+<file path=word/commentsExtensible.xml><?xml version="1.0" encoding="utf-8"?>
+<w16cex:commentsExtensible xmlns:wpc="http://schemas.microsoft.com/office/word/2010/wordprocessingCanvas" xmlns:cx="http://schemas.microsoft.com/office/drawing/2014/chartex" xmlns:cx1="http://schemas.microsoft.com/office/drawing/2015/9/8/chartex" xmlns:cx2="http://schemas.microsoft.com/office/drawing/2015/10/21/chartex" xmlns:cx3="http://schemas.microsoft.com/office/drawing/2016/5/9/chartex" xmlns:cx4="http://schemas.microsoft.com/office/drawing/2016/5/10/chartex" xmlns:cx5="http://schemas.microsoft.com/office/drawing/2016/5/11/chartex" xmlns:cx6="http://schemas.microsoft.com/office/drawing/2016/5/12/chartex" xmlns:cx7="http://schemas.microsoft.com/office/drawing/2016/5/13/chartex" xmlns:cx8="http://schemas.microsoft.com/office/drawing/2016/5/14/chartex" xmlns:cr="http://schemas.microsoft.com/office/comments/2020/reactions" xmlns:mc="http://schemas.openxmlformats.org/markup-compatibility/2006" xmlns:aink="http://schemas.microsoft.com/office/drawing/2016/ink" xmlns:am3d="http://schemas.microsoft.com/office/drawing/2017/model3d" xmlns:o="urn:schemas-microsoft-com:office:office" xmlns:oel="http://schemas.microsoft.com/office/2019/extlst" xmlns:r="http://schemas.openxmlformats.org/officeDocument/2006/relationships" xmlns:m="http://schemas.openxmlformats.org/officeDocument/2006/math" xmlns:v="urn:schemas-microsoft-com:vml" xmlns:wp14="http://schemas.microsoft.com/office/word/2010/wordprocessingDrawing" xmlns:wp="http://schemas.openxmlformats.org/drawingml/2006/wordprocessingDrawing" xmlns:w10="urn:schemas-microsoft-com:office:word" xmlns:w="http://schemas.openxmlformats.org/wordprocessingml/2006/main" xmlns:w14="http://schemas.microsoft.com/office/word/2010/wordml" xmlns:w15="http://schemas.microsoft.com/office/word/2012/wordml" xmlns:w16cex="http://schemas.microsoft.com/office/word/2018/wordml/cex" xmlns:w16cid="http://schemas.microsoft.com/office/word/2016/wordml/cid" xmlns:w16="http://schemas.microsoft.com/office/word/2018/wordml" xmlns:w16du="http://schemas.microsoft.com/office/word/2023/wordml/word16du" xmlns:w16sdtdh="http://schemas.microsoft.com/office/word/2020/wordml/sdtdatahash" xmlns:w16se="http://schemas.microsoft.com/office/word/2015/wordml/symex" xmlns:wpg="http://schemas.microsoft.com/office/word/2010/wordprocessingGroup" xmlns:wpi="http://schemas.microsoft.com/office/word/2010/wordprocessingInk" xmlns:wne="http://schemas.microsoft.com/office/word/2006/wordml" xmlns:wps="http://schemas.microsoft.com/office/word/2010/wordprocessingShape" mc:Ignorable="w14 w15 w16se w16cid w16 w16cex w16sdtdh cr w16du wp14">
+  <w16cex:commentExtensible w16cex:durableId="2E54ABD2" w16cex:dateUtc="2024-07-31T19:03:00Z"/>
+  <w16cex:commentExtensible w16cex:durableId="239C83AB" w16cex:dateUtc="2024-07-31T18:40:00Z"/>
+  <w16cex:commentExtensible w16cex:durableId="60BB8CA1" w16cex:dateUtc="2024-07-31T18:40:00Z"/>
+  <w16cex:commentExtensible w16cex:durableId="500E6404" w16cex:dateUtc="2024-07-31T18:41:00Z"/>
+</w16cex:commentsExtensible>
+</file>
+
+<file path=word/commentsIds.xml><?xml version="1.0" encoding="utf-8"?>
+<w16cid:commentsIds xmlns:wpc="http://schemas.microsoft.com/office/word/2010/wordprocessingCanvas" xmlns:cx="http://schemas.microsoft.com/office/drawing/2014/chartex" xmlns:cx1="http://schemas.microsoft.com/office/drawing/2015/9/8/chartex" xmlns:cx2="http://schemas.microsoft.com/office/drawing/2015/10/21/chartex" xmlns:cx3="http://schemas.microsoft.com/office/drawing/2016/5/9/chartex" xmlns:cx4="http://schemas.microsoft.com/office/drawing/2016/5/10/chartex" xmlns:cx5="http://schemas.microsoft.com/office/drawing/2016/5/11/chartex" xmlns:cx6="http://schemas.microsoft.com/office/drawing/2016/5/12/chartex" xmlns:cx7="http://schemas.microsoft.com/office/drawing/2016/5/13/chartex" xmlns:cx8="http://schemas.microsoft.com/office/drawing/2016/5/14/chartex" xmlns:mc="http://schemas.openxmlformats.org/markup-compatibility/2006" xmlns:aink="http://schemas.microsoft.com/office/drawing/2016/ink" xmlns:am3d="http://schemas.microsoft.com/office/drawing/2017/model3d" xmlns:o="urn:schemas-microsoft-com:office:office" xmlns:oel="http://schemas.microsoft.com/office/2019/extlst" xmlns:r="http://schemas.openxmlformats.org/officeDocument/2006/relationships" xmlns:m="http://schemas.openxmlformats.org/officeDocument/2006/math" xmlns:v="urn:schemas-microsoft-com:vml" xmlns:wp14="http://schemas.microsoft.com/office/word/2010/wordprocessingDrawing" xmlns:wp="http://schemas.openxmlformats.org/drawingml/2006/wordprocessingDrawing" xmlns:w10="urn:schemas-microsoft-com:office:word" xmlns:w="http://schemas.openxmlformats.org/wordprocessingml/2006/main" xmlns:w14="http://schemas.microsoft.com/office/word/2010/wordml" xmlns:w15="http://schemas.microsoft.com/office/word/2012/wordml" xmlns:w16cex="http://schemas.microsoft.com/office/word/2018/wordml/cex" xmlns:w16cid="http://schemas.microsoft.com/office/word/2016/wordml/cid" xmlns:w16="http://schemas.microsoft.com/office/word/2018/wordml" xmlns:w16du="http://schemas.microsoft.com/office/word/2023/wordml/word16du" xmlns:w16sdtdh="http://schemas.microsoft.com/office/word/2020/wordml/sdtdatahash" xmlns:w16se="http://schemas.microsoft.com/office/word/2015/wordml/symex" xmlns:wpg="http://schemas.microsoft.com/office/word/2010/wordprocessingGroup" xmlns:wpi="http://schemas.microsoft.com/office/word/2010/wordprocessingInk" xmlns:wne="http://schemas.microsoft.com/office/word/2006/wordml" xmlns:wps="http://schemas.microsoft.com/office/word/2010/wordprocessingShape" mc:Ignorable="w14 w15 w16se w16cid w16 w16cex w16sdtdh w16du wp14">
+  <w16cid:commentId w16cid:paraId="4E3AC69F" w16cid:durableId="2E54ABD2"/>
+  <w16cid:commentId w16cid:paraId="2D3E2BAF" w16cid:durableId="239C83AB"/>
+  <w16cid:commentId w16cid:paraId="0EF86C1A" w16cid:durableId="60BB8CA1"/>
+  <w16cid:commentId w16cid:paraId="7B9FD5A8" w16cid:durableId="500E6404"/>
+</w16cid:commentsIds>
+</file>
+
+<file path=word/people.xml><?xml version="1.0" encoding="utf-8"?>
+<w15:people xmlns:wpc="http://schemas.microsoft.com/office/word/2010/wordprocessingCanvas" xmlns:cx="http://schemas.microsoft.com/office/drawing/2014/chartex" xmlns:cx1="http://schemas.microsoft.com/office/drawing/2015/9/8/chartex" xmlns:cx2="http://schemas.microsoft.com/office/drawing/2015/10/21/chartex" xmlns:cx3="http://schemas.microsoft.com/office/drawing/2016/5/9/chartex" xmlns:cx4="http://schemas.microsoft.com/office/drawing/2016/5/10/chartex" xmlns:cx5="http://schemas.microsoft.com/office/drawing/2016/5/11/chartex" xmlns:cx6="http://schemas.microsoft.com/office/drawing/2016/5/12/chartex" xmlns:cx7="http://schemas.microsoft.com/office/drawing/2016/5/13/chartex" xmlns:cx8="http://schemas.microsoft.com/office/drawing/2016/5/14/chartex" xmlns:mc="http://schemas.openxmlformats.org/markup-compatibility/2006" xmlns:aink="http://schemas.microsoft.com/office/drawing/2016/ink" xmlns:am3d="http://schemas.microsoft.com/office/drawing/2017/model3d" xmlns:o="urn:schemas-microsoft-com:office:office" xmlns:oel="http://schemas.microsoft.com/office/2019/extlst" xmlns:r="http://schemas.openxmlformats.org/officeDocument/2006/relationships" xmlns:m="http://schemas.openxmlformats.org/officeDocument/2006/math" xmlns:v="urn:schemas-microsoft-com:vml" xmlns:wp14="http://schemas.microsoft.com/office/word/2010/wordprocessingDrawing" xmlns:wp="http://schemas.openxmlformats.org/drawingml/2006/wordprocessingDrawing" xmlns:w10="urn:schemas-microsoft-com:office:word" xmlns:w="http://schemas.openxmlformats.org/wordprocessingml/2006/main" xmlns:w14="http://schemas.microsoft.com/office/word/2010/wordml" xmlns:w15="http://schemas.microsoft.com/office/word/2012/wordml" xmlns:w16cex="http://schemas.microsoft.com/office/word/2018/wordml/cex" xmlns:w16cid="http://schemas.microsoft.com/office/word/2016/wordml/cid" xmlns:w16="http://schemas.microsoft.com/office/word/2018/wordml" xmlns:w16du="http://schemas.microsoft.com/office/word/2023/wordml/word16du" xmlns:w16sdtdh="http://schemas.microsoft.com/office/word/2020/wordml/sdtdatahash" xmlns:w16se="http://schemas.microsoft.com/office/word/2015/wordml/symex" xmlns:wpg="http://schemas.microsoft.com/office/word/2010/wordprocessingGroup" xmlns:wpi="http://schemas.microsoft.com/office/word/2010/wordprocessingInk" xmlns:wne="http://schemas.microsoft.com/office/word/2006/wordml" xmlns:wps="http://schemas.microsoft.com/office/word/2010/wordprocessingShape" mc:Ignorable="w14 w15 w16se w16cid w16 w16cex w16sdtdh w16du wp14">
+  <w15:person w15:author="Kanavas, Zoe@DWR (she/her)">
+    <w15:presenceInfo w15:providerId="AD" w15:userId="S::Zoe.Kanavas@water.ca.gov::a9497dc4-3ae7-4325-9eed-74504f04b3ea"/>
+  </w15:person>
+</w15:people>
 </file>
 
 <file path=word/styles.xml><?xml version="1.0" encoding="utf-8"?>
-<w:styles xmlns:mc="http://schemas.openxmlformats.org/markup-compatibility/2006" xmlns:r="http://schemas.openxmlformats.org/officeDocument/2006/relationships" xmlns:w="http://schemas.openxmlformats.org/wordprocessingml/2006/main" xmlns:w14="http://schemas.microsoft.com/office/word/2010/wordml" xmlns:w15="http://schemas.microsoft.com/office/word/2012/wordml" xmlns:w16cex="http://schemas.microsoft.com/office/word/2018/wordml/cex" xmlns:w16cid="http://schemas.microsoft.com/office/word/2016/wordml/cid" xmlns:w16="http://schemas.microsoft.com/office/word/2018/wordml" xmlns:w16sdtdh="http://schemas.microsoft.com/office/word/2020/wordml/sdtdatahash" xmlns:w16se="http://schemas.microsoft.com/office/word/2015/wordml/symex" mc:Ignorable="w14 w15 w16se w16cid w16 w16cex w16sdtdh">
+<w:styles xmlns:mc="http://schemas.openxmlformats.org/markup-compatibility/2006" xmlns:r="http://schemas.openxmlformats.org/officeDocument/2006/relationships" xmlns:w="http://schemas.openxmlformats.org/wordprocessingml/2006/main" xmlns:w14="http://schemas.microsoft.com/office/word/2010/wordml" xmlns:w15="http://schemas.microsoft.com/office/word/2012/wordml" xmlns:w16cex="http://schemas.microsoft.com/office/word/2018/wordml/cex" xmlns:w16cid="http://schemas.microsoft.com/office/word/2016/wordml/cid" xmlns:w16="http://schemas.microsoft.com/office/word/2018/wordml" xmlns:w16du="http://schemas.microsoft.com/office/word/2023/wordml/word16du" xmlns:w16sdtdh="http://schemas.microsoft.com/office/word/2020/wordml/sdtdatahash" xmlns:w16se="http://schemas.microsoft.com/office/word/2015/wordml/symex" mc:Ignorable="w14 w15 w16se w16cid w16 w16cex w16sdtdh w16du">
   <w:docDefaults>
     <w:rPrDefault>
       <w:rPr>
@@ -1101,7 +1761,6 @@
     <w:next w:val="Normal"/>
     <w:link w:val="Heading2Char"/>
     <w:uiPriority w:val="9"/>
-    <w:semiHidden/>
     <w:unhideWhenUsed/>
     <w:qFormat/>
     <w:rsid w:val="004477D9"/>
@@ -1318,7 +1977,6 @@
     <w:basedOn w:val="DefaultParagraphFont"/>
     <w:link w:val="Heading2"/>
     <w:uiPriority w:val="9"/>
-    <w:semiHidden/>
     <w:rsid w:val="004477D9"/>
     <w:rPr>
       <w:rFonts w:asciiTheme="majorHAnsi" w:eastAsiaTheme="majorEastAsia" w:hAnsiTheme="majorHAnsi" w:cstheme="majorBidi"/>
@@ -1623,6 +2281,82 @@
     <w:rPr>
       <w:color w:val="96607D" w:themeColor="followedHyperlink"/>
       <w:u w:val="single"/>
+    </w:rPr>
+  </w:style>
+  <w:style w:type="paragraph" w:styleId="Revision">
+    <w:name w:val="Revision"/>
+    <w:hidden/>
+    <w:uiPriority w:val="99"/>
+    <w:semiHidden/>
+    <w:rsid w:val="0024222F"/>
+    <w:pPr>
+      <w:spacing w:after="0" w:line="240" w:lineRule="auto"/>
+    </w:pPr>
+  </w:style>
+  <w:style w:type="character" w:styleId="CommentReference">
+    <w:name w:val="annotation reference"/>
+    <w:basedOn w:val="DefaultParagraphFont"/>
+    <w:uiPriority w:val="99"/>
+    <w:semiHidden/>
+    <w:unhideWhenUsed/>
+    <w:rsid w:val="004D50FD"/>
+    <w:rPr>
+      <w:sz w:val="16"/>
+      <w:szCs w:val="16"/>
+    </w:rPr>
+  </w:style>
+  <w:style w:type="paragraph" w:styleId="CommentText">
+    <w:name w:val="annotation text"/>
+    <w:basedOn w:val="Normal"/>
+    <w:link w:val="CommentTextChar"/>
+    <w:uiPriority w:val="99"/>
+    <w:unhideWhenUsed/>
+    <w:rsid w:val="004D50FD"/>
+    <w:pPr>
+      <w:spacing w:line="240" w:lineRule="auto"/>
+    </w:pPr>
+    <w:rPr>
+      <w:sz w:val="20"/>
+      <w:szCs w:val="20"/>
+    </w:rPr>
+  </w:style>
+  <w:style w:type="character" w:customStyle="1" w:styleId="CommentTextChar">
+    <w:name w:val="Comment Text Char"/>
+    <w:basedOn w:val="DefaultParagraphFont"/>
+    <w:link w:val="CommentText"/>
+    <w:uiPriority w:val="99"/>
+    <w:rsid w:val="004D50FD"/>
+    <w:rPr>
+      <w:sz w:val="20"/>
+      <w:szCs w:val="20"/>
+    </w:rPr>
+  </w:style>
+  <w:style w:type="paragraph" w:styleId="CommentSubject">
+    <w:name w:val="annotation subject"/>
+    <w:basedOn w:val="CommentText"/>
+    <w:next w:val="CommentText"/>
+    <w:link w:val="CommentSubjectChar"/>
+    <w:uiPriority w:val="99"/>
+    <w:semiHidden/>
+    <w:unhideWhenUsed/>
+    <w:rsid w:val="004D50FD"/>
+    <w:rPr>
+      <w:b/>
+      <w:bCs/>
+    </w:rPr>
+  </w:style>
+  <w:style w:type="character" w:customStyle="1" w:styleId="CommentSubjectChar">
+    <w:name w:val="Comment Subject Char"/>
+    <w:basedOn w:val="CommentTextChar"/>
+    <w:link w:val="CommentSubject"/>
+    <w:uiPriority w:val="99"/>
+    <w:semiHidden/>
+    <w:rsid w:val="004D50FD"/>
+    <w:rPr>
+      <w:b/>
+      <w:bCs/>
+      <w:sz w:val="20"/>
+      <w:szCs w:val="20"/>
     </w:rPr>
   </w:style>
 </w:styles>

</xml_diff>

<commit_message>
cleans formatting on data dictionaries and makes few edits to methods
</commit_message>
<xml_diff>
--- a/metadata/methods.docx
+++ b/metadata/methods.docx
@@ -7,487 +7,97 @@
         <w:pStyle w:val="Heading1"/>
       </w:pPr>
       <w:r>
-        <w:t>Drought planning and management for urban water suppliers</w:t>
-      </w:r>
-    </w:p>
-    <w:p>
-      <w:r>
-        <w:t>T</w:t>
-      </w:r>
-      <w:del w:id="0" w:author="Kanavas, Zoe@DWR (she/her)" w:date="2024-07-31T10:14:00Z" w16du:dateUtc="2024-07-31T17:14:00Z">
-        <w:r>
-          <w:delText>he goal of t</w:delText>
-        </w:r>
-      </w:del>
-      <w:r>
-        <w:t xml:space="preserve">his data resource </w:t>
-      </w:r>
-      <w:ins w:id="1" w:author="Kanavas, Zoe@DWR (she/her)" w:date="2024-07-31T10:14:00Z" w16du:dateUtc="2024-07-31T17:14:00Z">
-        <w:r>
-          <w:t>aims</w:t>
-        </w:r>
-      </w:ins>
-      <w:del w:id="2" w:author="Kanavas, Zoe@DWR (she/her)" w:date="2024-07-31T10:14:00Z" w16du:dateUtc="2024-07-31T17:14:00Z">
-        <w:r>
-          <w:delText>is</w:delText>
-        </w:r>
-      </w:del>
-      <w:r>
-        <w:t xml:space="preserve"> to pilot an approach for providing usable data for analyses related to drought planning and management for urban water suppliers--ultimately contributing to improvements in communication around drought. These analyses require synthesizing disparate data sources across the Department of Water Resources (DWR) and the State Water Resources and Control Board (SWB) in a standard format and maintaining these derived datasets to ensure access to timely data. </w:t>
-      </w:r>
-      <w:ins w:id="3" w:author="Kanavas, Zoe@DWR (she/her)" w:date="2024-07-31T10:15:00Z" w16du:dateUtc="2024-07-31T17:15:00Z">
-        <w:r>
-          <w:t>This resource includes a</w:t>
-        </w:r>
-      </w:ins>
-      <w:del w:id="4" w:author="Kanavas, Zoe@DWR (she/her)" w:date="2024-07-31T10:15:00Z" w16du:dateUtc="2024-07-31T17:15:00Z">
-        <w:r>
-          <w:delText>The</w:delText>
-        </w:r>
-      </w:del>
+        <w:t>Making Urban Water Data Public and Useful for Understanding Drought Impacts</w:t>
+      </w:r>
+    </w:p>
+    <w:p>
+      <w:r>
+        <w:t xml:space="preserve">This data resource </w:t>
+      </w:r>
+      <w:r>
+        <w:t>aims</w:t>
+      </w:r>
+      <w:r>
+        <w:t xml:space="preserve"> to pilot an approach for providing usable data for analyses related to drought planning and management for urban water suppliers--ultimately contributing to improvements in communication around drought. </w:t>
+      </w:r>
+      <w:r>
+        <w:t xml:space="preserve">This project was convened by the California Water Data Consortium in partnership with the </w:t>
+      </w:r>
+      <w:r>
+        <w:t>Department of Water Resources (DWR) and the State Water Resources and Control Board (SWB)</w:t>
+      </w:r>
+      <w:r>
+        <w:t>.</w:t>
+      </w:r>
+      <w:r>
+        <w:t xml:space="preserve"> </w:t>
+      </w:r>
+      <w:r>
+        <w:t xml:space="preserve">These analyses require synthesizing disparate data sources across </w:t>
+      </w:r>
+      <w:r>
+        <w:t>DWR</w:t>
+      </w:r>
+      <w:r>
+        <w:t xml:space="preserve"> and the</w:t>
+      </w:r>
+      <w:r>
+        <w:t xml:space="preserve"> SWB </w:t>
+      </w:r>
+      <w:r>
+        <w:t xml:space="preserve">in a standard format and maintaining these derived datasets to ensure access to timely data. </w:t>
+      </w:r>
+      <w:r>
+        <w:t>This resource includes a</w:t>
+      </w:r>
       <w:r>
         <w:t xml:space="preserve"> data management plan describing </w:t>
       </w:r>
-      <w:ins w:id="5" w:author="Kanavas, Zoe@DWR (she/her)" w:date="2024-07-31T10:16:00Z" w16du:dateUtc="2024-07-31T17:16:00Z">
-        <w:r>
-          <w:t>its</w:t>
-        </w:r>
-      </w:ins>
-      <w:del w:id="6" w:author="Kanavas, Zoe@DWR (she/her)" w:date="2024-07-31T10:16:00Z" w16du:dateUtc="2024-07-31T17:16:00Z">
-        <w:r>
-          <w:delText xml:space="preserve">the </w:delText>
-        </w:r>
-      </w:del>
-      <w:ins w:id="7" w:author="Kanavas, Zoe@DWR (she/her)" w:date="2024-07-31T10:16:00Z" w16du:dateUtc="2024-07-31T17:16:00Z">
-        <w:r>
-          <w:t xml:space="preserve"> </w:t>
-        </w:r>
-      </w:ins>
+      <w:r>
+        <w:t xml:space="preserve">its </w:t>
+      </w:r>
       <w:r>
         <w:t>development and maintenance</w:t>
       </w:r>
-      <w:del w:id="8" w:author="Kanavas, Zoe@DWR (she/her)" w:date="2024-07-31T10:16:00Z" w16du:dateUtc="2024-07-31T17:16:00Z">
-        <w:r>
-          <w:delText xml:space="preserve"> of this data resource is included</w:delText>
-        </w:r>
-      </w:del>
-      <w:r>
-        <w:t>. Below are summaries of the datasets included in this package.</w:t>
-      </w:r>
-    </w:p>
-    <w:p>
-      <w:pPr>
-        <w:pStyle w:val="Heading2"/>
-        <w:rPr>
-          <w:rPrChange w:id="9" w:author="Kanavas, Zoe@DWR (she/her)" w:date="2024-07-31T11:43:00Z" w16du:dateUtc="2024-07-31T18:43:00Z">
-            <w:rPr>
-              <w:b/>
-              <w:bCs/>
-            </w:rPr>
-          </w:rPrChange>
-        </w:rPr>
-        <w:pPrChange w:id="10" w:author="Kanavas, Zoe@DWR (she/her)" w:date="2024-07-31T11:43:00Z" w16du:dateUtc="2024-07-31T18:43:00Z">
-          <w:pPr/>
-        </w:pPrChange>
-      </w:pPr>
-      <w:ins w:id="11" w:author="Kanavas, Zoe@DWR (she/her)" w:date="2024-07-31T11:42:00Z" w16du:dateUtc="2024-07-31T18:42:00Z">
-        <w:r>
-          <w:rPr>
-            <w:rPrChange w:id="12" w:author="Kanavas, Zoe@DWR (she/her)" w:date="2024-07-31T11:43:00Z" w16du:dateUtc="2024-07-31T18:43:00Z">
-              <w:rPr>
-                <w:b/>
-                <w:bCs/>
-              </w:rPr>
-            </w:rPrChange>
-          </w:rPr>
-          <w:t xml:space="preserve">Compiled </w:t>
-        </w:r>
-      </w:ins>
-      <w:ins w:id="13" w:author="Kanavas, Zoe@DWR (she/her)" w:date="2024-07-31T11:43:00Z" w16du:dateUtc="2024-07-31T18:43:00Z">
-        <w:r>
-          <w:rPr>
-            <w:rPrChange w:id="14" w:author="Kanavas, Zoe@DWR (she/her)" w:date="2024-07-31T11:43:00Z" w16du:dateUtc="2024-07-31T18:43:00Z">
-              <w:rPr>
-                <w:b/>
-                <w:bCs/>
-              </w:rPr>
-            </w:rPrChange>
-          </w:rPr>
-          <w:t xml:space="preserve">DWR-SWB </w:t>
-        </w:r>
-      </w:ins>
-      <w:ins w:id="15" w:author="Kanavas, Zoe@DWR (she/her)" w:date="2024-07-31T11:42:00Z" w16du:dateUtc="2024-07-31T18:42:00Z">
-        <w:r>
-          <w:rPr>
-            <w:rPrChange w:id="16" w:author="Kanavas, Zoe@DWR (she/her)" w:date="2024-07-31T11:43:00Z" w16du:dateUtc="2024-07-31T18:43:00Z">
-              <w:rPr>
-                <w:b/>
-                <w:bCs/>
-              </w:rPr>
-            </w:rPrChange>
-          </w:rPr>
-          <w:t>Data</w:t>
-        </w:r>
-      </w:ins>
-      <w:ins w:id="17" w:author="Kanavas, Zoe@DWR (she/her)" w:date="2024-07-31T11:43:00Z" w16du:dateUtc="2024-07-31T18:43:00Z">
-        <w:r>
-          <w:rPr>
-            <w:rPrChange w:id="18" w:author="Kanavas, Zoe@DWR (she/her)" w:date="2024-07-31T11:43:00Z" w16du:dateUtc="2024-07-31T18:43:00Z">
-              <w:rPr>
-                <w:b/>
-                <w:bCs/>
-              </w:rPr>
-            </w:rPrChange>
-          </w:rPr>
-          <w:t>sets</w:t>
-        </w:r>
-      </w:ins>
-    </w:p>
-    <w:p>
-      <w:pPr>
-        <w:rPr>
-          <w:b/>
-          <w:bCs/>
-        </w:rPr>
-      </w:pPr>
-      <w:proofErr w:type="spellStart"/>
-      <w:r>
-        <w:rPr>
-          <w:b/>
-          <w:bCs/>
-        </w:rPr>
-        <w:t>monthly_</w:t>
-      </w:r>
-      <w:r>
-        <w:rPr>
-          <w:b/>
-          <w:bCs/>
-        </w:rPr>
-        <w:t>water_shortage</w:t>
-      </w:r>
-      <w:r>
-        <w:rPr>
-          <w:b/>
-          <w:bCs/>
-        </w:rPr>
-        <w:t>_outlook</w:t>
-      </w:r>
-      <w:proofErr w:type="spellEnd"/>
-    </w:p>
-    <w:p>
-      <w:r>
-        <w:t xml:space="preserve">This table provides </w:t>
-      </w:r>
-      <w:r>
-        <w:t>forecasted</w:t>
-      </w:r>
-      <w:r>
-        <w:t xml:space="preserve"> </w:t>
-      </w:r>
-      <w:r>
-        <w:t>monthly</w:t>
-      </w:r>
-      <w:r>
-        <w:t xml:space="preserve"> (and annual)</w:t>
-      </w:r>
-      <w:r>
-        <w:t xml:space="preserve"> </w:t>
-      </w:r>
-      <w:r>
-        <w:t xml:space="preserve">potable water </w:t>
-      </w:r>
-      <w:r>
-        <w:t xml:space="preserve">shortage </w:t>
-      </w:r>
-      <w:r>
-        <w:t>(</w:t>
-      </w:r>
-      <w:r>
-        <w:t>or surplus</w:t>
-      </w:r>
-      <w:r>
-        <w:t>) with and without shortage actions</w:t>
-      </w:r>
-      <w:r>
-        <w:t xml:space="preserve"> for a dry year</w:t>
-      </w:r>
-      <w:r>
-        <w:t xml:space="preserve">. </w:t>
-      </w:r>
-      <w:del w:id="19" w:author="Kanavas, Zoe@DWR (she/her)" w:date="2024-07-31T10:17:00Z" w16du:dateUtc="2024-07-31T17:17:00Z">
-        <w:r>
-          <w:delText>These data are reported in t</w:delText>
-        </w:r>
-      </w:del>
-      <w:ins w:id="20" w:author="Kanavas, Zoe@DWR (she/her)" w:date="2024-07-31T10:17:00Z" w16du:dateUtc="2024-07-31T17:17:00Z">
-        <w:r>
-          <w:t>T</w:t>
-        </w:r>
-      </w:ins>
-      <w:r>
-        <w:t>he Annual Water Supply and Demand Assessment (AWSDA)</w:t>
-      </w:r>
-      <w:ins w:id="21" w:author="Kanavas, Zoe@DWR (she/her)" w:date="2024-07-31T10:17:00Z" w16du:dateUtc="2024-07-31T17:17:00Z">
-        <w:r>
-          <w:t xml:space="preserve"> reports this data</w:t>
-        </w:r>
-      </w:ins>
-      <w:r>
-        <w:t xml:space="preserve">. All data reported through the AWSDA are </w:t>
-      </w:r>
-      <w:del w:id="22" w:author="Kanavas, Zoe@DWR (she/her)" w:date="2024-07-31T10:17:00Z" w16du:dateUtc="2024-07-31T17:17:00Z">
-        <w:r>
-          <w:delText xml:space="preserve">currently </w:delText>
-        </w:r>
-      </w:del>
-      <w:r>
-        <w:t>available on the Department of Water Resource’s Water Use Efficiency (WUE) portal (</w:t>
-      </w:r>
-      <w:hyperlink r:id="rId4" w:history="1">
-        <w:r>
-          <w:rPr>
-            <w:rStyle w:val="Hyperlink"/>
-          </w:rPr>
-          <w:t>https://wuedata.water.ca.gov/wsda_export</w:t>
-        </w:r>
-      </w:hyperlink>
-      <w:r>
-        <w:t xml:space="preserve">). The most recent AWSDA guidance is available here: </w:t>
+      <w:r>
+        <w:t xml:space="preserve">. All code related to preparing this data resource can be found on </w:t>
       </w:r>
       <w:hyperlink r:id="rId5" w:history="1">
         <w:r>
           <w:rPr>
             <w:rStyle w:val="Hyperlink"/>
           </w:rPr>
-          <w:t>https://wuedata.water.ca.gov/public/public_resources/3517484366/AWSDA-Final-Guidance-4-2022.pdf</w:t>
+          <w:t>GitHub</w:t>
         </w:r>
       </w:hyperlink>
       <w:r>
-        <w:t xml:space="preserve">. See </w:t>
-      </w:r>
-      <w:r>
-        <w:t>page</w:t>
-      </w:r>
-      <w:ins w:id="23" w:author="Kanavas, Zoe@DWR (she/her)" w:date="2024-07-31T10:17:00Z" w16du:dateUtc="2024-07-31T17:17:00Z">
-        <w:r>
-          <w:t>s</w:t>
-        </w:r>
-      </w:ins>
-      <w:r>
-        <w:t xml:space="preserve"> </w:t>
-      </w:r>
-      <w:r>
-        <w:t xml:space="preserve">30-35 for information about the data elements </w:t>
-      </w:r>
-      <w:del w:id="24" w:author="Kanavas, Zoe@DWR (she/her)" w:date="2024-07-31T10:18:00Z" w16du:dateUtc="2024-07-31T17:18:00Z">
-        <w:r>
-          <w:delText xml:space="preserve">contained </w:delText>
-        </w:r>
-      </w:del>
-      <w:r>
-        <w:t xml:space="preserve">in the </w:t>
+        <w:t xml:space="preserve">. </w:t>
+      </w:r>
+    </w:p>
+    <w:p>
+      <w:r>
+        <w:t>Below are summaries of the datasets included in this package.</w:t>
+      </w:r>
+      <w:r>
+        <w:t xml:space="preserve"> Data dictionaries for each </w:t>
       </w:r>
       <w:proofErr w:type="spellStart"/>
       <w:r>
-        <w:t>monthly_water_shortage_outlook</w:t>
+        <w:t xml:space="preserve">dataset </w:t>
       </w:r>
       <w:proofErr w:type="spellEnd"/>
       <w:r>
-        <w:t xml:space="preserve"> </w:t>
-      </w:r>
-      <w:r>
-        <w:t>table.</w:t>
-      </w:r>
-      <w:r>
-        <w:t xml:space="preserve"> Methodology guidance is included in this report</w:t>
-      </w:r>
-      <w:ins w:id="25" w:author="Kanavas, Zoe@DWR (she/her)" w:date="2024-07-31T10:18:00Z" w16du:dateUtc="2024-07-31T17:18:00Z">
-        <w:r>
-          <w:t>,</w:t>
-        </w:r>
-      </w:ins>
-      <w:r>
-        <w:t xml:space="preserve"> </w:t>
-      </w:r>
-      <w:r>
-        <w:t>though</w:t>
-      </w:r>
-      <w:r>
-        <w:t xml:space="preserve"> </w:t>
-      </w:r>
-      <w:ins w:id="26" w:author="Kanavas, Zoe@DWR (she/her)" w:date="2024-07-31T10:18:00Z" w16du:dateUtc="2024-07-31T17:18:00Z">
-        <w:r>
-          <w:t xml:space="preserve">it </w:t>
-        </w:r>
-      </w:ins>
-      <w:r>
-        <w:t xml:space="preserve">is not implemented consistently across urban water suppliers.  </w:t>
-      </w:r>
-    </w:p>
-    <w:p>
-      <w:del w:id="27" w:author="Kanavas, Zoe@DWR (she/her)" w:date="2024-07-31T11:57:00Z" w16du:dateUtc="2024-07-31T18:57:00Z">
-        <w:r>
-          <w:rPr>
-            <w:i/>
-            <w:iCs/>
-          </w:rPr>
-          <w:delText>Guidance for d</w:delText>
-        </w:r>
-      </w:del>
-      <w:ins w:id="28" w:author="Kanavas, Zoe@DWR (she/her)" w:date="2024-07-31T11:57:00Z" w16du:dateUtc="2024-07-31T18:57:00Z">
-        <w:r>
-          <w:rPr>
-            <w:i/>
-            <w:iCs/>
-          </w:rPr>
-          <w:t>D</w:t>
-        </w:r>
-      </w:ins>
-      <w:r>
-        <w:rPr>
-          <w:i/>
-          <w:iCs/>
-        </w:rPr>
-        <w:t>ata use</w:t>
-      </w:r>
-      <w:ins w:id="29" w:author="Kanavas, Zoe@DWR (she/her)" w:date="2024-07-31T11:57:00Z" w16du:dateUtc="2024-07-31T18:57:00Z">
-        <w:r>
-          <w:rPr>
-            <w:i/>
-            <w:iCs/>
-          </w:rPr>
-          <w:t xml:space="preserve"> </w:t>
-        </w:r>
-      </w:ins>
-      <w:ins w:id="30" w:author="Kanavas, Zoe@DWR (she/her)" w:date="2024-07-31T11:58:00Z" w16du:dateUtc="2024-07-31T18:58:00Z">
-        <w:r>
-          <w:rPr>
-            <w:i/>
-            <w:iCs/>
-          </w:rPr>
-          <w:t>l</w:t>
-        </w:r>
-      </w:ins>
-      <w:ins w:id="31" w:author="Kanavas, Zoe@DWR (she/her)" w:date="2024-07-31T11:57:00Z" w16du:dateUtc="2024-07-31T18:57:00Z">
-        <w:r>
-          <w:rPr>
-            <w:i/>
-            <w:iCs/>
-          </w:rPr>
-          <w:t>imitations</w:t>
-        </w:r>
-      </w:ins>
-      <w:r>
-        <w:rPr>
-          <w:i/>
-          <w:iCs/>
-        </w:rPr>
-        <w:t xml:space="preserve">: </w:t>
-      </w:r>
-      <w:r>
-        <w:t>The primary function of the A</w:t>
-      </w:r>
-      <w:r>
-        <w:t>WSDA</w:t>
-      </w:r>
-      <w:r>
-        <w:t xml:space="preserve"> is to motivate planning processes for water shortage</w:t>
-      </w:r>
-      <w:ins w:id="32" w:author="Kanavas, Zoe@DWR (she/her)" w:date="2024-07-31T10:21:00Z" w16du:dateUtc="2024-07-31T17:21:00Z">
-        <w:r>
-          <w:t>s</w:t>
-        </w:r>
-      </w:ins>
-      <w:r>
-        <w:t xml:space="preserve">. These data represent forecasts specific to the urban supplier and </w:t>
-      </w:r>
-      <w:del w:id="33" w:author="Kanavas, Zoe@DWR (she/her)" w:date="2024-07-31T10:18:00Z" w16du:dateUtc="2024-07-31T17:18:00Z">
-        <w:r>
-          <w:delText xml:space="preserve">represent </w:delText>
-        </w:r>
-      </w:del>
-      <w:r>
-        <w:t xml:space="preserve">a snapshot in time based on the conditions when </w:t>
-      </w:r>
-      <w:ins w:id="34" w:author="Kanavas, Zoe@DWR (she/her)" w:date="2024-07-31T10:20:00Z" w16du:dateUtc="2024-07-31T17:20:00Z">
-        <w:r>
-          <w:t xml:space="preserve">the </w:t>
-        </w:r>
-      </w:ins>
-      <w:ins w:id="35" w:author="Kanavas, Zoe@DWR (she/her)" w:date="2024-07-31T10:23:00Z" w16du:dateUtc="2024-07-31T17:23:00Z">
-        <w:r>
-          <w:t xml:space="preserve">supplier </w:t>
-        </w:r>
-      </w:ins>
-      <w:r>
-        <w:t>the plan</w:t>
-      </w:r>
-      <w:del w:id="36" w:author="Kanavas, Zoe@DWR (she/her)" w:date="2024-07-31T10:20:00Z" w16du:dateUtc="2024-07-31T17:20:00Z">
-        <w:r>
-          <w:delText xml:space="preserve"> was developed</w:delText>
-        </w:r>
-      </w:del>
-      <w:r>
-        <w:t xml:space="preserve">. These data are expected to change as conditions change and water shortage plans are updated. </w:t>
-      </w:r>
-      <w:r>
-        <w:t xml:space="preserve">These data can only be used within the year they are reported for, </w:t>
-      </w:r>
-      <w:r>
-        <w:t>though</w:t>
-      </w:r>
-      <w:r>
-        <w:t xml:space="preserve"> i</w:t>
-      </w:r>
-      <w:r>
-        <w:t xml:space="preserve">f the forecasted </w:t>
-      </w:r>
-      <w:ins w:id="37" w:author="Kanavas, Zoe@DWR (she/her)" w:date="2024-07-31T10:22:00Z" w16du:dateUtc="2024-07-31T17:22:00Z">
-        <w:r>
-          <w:t>water</w:t>
-        </w:r>
-      </w:ins>
-      <w:ins w:id="38" w:author="Kanavas, Zoe@DWR (she/her)" w:date="2024-07-31T10:23:00Z" w16du:dateUtc="2024-07-31T17:23:00Z">
-        <w:r>
-          <w:t xml:space="preserve"> </w:t>
-        </w:r>
-      </w:ins>
-      <w:r>
-        <w:t xml:space="preserve">year is not </w:t>
-      </w:r>
-      <w:del w:id="39" w:author="Kanavas, Zoe@DWR (she/her)" w:date="2024-07-31T10:22:00Z" w16du:dateUtc="2024-07-31T17:22:00Z">
-        <w:r>
-          <w:delText>a dry year</w:delText>
-        </w:r>
-      </w:del>
-      <w:ins w:id="40" w:author="Kanavas, Zoe@DWR (she/her)" w:date="2024-07-31T10:22:00Z" w16du:dateUtc="2024-07-31T17:22:00Z">
-        <w:r>
-          <w:t>dry</w:t>
-        </w:r>
-      </w:ins>
-      <w:r>
-        <w:t>, the</w:t>
-      </w:r>
-      <w:ins w:id="41" w:author="Kanavas, Zoe@DWR (she/her)" w:date="2024-07-31T10:23:00Z" w16du:dateUtc="2024-07-31T17:23:00Z">
-        <w:r>
-          <w:t>y</w:t>
-        </w:r>
-      </w:ins>
-      <w:ins w:id="42" w:author="Kanavas, Zoe@DWR (she/her)" w:date="2024-07-31T10:24:00Z" w16du:dateUtc="2024-07-31T17:24:00Z">
-        <w:r>
-          <w:t xml:space="preserve"> are unreliable</w:t>
-        </w:r>
-      </w:ins>
-      <w:del w:id="43" w:author="Kanavas, Zoe@DWR (she/her)" w:date="2024-07-31T10:24:00Z" w16du:dateUtc="2024-07-31T17:24:00Z">
-        <w:r>
-          <w:delText>se data are not reliable</w:delText>
-        </w:r>
-      </w:del>
-      <w:r>
-        <w:t>.</w:t>
-      </w:r>
-    </w:p>
-    <w:p/>
+        <w:t>are included in the package.</w:t>
+      </w:r>
+    </w:p>
+    <w:p>
+      <w:pPr>
+        <w:pStyle w:val="Heading2"/>
+      </w:pPr>
+      <w:r>
+        <w:t>Compiled DWR-SWB Datasets</w:t>
+      </w:r>
+    </w:p>
     <w:p>
       <w:pPr>
         <w:rPr>
@@ -501,47 +111,81 @@
           <w:b/>
           <w:bCs/>
         </w:rPr>
-        <w:t>five_year_</w:t>
+        <w:t>monthly_</w:t>
       </w:r>
       <w:r>
         <w:rPr>
           <w:b/>
           <w:bCs/>
         </w:rPr>
-        <w:t>water_shortage_</w:t>
+        <w:t>water_shortage</w:t>
       </w:r>
       <w:r>
         <w:rPr>
           <w:b/>
           <w:bCs/>
         </w:rPr>
-        <w:t>outlook</w:t>
+        <w:t>_outlook</w:t>
       </w:r>
       <w:proofErr w:type="spellEnd"/>
     </w:p>
     <w:p>
       <w:r>
-        <w:t xml:space="preserve">This table provides anticipated annual potable water levels (both surplus and shortage) with shortage actions and without shortage actions for five years based on the five driest </w:t>
-      </w:r>
-      <w:r>
-        <w:lastRenderedPageBreak/>
-        <w:t>consecutive years on record. T</w:t>
-      </w:r>
-      <w:del w:id="44" w:author="Kanavas, Zoe@DWR (she/her)" w:date="2024-07-31T10:25:00Z" w16du:dateUtc="2024-07-31T17:25:00Z">
-        <w:r>
-          <w:delText>hese data are reported in t</w:delText>
-        </w:r>
-      </w:del>
-      <w:r>
-        <w:t>he Urban Water Management Plans (UWMP)</w:t>
-      </w:r>
-      <w:ins w:id="45" w:author="Kanavas, Zoe@DWR (she/her)" w:date="2024-07-31T10:25:00Z" w16du:dateUtc="2024-07-31T17:25:00Z">
-        <w:r>
-          <w:t xml:space="preserve"> reports this data</w:t>
-        </w:r>
-      </w:ins>
-      <w:r>
-        <w:t>. All data reported through the UWMP are currently available on the WUE portal (</w:t>
+        <w:t xml:space="preserve">This table provides </w:t>
+      </w:r>
+      <w:r>
+        <w:t>forecasted</w:t>
+      </w:r>
+      <w:r>
+        <w:t xml:space="preserve"> </w:t>
+      </w:r>
+      <w:r>
+        <w:t>monthly</w:t>
+      </w:r>
+      <w:r>
+        <w:t xml:space="preserve"> (and annual)</w:t>
+      </w:r>
+      <w:r>
+        <w:t xml:space="preserve"> </w:t>
+      </w:r>
+      <w:r>
+        <w:t xml:space="preserve">potable water </w:t>
+      </w:r>
+      <w:r>
+        <w:t xml:space="preserve">shortage </w:t>
+      </w:r>
+      <w:r>
+        <w:t>(</w:t>
+      </w:r>
+      <w:r>
+        <w:t>or surplus</w:t>
+      </w:r>
+      <w:r>
+        <w:t>) with and without shortage actions</w:t>
+      </w:r>
+      <w:r>
+        <w:t xml:space="preserve"> for a dry year</w:t>
+      </w:r>
+      <w:r>
+        <w:t xml:space="preserve">. </w:t>
+      </w:r>
+      <w:r>
+        <w:t>T</w:t>
+      </w:r>
+      <w:r>
+        <w:t>he Annual Water Supply and Demand Assessment (AWSDA)</w:t>
+      </w:r>
+      <w:r>
+        <w:t xml:space="preserve"> reports this data</w:t>
+      </w:r>
+      <w:r>
+        <w:t xml:space="preserve">. All data reported through the AWSDA are available on the </w:t>
+      </w:r>
+      <w:r>
+        <w:t>DWR’s</w:t>
+      </w:r>
+      <w:r>
+        <w:t xml:space="preserve"> Water Use Efficiency (WUE) portal (</w:t>
       </w:r>
       <w:hyperlink r:id="rId6" w:history="1">
         <w:r>
@@ -552,6 +196,223 @@
         </w:r>
       </w:hyperlink>
       <w:r>
+        <w:t xml:space="preserve">). The most recent AWSDA guidance is available here: </w:t>
+      </w:r>
+      <w:hyperlink r:id="rId7" w:history="1">
+        <w:r>
+          <w:rPr>
+            <w:rStyle w:val="Hyperlink"/>
+          </w:rPr>
+          <w:t>https://wuedata.water.ca.gov/public/public_resources/3517484366/AWSDA-Final-Guidance-4-2022.pdf</w:t>
+        </w:r>
+      </w:hyperlink>
+      <w:r>
+        <w:t xml:space="preserve">. See </w:t>
+      </w:r>
+      <w:r>
+        <w:t>page</w:t>
+      </w:r>
+      <w:r>
+        <w:t>s</w:t>
+      </w:r>
+      <w:r>
+        <w:t xml:space="preserve"> </w:t>
+      </w:r>
+      <w:r>
+        <w:t xml:space="preserve">30-35 for information about the data elements in the </w:t>
+      </w:r>
+      <w:proofErr w:type="spellStart"/>
+      <w:r>
+        <w:t>monthly_water_shortage_outlook</w:t>
+      </w:r>
+      <w:proofErr w:type="spellEnd"/>
+      <w:r>
+        <w:t xml:space="preserve"> </w:t>
+      </w:r>
+      <w:r>
+        <w:t>table.</w:t>
+      </w:r>
+      <w:r>
+        <w:t xml:space="preserve"> Methodology guidance is included in this report</w:t>
+      </w:r>
+      <w:r>
+        <w:t>,</w:t>
+      </w:r>
+      <w:r>
+        <w:t xml:space="preserve"> </w:t>
+      </w:r>
+      <w:r>
+        <w:t>though</w:t>
+      </w:r>
+      <w:r>
+        <w:t xml:space="preserve"> </w:t>
+      </w:r>
+      <w:r>
+        <w:t xml:space="preserve">it </w:t>
+      </w:r>
+      <w:r>
+        <w:t xml:space="preserve">is not implemented consistently across urban water suppliers.  </w:t>
+      </w:r>
+    </w:p>
+    <w:p>
+      <w:r>
+        <w:rPr>
+          <w:i/>
+          <w:iCs/>
+        </w:rPr>
+        <w:t>D</w:t>
+      </w:r>
+      <w:r>
+        <w:rPr>
+          <w:i/>
+          <w:iCs/>
+        </w:rPr>
+        <w:t>ata use</w:t>
+      </w:r>
+      <w:r>
+        <w:rPr>
+          <w:i/>
+          <w:iCs/>
+        </w:rPr>
+        <w:t xml:space="preserve"> </w:t>
+      </w:r>
+      <w:r>
+        <w:rPr>
+          <w:i/>
+          <w:iCs/>
+        </w:rPr>
+        <w:t>l</w:t>
+      </w:r>
+      <w:r>
+        <w:rPr>
+          <w:i/>
+          <w:iCs/>
+        </w:rPr>
+        <w:t>imitations</w:t>
+      </w:r>
+      <w:r>
+        <w:rPr>
+          <w:i/>
+          <w:iCs/>
+        </w:rPr>
+        <w:t xml:space="preserve">: </w:t>
+      </w:r>
+      <w:r>
+        <w:t>The primary function of the A</w:t>
+      </w:r>
+      <w:r>
+        <w:t>WSDA</w:t>
+      </w:r>
+      <w:r>
+        <w:t xml:space="preserve"> is to motivate planning processes for water shortage</w:t>
+      </w:r>
+      <w:r>
+        <w:t>s</w:t>
+      </w:r>
+      <w:r>
+        <w:t xml:space="preserve">. These data represent forecasts specific to the urban supplier and a snapshot in time based on the conditions when </w:t>
+      </w:r>
+      <w:r>
+        <w:t xml:space="preserve">the </w:t>
+      </w:r>
+      <w:r>
+        <w:t>supplier</w:t>
+      </w:r>
+      <w:r>
+        <w:t xml:space="preserve"> completed</w:t>
+      </w:r>
+      <w:r>
+        <w:t xml:space="preserve"> </w:t>
+      </w:r>
+      <w:r>
+        <w:t xml:space="preserve">the plan. These data are expected to change as conditions change and water shortage plans are updated. </w:t>
+      </w:r>
+      <w:r>
+        <w:t xml:space="preserve">These data can only be used within the year they are reported for, </w:t>
+      </w:r>
+      <w:r>
+        <w:t>though</w:t>
+      </w:r>
+      <w:r>
+        <w:t xml:space="preserve"> i</w:t>
+      </w:r>
+      <w:r>
+        <w:t xml:space="preserve">f the forecasted </w:t>
+      </w:r>
+      <w:r>
+        <w:t>water</w:t>
+      </w:r>
+      <w:r>
+        <w:t xml:space="preserve"> </w:t>
+      </w:r>
+      <w:r>
+        <w:t xml:space="preserve">year is not </w:t>
+      </w:r>
+      <w:r>
+        <w:t>dry</w:t>
+      </w:r>
+      <w:r>
+        <w:t>, the</w:t>
+      </w:r>
+      <w:r>
+        <w:t>y are unreliable</w:t>
+      </w:r>
+      <w:r>
+        <w:t>.</w:t>
+      </w:r>
+    </w:p>
+    <w:p/>
+    <w:p>
+      <w:pPr>
+        <w:rPr>
+          <w:b/>
+          <w:bCs/>
+        </w:rPr>
+      </w:pPr>
+      <w:proofErr w:type="spellStart"/>
+      <w:r>
+        <w:rPr>
+          <w:b/>
+          <w:bCs/>
+        </w:rPr>
+        <w:lastRenderedPageBreak/>
+        <w:t>five_year_</w:t>
+      </w:r>
+      <w:r>
+        <w:rPr>
+          <w:b/>
+          <w:bCs/>
+        </w:rPr>
+        <w:t>water_shortage_</w:t>
+      </w:r>
+      <w:r>
+        <w:rPr>
+          <w:b/>
+          <w:bCs/>
+        </w:rPr>
+        <w:t>outlook</w:t>
+      </w:r>
+      <w:proofErr w:type="spellEnd"/>
+    </w:p>
+    <w:p>
+      <w:r>
+        <w:t>This table provides anticipated annual potable water levels (both surplus and shortage) with shortage actions and without shortage actions for five years based on the five driest consecutive years on record. The Urban Water Management Plans (UWMP)</w:t>
+      </w:r>
+      <w:r>
+        <w:t xml:space="preserve"> reports this data</w:t>
+      </w:r>
+      <w:r>
+        <w:t>. All data reported through the UWMP are currently available on the WUE portal (</w:t>
+      </w:r>
+      <w:hyperlink r:id="rId8" w:history="1">
+        <w:r>
+          <w:rPr>
+            <w:rStyle w:val="Hyperlink"/>
+          </w:rPr>
+          <w:t>https://wuedata.water.ca.gov/wsda_export</w:t>
+        </w:r>
+      </w:hyperlink>
+      <w:r>
         <w:t>) and the California Natural Resources Open Data Portal (</w:t>
       </w:r>
       <w:r>
@@ -560,7 +421,7 @@
       <w:r>
         <w:t xml:space="preserve">). The most recent UWMP guidance is available here: </w:t>
       </w:r>
-      <w:hyperlink r:id="rId7" w:history="1">
+      <w:hyperlink r:id="rId9" w:history="1">
         <w:r>
           <w:rPr>
             <w:rStyle w:val="Hyperlink"/>
@@ -581,52 +442,39 @@
       </w:r>
     </w:p>
     <w:p>
-      <w:del w:id="46" w:author="Kanavas, Zoe@DWR (she/her)" w:date="2024-07-31T11:58:00Z" w16du:dateUtc="2024-07-31T18:58:00Z">
-        <w:r>
-          <w:rPr>
-            <w:i/>
-            <w:iCs/>
-          </w:rPr>
-          <w:delText>Guidance for d</w:delText>
-        </w:r>
-      </w:del>
-      <w:ins w:id="47" w:author="Kanavas, Zoe@DWR (she/her)" w:date="2024-07-31T11:58:00Z" w16du:dateUtc="2024-07-31T18:58:00Z">
-        <w:r>
-          <w:rPr>
-            <w:i/>
-            <w:iCs/>
-          </w:rPr>
-          <w:t>D</w:t>
-        </w:r>
-      </w:ins>
       <w:r>
         <w:rPr>
           <w:i/>
           <w:iCs/>
         </w:rPr>
-        <w:t>ata use</w:t>
-      </w:r>
-      <w:ins w:id="48" w:author="Kanavas, Zoe@DWR (she/her)" w:date="2024-07-31T11:58:00Z" w16du:dateUtc="2024-07-31T18:58:00Z">
-        <w:r>
-          <w:rPr>
-            <w:i/>
-            <w:iCs/>
-          </w:rPr>
-          <w:t xml:space="preserve"> </w:t>
-        </w:r>
-        <w:r>
-          <w:rPr>
-            <w:i/>
-            <w:iCs/>
-          </w:rPr>
-          <w:t>limitations</w:t>
-        </w:r>
-      </w:ins>
+        <w:t>D</w:t>
+      </w:r>
       <w:r>
         <w:rPr>
           <w:i/>
           <w:iCs/>
         </w:rPr>
+        <w:t>ata use</w:t>
+      </w:r>
+      <w:r>
+        <w:rPr>
+          <w:i/>
+          <w:iCs/>
+        </w:rPr>
+        <w:t xml:space="preserve"> </w:t>
+      </w:r>
+      <w:r>
+        <w:rPr>
+          <w:i/>
+          <w:iCs/>
+        </w:rPr>
+        <w:t>limitations</w:t>
+      </w:r>
+      <w:r>
+        <w:rPr>
+          <w:i/>
+          <w:iCs/>
+        </w:rPr>
         <w:t>:</w:t>
       </w:r>
     </w:p>
@@ -645,32 +493,21 @@
           <w:bCs/>
         </w:rPr>
       </w:pPr>
-      <w:del w:id="49" w:author="Kanavas, Zoe@DWR (she/her)" w:date="2024-07-31T10:30:00Z" w16du:dateUtc="2024-07-31T17:30:00Z">
-        <w:r>
-          <w:rPr>
-            <w:b/>
-            <w:bCs/>
-          </w:rPr>
-          <w:delText>source_number</w:delText>
-        </w:r>
-      </w:del>
       <w:proofErr w:type="spellStart"/>
-      <w:ins w:id="50" w:author="Kanavas, Zoe@DWR (she/her)" w:date="2024-07-31T10:30:00Z" w16du:dateUtc="2024-07-31T17:30:00Z">
-        <w:r>
-          <w:rPr>
-            <w:b/>
-            <w:bCs/>
-          </w:rPr>
-          <w:t>number_</w:t>
-        </w:r>
-        <w:r>
-          <w:rPr>
-            <w:b/>
-            <w:bCs/>
-          </w:rPr>
-          <w:t>sources</w:t>
-        </w:r>
-      </w:ins>
+      <w:r>
+        <w:rPr>
+          <w:b/>
+          <w:bCs/>
+        </w:rPr>
+        <w:t>number_</w:t>
+      </w:r>
+      <w:r>
+        <w:rPr>
+          <w:b/>
+          <w:bCs/>
+        </w:rPr>
+        <w:t>sources</w:t>
+      </w:r>
       <w:proofErr w:type="spellEnd"/>
     </w:p>
     <w:p>
@@ -685,11 +522,9 @@
       <w:r>
         <w:t xml:space="preserve">) </w:t>
       </w:r>
-      <w:ins w:id="51" w:author="Kanavas, Zoe@DWR (she/her)" w:date="2024-07-31T10:26:00Z" w16du:dateUtc="2024-07-31T17:26:00Z">
-        <w:r>
-          <w:t xml:space="preserve">and </w:t>
-        </w:r>
-      </w:ins>
+      <w:r>
+        <w:t xml:space="preserve">and </w:t>
+      </w:r>
       <w:r>
         <w:t xml:space="preserve">are currently available on the </w:t>
       </w:r>
@@ -701,7 +536,7 @@
       <w:r>
         <w:t xml:space="preserve"> landing page (</w:t>
       </w:r>
-      <w:hyperlink r:id="rId8" w:history="1">
+      <w:hyperlink r:id="rId10" w:history="1">
         <w:r>
           <w:rPr>
             <w:rStyle w:val="Hyperlink"/>
@@ -712,7 +547,7 @@
       <w:r>
         <w:t>). The structure and naming conventions have changed over</w:t>
       </w:r>
-      <w:ins w:id="52" w:author="Kanavas, Zoe@DWR (she/her)" w:date="2024-07-31T10:27:00Z" w16du:dateUtc="2024-07-31T17:27:00Z">
+      <w:ins w:id="0" w:author="Kanavas, Zoe@DWR (she/her)" w:date="2024-07-31T10:27:00Z" w16du:dateUtc="2024-07-31T17:27:00Z">
         <w:r>
           <w:t xml:space="preserve"> </w:t>
         </w:r>
@@ -722,45 +557,32 @@
       </w:r>
     </w:p>
     <w:p>
-      <w:del w:id="53" w:author="Kanavas, Zoe@DWR (she/her)" w:date="2024-07-31T11:58:00Z" w16du:dateUtc="2024-07-31T18:58:00Z">
-        <w:r>
-          <w:rPr>
-            <w:i/>
-            <w:iCs/>
-          </w:rPr>
-          <w:delText>Guidance for d</w:delText>
-        </w:r>
-      </w:del>
-      <w:ins w:id="54" w:author="Kanavas, Zoe@DWR (she/her)" w:date="2024-07-31T11:58:00Z" w16du:dateUtc="2024-07-31T18:58:00Z">
-        <w:r>
-          <w:rPr>
-            <w:i/>
-            <w:iCs/>
-          </w:rPr>
-          <w:t>D</w:t>
-        </w:r>
-      </w:ins>
       <w:r>
         <w:rPr>
           <w:i/>
           <w:iCs/>
         </w:rPr>
-        <w:t>ata use</w:t>
-      </w:r>
-      <w:ins w:id="55" w:author="Kanavas, Zoe@DWR (she/her)" w:date="2024-07-31T11:58:00Z" w16du:dateUtc="2024-07-31T18:58:00Z">
-        <w:r>
-          <w:rPr>
-            <w:i/>
-            <w:iCs/>
-          </w:rPr>
-          <w:t xml:space="preserve"> limitations</w:t>
-        </w:r>
-      </w:ins>
+        <w:t>D</w:t>
+      </w:r>
       <w:r>
         <w:rPr>
           <w:i/>
           <w:iCs/>
         </w:rPr>
+        <w:t>ata use</w:t>
+      </w:r>
+      <w:r>
+        <w:rPr>
+          <w:i/>
+          <w:iCs/>
+        </w:rPr>
+        <w:t xml:space="preserve"> limitations</w:t>
+      </w:r>
+      <w:r>
+        <w:rPr>
+          <w:i/>
+          <w:iCs/>
+        </w:rPr>
         <w:t>:</w:t>
       </w:r>
     </w:p>
@@ -785,7 +607,7 @@
       <w:r>
         <w:t>This table summarizes the water source type, status</w:t>
       </w:r>
-      <w:ins w:id="56" w:author="Kanavas, Zoe@DWR (she/her)" w:date="2024-07-31T10:28:00Z" w16du:dateUtc="2024-07-31T17:28:00Z">
+      <w:ins w:id="1" w:author="Kanavas, Zoe@DWR (she/her)" w:date="2024-07-31T10:28:00Z" w16du:dateUtc="2024-07-31T17:28:00Z">
         <w:r>
           <w:t>,</w:t>
         </w:r>
@@ -793,7 +615,7 @@
       <w:r>
         <w:t xml:space="preserve"> and location by public water system for a given </w:t>
       </w:r>
-      <w:del w:id="57" w:author="Kanavas, Zoe@DWR (she/her)" w:date="2024-07-31T10:28:00Z" w16du:dateUtc="2024-07-31T17:28:00Z">
+      <w:del w:id="2" w:author="Kanavas, Zoe@DWR (she/her)" w:date="2024-07-31T10:28:00Z" w16du:dateUtc="2024-07-31T17:28:00Z">
         <w:r>
           <w:delText xml:space="preserve">time </w:delText>
         </w:r>
@@ -805,259 +627,409 @@
     <w:p>
       <w:pPr>
         <w:rPr>
-          <w:ins w:id="58" w:author="Kanavas, Zoe@DWR (she/her)" w:date="2024-07-31T10:31:00Z" w16du:dateUtc="2024-07-31T17:31:00Z"/>
           <w:i/>
           <w:iCs/>
         </w:rPr>
       </w:pPr>
-      <w:del w:id="59" w:author="Kanavas, Zoe@DWR (she/her)" w:date="2024-07-31T12:01:00Z" w16du:dateUtc="2024-07-31T19:01:00Z">
+      <w:proofErr w:type="spellStart"/>
+      <w:r>
+        <w:rPr>
+          <w:i/>
+          <w:iCs/>
+        </w:rPr>
+        <w:t>ata</w:t>
+      </w:r>
+      <w:proofErr w:type="spellEnd"/>
+      <w:r>
+        <w:rPr>
+          <w:i/>
+          <w:iCs/>
+        </w:rPr>
+        <w:t xml:space="preserve"> use</w:t>
+      </w:r>
+      <w:r>
+        <w:rPr>
+          <w:i/>
+          <w:iCs/>
+        </w:rPr>
+        <w:t xml:space="preserve"> limitations</w:t>
+      </w:r>
+      <w:r>
+        <w:rPr>
+          <w:i/>
+          <w:iCs/>
+        </w:rPr>
+        <w:t>:</w:t>
+      </w:r>
+    </w:p>
+    <w:p>
+      <w:pPr>
+        <w:rPr>
+          <w:i/>
+          <w:iCs/>
+        </w:rPr>
+      </w:pPr>
+    </w:p>
+    <w:p>
+      <w:proofErr w:type="spellStart"/>
+      <w:r>
+        <w:rPr>
+          <w:b/>
+          <w:bCs/>
+        </w:rPr>
+        <w:t>water_shortage_level</w:t>
+      </w:r>
+      <w:proofErr w:type="spellEnd"/>
+    </w:p>
+    <w:p>
+      <w:r>
+        <w:t>This table summarizes…</w:t>
+      </w:r>
+    </w:p>
+    <w:p>
+      <w:r>
+        <w:rPr>
+          <w:i/>
+          <w:iCs/>
+        </w:rPr>
+        <w:t>Data use limitations:</w:t>
+      </w:r>
+    </w:p>
+    <w:p/>
+    <w:p>
+      <w:pPr>
+        <w:pStyle w:val="Heading2"/>
+      </w:pPr>
+      <w:r>
+        <w:t>Other Relevant Open Data Packages</w:t>
+      </w:r>
+    </w:p>
+    <w:p>
+      <w:pPr>
+        <w:pStyle w:val="ListParagraph"/>
+        <w:numPr>
+          <w:ilvl w:val="0"/>
+          <w:numId w:val="1"/>
+        </w:numPr>
+      </w:pPr>
+      <w:r>
+        <w:t xml:space="preserve">Production and delivery data from </w:t>
+      </w:r>
+      <w:proofErr w:type="spellStart"/>
+      <w:r>
+        <w:t>eAR</w:t>
+      </w:r>
+      <w:proofErr w:type="spellEnd"/>
+      <w:r>
+        <w:t xml:space="preserve"> and SAFER Clearinghouse</w:t>
+      </w:r>
+    </w:p>
+    <w:p>
+      <w:pPr>
+        <w:pStyle w:val="ListParagraph"/>
+        <w:numPr>
+          <w:ilvl w:val="1"/>
+          <w:numId w:val="1"/>
+        </w:numPr>
+      </w:pPr>
+      <w:hyperlink r:id="rId11" w:history="1">
         <w:r>
           <w:rPr>
-            <w:i/>
-            <w:iCs/>
+            <w:rStyle w:val="Hyperlink"/>
           </w:rPr>
-          <w:delText>Guidance for d</w:delText>
+          <w:t>https://data.ca.gov/dataset/drinking-water-public-water-system-annually-reported-water-production-and-delivery-information-2013</w:t>
+        </w:r>
+      </w:hyperlink>
+    </w:p>
+    <w:p>
+      <w:pPr>
+        <w:pStyle w:val="ListParagraph"/>
+        <w:numPr>
+          <w:ilvl w:val="0"/>
+          <w:numId w:val="1"/>
+        </w:numPr>
+      </w:pPr>
+      <w:r>
+        <w:t>Population from SDWIS and SAFER Clearinghouse</w:t>
+      </w:r>
+    </w:p>
+    <w:p>
+      <w:pPr>
+        <w:pStyle w:val="ListParagraph"/>
+        <w:numPr>
+          <w:ilvl w:val="1"/>
+          <w:numId w:val="1"/>
+        </w:numPr>
+      </w:pPr>
+      <w:hyperlink r:id="rId12" w:history="1">
+        <w:r>
+          <w:rPr>
+            <w:rStyle w:val="Hyperlink"/>
+          </w:rPr>
+          <w:t>https://data.ca.gov/dataset/safer-failing-and-at-risk-drinking-water-systems/resource/255887bb-5451-4c19-8e35-27899ae8c3ad</w:t>
+        </w:r>
+      </w:hyperlink>
+    </w:p>
+    <w:p>
+      <w:pPr>
+        <w:pStyle w:val="ListParagraph"/>
+        <w:numPr>
+          <w:ilvl w:val="0"/>
+          <w:numId w:val="1"/>
+        </w:numPr>
+      </w:pPr>
+      <w:r>
+        <w:t>PWSID and DWR ORGID crosswalk</w:t>
+      </w:r>
+    </w:p>
+    <w:p>
+      <w:pPr>
+        <w:pStyle w:val="ListParagraph"/>
+        <w:numPr>
+          <w:ilvl w:val="1"/>
+          <w:numId w:val="1"/>
+        </w:numPr>
+      </w:pPr>
+      <w:hyperlink r:id="rId13" w:history="1">
+        <w:r>
+          <w:rPr>
+            <w:rStyle w:val="Hyperlink"/>
+          </w:rPr>
+          <w:t>https://data.ca.gov/dataset/urban-water-use-objectives-conservation</w:t>
+        </w:r>
+      </w:hyperlink>
+    </w:p>
+    <w:p>
+      <w:pPr>
+        <w:pStyle w:val="ListParagraph"/>
+        <w:numPr>
+          <w:ilvl w:val="0"/>
+          <w:numId w:val="1"/>
+        </w:numPr>
+      </w:pPr>
+      <w:r>
+        <w:t>Drinking water system boundaries</w:t>
+      </w:r>
+    </w:p>
+    <w:p>
+      <w:pPr>
+        <w:pStyle w:val="ListParagraph"/>
+        <w:numPr>
+          <w:ilvl w:val="1"/>
+          <w:numId w:val="1"/>
+        </w:numPr>
+      </w:pPr>
+      <w:hyperlink r:id="rId14" w:history="1">
+        <w:r>
+          <w:rPr>
+            <w:rStyle w:val="Hyperlink"/>
+          </w:rPr>
+          <w:t>https://gis.data.ca.gov/datasets/waterboards::california-drinking-water-system-area-boundaries/about</w:t>
+        </w:r>
+      </w:hyperlink>
+    </w:p>
+    <w:p>
+      <w:pPr>
+        <w:pStyle w:val="ListParagraph"/>
+        <w:numPr>
+          <w:ilvl w:val="0"/>
+          <w:numId w:val="1"/>
+        </w:numPr>
+      </w:pPr>
+      <w:r>
+        <w:t>Environmental and operations data from CDEC</w:t>
+      </w:r>
+    </w:p>
+    <w:p>
+      <w:pPr>
+        <w:pStyle w:val="ListParagraph"/>
+        <w:numPr>
+          <w:ilvl w:val="1"/>
+          <w:numId w:val="1"/>
+        </w:numPr>
+      </w:pPr>
+      <w:r>
+        <w:t>Reservoir</w:t>
+      </w:r>
+    </w:p>
+    <w:p>
+      <w:pPr>
+        <w:pStyle w:val="ListParagraph"/>
+        <w:numPr>
+          <w:ilvl w:val="2"/>
+          <w:numId w:val="1"/>
+        </w:numPr>
+      </w:pPr>
+      <w:r>
+        <w:t>https://cdec.water.ca.gov/reservoir.html</w:t>
+      </w:r>
+    </w:p>
+    <w:p>
+      <w:pPr>
+        <w:pStyle w:val="ListParagraph"/>
+        <w:numPr>
+          <w:ilvl w:val="1"/>
+          <w:numId w:val="1"/>
+        </w:numPr>
+      </w:pPr>
+      <w:proofErr w:type="gramStart"/>
+      <w:r>
+        <w:t>Snow pack</w:t>
+      </w:r>
+      <w:proofErr w:type="gramEnd"/>
+    </w:p>
+    <w:p>
+      <w:pPr>
+        <w:pStyle w:val="ListParagraph"/>
+        <w:numPr>
+          <w:ilvl w:val="2"/>
+          <w:numId w:val="1"/>
+        </w:numPr>
+      </w:pPr>
+      <w:r>
+        <w:t>https://cdec.water.ca.gov/snow.html</w:t>
+      </w:r>
+    </w:p>
+    <w:p>
+      <w:pPr>
+        <w:pStyle w:val="ListParagraph"/>
+        <w:numPr>
+          <w:ilvl w:val="1"/>
+          <w:numId w:val="1"/>
+        </w:numPr>
+      </w:pPr>
+      <w:r>
+        <w:t>Precipitation</w:t>
+      </w:r>
+    </w:p>
+    <w:p>
+      <w:pPr>
+        <w:pStyle w:val="ListParagraph"/>
+        <w:numPr>
+          <w:ilvl w:val="2"/>
+          <w:numId w:val="1"/>
+        </w:numPr>
+      </w:pPr>
+      <w:hyperlink r:id="rId15" w:history="1">
+        <w:r>
+          <w:rPr>
+            <w:rStyle w:val="Hyperlink"/>
+          </w:rPr>
+          <w:t>https://cdec.water.ca.gov/snow_rain.html</w:t>
+        </w:r>
+      </w:hyperlink>
+    </w:p>
+    <w:p>
+      <w:pPr>
+        <w:pStyle w:val="ListParagraph"/>
+        <w:numPr>
+          <w:ilvl w:val="0"/>
+          <w:numId w:val="1"/>
+        </w:numPr>
+      </w:pPr>
+      <w:r>
+        <w:t>Groundwater well completion reports from OSWCR</w:t>
+      </w:r>
+    </w:p>
+    <w:p>
+      <w:pPr>
+        <w:pStyle w:val="ListParagraph"/>
+        <w:numPr>
+          <w:ilvl w:val="1"/>
+          <w:numId w:val="1"/>
+        </w:numPr>
+      </w:pPr>
+      <w:r>
+        <w:t>https://data.cnra.ca.gov/dataset/well-completion-reports</w:t>
+      </w:r>
+    </w:p>
+    <w:p/>
+    <w:p>
+      <w:commentRangeStart w:id="3"/>
+      <w:proofErr w:type="spellStart"/>
+      <w:r>
+        <w:rPr>
+          <w:b/>
+          <w:bCs/>
+        </w:rPr>
+        <w:t>id_crosswalk</w:t>
+      </w:r>
+      <w:proofErr w:type="spellEnd"/>
+    </w:p>
+    <w:p>
+      <w:r>
+        <w:t>This table summarizes…</w:t>
+      </w:r>
+    </w:p>
+    <w:commentRangeEnd w:id="3"/>
+    <w:p>
+      <w:pPr>
+        <w:rPr>
+          <w:ins w:id="4" w:author="Kanavas, Zoe@DWR (she/her)" w:date="2024-07-31T10:32:00Z" w16du:dateUtc="2024-07-31T17:32:00Z"/>
+        </w:rPr>
+      </w:pPr>
+      <w:r>
+        <w:rPr>
+          <w:i/>
+          <w:iCs/>
+        </w:rPr>
+        <w:t>Data use limitations:</w:t>
+      </w:r>
+      <w:del w:id="5" w:author="Kanavas, Zoe@DWR (she/her)" w:date="2024-07-31T12:01:00Z" w16du:dateUtc="2024-07-31T19:01:00Z">
+        <w:r>
+          <w:rPr>
+            <w:rStyle w:val="CommentReference"/>
+          </w:rPr>
+          <w:commentReference w:id="3"/>
         </w:r>
       </w:del>
-      <w:ins w:id="60" w:author="Kanavas, Zoe@DWR (she/her)" w:date="2024-07-31T12:01:00Z" w16du:dateUtc="2024-07-31T19:01:00Z">
-        <w:r>
-          <w:rPr>
-            <w:i/>
-            <w:iCs/>
-          </w:rPr>
-          <w:t>D</w:t>
-        </w:r>
-      </w:ins>
-      <w:r>
-        <w:rPr>
-          <w:i/>
-          <w:iCs/>
-        </w:rPr>
-        <w:t>ata use</w:t>
-      </w:r>
-      <w:ins w:id="61" w:author="Kanavas, Zoe@DWR (she/her)" w:date="2024-07-31T12:01:00Z" w16du:dateUtc="2024-07-31T19:01:00Z">
-        <w:r>
-          <w:rPr>
-            <w:i/>
-            <w:iCs/>
-          </w:rPr>
-          <w:t xml:space="preserve"> limitations</w:t>
-        </w:r>
-      </w:ins>
-      <w:r>
-        <w:rPr>
-          <w:i/>
-          <w:iCs/>
-        </w:rPr>
-        <w:t>:</w:t>
-      </w:r>
-    </w:p>
-    <w:p>
-      <w:pPr>
-        <w:rPr>
-          <w:ins w:id="62" w:author="Kanavas, Zoe@DWR (she/her)" w:date="2024-07-31T10:31:00Z" w16du:dateUtc="2024-07-31T17:31:00Z"/>
-        </w:rPr>
-      </w:pPr>
-    </w:p>
-    <w:p>
-      <w:pPr>
-        <w:rPr>
-          <w:ins w:id="63" w:author="Kanavas, Zoe@DWR (she/her)" w:date="2024-07-31T10:31:00Z" w16du:dateUtc="2024-07-31T17:31:00Z"/>
-        </w:rPr>
-      </w:pPr>
-      <w:commentRangeStart w:id="64"/>
-      <w:proofErr w:type="spellStart"/>
-      <w:ins w:id="65" w:author="Kanavas, Zoe@DWR (she/her)" w:date="2024-07-31T10:31:00Z" w16du:dateUtc="2024-07-31T17:31:00Z">
+    </w:p>
+    <w:p>
+      <w:pPr>
+        <w:rPr>
+          <w:ins w:id="6" w:author="Kanavas, Zoe@DWR (she/her)" w:date="2024-07-31T10:32:00Z" w16du:dateUtc="2024-07-31T17:32:00Z"/>
+        </w:rPr>
+      </w:pPr>
+    </w:p>
+    <w:p>
+      <w:pPr>
+        <w:rPr>
+          <w:ins w:id="7" w:author="Kanavas, Zoe@DWR (she/her)" w:date="2024-07-31T10:32:00Z" w16du:dateUtc="2024-07-31T17:32:00Z"/>
+          <w:b/>
+          <w:bCs/>
+        </w:rPr>
+      </w:pPr>
+      <w:commentRangeStart w:id="8"/>
+      <w:ins w:id="9" w:author="Kanavas, Zoe@DWR (she/her)" w:date="2024-07-31T10:32:00Z" w16du:dateUtc="2024-07-31T17:32:00Z">
         <w:r>
           <w:rPr>
             <w:b/>
             <w:bCs/>
           </w:rPr>
-          <w:t>drought_risk_assessment</w:t>
+          <w:t>population</w:t>
         </w:r>
       </w:ins>
-      <w:commentRangeEnd w:id="64"/>
-      <w:proofErr w:type="spellEnd"/>
-      <w:ins w:id="66" w:author="Kanavas, Zoe@DWR (she/her)" w:date="2024-07-31T12:03:00Z" w16du:dateUtc="2024-07-31T19:03:00Z">
-        <w:r>
-          <w:rPr>
-            <w:rStyle w:val="CommentReference"/>
-          </w:rPr>
-          <w:commentReference w:id="64"/>
-        </w:r>
-      </w:ins>
-    </w:p>
-    <w:p>
-      <w:pPr>
-        <w:rPr>
-          <w:ins w:id="67" w:author="Kanavas, Zoe@DWR (she/her)" w:date="2024-07-31T10:31:00Z" w16du:dateUtc="2024-07-31T17:31:00Z"/>
-        </w:rPr>
-      </w:pPr>
-      <w:ins w:id="68" w:author="Kanavas, Zoe@DWR (she/her)" w:date="2024-07-31T10:31:00Z" w16du:dateUtc="2024-07-31T17:31:00Z">
+    </w:p>
+    <w:p>
+      <w:pPr>
+        <w:rPr>
+          <w:ins w:id="10" w:author="Kanavas, Zoe@DWR (she/her)" w:date="2024-07-31T10:32:00Z" w16du:dateUtc="2024-07-31T17:32:00Z"/>
+        </w:rPr>
+      </w:pPr>
+      <w:ins w:id="11" w:author="Kanavas, Zoe@DWR (she/her)" w:date="2024-07-31T10:32:00Z" w16du:dateUtc="2024-07-31T17:32:00Z">
         <w:r>
           <w:t>This table summarizes…</w:t>
         </w:r>
       </w:ins>
     </w:p>
-    <w:p>
-      <w:pPr>
-        <w:rPr>
-          <w:ins w:id="69" w:author="Kanavas, Zoe@DWR (she/her)" w:date="2024-07-31T11:43:00Z" w16du:dateUtc="2024-07-31T18:43:00Z"/>
-        </w:rPr>
-      </w:pPr>
-      <w:ins w:id="70" w:author="Kanavas, Zoe@DWR (she/her)" w:date="2024-07-31T12:01:00Z" w16du:dateUtc="2024-07-31T19:01:00Z">
-        <w:r>
-          <w:rPr>
-            <w:i/>
-            <w:iCs/>
-          </w:rPr>
-          <w:t>D</w:t>
-        </w:r>
-      </w:ins>
-      <w:ins w:id="71" w:author="Kanavas, Zoe@DWR (she/her)" w:date="2024-07-31T10:32:00Z" w16du:dateUtc="2024-07-31T17:32:00Z">
-        <w:r>
-          <w:rPr>
-            <w:i/>
-            <w:iCs/>
-          </w:rPr>
-          <w:t>ata use</w:t>
-        </w:r>
-      </w:ins>
-      <w:ins w:id="72" w:author="Kanavas, Zoe@DWR (she/her)" w:date="2024-07-31T12:01:00Z" w16du:dateUtc="2024-07-31T19:01:00Z">
-        <w:r>
-          <w:rPr>
-            <w:i/>
-            <w:iCs/>
-          </w:rPr>
-          <w:t xml:space="preserve"> limitations</w:t>
-        </w:r>
-      </w:ins>
-      <w:ins w:id="73" w:author="Kanavas, Zoe@DWR (she/her)" w:date="2024-07-31T10:32:00Z" w16du:dateUtc="2024-07-31T17:32:00Z">
-        <w:r>
-          <w:rPr>
-            <w:i/>
-            <w:iCs/>
-          </w:rPr>
-          <w:t>:</w:t>
-        </w:r>
-      </w:ins>
-    </w:p>
-    <w:p>
-      <w:pPr>
-        <w:rPr>
-          <w:ins w:id="74" w:author="Kanavas, Zoe@DWR (she/her)" w:date="2024-07-31T11:43:00Z" w16du:dateUtc="2024-07-31T18:43:00Z"/>
-        </w:rPr>
-      </w:pPr>
-    </w:p>
-    <w:p>
-      <w:pPr>
-        <w:rPr>
-          <w:ins w:id="75" w:author="Kanavas, Zoe@DWR (she/her)" w:date="2024-07-31T11:44:00Z" w16du:dateUtc="2024-07-31T18:44:00Z"/>
-        </w:rPr>
-      </w:pPr>
-      <w:proofErr w:type="spellStart"/>
-      <w:ins w:id="76" w:author="Kanavas, Zoe@DWR (she/her)" w:date="2024-07-31T11:44:00Z" w16du:dateUtc="2024-07-31T18:44:00Z">
-        <w:r>
-          <w:rPr>
-            <w:b/>
-            <w:bCs/>
-          </w:rPr>
-          <w:t>water_shortage_level</w:t>
-        </w:r>
-        <w:proofErr w:type="spellEnd"/>
-      </w:ins>
-    </w:p>
-    <w:p>
-      <w:pPr>
-        <w:rPr>
-          <w:ins w:id="77" w:author="Kanavas, Zoe@DWR (she/her)" w:date="2024-07-31T11:44:00Z" w16du:dateUtc="2024-07-31T18:44:00Z"/>
-        </w:rPr>
-      </w:pPr>
-      <w:ins w:id="78" w:author="Kanavas, Zoe@DWR (she/her)" w:date="2024-07-31T11:44:00Z" w16du:dateUtc="2024-07-31T18:44:00Z">
-        <w:r>
-          <w:t>This table summarizes…</w:t>
-        </w:r>
-      </w:ins>
-    </w:p>
-    <w:p>
-      <w:pPr>
-        <w:rPr>
-          <w:ins w:id="79" w:author="Kanavas, Zoe@DWR (she/her)" w:date="2024-07-31T11:44:00Z" w16du:dateUtc="2024-07-31T18:44:00Z"/>
-        </w:rPr>
-      </w:pPr>
-      <w:ins w:id="80" w:author="Kanavas, Zoe@DWR (she/her)" w:date="2024-07-31T12:01:00Z" w16du:dateUtc="2024-07-31T19:01:00Z">
-        <w:r>
-          <w:rPr>
-            <w:i/>
-            <w:iCs/>
-          </w:rPr>
-          <w:lastRenderedPageBreak/>
-          <w:t>Data use limitations:</w:t>
-        </w:r>
-      </w:ins>
-    </w:p>
-    <w:p>
-      <w:pPr>
-        <w:rPr>
-          <w:ins w:id="81" w:author="Kanavas, Zoe@DWR (she/her)" w:date="2024-07-31T10:32:00Z" w16du:dateUtc="2024-07-31T17:32:00Z"/>
-        </w:rPr>
-      </w:pPr>
-    </w:p>
-    <w:p>
-      <w:pPr>
-        <w:pStyle w:val="Heading2"/>
-        <w:rPr>
-          <w:ins w:id="82" w:author="Kanavas, Zoe@DWR (she/her)" w:date="2024-07-31T10:32:00Z" w16du:dateUtc="2024-07-31T17:32:00Z"/>
-        </w:rPr>
-        <w:pPrChange w:id="83" w:author="Kanavas, Zoe@DWR (she/her)" w:date="2024-07-31T11:43:00Z" w16du:dateUtc="2024-07-31T18:43:00Z">
-          <w:pPr/>
-        </w:pPrChange>
-      </w:pPr>
-      <w:ins w:id="84" w:author="Kanavas, Zoe@DWR (she/her)" w:date="2024-07-31T11:43:00Z" w16du:dateUtc="2024-07-31T18:43:00Z">
-        <w:r>
-          <w:t>Other Relevant Open Data Packages</w:t>
-        </w:r>
-      </w:ins>
-    </w:p>
-    <w:p>
-      <w:pPr>
-        <w:rPr>
-          <w:ins w:id="85" w:author="Kanavas, Zoe@DWR (she/her)" w:date="2024-07-31T10:32:00Z" w16du:dateUtc="2024-07-31T17:32:00Z"/>
-        </w:rPr>
-      </w:pPr>
-      <w:commentRangeStart w:id="86"/>
-      <w:proofErr w:type="spellStart"/>
-      <w:ins w:id="87" w:author="Kanavas, Zoe@DWR (she/her)" w:date="2024-07-31T10:32:00Z" w16du:dateUtc="2024-07-31T17:32:00Z">
-        <w:r>
-          <w:rPr>
-            <w:b/>
-            <w:bCs/>
-          </w:rPr>
-          <w:t>id_crosswalk</w:t>
-        </w:r>
-        <w:proofErr w:type="spellEnd"/>
-      </w:ins>
-    </w:p>
-    <w:p>
-      <w:pPr>
-        <w:rPr>
-          <w:ins w:id="88" w:author="Kanavas, Zoe@DWR (she/her)" w:date="2024-07-31T10:32:00Z" w16du:dateUtc="2024-07-31T17:32:00Z"/>
-        </w:rPr>
-      </w:pPr>
-      <w:ins w:id="89" w:author="Kanavas, Zoe@DWR (she/her)" w:date="2024-07-31T10:32:00Z" w16du:dateUtc="2024-07-31T17:32:00Z">
-        <w:r>
-          <w:t>This table summarizes…</w:t>
-        </w:r>
-      </w:ins>
-    </w:p>
-    <w:commentRangeEnd w:id="86"/>
-    <w:p>
-      <w:pPr>
-        <w:rPr>
-          <w:ins w:id="90" w:author="Kanavas, Zoe@DWR (she/her)" w:date="2024-07-31T10:32:00Z" w16du:dateUtc="2024-07-31T17:32:00Z"/>
-        </w:rPr>
-      </w:pPr>
-      <w:ins w:id="91" w:author="Kanavas, Zoe@DWR (she/her)" w:date="2024-07-31T12:01:00Z" w16du:dateUtc="2024-07-31T19:01:00Z">
+    <w:commentRangeEnd w:id="8"/>
+    <w:p>
+      <w:pPr>
+        <w:rPr>
+          <w:ins w:id="12" w:author="Kanavas, Zoe@DWR (she/her)" w:date="2024-07-31T10:32:00Z" w16du:dateUtc="2024-07-31T17:32:00Z"/>
+        </w:rPr>
+      </w:pPr>
+      <w:ins w:id="13" w:author="Kanavas, Zoe@DWR (she/her)" w:date="2024-07-31T12:01:00Z" w16du:dateUtc="2024-07-31T19:01:00Z">
         <w:r>
           <w:rPr>
             <w:i/>
@@ -1066,98 +1038,35 @@
           <w:t>Data use limitations:</w:t>
         </w:r>
       </w:ins>
-      <w:del w:id="92" w:author="Kanavas, Zoe@DWR (she/her)" w:date="2024-07-31T12:01:00Z" w16du:dateUtc="2024-07-31T19:01:00Z">
+      <w:del w:id="14" w:author="Kanavas, Zoe@DWR (she/her)" w:date="2024-07-31T12:01:00Z" w16du:dateUtc="2024-07-31T19:01:00Z">
         <w:r>
           <w:rPr>
             <w:rStyle w:val="CommentReference"/>
           </w:rPr>
-          <w:commentReference w:id="86"/>
+          <w:commentReference w:id="8"/>
         </w:r>
       </w:del>
     </w:p>
     <w:p>
       <w:pPr>
         <w:rPr>
-          <w:ins w:id="93" w:author="Kanavas, Zoe@DWR (she/her)" w:date="2024-07-31T10:32:00Z" w16du:dateUtc="2024-07-31T17:32:00Z"/>
-        </w:rPr>
-      </w:pPr>
-    </w:p>
-    <w:p>
-      <w:pPr>
-        <w:rPr>
-          <w:ins w:id="94" w:author="Kanavas, Zoe@DWR (she/her)" w:date="2024-07-31T10:32:00Z" w16du:dateUtc="2024-07-31T17:32:00Z"/>
+          <w:ins w:id="15" w:author="Kanavas, Zoe@DWR (she/her)" w:date="2024-07-31T10:33:00Z" w16du:dateUtc="2024-07-31T17:33:00Z"/>
           <w:b/>
           <w:bCs/>
         </w:rPr>
       </w:pPr>
-      <w:commentRangeStart w:id="95"/>
-      <w:ins w:id="96" w:author="Kanavas, Zoe@DWR (she/her)" w:date="2024-07-31T10:32:00Z" w16du:dateUtc="2024-07-31T17:32:00Z">
-        <w:r>
-          <w:rPr>
-            <w:b/>
-            <w:bCs/>
-          </w:rPr>
-          <w:t>population</w:t>
-        </w:r>
-      </w:ins>
-    </w:p>
-    <w:p>
-      <w:pPr>
-        <w:rPr>
-          <w:ins w:id="97" w:author="Kanavas, Zoe@DWR (she/her)" w:date="2024-07-31T10:32:00Z" w16du:dateUtc="2024-07-31T17:32:00Z"/>
-        </w:rPr>
-      </w:pPr>
-      <w:ins w:id="98" w:author="Kanavas, Zoe@DWR (she/her)" w:date="2024-07-31T10:32:00Z" w16du:dateUtc="2024-07-31T17:32:00Z">
-        <w:r>
-          <w:t>This table summarizes…</w:t>
-        </w:r>
-      </w:ins>
-    </w:p>
-    <w:commentRangeEnd w:id="95"/>
-    <w:p>
-      <w:pPr>
-        <w:rPr>
-          <w:ins w:id="99" w:author="Kanavas, Zoe@DWR (she/her)" w:date="2024-07-31T10:32:00Z" w16du:dateUtc="2024-07-31T17:32:00Z"/>
-        </w:rPr>
-      </w:pPr>
-      <w:ins w:id="100" w:author="Kanavas, Zoe@DWR (she/her)" w:date="2024-07-31T12:01:00Z" w16du:dateUtc="2024-07-31T19:01:00Z">
-        <w:r>
-          <w:rPr>
-            <w:i/>
-            <w:iCs/>
-          </w:rPr>
-          <w:t>Data use limitations:</w:t>
-        </w:r>
-      </w:ins>
-      <w:del w:id="101" w:author="Kanavas, Zoe@DWR (she/her)" w:date="2024-07-31T12:01:00Z" w16du:dateUtc="2024-07-31T19:01:00Z">
-        <w:r>
-          <w:rPr>
-            <w:rStyle w:val="CommentReference"/>
-          </w:rPr>
-          <w:commentReference w:id="95"/>
-        </w:r>
-      </w:del>
-    </w:p>
-    <w:p>
-      <w:pPr>
-        <w:rPr>
-          <w:ins w:id="102" w:author="Kanavas, Zoe@DWR (she/her)" w:date="2024-07-31T10:33:00Z" w16du:dateUtc="2024-07-31T17:33:00Z"/>
+    </w:p>
+    <w:p>
+      <w:pPr>
+        <w:rPr>
+          <w:ins w:id="16" w:author="Kanavas, Zoe@DWR (she/her)" w:date="2024-07-31T10:33:00Z" w16du:dateUtc="2024-07-31T17:33:00Z"/>
           <w:b/>
           <w:bCs/>
         </w:rPr>
       </w:pPr>
-    </w:p>
-    <w:p>
-      <w:pPr>
-        <w:rPr>
-          <w:ins w:id="103" w:author="Kanavas, Zoe@DWR (she/her)" w:date="2024-07-31T10:33:00Z" w16du:dateUtc="2024-07-31T17:33:00Z"/>
-          <w:b/>
-          <w:bCs/>
-        </w:rPr>
-      </w:pPr>
-      <w:commentRangeStart w:id="104"/>
+      <w:commentRangeStart w:id="17"/>
       <w:proofErr w:type="spellStart"/>
-      <w:ins w:id="105" w:author="Kanavas, Zoe@DWR (she/her)" w:date="2024-07-31T10:33:00Z" w16du:dateUtc="2024-07-31T17:33:00Z">
+      <w:ins w:id="18" w:author="Kanavas, Zoe@DWR (she/her)" w:date="2024-07-31T10:33:00Z" w16du:dateUtc="2024-07-31T17:33:00Z">
         <w:r>
           <w:rPr>
             <w:b/>
@@ -1171,23 +1080,24 @@
     <w:p>
       <w:pPr>
         <w:rPr>
-          <w:ins w:id="106" w:author="Kanavas, Zoe@DWR (she/her)" w:date="2024-07-31T10:33:00Z" w16du:dateUtc="2024-07-31T17:33:00Z"/>
-        </w:rPr>
-      </w:pPr>
-      <w:ins w:id="107" w:author="Kanavas, Zoe@DWR (she/her)" w:date="2024-07-31T10:33:00Z" w16du:dateUtc="2024-07-31T17:33:00Z">
+          <w:ins w:id="19" w:author="Kanavas, Zoe@DWR (she/her)" w:date="2024-07-31T10:33:00Z" w16du:dateUtc="2024-07-31T17:33:00Z"/>
+        </w:rPr>
+      </w:pPr>
+      <w:ins w:id="20" w:author="Kanavas, Zoe@DWR (she/her)" w:date="2024-07-31T10:33:00Z" w16du:dateUtc="2024-07-31T17:33:00Z">
         <w:r>
+          <w:lastRenderedPageBreak/>
           <w:t>This table summarizes…</w:t>
         </w:r>
       </w:ins>
     </w:p>
-    <w:commentRangeEnd w:id="104"/>
-    <w:p>
-      <w:pPr>
-        <w:rPr>
-          <w:ins w:id="108" w:author="Kanavas, Zoe@DWR (she/her)" w:date="2024-07-31T10:33:00Z" w16du:dateUtc="2024-07-31T17:33:00Z"/>
-        </w:rPr>
-      </w:pPr>
-      <w:ins w:id="109" w:author="Kanavas, Zoe@DWR (she/her)" w:date="2024-07-31T12:01:00Z" w16du:dateUtc="2024-07-31T19:01:00Z">
+    <w:commentRangeEnd w:id="17"/>
+    <w:p>
+      <w:pPr>
+        <w:rPr>
+          <w:ins w:id="21" w:author="Kanavas, Zoe@DWR (she/her)" w:date="2024-07-31T10:33:00Z" w16du:dateUtc="2024-07-31T17:33:00Z"/>
+        </w:rPr>
+      </w:pPr>
+      <w:ins w:id="22" w:author="Kanavas, Zoe@DWR (she/her)" w:date="2024-07-31T12:01:00Z" w16du:dateUtc="2024-07-31T19:01:00Z">
         <w:r>
           <w:rPr>
             <w:i/>
@@ -1196,12 +1106,12 @@
           <w:t>Data use limitations:</w:t>
         </w:r>
       </w:ins>
-      <w:del w:id="110" w:author="Kanavas, Zoe@DWR (she/her)" w:date="2024-07-31T12:01:00Z" w16du:dateUtc="2024-07-31T19:01:00Z">
+      <w:del w:id="23" w:author="Kanavas, Zoe@DWR (she/her)" w:date="2024-07-31T12:01:00Z" w16du:dateUtc="2024-07-31T19:01:00Z">
         <w:r>
           <w:rPr>
             <w:rStyle w:val="CommentReference"/>
           </w:rPr>
-          <w:commentReference w:id="104"/>
+          <w:commentReference w:id="17"/>
         </w:r>
       </w:del>
     </w:p>
@@ -1209,16 +1119,72 @@
     <w:p>
       <w:pPr>
         <w:pStyle w:val="Heading2"/>
-        <w:pPrChange w:id="111" w:author="Kanavas, Zoe@DWR (she/her)" w:date="2024-07-31T11:43:00Z" w16du:dateUtc="2024-07-31T18:43:00Z">
-          <w:pPr/>
-        </w:pPrChange>
-      </w:pPr>
-      <w:ins w:id="112" w:author="Kanavas, Zoe@DWR (she/her)" w:date="2024-07-31T11:42:00Z" w16du:dateUtc="2024-07-31T18:42:00Z">
+      </w:pPr>
+      <w:ins w:id="24" w:author="Kanavas, Zoe@DWR (she/her)" w:date="2024-07-31T11:42:00Z" w16du:dateUtc="2024-07-31T18:42:00Z">
         <w:r>
           <w:t>External Data Sources</w:t>
         </w:r>
       </w:ins>
     </w:p>
+    <w:p>
+      <w:pPr>
+        <w:pStyle w:val="ListParagraph"/>
+        <w:numPr>
+          <w:ilvl w:val="0"/>
+          <w:numId w:val="2"/>
+        </w:numPr>
+      </w:pPr>
+      <w:r>
+        <w:t>US Drought Monitor</w:t>
+      </w:r>
+    </w:p>
+    <w:p>
+      <w:pPr>
+        <w:pStyle w:val="ListParagraph"/>
+        <w:numPr>
+          <w:ilvl w:val="1"/>
+          <w:numId w:val="2"/>
+        </w:numPr>
+      </w:pPr>
+      <w:hyperlink r:id="rId20" w:history="1">
+        <w:r>
+          <w:rPr>
+            <w:rStyle w:val="Hyperlink"/>
+          </w:rPr>
+          <w:t>https://droughtmonitor.unl.edu/DmData/DataDownload.aspx</w:t>
+        </w:r>
+      </w:hyperlink>
+    </w:p>
+    <w:p>
+      <w:pPr>
+        <w:pStyle w:val="ListParagraph"/>
+        <w:numPr>
+          <w:ilvl w:val="0"/>
+          <w:numId w:val="2"/>
+        </w:numPr>
+      </w:pPr>
+      <w:r>
+        <w:t>NOAA Drought.gov data download</w:t>
+      </w:r>
+    </w:p>
+    <w:p>
+      <w:pPr>
+        <w:pStyle w:val="ListParagraph"/>
+        <w:numPr>
+          <w:ilvl w:val="1"/>
+          <w:numId w:val="2"/>
+        </w:numPr>
+      </w:pPr>
+      <w:hyperlink r:id="rId21" w:history="1">
+        <w:r>
+          <w:rPr>
+            <w:rStyle w:val="Hyperlink"/>
+          </w:rPr>
+          <w:t>https://www.drought.gov/data-download</w:t>
+        </w:r>
+      </w:hyperlink>
+    </w:p>
+    <w:p/>
     <w:sectPr>
       <w:pgSz w:w="12240" w:h="15840"/>
       <w:pgMar w:top="1440" w:right="1440" w:bottom="1440" w:left="1440" w:header="720" w:footer="720" w:gutter="0"/>
@@ -1231,7 +1197,7 @@
 
 <file path=word/comments.xml><?xml version="1.0" encoding="utf-8"?>
 <w:comments xmlns:wpc="http://schemas.microsoft.com/office/word/2010/wordprocessingCanvas" xmlns:cx="http://schemas.microsoft.com/office/drawing/2014/chartex" xmlns:cx1="http://schemas.microsoft.com/office/drawing/2015/9/8/chartex" xmlns:cx2="http://schemas.microsoft.com/office/drawing/2015/10/21/chartex" xmlns:cx3="http://schemas.microsoft.com/office/drawing/2016/5/9/chartex" xmlns:cx4="http://schemas.microsoft.com/office/drawing/2016/5/10/chartex" xmlns:cx5="http://schemas.microsoft.com/office/drawing/2016/5/11/chartex" xmlns:cx6="http://schemas.microsoft.com/office/drawing/2016/5/12/chartex" xmlns:cx7="http://schemas.microsoft.com/office/drawing/2016/5/13/chartex" xmlns:cx8="http://schemas.microsoft.com/office/drawing/2016/5/14/chartex" xmlns:mc="http://schemas.openxmlformats.org/markup-compatibility/2006" xmlns:aink="http://schemas.microsoft.com/office/drawing/2016/ink" xmlns:am3d="http://schemas.microsoft.com/office/drawing/2017/model3d" xmlns:o="urn:schemas-microsoft-com:office:office" xmlns:oel="http://schemas.microsoft.com/office/2019/extlst" xmlns:r="http://schemas.openxmlformats.org/officeDocument/2006/relationships" xmlns:m="http://schemas.openxmlformats.org/officeDocument/2006/math" xmlns:v="urn:schemas-microsoft-com:vml" xmlns:wp14="http://schemas.microsoft.com/office/word/2010/wordprocessingDrawing" xmlns:wp="http://schemas.openxmlformats.org/drawingml/2006/wordprocessingDrawing" xmlns:w10="urn:schemas-microsoft-com:office:word" xmlns:w="http://schemas.openxmlformats.org/wordprocessingml/2006/main" xmlns:w14="http://schemas.microsoft.com/office/word/2010/wordml" xmlns:w15="http://schemas.microsoft.com/office/word/2012/wordml" xmlns:w16cex="http://schemas.microsoft.com/office/word/2018/wordml/cex" xmlns:w16cid="http://schemas.microsoft.com/office/word/2016/wordml/cid" xmlns:w16="http://schemas.microsoft.com/office/word/2018/wordml" xmlns:w16du="http://schemas.microsoft.com/office/word/2023/wordml/word16du" xmlns:w16sdtdh="http://schemas.microsoft.com/office/word/2020/wordml/sdtdatahash" xmlns:w16se="http://schemas.microsoft.com/office/word/2015/wordml/symex" xmlns:wpg="http://schemas.microsoft.com/office/word/2010/wordprocessingGroup" xmlns:wpi="http://schemas.microsoft.com/office/word/2010/wordprocessingInk" xmlns:wne="http://schemas.microsoft.com/office/word/2006/wordml" xmlns:wps="http://schemas.microsoft.com/office/word/2010/wordprocessingShape" mc:Ignorable="w14 w15 w16se w16cid w16 w16cex w16sdtdh w16du wp14">
-  <w:comment w:id="64" w:author="Kanavas, Zoe@DWR (she/her)" w:date="2024-07-31T12:03:00Z" w:initials="ZK">
+  <w:comment w:id="3" w:author="Kanavas, Zoe@DWR (she/her)" w:date="2024-07-31T11:40:00Z" w:initials="ZK">
     <w:p>
       <w:pPr>
         <w:pStyle w:val="CommentText"/>
@@ -1243,11 +1209,11 @@
         <w:annotationRef/>
       </w:r>
       <w:r>
-        <w:t>Note: Counties are required to complete Risk Assessments (typically called Drought Risk Assessments) as a part of their Drought Resiliency Plans. I suggest changing the name of this data table to avoid confusion.</w:t>
+        <w:t>Ditto to population comment</w:t>
       </w:r>
     </w:p>
   </w:comment>
-  <w:comment w:id="86" w:author="Kanavas, Zoe@DWR (she/her)" w:date="2024-07-31T11:40:00Z" w:initials="ZK">
+  <w:comment w:id="8" w:author="Kanavas, Zoe@DWR (she/her)" w:date="2024-07-31T11:40:00Z" w:initials="ZK">
     <w:p>
       <w:pPr>
         <w:pStyle w:val="CommentText"/>
@@ -1259,27 +1225,11 @@
         <w:annotationRef/>
       </w:r>
       <w:r>
-        <w:t>Ditto to population comment</w:t>
+        <w:t>This will likely be included as a link to the existing dataset (as in not additional manipulation/scraping/configuring by us)</w:t>
       </w:r>
     </w:p>
   </w:comment>
-  <w:comment w:id="95" w:author="Kanavas, Zoe@DWR (she/her)" w:date="2024-07-31T11:40:00Z" w:initials="ZK">
-    <w:p>
-      <w:pPr>
-        <w:pStyle w:val="CommentText"/>
-      </w:pPr>
-      <w:r>
-        <w:rPr>
-          <w:rStyle w:val="CommentReference"/>
-        </w:rPr>
-        <w:annotationRef/>
-      </w:r>
-      <w:r>
-        <w:t>This will likely be included as a link to the existing dataset (as in not additional manipulation/scraping/configuring by us)</w:t>
-      </w:r>
-    </w:p>
-  </w:comment>
-  <w:comment w:id="104" w:author="Kanavas, Zoe@DWR (she/her)" w:date="2024-07-31T11:41:00Z" w:initials="ZK">
+  <w:comment w:id="17" w:author="Kanavas, Zoe@DWR (she/her)" w:date="2024-07-31T11:41:00Z" w:initials="ZK">
     <w:p>
       <w:pPr>
         <w:pStyle w:val="CommentText"/>
@@ -1300,7 +1250,6 @@
 
 <file path=word/commentsExtended.xml><?xml version="1.0" encoding="utf-8"?>
 <w15:commentsEx xmlns:wpc="http://schemas.microsoft.com/office/word/2010/wordprocessingCanvas" xmlns:cx="http://schemas.microsoft.com/office/drawing/2014/chartex" xmlns:cx1="http://schemas.microsoft.com/office/drawing/2015/9/8/chartex" xmlns:cx2="http://schemas.microsoft.com/office/drawing/2015/10/21/chartex" xmlns:cx3="http://schemas.microsoft.com/office/drawing/2016/5/9/chartex" xmlns:cx4="http://schemas.microsoft.com/office/drawing/2016/5/10/chartex" xmlns:cx5="http://schemas.microsoft.com/office/drawing/2016/5/11/chartex" xmlns:cx6="http://schemas.microsoft.com/office/drawing/2016/5/12/chartex" xmlns:cx7="http://schemas.microsoft.com/office/drawing/2016/5/13/chartex" xmlns:cx8="http://schemas.microsoft.com/office/drawing/2016/5/14/chartex" xmlns:mc="http://schemas.openxmlformats.org/markup-compatibility/2006" xmlns:aink="http://schemas.microsoft.com/office/drawing/2016/ink" xmlns:am3d="http://schemas.microsoft.com/office/drawing/2017/model3d" xmlns:o="urn:schemas-microsoft-com:office:office" xmlns:oel="http://schemas.microsoft.com/office/2019/extlst" xmlns:r="http://schemas.openxmlformats.org/officeDocument/2006/relationships" xmlns:m="http://schemas.openxmlformats.org/officeDocument/2006/math" xmlns:v="urn:schemas-microsoft-com:vml" xmlns:wp14="http://schemas.microsoft.com/office/word/2010/wordprocessingDrawing" xmlns:wp="http://schemas.openxmlformats.org/drawingml/2006/wordprocessingDrawing" xmlns:w10="urn:schemas-microsoft-com:office:word" xmlns:w="http://schemas.openxmlformats.org/wordprocessingml/2006/main" xmlns:w14="http://schemas.microsoft.com/office/word/2010/wordml" xmlns:w15="http://schemas.microsoft.com/office/word/2012/wordml" xmlns:w16cex="http://schemas.microsoft.com/office/word/2018/wordml/cex" xmlns:w16cid="http://schemas.microsoft.com/office/word/2016/wordml/cid" xmlns:w16="http://schemas.microsoft.com/office/word/2018/wordml" xmlns:w16du="http://schemas.microsoft.com/office/word/2023/wordml/word16du" xmlns:w16sdtdh="http://schemas.microsoft.com/office/word/2020/wordml/sdtdatahash" xmlns:w16se="http://schemas.microsoft.com/office/word/2015/wordml/symex" xmlns:wpg="http://schemas.microsoft.com/office/word/2010/wordprocessingGroup" xmlns:wpi="http://schemas.microsoft.com/office/word/2010/wordprocessingInk" xmlns:wne="http://schemas.microsoft.com/office/word/2006/wordml" xmlns:wps="http://schemas.microsoft.com/office/word/2010/wordprocessingShape" mc:Ignorable="w14 w15 w16se w16cid w16 w16cex w16sdtdh w16du wp14">
-  <w15:commentEx w15:paraId="4E3AC69F" w15:done="0"/>
   <w15:commentEx w15:paraId="2D3E2BAF" w15:done="0"/>
   <w15:commentEx w15:paraId="0EF86C1A" w15:done="0"/>
   <w15:commentEx w15:paraId="7B9FD5A8" w15:done="0"/>
@@ -1309,7 +1258,6 @@
 
 <file path=word/commentsExtensible.xml><?xml version="1.0" encoding="utf-8"?>
 <w16cex:commentsExtensible xmlns:wpc="http://schemas.microsoft.com/office/word/2010/wordprocessingCanvas" xmlns:cx="http://schemas.microsoft.com/office/drawing/2014/chartex" xmlns:cx1="http://schemas.microsoft.com/office/drawing/2015/9/8/chartex" xmlns:cx2="http://schemas.microsoft.com/office/drawing/2015/10/21/chartex" xmlns:cx3="http://schemas.microsoft.com/office/drawing/2016/5/9/chartex" xmlns:cx4="http://schemas.microsoft.com/office/drawing/2016/5/10/chartex" xmlns:cx5="http://schemas.microsoft.com/office/drawing/2016/5/11/chartex" xmlns:cx6="http://schemas.microsoft.com/office/drawing/2016/5/12/chartex" xmlns:cx7="http://schemas.microsoft.com/office/drawing/2016/5/13/chartex" xmlns:cx8="http://schemas.microsoft.com/office/drawing/2016/5/14/chartex" xmlns:cr="http://schemas.microsoft.com/office/comments/2020/reactions" xmlns:mc="http://schemas.openxmlformats.org/markup-compatibility/2006" xmlns:aink="http://schemas.microsoft.com/office/drawing/2016/ink" xmlns:am3d="http://schemas.microsoft.com/office/drawing/2017/model3d" xmlns:o="urn:schemas-microsoft-com:office:office" xmlns:oel="http://schemas.microsoft.com/office/2019/extlst" xmlns:r="http://schemas.openxmlformats.org/officeDocument/2006/relationships" xmlns:m="http://schemas.openxmlformats.org/officeDocument/2006/math" xmlns:v="urn:schemas-microsoft-com:vml" xmlns:wp14="http://schemas.microsoft.com/office/word/2010/wordprocessingDrawing" xmlns:wp="http://schemas.openxmlformats.org/drawingml/2006/wordprocessingDrawing" xmlns:w10="urn:schemas-microsoft-com:office:word" xmlns:w="http://schemas.openxmlformats.org/wordprocessingml/2006/main" xmlns:w14="http://schemas.microsoft.com/office/word/2010/wordml" xmlns:w15="http://schemas.microsoft.com/office/word/2012/wordml" xmlns:w16cex="http://schemas.microsoft.com/office/word/2018/wordml/cex" xmlns:w16cid="http://schemas.microsoft.com/office/word/2016/wordml/cid" xmlns:w16="http://schemas.microsoft.com/office/word/2018/wordml" xmlns:w16du="http://schemas.microsoft.com/office/word/2023/wordml/word16du" xmlns:w16sdtdh="http://schemas.microsoft.com/office/word/2020/wordml/sdtdatahash" xmlns:w16se="http://schemas.microsoft.com/office/word/2015/wordml/symex" xmlns:wpg="http://schemas.microsoft.com/office/word/2010/wordprocessingGroup" xmlns:wpi="http://schemas.microsoft.com/office/word/2010/wordprocessingInk" xmlns:wne="http://schemas.microsoft.com/office/word/2006/wordml" xmlns:wps="http://schemas.microsoft.com/office/word/2010/wordprocessingShape" mc:Ignorable="w14 w15 w16se w16cid w16 w16cex w16sdtdh cr w16du wp14">
-  <w16cex:commentExtensible w16cex:durableId="2E54ABD2" w16cex:dateUtc="2024-07-31T19:03:00Z"/>
   <w16cex:commentExtensible w16cex:durableId="239C83AB" w16cex:dateUtc="2024-07-31T18:40:00Z"/>
   <w16cex:commentExtensible w16cex:durableId="60BB8CA1" w16cex:dateUtc="2024-07-31T18:40:00Z"/>
   <w16cex:commentExtensible w16cex:durableId="500E6404" w16cex:dateUtc="2024-07-31T18:41:00Z"/>
@@ -1318,11 +1266,247 @@
 
 <file path=word/commentsIds.xml><?xml version="1.0" encoding="utf-8"?>
 <w16cid:commentsIds xmlns:wpc="http://schemas.microsoft.com/office/word/2010/wordprocessingCanvas" xmlns:cx="http://schemas.microsoft.com/office/drawing/2014/chartex" xmlns:cx1="http://schemas.microsoft.com/office/drawing/2015/9/8/chartex" xmlns:cx2="http://schemas.microsoft.com/office/drawing/2015/10/21/chartex" xmlns:cx3="http://schemas.microsoft.com/office/drawing/2016/5/9/chartex" xmlns:cx4="http://schemas.microsoft.com/office/drawing/2016/5/10/chartex" xmlns:cx5="http://schemas.microsoft.com/office/drawing/2016/5/11/chartex" xmlns:cx6="http://schemas.microsoft.com/office/drawing/2016/5/12/chartex" xmlns:cx7="http://schemas.microsoft.com/office/drawing/2016/5/13/chartex" xmlns:cx8="http://schemas.microsoft.com/office/drawing/2016/5/14/chartex" xmlns:mc="http://schemas.openxmlformats.org/markup-compatibility/2006" xmlns:aink="http://schemas.microsoft.com/office/drawing/2016/ink" xmlns:am3d="http://schemas.microsoft.com/office/drawing/2017/model3d" xmlns:o="urn:schemas-microsoft-com:office:office" xmlns:oel="http://schemas.microsoft.com/office/2019/extlst" xmlns:r="http://schemas.openxmlformats.org/officeDocument/2006/relationships" xmlns:m="http://schemas.openxmlformats.org/officeDocument/2006/math" xmlns:v="urn:schemas-microsoft-com:vml" xmlns:wp14="http://schemas.microsoft.com/office/word/2010/wordprocessingDrawing" xmlns:wp="http://schemas.openxmlformats.org/drawingml/2006/wordprocessingDrawing" xmlns:w10="urn:schemas-microsoft-com:office:word" xmlns:w="http://schemas.openxmlformats.org/wordprocessingml/2006/main" xmlns:w14="http://schemas.microsoft.com/office/word/2010/wordml" xmlns:w15="http://schemas.microsoft.com/office/word/2012/wordml" xmlns:w16cex="http://schemas.microsoft.com/office/word/2018/wordml/cex" xmlns:w16cid="http://schemas.microsoft.com/office/word/2016/wordml/cid" xmlns:w16="http://schemas.microsoft.com/office/word/2018/wordml" xmlns:w16du="http://schemas.microsoft.com/office/word/2023/wordml/word16du" xmlns:w16sdtdh="http://schemas.microsoft.com/office/word/2020/wordml/sdtdatahash" xmlns:w16se="http://schemas.microsoft.com/office/word/2015/wordml/symex" xmlns:wpg="http://schemas.microsoft.com/office/word/2010/wordprocessingGroup" xmlns:wpi="http://schemas.microsoft.com/office/word/2010/wordprocessingInk" xmlns:wne="http://schemas.microsoft.com/office/word/2006/wordml" xmlns:wps="http://schemas.microsoft.com/office/word/2010/wordprocessingShape" mc:Ignorable="w14 w15 w16se w16cid w16 w16cex w16sdtdh w16du wp14">
-  <w16cid:commentId w16cid:paraId="4E3AC69F" w16cid:durableId="2E54ABD2"/>
   <w16cid:commentId w16cid:paraId="2D3E2BAF" w16cid:durableId="239C83AB"/>
   <w16cid:commentId w16cid:paraId="0EF86C1A" w16cid:durableId="60BB8CA1"/>
   <w16cid:commentId w16cid:paraId="7B9FD5A8" w16cid:durableId="500E6404"/>
 </w16cid:commentsIds>
+</file>
+
+<file path=word/numbering.xml><?xml version="1.0" encoding="utf-8"?>
+<w:numbering xmlns:wpc="http://schemas.microsoft.com/office/word/2010/wordprocessingCanvas" xmlns:cx="http://schemas.microsoft.com/office/drawing/2014/chartex" xmlns:cx1="http://schemas.microsoft.com/office/drawing/2015/9/8/chartex" xmlns:cx2="http://schemas.microsoft.com/office/drawing/2015/10/21/chartex" xmlns:cx3="http://schemas.microsoft.com/office/drawing/2016/5/9/chartex" xmlns:cx4="http://schemas.microsoft.com/office/drawing/2016/5/10/chartex" xmlns:cx5="http://schemas.microsoft.com/office/drawing/2016/5/11/chartex" xmlns:cx6="http://schemas.microsoft.com/office/drawing/2016/5/12/chartex" xmlns:cx7="http://schemas.microsoft.com/office/drawing/2016/5/13/chartex" xmlns:cx8="http://schemas.microsoft.com/office/drawing/2016/5/14/chartex" xmlns:mc="http://schemas.openxmlformats.org/markup-compatibility/2006" xmlns:aink="http://schemas.microsoft.com/office/drawing/2016/ink" xmlns:am3d="http://schemas.microsoft.com/office/drawing/2017/model3d" xmlns:o="urn:schemas-microsoft-com:office:office" xmlns:oel="http://schemas.microsoft.com/office/2019/extlst" xmlns:r="http://schemas.openxmlformats.org/officeDocument/2006/relationships" xmlns:m="http://schemas.openxmlformats.org/officeDocument/2006/math" xmlns:v="urn:schemas-microsoft-com:vml" xmlns:wp14="http://schemas.microsoft.com/office/word/2010/wordprocessingDrawing" xmlns:wp="http://schemas.openxmlformats.org/drawingml/2006/wordprocessingDrawing" xmlns:w10="urn:schemas-microsoft-com:office:word" xmlns:w="http://schemas.openxmlformats.org/wordprocessingml/2006/main" xmlns:w14="http://schemas.microsoft.com/office/word/2010/wordml" xmlns:w15="http://schemas.microsoft.com/office/word/2012/wordml" xmlns:w16cex="http://schemas.microsoft.com/office/word/2018/wordml/cex" xmlns:w16cid="http://schemas.microsoft.com/office/word/2016/wordml/cid" xmlns:w16="http://schemas.microsoft.com/office/word/2018/wordml" xmlns:w16du="http://schemas.microsoft.com/office/word/2023/wordml/word16du" xmlns:w16sdtdh="http://schemas.microsoft.com/office/word/2020/wordml/sdtdatahash" xmlns:w16se="http://schemas.microsoft.com/office/word/2015/wordml/symex" xmlns:wpg="http://schemas.microsoft.com/office/word/2010/wordprocessingGroup" xmlns:wpi="http://schemas.microsoft.com/office/word/2010/wordprocessingInk" xmlns:wne="http://schemas.microsoft.com/office/word/2006/wordml" xmlns:wps="http://schemas.microsoft.com/office/word/2010/wordprocessingShape" mc:Ignorable="w14 w15 w16se w16cid w16 w16cex w16sdtdh w16du wp14">
+  <w:abstractNum w:abstractNumId="0" w15:restartNumberingAfterBreak="0">
+    <w:nsid w:val="0C5E1443"/>
+    <w:multiLevelType w:val="hybridMultilevel"/>
+    <w:tmpl w:val="EBAE17CA"/>
+    <w:lvl w:ilvl="0" w:tplc="04090001">
+      <w:start w:val="1"/>
+      <w:numFmt w:val="bullet"/>
+      <w:lvlText w:val=""/>
+      <w:lvlJc w:val="left"/>
+      <w:pPr>
+        <w:ind w:left="720" w:hanging="360"/>
+      </w:pPr>
+      <w:rPr>
+        <w:rFonts w:ascii="Symbol" w:hAnsi="Symbol" w:hint="default"/>
+      </w:rPr>
+    </w:lvl>
+    <w:lvl w:ilvl="1" w:tplc="04090003">
+      <w:start w:val="1"/>
+      <w:numFmt w:val="bullet"/>
+      <w:lvlText w:val="o"/>
+      <w:lvlJc w:val="left"/>
+      <w:pPr>
+        <w:ind w:left="1440" w:hanging="360"/>
+      </w:pPr>
+      <w:rPr>
+        <w:rFonts w:ascii="Courier New" w:hAnsi="Courier New" w:cs="Courier New" w:hint="default"/>
+      </w:rPr>
+    </w:lvl>
+    <w:lvl w:ilvl="2" w:tplc="04090005" w:tentative="1">
+      <w:start w:val="1"/>
+      <w:numFmt w:val="bullet"/>
+      <w:lvlText w:val=""/>
+      <w:lvlJc w:val="left"/>
+      <w:pPr>
+        <w:ind w:left="2160" w:hanging="360"/>
+      </w:pPr>
+      <w:rPr>
+        <w:rFonts w:ascii="Wingdings" w:hAnsi="Wingdings" w:hint="default"/>
+      </w:rPr>
+    </w:lvl>
+    <w:lvl w:ilvl="3" w:tplc="04090001" w:tentative="1">
+      <w:start w:val="1"/>
+      <w:numFmt w:val="bullet"/>
+      <w:lvlText w:val=""/>
+      <w:lvlJc w:val="left"/>
+      <w:pPr>
+        <w:ind w:left="2880" w:hanging="360"/>
+      </w:pPr>
+      <w:rPr>
+        <w:rFonts w:ascii="Symbol" w:hAnsi="Symbol" w:hint="default"/>
+      </w:rPr>
+    </w:lvl>
+    <w:lvl w:ilvl="4" w:tplc="04090003" w:tentative="1">
+      <w:start w:val="1"/>
+      <w:numFmt w:val="bullet"/>
+      <w:lvlText w:val="o"/>
+      <w:lvlJc w:val="left"/>
+      <w:pPr>
+        <w:ind w:left="3600" w:hanging="360"/>
+      </w:pPr>
+      <w:rPr>
+        <w:rFonts w:ascii="Courier New" w:hAnsi="Courier New" w:cs="Courier New" w:hint="default"/>
+      </w:rPr>
+    </w:lvl>
+    <w:lvl w:ilvl="5" w:tplc="04090005" w:tentative="1">
+      <w:start w:val="1"/>
+      <w:numFmt w:val="bullet"/>
+      <w:lvlText w:val=""/>
+      <w:lvlJc w:val="left"/>
+      <w:pPr>
+        <w:ind w:left="4320" w:hanging="360"/>
+      </w:pPr>
+      <w:rPr>
+        <w:rFonts w:ascii="Wingdings" w:hAnsi="Wingdings" w:hint="default"/>
+      </w:rPr>
+    </w:lvl>
+    <w:lvl w:ilvl="6" w:tplc="04090001" w:tentative="1">
+      <w:start w:val="1"/>
+      <w:numFmt w:val="bullet"/>
+      <w:lvlText w:val=""/>
+      <w:lvlJc w:val="left"/>
+      <w:pPr>
+        <w:ind w:left="5040" w:hanging="360"/>
+      </w:pPr>
+      <w:rPr>
+        <w:rFonts w:ascii="Symbol" w:hAnsi="Symbol" w:hint="default"/>
+      </w:rPr>
+    </w:lvl>
+    <w:lvl w:ilvl="7" w:tplc="04090003" w:tentative="1">
+      <w:start w:val="1"/>
+      <w:numFmt w:val="bullet"/>
+      <w:lvlText w:val="o"/>
+      <w:lvlJc w:val="left"/>
+      <w:pPr>
+        <w:ind w:left="5760" w:hanging="360"/>
+      </w:pPr>
+      <w:rPr>
+        <w:rFonts w:ascii="Courier New" w:hAnsi="Courier New" w:cs="Courier New" w:hint="default"/>
+      </w:rPr>
+    </w:lvl>
+    <w:lvl w:ilvl="8" w:tplc="04090005" w:tentative="1">
+      <w:start w:val="1"/>
+      <w:numFmt w:val="bullet"/>
+      <w:lvlText w:val=""/>
+      <w:lvlJc w:val="left"/>
+      <w:pPr>
+        <w:ind w:left="6480" w:hanging="360"/>
+      </w:pPr>
+      <w:rPr>
+        <w:rFonts w:ascii="Wingdings" w:hAnsi="Wingdings" w:hint="default"/>
+      </w:rPr>
+    </w:lvl>
+  </w:abstractNum>
+  <w:abstractNum w:abstractNumId="1" w15:restartNumberingAfterBreak="0">
+    <w:nsid w:val="6C4B39F8"/>
+    <w:multiLevelType w:val="hybridMultilevel"/>
+    <w:tmpl w:val="4BD8F1D8"/>
+    <w:lvl w:ilvl="0" w:tplc="04090001">
+      <w:start w:val="1"/>
+      <w:numFmt w:val="bullet"/>
+      <w:lvlText w:val=""/>
+      <w:lvlJc w:val="left"/>
+      <w:pPr>
+        <w:ind w:left="720" w:hanging="360"/>
+      </w:pPr>
+      <w:rPr>
+        <w:rFonts w:ascii="Symbol" w:hAnsi="Symbol" w:hint="default"/>
+      </w:rPr>
+    </w:lvl>
+    <w:lvl w:ilvl="1" w:tplc="04090003">
+      <w:start w:val="1"/>
+      <w:numFmt w:val="bullet"/>
+      <w:lvlText w:val="o"/>
+      <w:lvlJc w:val="left"/>
+      <w:pPr>
+        <w:ind w:left="1440" w:hanging="360"/>
+      </w:pPr>
+      <w:rPr>
+        <w:rFonts w:ascii="Courier New" w:hAnsi="Courier New" w:cs="Courier New" w:hint="default"/>
+      </w:rPr>
+    </w:lvl>
+    <w:lvl w:ilvl="2" w:tplc="04090005">
+      <w:start w:val="1"/>
+      <w:numFmt w:val="bullet"/>
+      <w:lvlText w:val=""/>
+      <w:lvlJc w:val="left"/>
+      <w:pPr>
+        <w:ind w:left="2160" w:hanging="360"/>
+      </w:pPr>
+      <w:rPr>
+        <w:rFonts w:ascii="Wingdings" w:hAnsi="Wingdings" w:hint="default"/>
+      </w:rPr>
+    </w:lvl>
+    <w:lvl w:ilvl="3" w:tplc="04090001" w:tentative="1">
+      <w:start w:val="1"/>
+      <w:numFmt w:val="bullet"/>
+      <w:lvlText w:val=""/>
+      <w:lvlJc w:val="left"/>
+      <w:pPr>
+        <w:ind w:left="2880" w:hanging="360"/>
+      </w:pPr>
+      <w:rPr>
+        <w:rFonts w:ascii="Symbol" w:hAnsi="Symbol" w:hint="default"/>
+      </w:rPr>
+    </w:lvl>
+    <w:lvl w:ilvl="4" w:tplc="04090003" w:tentative="1">
+      <w:start w:val="1"/>
+      <w:numFmt w:val="bullet"/>
+      <w:lvlText w:val="o"/>
+      <w:lvlJc w:val="left"/>
+      <w:pPr>
+        <w:ind w:left="3600" w:hanging="360"/>
+      </w:pPr>
+      <w:rPr>
+        <w:rFonts w:ascii="Courier New" w:hAnsi="Courier New" w:cs="Courier New" w:hint="default"/>
+      </w:rPr>
+    </w:lvl>
+    <w:lvl w:ilvl="5" w:tplc="04090005" w:tentative="1">
+      <w:start w:val="1"/>
+      <w:numFmt w:val="bullet"/>
+      <w:lvlText w:val=""/>
+      <w:lvlJc w:val="left"/>
+      <w:pPr>
+        <w:ind w:left="4320" w:hanging="360"/>
+      </w:pPr>
+      <w:rPr>
+        <w:rFonts w:ascii="Wingdings" w:hAnsi="Wingdings" w:hint="default"/>
+      </w:rPr>
+    </w:lvl>
+    <w:lvl w:ilvl="6" w:tplc="04090001" w:tentative="1">
+      <w:start w:val="1"/>
+      <w:numFmt w:val="bullet"/>
+      <w:lvlText w:val=""/>
+      <w:lvlJc w:val="left"/>
+      <w:pPr>
+        <w:ind w:left="5040" w:hanging="360"/>
+      </w:pPr>
+      <w:rPr>
+        <w:rFonts w:ascii="Symbol" w:hAnsi="Symbol" w:hint="default"/>
+      </w:rPr>
+    </w:lvl>
+    <w:lvl w:ilvl="7" w:tplc="04090003" w:tentative="1">
+      <w:start w:val="1"/>
+      <w:numFmt w:val="bullet"/>
+      <w:lvlText w:val="o"/>
+      <w:lvlJc w:val="left"/>
+      <w:pPr>
+        <w:ind w:left="5760" w:hanging="360"/>
+      </w:pPr>
+      <w:rPr>
+        <w:rFonts w:ascii="Courier New" w:hAnsi="Courier New" w:cs="Courier New" w:hint="default"/>
+      </w:rPr>
+    </w:lvl>
+    <w:lvl w:ilvl="8" w:tplc="04090005" w:tentative="1">
+      <w:start w:val="1"/>
+      <w:numFmt w:val="bullet"/>
+      <w:lvlText w:val=""/>
+      <w:lvlJc w:val="left"/>
+      <w:pPr>
+        <w:ind w:left="6480" w:hanging="360"/>
+      </w:pPr>
+      <w:rPr>
+        <w:rFonts w:ascii="Wingdings" w:hAnsi="Wingdings" w:hint="default"/>
+      </w:rPr>
+    </w:lvl>
+  </w:abstractNum>
+  <w:num w:numId="1" w16cid:durableId="862520228">
+    <w:abstractNumId w:val="1"/>
+  </w:num>
+  <w:num w:numId="2" w16cid:durableId="1242252449">
+    <w:abstractNumId w:val="0"/>
+  </w:num>
+</w:numbering>
 </file>
 
 <file path=word/people.xml><?xml version="1.0" encoding="utf-8"?>

</xml_diff>

<commit_message>
updates levels to more descriptive for state standard
</commit_message>
<xml_diff>
--- a/metadata/methods.docx
+++ b/metadata/methods.docx
@@ -21,16 +21,7 @@
         <w:t xml:space="preserve"> to pilot an approach for providing usable data for analyses related to drought planning and management for urban water suppliers--ultimately contributing to improvements in communication around drought. </w:t>
       </w:r>
       <w:r>
-        <w:t xml:space="preserve">This project was convened by the California Water Data Consortium in partnership with the </w:t>
-      </w:r>
-      <w:r>
-        <w:t>Department of Water Resources (DWR) and the State Water Resources and Control Board (SWB)</w:t>
-      </w:r>
-      <w:r>
-        <w:t>.</w:t>
-      </w:r>
-      <w:r>
-        <w:t xml:space="preserve"> </w:t>
+        <w:t xml:space="preserve">This project was convened by the California Water Data Consortium in partnership with the Department of Water Resources (DWR) and the State Water Resources and Control Board (SWB). </w:t>
       </w:r>
       <w:r>
         <w:t xml:space="preserve">These analyses require synthesizing disparate data sources across </w:t>
@@ -79,15 +70,15 @@
         <w:t>Below are summaries of the datasets included in this package.</w:t>
       </w:r>
       <w:r>
-        <w:t xml:space="preserve"> Data dictionaries for each </w:t>
-      </w:r>
-      <w:proofErr w:type="spellStart"/>
-      <w:r>
-        <w:t xml:space="preserve">dataset </w:t>
-      </w:r>
-      <w:proofErr w:type="spellEnd"/>
-      <w:r>
-        <w:t>are included in the package.</w:t>
+        <w:t xml:space="preserve"> Data dictionaries for each dataset are included in the package.</w:t>
+      </w:r>
+      <w:r>
+        <w:t xml:space="preserve"> </w:t>
+      </w:r>
+    </w:p>
+    <w:p>
+      <w:r>
+        <w:t>We acknowledge that data quality issues may exist. Making these data available in a usable format will help identify and address data quality issues. We plan to iteratively update this data package to incorporate new data and to update existing data with quality fixes.</w:t>
       </w:r>
     </w:p>
     <w:p>
@@ -167,13 +158,21 @@
         <w:t xml:space="preserve"> for a dry year</w:t>
       </w:r>
       <w:r>
-        <w:t xml:space="preserve">. </w:t>
+        <w:t>.</w:t>
+      </w:r>
+      <w:proofErr w:type="spellStart"/>
+      <w:r>
+        <w:t xml:space="preserve"> </w:t>
       </w:r>
       <w:r>
         <w:t>T</w:t>
       </w:r>
       <w:r>
-        <w:t>he Annual Water Supply and Demand Assessment (AWSDA)</w:t>
+        <w:t>h</w:t>
+      </w:r>
+      <w:proofErr w:type="spellEnd"/>
+      <w:r>
+        <w:t>e Annual Water Supply and Demand Assessment (AWSDA)</w:t>
       </w:r>
       <w:r>
         <w:t xml:space="preserve"> reports this data</w:t>
@@ -203,7 +202,31 @@
           <w:rPr>
             <w:rStyle w:val="Hyperlink"/>
           </w:rPr>
-          <w:t>https://wuedata.water.ca.gov/public/public_resources/3517484366/AWSDA-Final-Guidance-4-2022.pdf</w:t>
+          <w:t>https://wuedata.water.c</w:t>
+        </w:r>
+        <w:r>
+          <w:rPr>
+            <w:rStyle w:val="Hyperlink"/>
+          </w:rPr>
+          <w:t>a</w:t>
+        </w:r>
+        <w:r>
+          <w:rPr>
+            <w:rStyle w:val="Hyperlink"/>
+          </w:rPr>
+          <w:t>.gov/pub</w:t>
+        </w:r>
+        <w:r>
+          <w:rPr>
+            <w:rStyle w:val="Hyperlink"/>
+          </w:rPr>
+          <w:t>l</w:t>
+        </w:r>
+        <w:r>
+          <w:rPr>
+            <w:rStyle w:val="Hyperlink"/>
+          </w:rPr>
+          <w:t>ic/public_resources/3517484366/AWSDA-Final-Guidance-4-2022.pdf</w:t>
         </w:r>
       </w:hyperlink>
       <w:r>
@@ -328,6 +351,7 @@
         <w:t xml:space="preserve">the plan. These data are expected to change as conditions change and water shortage plans are updated. </w:t>
       </w:r>
       <w:r>
+        <w:lastRenderedPageBreak/>
         <w:t xml:space="preserve">These data can only be used within the year they are reported for, </w:t>
       </w:r>
       <w:r>
@@ -361,7 +385,6 @@
         <w:t>.</w:t>
       </w:r>
     </w:p>
-    <w:p/>
     <w:p>
       <w:pPr>
         <w:rPr>
@@ -375,7 +398,6 @@
           <w:b/>
           <w:bCs/>
         </w:rPr>
-        <w:lastRenderedPageBreak/>
         <w:t>five_year_</w:t>
       </w:r>
       <w:r>
@@ -477,14 +499,46 @@
         </w:rPr>
         <w:t>:</w:t>
       </w:r>
-    </w:p>
-    <w:p>
-      <w:pPr>
-        <w:rPr>
-          <w:b/>
-          <w:bCs/>
-        </w:rPr>
-      </w:pPr>
+      <w:r>
+        <w:rPr>
+          <w:i/>
+          <w:iCs/>
+        </w:rPr>
+        <w:t xml:space="preserve"> </w:t>
+      </w:r>
+      <w:proofErr w:type="gramStart"/>
+      <w:r>
+        <w:t>Similar to</w:t>
+      </w:r>
+      <w:proofErr w:type="gramEnd"/>
+      <w:r>
+        <w:t xml:space="preserve"> the </w:t>
+      </w:r>
+      <w:proofErr w:type="spellStart"/>
+      <w:r>
+        <w:rPr>
+          <w:i/>
+          <w:iCs/>
+        </w:rPr>
+        <w:t>monthly_water_shortage_outlook</w:t>
+      </w:r>
+      <w:proofErr w:type="spellEnd"/>
+      <w:r>
+        <w:rPr>
+          <w:i/>
+          <w:iCs/>
+        </w:rPr>
+        <w:t xml:space="preserve"> </w:t>
+      </w:r>
+      <w:r>
+        <w:t xml:space="preserve">data, these data also reflect forecasted values rather than actual values. </w:t>
+      </w:r>
+      <w:r>
+        <w:t>These data are expected to change as conditions change</w:t>
+      </w:r>
+      <w:r>
+        <w:t>.</w:t>
+      </w:r>
     </w:p>
     <w:p>
       <w:pPr>
@@ -547,13 +601,14 @@
       <w:r>
         <w:t>). The structure and naming conventions have changed over</w:t>
       </w:r>
-      <w:ins w:id="0" w:author="Kanavas, Zoe@DWR (she/her)" w:date="2024-07-31T10:27:00Z" w16du:dateUtc="2024-07-31T17:27:00Z">
-        <w:r>
-          <w:t xml:space="preserve"> </w:t>
-        </w:r>
-      </w:ins>
+      <w:r>
+        <w:t xml:space="preserve"> </w:t>
+      </w:r>
       <w:r>
         <w:t>time. Beginning in 2024, this information will be captured in the SAFER Clearinghouse through the Drought and Technical Reporting Order.</w:t>
+      </w:r>
+      <w:r>
+        <w:t xml:space="preserve"> </w:t>
       </w:r>
     </w:p>
     <w:p>
@@ -585,6 +640,16 @@
         </w:rPr>
         <w:t>:</w:t>
       </w:r>
+      <w:r>
+        <w:rPr>
+          <w:i/>
+          <w:iCs/>
+        </w:rPr>
+        <w:t xml:space="preserve"> </w:t>
+      </w:r>
+      <w:r>
+        <w:t>There are known data quality issues that have not yet been addressed in this dataset.</w:t>
+      </w:r>
     </w:p>
     <w:p>
       <w:pPr>
@@ -605,23 +670,30 @@
     </w:p>
     <w:p>
       <w:r>
-        <w:t>This table summarizes the water source type, status</w:t>
-      </w:r>
-      <w:ins w:id="1" w:author="Kanavas, Zoe@DWR (she/her)" w:date="2024-07-31T10:28:00Z" w16du:dateUtc="2024-07-31T17:28:00Z">
-        <w:r>
-          <w:t>,</w:t>
-        </w:r>
-      </w:ins>
+        <w:t xml:space="preserve">This table summarizes the </w:t>
+      </w:r>
+      <w:r>
+        <w:t>facility</w:t>
+      </w:r>
+      <w:r>
+        <w:t xml:space="preserve"> type, status</w:t>
+      </w:r>
+      <w:r>
+        <w:t>,</w:t>
+      </w:r>
       <w:r>
         <w:t xml:space="preserve"> and location by public water system for a given </w:t>
       </w:r>
-      <w:del w:id="2" w:author="Kanavas, Zoe@DWR (she/her)" w:date="2024-07-31T10:28:00Z" w16du:dateUtc="2024-07-31T17:28:00Z">
-        <w:r>
-          <w:delText xml:space="preserve">time </w:delText>
-        </w:r>
-      </w:del>
-      <w:r>
-        <w:t>period. These data are submitted through the SAFER Clearinghouse.</w:t>
+      <w:proofErr w:type="gramStart"/>
+      <w:r>
+        <w:t xml:space="preserve">time </w:t>
+      </w:r>
+      <w:r>
+        <w:t>period</w:t>
+      </w:r>
+      <w:proofErr w:type="gramEnd"/>
+      <w:r>
+        <w:t>. These data are submitted through the SAFER Clearinghouse.</w:t>
       </w:r>
     </w:p>
     <w:p>
@@ -631,21 +703,19 @@
           <w:iCs/>
         </w:rPr>
       </w:pPr>
-      <w:proofErr w:type="spellStart"/>
       <w:r>
         <w:rPr>
           <w:i/>
           <w:iCs/>
         </w:rPr>
-        <w:t>ata</w:t>
-      </w:r>
-      <w:proofErr w:type="spellEnd"/>
+        <w:t>D</w:t>
+      </w:r>
       <w:r>
         <w:rPr>
           <w:i/>
           <w:iCs/>
         </w:rPr>
-        <w:t xml:space="preserve"> use</w:t>
+        <w:t>ata use</w:t>
       </w:r>
       <w:r>
         <w:rPr>
@@ -663,45 +733,54 @@
       </w:r>
     </w:p>
     <w:p>
-      <w:pPr>
+      <w:proofErr w:type="spellStart"/>
+      <w:r>
+        <w:rPr>
+          <w:b/>
+          <w:bCs/>
+        </w:rPr>
+        <w:t>water_shortage_level</w:t>
+      </w:r>
+      <w:proofErr w:type="spellEnd"/>
+    </w:p>
+    <w:p>
+      <w:r>
+        <w:t>This table summarizes…</w:t>
+      </w:r>
+    </w:p>
+    <w:p>
+      <w:r>
         <w:rPr>
           <w:i/>
           <w:iCs/>
         </w:rPr>
-      </w:pPr>
-    </w:p>
-    <w:p>
-      <w:proofErr w:type="spellStart"/>
-      <w:r>
-        <w:rPr>
-          <w:b/>
-          <w:bCs/>
-        </w:rPr>
-        <w:t>water_shortage_level</w:t>
-      </w:r>
-      <w:proofErr w:type="spellEnd"/>
-    </w:p>
-    <w:p>
-      <w:r>
-        <w:t>This table summarizes…</w:t>
-      </w:r>
-    </w:p>
-    <w:p>
-      <w:r>
-        <w:rPr>
-          <w:i/>
-          <w:iCs/>
-        </w:rPr>
+        <w:lastRenderedPageBreak/>
         <w:t>Data use limitations:</w:t>
       </w:r>
     </w:p>
-    <w:p/>
     <w:p>
       <w:pPr>
         <w:pStyle w:val="Heading2"/>
       </w:pPr>
       <w:r>
-        <w:t>Other Relevant Open Data Packages</w:t>
+        <w:t xml:space="preserve">Other Relevant </w:t>
+      </w:r>
+      <w:r>
+        <w:t xml:space="preserve">California State </w:t>
+      </w:r>
+      <w:r>
+        <w:t xml:space="preserve">Open Data </w:t>
+      </w:r>
+    </w:p>
+    <w:p>
+      <w:r>
+        <w:t>The following list summarizes other open data resources</w:t>
+      </w:r>
+      <w:r>
+        <w:t xml:space="preserve"> collected and managed by California</w:t>
+      </w:r>
+      <w:r>
+        <w:t xml:space="preserve"> that are relevant to understanding drought. These data are not included directly in this data package because they are available elsewhere in useful formats.</w:t>
       </w:r>
     </w:p>
     <w:p>
@@ -943,188 +1022,21 @@
         <w:t>https://data.cnra.ca.gov/dataset/well-completion-reports</w:t>
       </w:r>
     </w:p>
-    <w:p/>
-    <w:p>
-      <w:commentRangeStart w:id="3"/>
-      <w:proofErr w:type="spellStart"/>
-      <w:r>
-        <w:rPr>
-          <w:b/>
-          <w:bCs/>
-        </w:rPr>
-        <w:t>id_crosswalk</w:t>
-      </w:r>
-      <w:proofErr w:type="spellEnd"/>
-    </w:p>
-    <w:p>
-      <w:r>
-        <w:t>This table summarizes…</w:t>
-      </w:r>
-    </w:p>
-    <w:commentRangeEnd w:id="3"/>
-    <w:p>
-      <w:pPr>
-        <w:rPr>
-          <w:ins w:id="4" w:author="Kanavas, Zoe@DWR (she/her)" w:date="2024-07-31T10:32:00Z" w16du:dateUtc="2024-07-31T17:32:00Z"/>
-        </w:rPr>
-      </w:pPr>
-      <w:r>
-        <w:rPr>
-          <w:i/>
-          <w:iCs/>
-        </w:rPr>
-        <w:t>Data use limitations:</w:t>
-      </w:r>
-      <w:del w:id="5" w:author="Kanavas, Zoe@DWR (she/her)" w:date="2024-07-31T12:01:00Z" w16du:dateUtc="2024-07-31T19:01:00Z">
-        <w:r>
-          <w:rPr>
-            <w:rStyle w:val="CommentReference"/>
-          </w:rPr>
-          <w:commentReference w:id="3"/>
-        </w:r>
-      </w:del>
-    </w:p>
-    <w:p>
-      <w:pPr>
-        <w:rPr>
-          <w:ins w:id="6" w:author="Kanavas, Zoe@DWR (she/her)" w:date="2024-07-31T10:32:00Z" w16du:dateUtc="2024-07-31T17:32:00Z"/>
-        </w:rPr>
-      </w:pPr>
-    </w:p>
-    <w:p>
-      <w:pPr>
-        <w:rPr>
-          <w:ins w:id="7" w:author="Kanavas, Zoe@DWR (she/her)" w:date="2024-07-31T10:32:00Z" w16du:dateUtc="2024-07-31T17:32:00Z"/>
-          <w:b/>
-          <w:bCs/>
-        </w:rPr>
-      </w:pPr>
-      <w:commentRangeStart w:id="8"/>
-      <w:ins w:id="9" w:author="Kanavas, Zoe@DWR (she/her)" w:date="2024-07-31T10:32:00Z" w16du:dateUtc="2024-07-31T17:32:00Z">
-        <w:r>
-          <w:rPr>
-            <w:b/>
-            <w:bCs/>
-          </w:rPr>
-          <w:t>population</w:t>
-        </w:r>
-      </w:ins>
-    </w:p>
-    <w:p>
-      <w:pPr>
-        <w:rPr>
-          <w:ins w:id="10" w:author="Kanavas, Zoe@DWR (she/her)" w:date="2024-07-31T10:32:00Z" w16du:dateUtc="2024-07-31T17:32:00Z"/>
-        </w:rPr>
-      </w:pPr>
-      <w:ins w:id="11" w:author="Kanavas, Zoe@DWR (she/her)" w:date="2024-07-31T10:32:00Z" w16du:dateUtc="2024-07-31T17:32:00Z">
-        <w:r>
-          <w:t>This table summarizes…</w:t>
-        </w:r>
-      </w:ins>
-    </w:p>
-    <w:commentRangeEnd w:id="8"/>
-    <w:p>
-      <w:pPr>
-        <w:rPr>
-          <w:ins w:id="12" w:author="Kanavas, Zoe@DWR (she/her)" w:date="2024-07-31T10:32:00Z" w16du:dateUtc="2024-07-31T17:32:00Z"/>
-        </w:rPr>
-      </w:pPr>
-      <w:ins w:id="13" w:author="Kanavas, Zoe@DWR (she/her)" w:date="2024-07-31T12:01:00Z" w16du:dateUtc="2024-07-31T19:01:00Z">
-        <w:r>
-          <w:rPr>
-            <w:i/>
-            <w:iCs/>
-          </w:rPr>
-          <w:t>Data use limitations:</w:t>
-        </w:r>
-      </w:ins>
-      <w:del w:id="14" w:author="Kanavas, Zoe@DWR (she/her)" w:date="2024-07-31T12:01:00Z" w16du:dateUtc="2024-07-31T19:01:00Z">
-        <w:r>
-          <w:rPr>
-            <w:rStyle w:val="CommentReference"/>
-          </w:rPr>
-          <w:commentReference w:id="8"/>
-        </w:r>
-      </w:del>
-    </w:p>
-    <w:p>
-      <w:pPr>
-        <w:rPr>
-          <w:ins w:id="15" w:author="Kanavas, Zoe@DWR (she/her)" w:date="2024-07-31T10:33:00Z" w16du:dateUtc="2024-07-31T17:33:00Z"/>
-          <w:b/>
-          <w:bCs/>
-        </w:rPr>
-      </w:pPr>
-    </w:p>
-    <w:p>
-      <w:pPr>
-        <w:rPr>
-          <w:ins w:id="16" w:author="Kanavas, Zoe@DWR (she/her)" w:date="2024-07-31T10:33:00Z" w16du:dateUtc="2024-07-31T17:33:00Z"/>
-          <w:b/>
-          <w:bCs/>
-        </w:rPr>
-      </w:pPr>
-      <w:commentRangeStart w:id="17"/>
-      <w:proofErr w:type="spellStart"/>
-      <w:ins w:id="18" w:author="Kanavas, Zoe@DWR (she/her)" w:date="2024-07-31T10:33:00Z" w16du:dateUtc="2024-07-31T17:33:00Z">
-        <w:r>
-          <w:rPr>
-            <w:b/>
-            <w:bCs/>
-          </w:rPr>
-          <w:t>production_delivery_volume</w:t>
-        </w:r>
-        <w:proofErr w:type="spellEnd"/>
-      </w:ins>
-    </w:p>
-    <w:p>
-      <w:pPr>
-        <w:rPr>
-          <w:ins w:id="19" w:author="Kanavas, Zoe@DWR (she/her)" w:date="2024-07-31T10:33:00Z" w16du:dateUtc="2024-07-31T17:33:00Z"/>
-        </w:rPr>
-      </w:pPr>
-      <w:ins w:id="20" w:author="Kanavas, Zoe@DWR (she/her)" w:date="2024-07-31T10:33:00Z" w16du:dateUtc="2024-07-31T17:33:00Z">
-        <w:r>
-          <w:lastRenderedPageBreak/>
-          <w:t>This table summarizes…</w:t>
-        </w:r>
-      </w:ins>
-    </w:p>
-    <w:commentRangeEnd w:id="17"/>
-    <w:p>
-      <w:pPr>
-        <w:rPr>
-          <w:ins w:id="21" w:author="Kanavas, Zoe@DWR (she/her)" w:date="2024-07-31T10:33:00Z" w16du:dateUtc="2024-07-31T17:33:00Z"/>
-        </w:rPr>
-      </w:pPr>
-      <w:ins w:id="22" w:author="Kanavas, Zoe@DWR (she/her)" w:date="2024-07-31T12:01:00Z" w16du:dateUtc="2024-07-31T19:01:00Z">
-        <w:r>
-          <w:rPr>
-            <w:i/>
-            <w:iCs/>
-          </w:rPr>
-          <w:t>Data use limitations:</w:t>
-        </w:r>
-      </w:ins>
-      <w:del w:id="23" w:author="Kanavas, Zoe@DWR (she/her)" w:date="2024-07-31T12:01:00Z" w16du:dateUtc="2024-07-31T19:01:00Z">
-        <w:r>
-          <w:rPr>
-            <w:rStyle w:val="CommentReference"/>
-          </w:rPr>
-          <w:commentReference w:id="17"/>
-        </w:r>
-      </w:del>
-    </w:p>
-    <w:p/>
     <w:p>
       <w:pPr>
         <w:pStyle w:val="Heading2"/>
       </w:pPr>
-      <w:ins w:id="24" w:author="Kanavas, Zoe@DWR (she/her)" w:date="2024-07-31T11:42:00Z" w16du:dateUtc="2024-07-31T18:42:00Z">
-        <w:r>
-          <w:t>External Data Sources</w:t>
-        </w:r>
-      </w:ins>
+      <w:r>
+        <w:t>External Data Sources</w:t>
+      </w:r>
+    </w:p>
+    <w:p>
+      <w:r>
+        <w:t xml:space="preserve">The following list summarizes other open data resources (beyond California data) that are relevant to understanding drought. </w:t>
+      </w:r>
+      <w:r>
+        <w:t>These data are not included directly in this data package because they are available elsewhere in useful formats.</w:t>
+      </w:r>
     </w:p>
     <w:p>
       <w:pPr>
@@ -1146,7 +1058,7 @@
           <w:numId w:val="2"/>
         </w:numPr>
       </w:pPr>
-      <w:hyperlink r:id="rId20" w:history="1">
+      <w:hyperlink r:id="rId16" w:history="1">
         <w:r>
           <w:rPr>
             <w:rStyle w:val="Hyperlink"/>
@@ -1175,7 +1087,7 @@
           <w:numId w:val="2"/>
         </w:numPr>
       </w:pPr>
-      <w:hyperlink r:id="rId21" w:history="1">
+      <w:hyperlink r:id="rId17" w:history="1">
         <w:r>
           <w:rPr>
             <w:rStyle w:val="Hyperlink"/>
@@ -1184,7 +1096,6 @@
         </w:r>
       </w:hyperlink>
     </w:p>
-    <w:p/>
     <w:sectPr>
       <w:pgSz w:w="12240" w:h="15840"/>
       <w:pgMar w:top="1440" w:right="1440" w:bottom="1440" w:left="1440" w:header="720" w:footer="720" w:gutter="0"/>
@@ -1193,83 +1104,6 @@
     </w:sectPr>
   </w:body>
 </w:document>
-</file>
-
-<file path=word/comments.xml><?xml version="1.0" encoding="utf-8"?>
-<w:comments xmlns:wpc="http://schemas.microsoft.com/office/word/2010/wordprocessingCanvas" xmlns:cx="http://schemas.microsoft.com/office/drawing/2014/chartex" xmlns:cx1="http://schemas.microsoft.com/office/drawing/2015/9/8/chartex" xmlns:cx2="http://schemas.microsoft.com/office/drawing/2015/10/21/chartex" xmlns:cx3="http://schemas.microsoft.com/office/drawing/2016/5/9/chartex" xmlns:cx4="http://schemas.microsoft.com/office/drawing/2016/5/10/chartex" xmlns:cx5="http://schemas.microsoft.com/office/drawing/2016/5/11/chartex" xmlns:cx6="http://schemas.microsoft.com/office/drawing/2016/5/12/chartex" xmlns:cx7="http://schemas.microsoft.com/office/drawing/2016/5/13/chartex" xmlns:cx8="http://schemas.microsoft.com/office/drawing/2016/5/14/chartex" xmlns:mc="http://schemas.openxmlformats.org/markup-compatibility/2006" xmlns:aink="http://schemas.microsoft.com/office/drawing/2016/ink" xmlns:am3d="http://schemas.microsoft.com/office/drawing/2017/model3d" xmlns:o="urn:schemas-microsoft-com:office:office" xmlns:oel="http://schemas.microsoft.com/office/2019/extlst" xmlns:r="http://schemas.openxmlformats.org/officeDocument/2006/relationships" xmlns:m="http://schemas.openxmlformats.org/officeDocument/2006/math" xmlns:v="urn:schemas-microsoft-com:vml" xmlns:wp14="http://schemas.microsoft.com/office/word/2010/wordprocessingDrawing" xmlns:wp="http://schemas.openxmlformats.org/drawingml/2006/wordprocessingDrawing" xmlns:w10="urn:schemas-microsoft-com:office:word" xmlns:w="http://schemas.openxmlformats.org/wordprocessingml/2006/main" xmlns:w14="http://schemas.microsoft.com/office/word/2010/wordml" xmlns:w15="http://schemas.microsoft.com/office/word/2012/wordml" xmlns:w16cex="http://schemas.microsoft.com/office/word/2018/wordml/cex" xmlns:w16cid="http://schemas.microsoft.com/office/word/2016/wordml/cid" xmlns:w16="http://schemas.microsoft.com/office/word/2018/wordml" xmlns:w16du="http://schemas.microsoft.com/office/word/2023/wordml/word16du" xmlns:w16sdtdh="http://schemas.microsoft.com/office/word/2020/wordml/sdtdatahash" xmlns:w16se="http://schemas.microsoft.com/office/word/2015/wordml/symex" xmlns:wpg="http://schemas.microsoft.com/office/word/2010/wordprocessingGroup" xmlns:wpi="http://schemas.microsoft.com/office/word/2010/wordprocessingInk" xmlns:wne="http://schemas.microsoft.com/office/word/2006/wordml" xmlns:wps="http://schemas.microsoft.com/office/word/2010/wordprocessingShape" mc:Ignorable="w14 w15 w16se w16cid w16 w16cex w16sdtdh w16du wp14">
-  <w:comment w:id="3" w:author="Kanavas, Zoe@DWR (she/her)" w:date="2024-07-31T11:40:00Z" w:initials="ZK">
-    <w:p>
-      <w:pPr>
-        <w:pStyle w:val="CommentText"/>
-      </w:pPr>
-      <w:r>
-        <w:rPr>
-          <w:rStyle w:val="CommentReference"/>
-        </w:rPr>
-        <w:annotationRef/>
-      </w:r>
-      <w:r>
-        <w:t>Ditto to population comment</w:t>
-      </w:r>
-    </w:p>
-  </w:comment>
-  <w:comment w:id="8" w:author="Kanavas, Zoe@DWR (she/her)" w:date="2024-07-31T11:40:00Z" w:initials="ZK">
-    <w:p>
-      <w:pPr>
-        <w:pStyle w:val="CommentText"/>
-      </w:pPr>
-      <w:r>
-        <w:rPr>
-          <w:rStyle w:val="CommentReference"/>
-        </w:rPr>
-        <w:annotationRef/>
-      </w:r>
-      <w:r>
-        <w:t>This will likely be included as a link to the existing dataset (as in not additional manipulation/scraping/configuring by us)</w:t>
-      </w:r>
-    </w:p>
-  </w:comment>
-  <w:comment w:id="17" w:author="Kanavas, Zoe@DWR (she/her)" w:date="2024-07-31T11:41:00Z" w:initials="ZK">
-    <w:p>
-      <w:pPr>
-        <w:pStyle w:val="CommentText"/>
-      </w:pPr>
-      <w:r>
-        <w:rPr>
-          <w:rStyle w:val="CommentReference"/>
-        </w:rPr>
-        <w:annotationRef/>
-      </w:r>
-      <w:r>
-        <w:t>Ditto to population comment</w:t>
-      </w:r>
-    </w:p>
-  </w:comment>
-</w:comments>
-</file>
-
-<file path=word/commentsExtended.xml><?xml version="1.0" encoding="utf-8"?>
-<w15:commentsEx xmlns:wpc="http://schemas.microsoft.com/office/word/2010/wordprocessingCanvas" xmlns:cx="http://schemas.microsoft.com/office/drawing/2014/chartex" xmlns:cx1="http://schemas.microsoft.com/office/drawing/2015/9/8/chartex" xmlns:cx2="http://schemas.microsoft.com/office/drawing/2015/10/21/chartex" xmlns:cx3="http://schemas.microsoft.com/office/drawing/2016/5/9/chartex" xmlns:cx4="http://schemas.microsoft.com/office/drawing/2016/5/10/chartex" xmlns:cx5="http://schemas.microsoft.com/office/drawing/2016/5/11/chartex" xmlns:cx6="http://schemas.microsoft.com/office/drawing/2016/5/12/chartex" xmlns:cx7="http://schemas.microsoft.com/office/drawing/2016/5/13/chartex" xmlns:cx8="http://schemas.microsoft.com/office/drawing/2016/5/14/chartex" xmlns:mc="http://schemas.openxmlformats.org/markup-compatibility/2006" xmlns:aink="http://schemas.microsoft.com/office/drawing/2016/ink" xmlns:am3d="http://schemas.microsoft.com/office/drawing/2017/model3d" xmlns:o="urn:schemas-microsoft-com:office:office" xmlns:oel="http://schemas.microsoft.com/office/2019/extlst" xmlns:r="http://schemas.openxmlformats.org/officeDocument/2006/relationships" xmlns:m="http://schemas.openxmlformats.org/officeDocument/2006/math" xmlns:v="urn:schemas-microsoft-com:vml" xmlns:wp14="http://schemas.microsoft.com/office/word/2010/wordprocessingDrawing" xmlns:wp="http://schemas.openxmlformats.org/drawingml/2006/wordprocessingDrawing" xmlns:w10="urn:schemas-microsoft-com:office:word" xmlns:w="http://schemas.openxmlformats.org/wordprocessingml/2006/main" xmlns:w14="http://schemas.microsoft.com/office/word/2010/wordml" xmlns:w15="http://schemas.microsoft.com/office/word/2012/wordml" xmlns:w16cex="http://schemas.microsoft.com/office/word/2018/wordml/cex" xmlns:w16cid="http://schemas.microsoft.com/office/word/2016/wordml/cid" xmlns:w16="http://schemas.microsoft.com/office/word/2018/wordml" xmlns:w16du="http://schemas.microsoft.com/office/word/2023/wordml/word16du" xmlns:w16sdtdh="http://schemas.microsoft.com/office/word/2020/wordml/sdtdatahash" xmlns:w16se="http://schemas.microsoft.com/office/word/2015/wordml/symex" xmlns:wpg="http://schemas.microsoft.com/office/word/2010/wordprocessingGroup" xmlns:wpi="http://schemas.microsoft.com/office/word/2010/wordprocessingInk" xmlns:wne="http://schemas.microsoft.com/office/word/2006/wordml" xmlns:wps="http://schemas.microsoft.com/office/word/2010/wordprocessingShape" mc:Ignorable="w14 w15 w16se w16cid w16 w16cex w16sdtdh w16du wp14">
-  <w15:commentEx w15:paraId="2D3E2BAF" w15:done="0"/>
-  <w15:commentEx w15:paraId="0EF86C1A" w15:done="0"/>
-  <w15:commentEx w15:paraId="7B9FD5A8" w15:done="0"/>
-</w15:commentsEx>
-</file>
-
-<file path=word/commentsExtensible.xml><?xml version="1.0" encoding="utf-8"?>
-<w16cex:commentsExtensible xmlns:wpc="http://schemas.microsoft.com/office/word/2010/wordprocessingCanvas" xmlns:cx="http://schemas.microsoft.com/office/drawing/2014/chartex" xmlns:cx1="http://schemas.microsoft.com/office/drawing/2015/9/8/chartex" xmlns:cx2="http://schemas.microsoft.com/office/drawing/2015/10/21/chartex" xmlns:cx3="http://schemas.microsoft.com/office/drawing/2016/5/9/chartex" xmlns:cx4="http://schemas.microsoft.com/office/drawing/2016/5/10/chartex" xmlns:cx5="http://schemas.microsoft.com/office/drawing/2016/5/11/chartex" xmlns:cx6="http://schemas.microsoft.com/office/drawing/2016/5/12/chartex" xmlns:cx7="http://schemas.microsoft.com/office/drawing/2016/5/13/chartex" xmlns:cx8="http://schemas.microsoft.com/office/drawing/2016/5/14/chartex" xmlns:cr="http://schemas.microsoft.com/office/comments/2020/reactions" xmlns:mc="http://schemas.openxmlformats.org/markup-compatibility/2006" xmlns:aink="http://schemas.microsoft.com/office/drawing/2016/ink" xmlns:am3d="http://schemas.microsoft.com/office/drawing/2017/model3d" xmlns:o="urn:schemas-microsoft-com:office:office" xmlns:oel="http://schemas.microsoft.com/office/2019/extlst" xmlns:r="http://schemas.openxmlformats.org/officeDocument/2006/relationships" xmlns:m="http://schemas.openxmlformats.org/officeDocument/2006/math" xmlns:v="urn:schemas-microsoft-com:vml" xmlns:wp14="http://schemas.microsoft.com/office/word/2010/wordprocessingDrawing" xmlns:wp="http://schemas.openxmlformats.org/drawingml/2006/wordprocessingDrawing" xmlns:w10="urn:schemas-microsoft-com:office:word" xmlns:w="http://schemas.openxmlformats.org/wordprocessingml/2006/main" xmlns:w14="http://schemas.microsoft.com/office/word/2010/wordml" xmlns:w15="http://schemas.microsoft.com/office/word/2012/wordml" xmlns:w16cex="http://schemas.microsoft.com/office/word/2018/wordml/cex" xmlns:w16cid="http://schemas.microsoft.com/office/word/2016/wordml/cid" xmlns:w16="http://schemas.microsoft.com/office/word/2018/wordml" xmlns:w16du="http://schemas.microsoft.com/office/word/2023/wordml/word16du" xmlns:w16sdtdh="http://schemas.microsoft.com/office/word/2020/wordml/sdtdatahash" xmlns:w16se="http://schemas.microsoft.com/office/word/2015/wordml/symex" xmlns:wpg="http://schemas.microsoft.com/office/word/2010/wordprocessingGroup" xmlns:wpi="http://schemas.microsoft.com/office/word/2010/wordprocessingInk" xmlns:wne="http://schemas.microsoft.com/office/word/2006/wordml" xmlns:wps="http://schemas.microsoft.com/office/word/2010/wordprocessingShape" mc:Ignorable="w14 w15 w16se w16cid w16 w16cex w16sdtdh cr w16du wp14">
-  <w16cex:commentExtensible w16cex:durableId="239C83AB" w16cex:dateUtc="2024-07-31T18:40:00Z"/>
-  <w16cex:commentExtensible w16cex:durableId="60BB8CA1" w16cex:dateUtc="2024-07-31T18:40:00Z"/>
-  <w16cex:commentExtensible w16cex:durableId="500E6404" w16cex:dateUtc="2024-07-31T18:41:00Z"/>
-</w16cex:commentsExtensible>
-</file>
-
-<file path=word/commentsIds.xml><?xml version="1.0" encoding="utf-8"?>
-<w16cid:commentsIds xmlns:wpc="http://schemas.microsoft.com/office/word/2010/wordprocessingCanvas" xmlns:cx="http://schemas.microsoft.com/office/drawing/2014/chartex" xmlns:cx1="http://schemas.microsoft.com/office/drawing/2015/9/8/chartex" xmlns:cx2="http://schemas.microsoft.com/office/drawing/2015/10/21/chartex" xmlns:cx3="http://schemas.microsoft.com/office/drawing/2016/5/9/chartex" xmlns:cx4="http://schemas.microsoft.com/office/drawing/2016/5/10/chartex" xmlns:cx5="http://schemas.microsoft.com/office/drawing/2016/5/11/chartex" xmlns:cx6="http://schemas.microsoft.com/office/drawing/2016/5/12/chartex" xmlns:cx7="http://schemas.microsoft.com/office/drawing/2016/5/13/chartex" xmlns:cx8="http://schemas.microsoft.com/office/drawing/2016/5/14/chartex" xmlns:mc="http://schemas.openxmlformats.org/markup-compatibility/2006" xmlns:aink="http://schemas.microsoft.com/office/drawing/2016/ink" xmlns:am3d="http://schemas.microsoft.com/office/drawing/2017/model3d" xmlns:o="urn:schemas-microsoft-com:office:office" xmlns:oel="http://schemas.microsoft.com/office/2019/extlst" xmlns:r="http://schemas.openxmlformats.org/officeDocument/2006/relationships" xmlns:m="http://schemas.openxmlformats.org/officeDocument/2006/math" xmlns:v="urn:schemas-microsoft-com:vml" xmlns:wp14="http://schemas.microsoft.com/office/word/2010/wordprocessingDrawing" xmlns:wp="http://schemas.openxmlformats.org/drawingml/2006/wordprocessingDrawing" xmlns:w10="urn:schemas-microsoft-com:office:word" xmlns:w="http://schemas.openxmlformats.org/wordprocessingml/2006/main" xmlns:w14="http://schemas.microsoft.com/office/word/2010/wordml" xmlns:w15="http://schemas.microsoft.com/office/word/2012/wordml" xmlns:w16cex="http://schemas.microsoft.com/office/word/2018/wordml/cex" xmlns:w16cid="http://schemas.microsoft.com/office/word/2016/wordml/cid" xmlns:w16="http://schemas.microsoft.com/office/word/2018/wordml" xmlns:w16du="http://schemas.microsoft.com/office/word/2023/wordml/word16du" xmlns:w16sdtdh="http://schemas.microsoft.com/office/word/2020/wordml/sdtdatahash" xmlns:w16se="http://schemas.microsoft.com/office/word/2015/wordml/symex" xmlns:wpg="http://schemas.microsoft.com/office/word/2010/wordprocessingGroup" xmlns:wpi="http://schemas.microsoft.com/office/word/2010/wordprocessingInk" xmlns:wne="http://schemas.microsoft.com/office/word/2006/wordml" xmlns:wps="http://schemas.microsoft.com/office/word/2010/wordprocessingShape" mc:Ignorable="w14 w15 w16se w16cid w16 w16cex w16sdtdh w16du wp14">
-  <w16cid:commentId w16cid:paraId="2D3E2BAF" w16cid:durableId="239C83AB"/>
-  <w16cid:commentId w16cid:paraId="0EF86C1A" w16cid:durableId="60BB8CA1"/>
-  <w16cid:commentId w16cid:paraId="7B9FD5A8" w16cid:durableId="500E6404"/>
-</w16cid:commentsIds>
 </file>
 
 <file path=word/numbering.xml><?xml version="1.0" encoding="utf-8"?>
@@ -1507,14 +1341,6 @@
     <w:abstractNumId w:val="0"/>
   </w:num>
 </w:numbering>
-</file>
-
-<file path=word/people.xml><?xml version="1.0" encoding="utf-8"?>
-<w15:people xmlns:wpc="http://schemas.microsoft.com/office/word/2010/wordprocessingCanvas" xmlns:cx="http://schemas.microsoft.com/office/drawing/2014/chartex" xmlns:cx1="http://schemas.microsoft.com/office/drawing/2015/9/8/chartex" xmlns:cx2="http://schemas.microsoft.com/office/drawing/2015/10/21/chartex" xmlns:cx3="http://schemas.microsoft.com/office/drawing/2016/5/9/chartex" xmlns:cx4="http://schemas.microsoft.com/office/drawing/2016/5/10/chartex" xmlns:cx5="http://schemas.microsoft.com/office/drawing/2016/5/11/chartex" xmlns:cx6="http://schemas.microsoft.com/office/drawing/2016/5/12/chartex" xmlns:cx7="http://schemas.microsoft.com/office/drawing/2016/5/13/chartex" xmlns:cx8="http://schemas.microsoft.com/office/drawing/2016/5/14/chartex" xmlns:mc="http://schemas.openxmlformats.org/markup-compatibility/2006" xmlns:aink="http://schemas.microsoft.com/office/drawing/2016/ink" xmlns:am3d="http://schemas.microsoft.com/office/drawing/2017/model3d" xmlns:o="urn:schemas-microsoft-com:office:office" xmlns:oel="http://schemas.microsoft.com/office/2019/extlst" xmlns:r="http://schemas.openxmlformats.org/officeDocument/2006/relationships" xmlns:m="http://schemas.openxmlformats.org/officeDocument/2006/math" xmlns:v="urn:schemas-microsoft-com:vml" xmlns:wp14="http://schemas.microsoft.com/office/word/2010/wordprocessingDrawing" xmlns:wp="http://schemas.openxmlformats.org/drawingml/2006/wordprocessingDrawing" xmlns:w10="urn:schemas-microsoft-com:office:word" xmlns:w="http://schemas.openxmlformats.org/wordprocessingml/2006/main" xmlns:w14="http://schemas.microsoft.com/office/word/2010/wordml" xmlns:w15="http://schemas.microsoft.com/office/word/2012/wordml" xmlns:w16cex="http://schemas.microsoft.com/office/word/2018/wordml/cex" xmlns:w16cid="http://schemas.microsoft.com/office/word/2016/wordml/cid" xmlns:w16="http://schemas.microsoft.com/office/word/2018/wordml" xmlns:w16du="http://schemas.microsoft.com/office/word/2023/wordml/word16du" xmlns:w16sdtdh="http://schemas.microsoft.com/office/word/2020/wordml/sdtdatahash" xmlns:w16se="http://schemas.microsoft.com/office/word/2015/wordml/symex" xmlns:wpg="http://schemas.microsoft.com/office/word/2010/wordprocessingGroup" xmlns:wpi="http://schemas.microsoft.com/office/word/2010/wordprocessingInk" xmlns:wne="http://schemas.microsoft.com/office/word/2006/wordml" xmlns:wps="http://schemas.microsoft.com/office/word/2010/wordprocessingShape" mc:Ignorable="w14 w15 w16se w16cid w16 w16cex w16sdtdh w16du wp14">
-  <w15:person w15:author="Kanavas, Zoe@DWR (she/her)">
-    <w15:presenceInfo w15:providerId="AD" w15:userId="S::Zoe.Kanavas@water.ca.gov::a9497dc4-3ae7-4325-9eed-74504f04b3ea"/>
-  </w15:person>
-</w15:people>
 </file>
 
 <file path=word/styles.xml><?xml version="1.0" encoding="utf-8"?>

</xml_diff>

<commit_message>
adds todos in the methods
</commit_message>
<xml_diff>
--- a/metadata/methods.docx
+++ b/metadata/methods.docx
@@ -78,7 +78,21 @@
     </w:p>
     <w:p>
       <w:r>
-        <w:t>We acknowledge that data quality issues may exist. Making these data available in a usable format will help identify and address data quality issues. We plan to iteratively update this data package to incorporate new data and to update existing data with quality fixes.</w:t>
+        <w:t xml:space="preserve">We acknowledge that data quality issues may exist. Making these data available in a usable format will help identify and address data quality issues. </w:t>
+      </w:r>
+      <w:r>
+        <w:t xml:space="preserve">If you identify any data quality </w:t>
+      </w:r>
+      <w:proofErr w:type="gramStart"/>
+      <w:r>
+        <w:t>issues</w:t>
+      </w:r>
+      <w:proofErr w:type="gramEnd"/>
+      <w:r>
+        <w:t xml:space="preserve"> please contact the data steward (see contact information). </w:t>
+      </w:r>
+      <w:r>
+        <w:t>We plan to iteratively update this data package to incorporate new data and to update existing data with quality fixes.</w:t>
       </w:r>
     </w:p>
     <w:p>
@@ -158,21 +172,13 @@
         <w:t xml:space="preserve"> for a dry year</w:t>
       </w:r>
       <w:r>
-        <w:t>.</w:t>
-      </w:r>
-      <w:proofErr w:type="spellStart"/>
-      <w:r>
-        <w:t xml:space="preserve"> </w:t>
+        <w:t xml:space="preserve">. </w:t>
       </w:r>
       <w:r>
         <w:t>T</w:t>
       </w:r>
       <w:r>
-        <w:t>h</w:t>
-      </w:r>
-      <w:proofErr w:type="spellEnd"/>
-      <w:r>
-        <w:t>e Annual Water Supply and Demand Assessment (AWSDA)</w:t>
+        <w:t>he Annual Water Supply and Demand Assessment (AWSDA)</w:t>
       </w:r>
       <w:r>
         <w:t xml:space="preserve"> reports this data</w:t>
@@ -202,31 +208,7 @@
           <w:rPr>
             <w:rStyle w:val="Hyperlink"/>
           </w:rPr>
-          <w:t>https://wuedata.water.c</w:t>
-        </w:r>
-        <w:r>
-          <w:rPr>
-            <w:rStyle w:val="Hyperlink"/>
-          </w:rPr>
-          <w:t>a</w:t>
-        </w:r>
-        <w:r>
-          <w:rPr>
-            <w:rStyle w:val="Hyperlink"/>
-          </w:rPr>
-          <w:t>.gov/pub</w:t>
-        </w:r>
-        <w:r>
-          <w:rPr>
-            <w:rStyle w:val="Hyperlink"/>
-          </w:rPr>
-          <w:t>l</w:t>
-        </w:r>
-        <w:r>
-          <w:rPr>
-            <w:rStyle w:val="Hyperlink"/>
-          </w:rPr>
-          <w:t>ic/public_resources/3517484366/AWSDA-Final-Guidance-4-2022.pdf</w:t>
+          <w:t>https://wuedata.water.ca.gov/public/public_resources/3517484366/AWSDA-Final-Guidance-4-2022.pdf</w:t>
         </w:r>
       </w:hyperlink>
       <w:r>
@@ -333,7 +315,11 @@
         <w:t>s</w:t>
       </w:r>
       <w:r>
-        <w:t xml:space="preserve">. These data represent forecasts specific to the urban supplier and a snapshot in time based on the conditions when </w:t>
+        <w:t xml:space="preserve">. These data represent forecasts specific to the urban supplier and a </w:t>
+      </w:r>
+      <w:r>
+        <w:lastRenderedPageBreak/>
+        <w:t xml:space="preserve">snapshot in time based on the conditions when </w:t>
       </w:r>
       <w:r>
         <w:t xml:space="preserve">the </w:t>
@@ -351,7 +337,6 @@
         <w:t xml:space="preserve">the plan. These data are expected to change as conditions change and water shortage plans are updated. </w:t>
       </w:r>
       <w:r>
-        <w:lastRenderedPageBreak/>
         <w:t xml:space="preserve">These data can only be used within the year they are reported for, </w:t>
       </w:r>
       <w:r>
@@ -531,13 +516,7 @@
         <w:t xml:space="preserve"> </w:t>
       </w:r>
       <w:r>
-        <w:t xml:space="preserve">data, these data also reflect forecasted values rather than actual values. </w:t>
-      </w:r>
-      <w:r>
-        <w:t>These data are expected to change as conditions change</w:t>
-      </w:r>
-      <w:r>
-        <w:t>.</w:t>
+        <w:t>data, these data also reflect forecasted values rather than actual values. These data are expected to change as conditions change.</w:t>
       </w:r>
     </w:p>
     <w:p>
@@ -612,6 +591,7 @@
       </w:r>
     </w:p>
     <w:p>
+      <w:commentRangeStart w:id="0"/>
       <w:r>
         <w:rPr>
           <w:i/>
@@ -650,6 +630,13 @@
       <w:r>
         <w:t>There are known data quality issues that have not yet been addressed in this dataset.</w:t>
       </w:r>
+      <w:commentRangeEnd w:id="0"/>
+      <w:r>
+        <w:rPr>
+          <w:rStyle w:val="CommentReference"/>
+        </w:rPr>
+        <w:commentReference w:id="0"/>
+      </w:r>
     </w:p>
     <w:p>
       <w:pPr>
@@ -658,6 +645,7 @@
           <w:bCs/>
         </w:rPr>
       </w:pPr>
+      <w:commentRangeStart w:id="1"/>
       <w:proofErr w:type="spellStart"/>
       <w:r>
         <w:rPr>
@@ -731,6 +719,13 @@
         </w:rPr>
         <w:t>:</w:t>
       </w:r>
+      <w:commentRangeEnd w:id="1"/>
+      <w:r>
+        <w:rPr>
+          <w:rStyle w:val="CommentReference"/>
+        </w:rPr>
+        <w:commentReference w:id="1"/>
+      </w:r>
     </w:p>
     <w:p>
       <w:proofErr w:type="spellStart"/>
@@ -739,11 +734,13 @@
           <w:b/>
           <w:bCs/>
         </w:rPr>
+        <w:lastRenderedPageBreak/>
         <w:t>water_shortage_level</w:t>
       </w:r>
       <w:proofErr w:type="spellEnd"/>
     </w:p>
     <w:p>
+      <w:commentRangeStart w:id="2"/>
       <w:r>
         <w:t>This table summarizes…</w:t>
       </w:r>
@@ -754,8 +751,14 @@
           <w:i/>
           <w:iCs/>
         </w:rPr>
-        <w:lastRenderedPageBreak/>
         <w:t>Data use limitations:</w:t>
+      </w:r>
+      <w:commentRangeEnd w:id="2"/>
+      <w:r>
+        <w:rPr>
+          <w:rStyle w:val="CommentReference"/>
+        </w:rPr>
+        <w:commentReference w:id="2"/>
       </w:r>
     </w:p>
     <w:p>
@@ -811,7 +814,7 @@
           <w:numId w:val="1"/>
         </w:numPr>
       </w:pPr>
-      <w:hyperlink r:id="rId11" w:history="1">
+      <w:hyperlink r:id="rId15" w:history="1">
         <w:r>
           <w:rPr>
             <w:rStyle w:val="Hyperlink"/>
@@ -840,7 +843,7 @@
           <w:numId w:val="1"/>
         </w:numPr>
       </w:pPr>
-      <w:hyperlink r:id="rId12" w:history="1">
+      <w:hyperlink r:id="rId16" w:history="1">
         <w:r>
           <w:rPr>
             <w:rStyle w:val="Hyperlink"/>
@@ -869,7 +872,7 @@
           <w:numId w:val="1"/>
         </w:numPr>
       </w:pPr>
-      <w:hyperlink r:id="rId13" w:history="1">
+      <w:hyperlink r:id="rId17" w:history="1">
         <w:r>
           <w:rPr>
             <w:rStyle w:val="Hyperlink"/>
@@ -898,7 +901,7 @@
           <w:numId w:val="1"/>
         </w:numPr>
       </w:pPr>
-      <w:hyperlink r:id="rId14" w:history="1">
+      <w:hyperlink r:id="rId18" w:history="1">
         <w:r>
           <w:rPr>
             <w:rStyle w:val="Hyperlink"/>
@@ -989,7 +992,7 @@
           <w:numId w:val="1"/>
         </w:numPr>
       </w:pPr>
-      <w:hyperlink r:id="rId15" w:history="1">
+      <w:hyperlink r:id="rId19" w:history="1">
         <w:r>
           <w:rPr>
             <w:rStyle w:val="Hyperlink"/>
@@ -1032,10 +1035,7 @@
     </w:p>
     <w:p>
       <w:r>
-        <w:t xml:space="preserve">The following list summarizes other open data resources (beyond California data) that are relevant to understanding drought. </w:t>
-      </w:r>
-      <w:r>
-        <w:t>These data are not included directly in this data package because they are available elsewhere in useful formats.</w:t>
+        <w:t>The following list summarizes other open data resources (beyond California data) that are relevant to understanding drought. These data are not included directly in this data package because they are available elsewhere in useful formats.</w:t>
       </w:r>
     </w:p>
     <w:p>
@@ -1058,7 +1058,7 @@
           <w:numId w:val="2"/>
         </w:numPr>
       </w:pPr>
-      <w:hyperlink r:id="rId16" w:history="1">
+      <w:hyperlink r:id="rId20" w:history="1">
         <w:r>
           <w:rPr>
             <w:rStyle w:val="Hyperlink"/>
@@ -1076,6 +1076,7 @@
         </w:numPr>
       </w:pPr>
       <w:r>
+        <w:lastRenderedPageBreak/>
         <w:t>NOAA Drought.gov data download</w:t>
       </w:r>
     </w:p>
@@ -1087,7 +1088,7 @@
           <w:numId w:val="2"/>
         </w:numPr>
       </w:pPr>
-      <w:hyperlink r:id="rId17" w:history="1">
+      <w:hyperlink r:id="rId21" w:history="1">
         <w:r>
           <w:rPr>
             <w:rStyle w:val="Hyperlink"/>
@@ -1104,6 +1105,86 @@
     </w:sectPr>
   </w:body>
 </w:document>
+</file>
+
+<file path=word/comments.xml><?xml version="1.0" encoding="utf-8"?>
+<w:comments xmlns:wpc="http://schemas.microsoft.com/office/word/2010/wordprocessingCanvas" xmlns:cx="http://schemas.microsoft.com/office/drawing/2014/chartex" xmlns:cx1="http://schemas.microsoft.com/office/drawing/2015/9/8/chartex" xmlns:cx2="http://schemas.microsoft.com/office/drawing/2015/10/21/chartex" xmlns:cx3="http://schemas.microsoft.com/office/drawing/2016/5/9/chartex" xmlns:cx4="http://schemas.microsoft.com/office/drawing/2016/5/10/chartex" xmlns:cx5="http://schemas.microsoft.com/office/drawing/2016/5/11/chartex" xmlns:cx6="http://schemas.microsoft.com/office/drawing/2016/5/12/chartex" xmlns:cx7="http://schemas.microsoft.com/office/drawing/2016/5/13/chartex" xmlns:cx8="http://schemas.microsoft.com/office/drawing/2016/5/14/chartex" xmlns:mc="http://schemas.openxmlformats.org/markup-compatibility/2006" xmlns:aink="http://schemas.microsoft.com/office/drawing/2016/ink" xmlns:am3d="http://schemas.microsoft.com/office/drawing/2017/model3d" xmlns:o="urn:schemas-microsoft-com:office:office" xmlns:oel="http://schemas.microsoft.com/office/2019/extlst" xmlns:r="http://schemas.openxmlformats.org/officeDocument/2006/relationships" xmlns:m="http://schemas.openxmlformats.org/officeDocument/2006/math" xmlns:v="urn:schemas-microsoft-com:vml" xmlns:wp14="http://schemas.microsoft.com/office/word/2010/wordprocessingDrawing" xmlns:wp="http://schemas.openxmlformats.org/drawingml/2006/wordprocessingDrawing" xmlns:w10="urn:schemas-microsoft-com:office:word" xmlns:w="http://schemas.openxmlformats.org/wordprocessingml/2006/main" xmlns:w14="http://schemas.microsoft.com/office/word/2010/wordml" xmlns:w15="http://schemas.microsoft.com/office/word/2012/wordml" xmlns:w16cex="http://schemas.microsoft.com/office/word/2018/wordml/cex" xmlns:w16cid="http://schemas.microsoft.com/office/word/2016/wordml/cid" xmlns:w16="http://schemas.microsoft.com/office/word/2018/wordml" xmlns:w16du="http://schemas.microsoft.com/office/word/2023/wordml/word16du" xmlns:w16sdtdh="http://schemas.microsoft.com/office/word/2020/wordml/sdtdatahash" xmlns:w16se="http://schemas.microsoft.com/office/word/2015/wordml/symex" xmlns:wpg="http://schemas.microsoft.com/office/word/2010/wordprocessingGroup" xmlns:wpi="http://schemas.microsoft.com/office/word/2010/wordprocessingInk" xmlns:wne="http://schemas.microsoft.com/office/word/2006/wordml" xmlns:wps="http://schemas.microsoft.com/office/word/2010/wordprocessingShape" mc:Ignorable="w14 w15 w16se w16cid w16 w16cex w16sdtdh w16du wp14">
+  <w:comment w:id="0" w:author="Ashley Vizek" w:date="2024-08-07T11:16:00Z" w:initials="AV">
+    <w:p>
+      <w:r>
+        <w:rPr>
+          <w:rStyle w:val="CommentReference"/>
+        </w:rPr>
+        <w:annotationRef/>
+      </w:r>
+      <w:r>
+        <w:rPr>
+          <w:sz w:val="20"/>
+          <w:szCs w:val="20"/>
+        </w:rPr>
+        <w:t>Ask larger state team about this.</w:t>
+      </w:r>
+    </w:p>
+  </w:comment>
+  <w:comment w:id="1" w:author="Ashley Vizek" w:date="2024-08-07T11:18:00Z" w:initials="AV">
+    <w:p>
+      <w:r>
+        <w:rPr>
+          <w:rStyle w:val="CommentReference"/>
+        </w:rPr>
+        <w:annotationRef/>
+      </w:r>
+      <w:r>
+        <w:rPr>
+          <w:sz w:val="20"/>
+          <w:szCs w:val="20"/>
+        </w:rPr>
+        <w:t>Maybe Eric or Stephen can help fill this in.</w:t>
+      </w:r>
+    </w:p>
+  </w:comment>
+  <w:comment w:id="2" w:author="Ashley Vizek" w:date="2024-08-07T11:19:00Z" w:initials="AV">
+    <w:p>
+      <w:r>
+        <w:rPr>
+          <w:rStyle w:val="CommentReference"/>
+        </w:rPr>
+        <w:annotationRef/>
+      </w:r>
+      <w:r>
+        <w:rPr>
+          <w:sz w:val="20"/>
+          <w:szCs w:val="20"/>
+        </w:rPr>
+        <w:t>TODO - this still needs to be fill in.</w:t>
+      </w:r>
+    </w:p>
+  </w:comment>
+</w:comments>
+</file>
+
+<file path=word/commentsExtended.xml><?xml version="1.0" encoding="utf-8"?>
+<w15:commentsEx xmlns:wpc="http://schemas.microsoft.com/office/word/2010/wordprocessingCanvas" xmlns:cx="http://schemas.microsoft.com/office/drawing/2014/chartex" xmlns:cx1="http://schemas.microsoft.com/office/drawing/2015/9/8/chartex" xmlns:cx2="http://schemas.microsoft.com/office/drawing/2015/10/21/chartex" xmlns:cx3="http://schemas.microsoft.com/office/drawing/2016/5/9/chartex" xmlns:cx4="http://schemas.microsoft.com/office/drawing/2016/5/10/chartex" xmlns:cx5="http://schemas.microsoft.com/office/drawing/2016/5/11/chartex" xmlns:cx6="http://schemas.microsoft.com/office/drawing/2016/5/12/chartex" xmlns:cx7="http://schemas.microsoft.com/office/drawing/2016/5/13/chartex" xmlns:cx8="http://schemas.microsoft.com/office/drawing/2016/5/14/chartex" xmlns:mc="http://schemas.openxmlformats.org/markup-compatibility/2006" xmlns:aink="http://schemas.microsoft.com/office/drawing/2016/ink" xmlns:am3d="http://schemas.microsoft.com/office/drawing/2017/model3d" xmlns:o="urn:schemas-microsoft-com:office:office" xmlns:oel="http://schemas.microsoft.com/office/2019/extlst" xmlns:r="http://schemas.openxmlformats.org/officeDocument/2006/relationships" xmlns:m="http://schemas.openxmlformats.org/officeDocument/2006/math" xmlns:v="urn:schemas-microsoft-com:vml" xmlns:wp14="http://schemas.microsoft.com/office/word/2010/wordprocessingDrawing" xmlns:wp="http://schemas.openxmlformats.org/drawingml/2006/wordprocessingDrawing" xmlns:w10="urn:schemas-microsoft-com:office:word" xmlns:w="http://schemas.openxmlformats.org/wordprocessingml/2006/main" xmlns:w14="http://schemas.microsoft.com/office/word/2010/wordml" xmlns:w15="http://schemas.microsoft.com/office/word/2012/wordml" xmlns:w16cex="http://schemas.microsoft.com/office/word/2018/wordml/cex" xmlns:w16cid="http://schemas.microsoft.com/office/word/2016/wordml/cid" xmlns:w16="http://schemas.microsoft.com/office/word/2018/wordml" xmlns:w16du="http://schemas.microsoft.com/office/word/2023/wordml/word16du" xmlns:w16sdtdh="http://schemas.microsoft.com/office/word/2020/wordml/sdtdatahash" xmlns:w16se="http://schemas.microsoft.com/office/word/2015/wordml/symex" xmlns:wpg="http://schemas.microsoft.com/office/word/2010/wordprocessingGroup" xmlns:wpi="http://schemas.microsoft.com/office/word/2010/wordprocessingInk" xmlns:wne="http://schemas.microsoft.com/office/word/2006/wordml" xmlns:wps="http://schemas.microsoft.com/office/word/2010/wordprocessingShape" mc:Ignorable="w14 w15 w16se w16cid w16 w16cex w16sdtdh w16du wp14">
+  <w15:commentEx w15:paraId="272732BB" w15:done="0"/>
+  <w15:commentEx w15:paraId="4BDF9E6E" w15:done="0"/>
+  <w15:commentEx w15:paraId="54AC9C42" w15:done="0"/>
+</w15:commentsEx>
+</file>
+
+<file path=word/commentsExtensible.xml><?xml version="1.0" encoding="utf-8"?>
+<w16cex:commentsExtensible xmlns:wpc="http://schemas.microsoft.com/office/word/2010/wordprocessingCanvas" xmlns:cx="http://schemas.microsoft.com/office/drawing/2014/chartex" xmlns:cx1="http://schemas.microsoft.com/office/drawing/2015/9/8/chartex" xmlns:cx2="http://schemas.microsoft.com/office/drawing/2015/10/21/chartex" xmlns:cx3="http://schemas.microsoft.com/office/drawing/2016/5/9/chartex" xmlns:cx4="http://schemas.microsoft.com/office/drawing/2016/5/10/chartex" xmlns:cx5="http://schemas.microsoft.com/office/drawing/2016/5/11/chartex" xmlns:cx6="http://schemas.microsoft.com/office/drawing/2016/5/12/chartex" xmlns:cx7="http://schemas.microsoft.com/office/drawing/2016/5/13/chartex" xmlns:cx8="http://schemas.microsoft.com/office/drawing/2016/5/14/chartex" xmlns:cr="http://schemas.microsoft.com/office/comments/2020/reactions" xmlns:mc="http://schemas.openxmlformats.org/markup-compatibility/2006" xmlns:aink="http://schemas.microsoft.com/office/drawing/2016/ink" xmlns:am3d="http://schemas.microsoft.com/office/drawing/2017/model3d" xmlns:o="urn:schemas-microsoft-com:office:office" xmlns:oel="http://schemas.microsoft.com/office/2019/extlst" xmlns:r="http://schemas.openxmlformats.org/officeDocument/2006/relationships" xmlns:m="http://schemas.openxmlformats.org/officeDocument/2006/math" xmlns:v="urn:schemas-microsoft-com:vml" xmlns:wp14="http://schemas.microsoft.com/office/word/2010/wordprocessingDrawing" xmlns:wp="http://schemas.openxmlformats.org/drawingml/2006/wordprocessingDrawing" xmlns:w10="urn:schemas-microsoft-com:office:word" xmlns:w="http://schemas.openxmlformats.org/wordprocessingml/2006/main" xmlns:w14="http://schemas.microsoft.com/office/word/2010/wordml" xmlns:w15="http://schemas.microsoft.com/office/word/2012/wordml" xmlns:w16cex="http://schemas.microsoft.com/office/word/2018/wordml/cex" xmlns:w16cid="http://schemas.microsoft.com/office/word/2016/wordml/cid" xmlns:w16="http://schemas.microsoft.com/office/word/2018/wordml" xmlns:w16du="http://schemas.microsoft.com/office/word/2023/wordml/word16du" xmlns:w16sdtdh="http://schemas.microsoft.com/office/word/2020/wordml/sdtdatahash" xmlns:w16se="http://schemas.microsoft.com/office/word/2015/wordml/symex" xmlns:wpg="http://schemas.microsoft.com/office/word/2010/wordprocessingGroup" xmlns:wpi="http://schemas.microsoft.com/office/word/2010/wordprocessingInk" xmlns:wne="http://schemas.microsoft.com/office/word/2006/wordml" xmlns:wps="http://schemas.microsoft.com/office/word/2010/wordprocessingShape" mc:Ignorable="w14 w15 w16se w16cid w16 w16cex w16sdtdh cr w16du wp14">
+  <w16cex:commentExtensible w16cex:durableId="5158F863" w16cex:dateUtc="2024-08-07T18:16:00Z"/>
+  <w16cex:commentExtensible w16cex:durableId="79B6BFE9" w16cex:dateUtc="2024-08-07T18:18:00Z"/>
+  <w16cex:commentExtensible w16cex:durableId="64839129" w16cex:dateUtc="2024-08-07T18:19:00Z"/>
+</w16cex:commentsExtensible>
+</file>
+
+<file path=word/commentsIds.xml><?xml version="1.0" encoding="utf-8"?>
+<w16cid:commentsIds xmlns:wpc="http://schemas.microsoft.com/office/word/2010/wordprocessingCanvas" xmlns:cx="http://schemas.microsoft.com/office/drawing/2014/chartex" xmlns:cx1="http://schemas.microsoft.com/office/drawing/2015/9/8/chartex" xmlns:cx2="http://schemas.microsoft.com/office/drawing/2015/10/21/chartex" xmlns:cx3="http://schemas.microsoft.com/office/drawing/2016/5/9/chartex" xmlns:cx4="http://schemas.microsoft.com/office/drawing/2016/5/10/chartex" xmlns:cx5="http://schemas.microsoft.com/office/drawing/2016/5/11/chartex" xmlns:cx6="http://schemas.microsoft.com/office/drawing/2016/5/12/chartex" xmlns:cx7="http://schemas.microsoft.com/office/drawing/2016/5/13/chartex" xmlns:cx8="http://schemas.microsoft.com/office/drawing/2016/5/14/chartex" xmlns:mc="http://schemas.openxmlformats.org/markup-compatibility/2006" xmlns:aink="http://schemas.microsoft.com/office/drawing/2016/ink" xmlns:am3d="http://schemas.microsoft.com/office/drawing/2017/model3d" xmlns:o="urn:schemas-microsoft-com:office:office" xmlns:oel="http://schemas.microsoft.com/office/2019/extlst" xmlns:r="http://schemas.openxmlformats.org/officeDocument/2006/relationships" xmlns:m="http://schemas.openxmlformats.org/officeDocument/2006/math" xmlns:v="urn:schemas-microsoft-com:vml" xmlns:wp14="http://schemas.microsoft.com/office/word/2010/wordprocessingDrawing" xmlns:wp="http://schemas.openxmlformats.org/drawingml/2006/wordprocessingDrawing" xmlns:w10="urn:schemas-microsoft-com:office:word" xmlns:w="http://schemas.openxmlformats.org/wordprocessingml/2006/main" xmlns:w14="http://schemas.microsoft.com/office/word/2010/wordml" xmlns:w15="http://schemas.microsoft.com/office/word/2012/wordml" xmlns:w16cex="http://schemas.microsoft.com/office/word/2018/wordml/cex" xmlns:w16cid="http://schemas.microsoft.com/office/word/2016/wordml/cid" xmlns:w16="http://schemas.microsoft.com/office/word/2018/wordml" xmlns:w16du="http://schemas.microsoft.com/office/word/2023/wordml/word16du" xmlns:w16sdtdh="http://schemas.microsoft.com/office/word/2020/wordml/sdtdatahash" xmlns:w16se="http://schemas.microsoft.com/office/word/2015/wordml/symex" xmlns:wpg="http://schemas.microsoft.com/office/word/2010/wordprocessingGroup" xmlns:wpi="http://schemas.microsoft.com/office/word/2010/wordprocessingInk" xmlns:wne="http://schemas.microsoft.com/office/word/2006/wordml" xmlns:wps="http://schemas.microsoft.com/office/word/2010/wordprocessingShape" mc:Ignorable="w14 w15 w16se w16cid w16 w16cex w16sdtdh w16du wp14">
+  <w16cid:commentId w16cid:paraId="272732BB" w16cid:durableId="5158F863"/>
+  <w16cid:commentId w16cid:paraId="4BDF9E6E" w16cid:durableId="79B6BFE9"/>
+  <w16cid:commentId w16cid:paraId="54AC9C42" w16cid:durableId="64839129"/>
+</w16cid:commentsIds>
 </file>
 
 <file path=word/numbering.xml><?xml version="1.0" encoding="utf-8"?>
@@ -1341,6 +1422,14 @@
     <w:abstractNumId w:val="0"/>
   </w:num>
 </w:numbering>
+</file>
+
+<file path=word/people.xml><?xml version="1.0" encoding="utf-8"?>
+<w15:people xmlns:wpc="http://schemas.microsoft.com/office/word/2010/wordprocessingCanvas" xmlns:cx="http://schemas.microsoft.com/office/drawing/2014/chartex" xmlns:cx1="http://schemas.microsoft.com/office/drawing/2015/9/8/chartex" xmlns:cx2="http://schemas.microsoft.com/office/drawing/2015/10/21/chartex" xmlns:cx3="http://schemas.microsoft.com/office/drawing/2016/5/9/chartex" xmlns:cx4="http://schemas.microsoft.com/office/drawing/2016/5/10/chartex" xmlns:cx5="http://schemas.microsoft.com/office/drawing/2016/5/11/chartex" xmlns:cx6="http://schemas.microsoft.com/office/drawing/2016/5/12/chartex" xmlns:cx7="http://schemas.microsoft.com/office/drawing/2016/5/13/chartex" xmlns:cx8="http://schemas.microsoft.com/office/drawing/2016/5/14/chartex" xmlns:mc="http://schemas.openxmlformats.org/markup-compatibility/2006" xmlns:aink="http://schemas.microsoft.com/office/drawing/2016/ink" xmlns:am3d="http://schemas.microsoft.com/office/drawing/2017/model3d" xmlns:o="urn:schemas-microsoft-com:office:office" xmlns:oel="http://schemas.microsoft.com/office/2019/extlst" xmlns:r="http://schemas.openxmlformats.org/officeDocument/2006/relationships" xmlns:m="http://schemas.openxmlformats.org/officeDocument/2006/math" xmlns:v="urn:schemas-microsoft-com:vml" xmlns:wp14="http://schemas.microsoft.com/office/word/2010/wordprocessingDrawing" xmlns:wp="http://schemas.openxmlformats.org/drawingml/2006/wordprocessingDrawing" xmlns:w10="urn:schemas-microsoft-com:office:word" xmlns:w="http://schemas.openxmlformats.org/wordprocessingml/2006/main" xmlns:w14="http://schemas.microsoft.com/office/word/2010/wordml" xmlns:w15="http://schemas.microsoft.com/office/word/2012/wordml" xmlns:w16cex="http://schemas.microsoft.com/office/word/2018/wordml/cex" xmlns:w16cid="http://schemas.microsoft.com/office/word/2016/wordml/cid" xmlns:w16="http://schemas.microsoft.com/office/word/2018/wordml" xmlns:w16du="http://schemas.microsoft.com/office/word/2023/wordml/word16du" xmlns:w16sdtdh="http://schemas.microsoft.com/office/word/2020/wordml/sdtdatahash" xmlns:w16se="http://schemas.microsoft.com/office/word/2015/wordml/symex" xmlns:wpg="http://schemas.microsoft.com/office/word/2010/wordprocessingGroup" xmlns:wpi="http://schemas.microsoft.com/office/word/2010/wordprocessingInk" xmlns:wne="http://schemas.microsoft.com/office/word/2006/wordml" xmlns:wps="http://schemas.microsoft.com/office/word/2010/wordprocessingShape" mc:Ignorable="w14 w15 w16se w16cid w16 w16cex w16sdtdh w16du wp14">
+  <w15:person w15:author="Ashley Vizek">
+    <w15:presenceInfo w15:providerId="Windows Live" w15:userId="d4747e6e06773ba2"/>
+  </w15:person>
+</w15:people>
 </file>
 
 <file path=word/styles.xml><?xml version="1.0" encoding="utf-8"?>

</xml_diff>

<commit_message>
removes number of sources table
</commit_message>
<xml_diff>
--- a/metadata/methods.docx
+++ b/metadata/methods.docx
@@ -12,7 +12,13 @@
     </w:p>
     <w:p>
       <w:r>
-        <w:t xml:space="preserve">This data resource </w:t>
+        <w:t xml:space="preserve">This data </w:t>
+      </w:r>
+      <w:r>
+        <w:t>package</w:t>
+      </w:r>
+      <w:r>
+        <w:t xml:space="preserve"> </w:t>
       </w:r>
       <w:r>
         <w:t>aims</w:t>
@@ -39,7 +45,13 @@
         <w:t xml:space="preserve">in a standard format and maintaining these derived datasets to ensure access to timely data. </w:t>
       </w:r>
       <w:r>
-        <w:t>This resource includes a</w:t>
+        <w:t xml:space="preserve">This </w:t>
+      </w:r>
+      <w:r>
+        <w:t>package</w:t>
+      </w:r>
+      <w:r>
+        <w:t xml:space="preserve"> includes a</w:t>
       </w:r>
       <w:r>
         <w:t xml:space="preserve"> data management plan describing </w:t>
@@ -51,7 +63,13 @@
         <w:t>development and maintenance</w:t>
       </w:r>
       <w:r>
-        <w:t xml:space="preserve">. All code related to preparing this data resource can be found on </w:t>
+        <w:t xml:space="preserve">. All code related to preparing this data </w:t>
+      </w:r>
+      <w:r>
+        <w:t>package</w:t>
+      </w:r>
+      <w:r>
+        <w:t xml:space="preserve"> can be found on </w:t>
       </w:r>
       <w:hyperlink r:id="rId5" w:history="1">
         <w:r>
@@ -81,13 +99,11 @@
         <w:t xml:space="preserve">We acknowledge that data quality issues may exist. Making these data available in a usable format will help identify and address data quality issues. </w:t>
       </w:r>
       <w:r>
-        <w:t xml:space="preserve">If you identify any data quality </w:t>
-      </w:r>
-      <w:proofErr w:type="gramStart"/>
-      <w:r>
-        <w:t>issues</w:t>
-      </w:r>
-      <w:proofErr w:type="gramEnd"/>
+        <w:t>If you identify any data quality issues</w:t>
+      </w:r>
+      <w:r>
+        <w:t>,</w:t>
+      </w:r>
       <w:r>
         <w:t xml:space="preserve"> please contact the data steward (see contact information). </w:t>
       </w:r>
@@ -110,7 +126,6 @@
           <w:bCs/>
         </w:rPr>
       </w:pPr>
-      <w:proofErr w:type="spellStart"/>
       <w:r>
         <w:rPr>
           <w:b/>
@@ -132,7 +147,6 @@
         </w:rPr>
         <w:t>_outlook</w:t>
       </w:r>
-      <w:proofErr w:type="spellEnd"/>
     </w:p>
     <w:p>
       <w:r>
@@ -226,11 +240,9 @@
       <w:r>
         <w:t xml:space="preserve">30-35 for information about the data elements in the </w:t>
       </w:r>
-      <w:proofErr w:type="spellStart"/>
       <w:r>
         <w:t>monthly_water_shortage_outlook</w:t>
       </w:r>
-      <w:proofErr w:type="spellEnd"/>
       <w:r>
         <w:t xml:space="preserve"> </w:t>
       </w:r>
@@ -377,7 +389,6 @@
           <w:bCs/>
         </w:rPr>
       </w:pPr>
-      <w:proofErr w:type="spellStart"/>
       <w:r>
         <w:rPr>
           <w:b/>
@@ -399,7 +410,6 @@
         </w:rPr>
         <w:t>outlook</w:t>
       </w:r>
-      <w:proofErr w:type="spellEnd"/>
     </w:p>
     <w:p>
       <w:r>
@@ -437,15 +447,7 @@
         </w:r>
       </w:hyperlink>
       <w:r>
-        <w:t xml:space="preserve">. See 7-20 through 7-34 for information about the data elements contained in the </w:t>
-      </w:r>
-      <w:proofErr w:type="spellStart"/>
-      <w:r>
-        <w:t>five_year_outlook</w:t>
-      </w:r>
-      <w:proofErr w:type="spellEnd"/>
-      <w:r>
-        <w:t xml:space="preserve"> table.</w:t>
+        <w:t>. See 7-20 through 7-34 for information about the data elements contained in the five_year_outlook table.</w:t>
       </w:r>
     </w:p>
     <w:p>
@@ -491,15 +493,9 @@
         </w:rPr>
         <w:t xml:space="preserve"> </w:t>
       </w:r>
-      <w:proofErr w:type="gramStart"/>
-      <w:r>
-        <w:t>Similar to</w:t>
-      </w:r>
-      <w:proofErr w:type="gramEnd"/>
-      <w:r>
-        <w:t xml:space="preserve"> the </w:t>
-      </w:r>
-      <w:proofErr w:type="spellStart"/>
+      <w:r>
+        <w:t xml:space="preserve">Similar to the </w:t>
+      </w:r>
       <w:r>
         <w:rPr>
           <w:i/>
@@ -507,7 +503,6 @@
         </w:rPr>
         <w:t>monthly_water_shortage_outlook</w:t>
       </w:r>
-      <w:proofErr w:type="spellEnd"/>
       <w:r>
         <w:rPr>
           <w:i/>
@@ -526,239 +521,110 @@
           <w:bCs/>
         </w:rPr>
       </w:pPr>
-      <w:proofErr w:type="spellStart"/>
+      <w:commentRangeStart w:id="0"/>
       <w:r>
         <w:rPr>
           <w:b/>
           <w:bCs/>
         </w:rPr>
-        <w:t>number_</w:t>
-      </w:r>
+        <w:t>source_name</w:t>
+      </w:r>
+    </w:p>
+    <w:p>
+      <w:r>
+        <w:t xml:space="preserve">This table summarizes the </w:t>
+      </w:r>
+      <w:r>
+        <w:t>facility</w:t>
+      </w:r>
+      <w:r>
+        <w:t xml:space="preserve"> type, status</w:t>
+      </w:r>
+      <w:r>
+        <w:t>,</w:t>
+      </w:r>
+      <w:r>
+        <w:t xml:space="preserve"> and location by public water system for a given </w:t>
+      </w:r>
+      <w:r>
+        <w:t xml:space="preserve">time </w:t>
+      </w:r>
+      <w:r>
+        <w:t>period. These data are submitted through the SAFER Clearinghouse.</w:t>
+      </w:r>
+    </w:p>
+    <w:p>
+      <w:pPr>
+        <w:rPr>
+          <w:i/>
+          <w:iCs/>
+        </w:rPr>
+      </w:pPr>
+      <w:r>
+        <w:rPr>
+          <w:i/>
+          <w:iCs/>
+        </w:rPr>
+        <w:t>D</w:t>
+      </w:r>
+      <w:r>
+        <w:rPr>
+          <w:i/>
+          <w:iCs/>
+        </w:rPr>
+        <w:t>ata use</w:t>
+      </w:r>
+      <w:r>
+        <w:rPr>
+          <w:i/>
+          <w:iCs/>
+        </w:rPr>
+        <w:t xml:space="preserve"> limitations</w:t>
+      </w:r>
+      <w:r>
+        <w:rPr>
+          <w:i/>
+          <w:iCs/>
+        </w:rPr>
+        <w:t>:</w:t>
+      </w:r>
+      <w:commentRangeEnd w:id="0"/>
+      <w:r>
+        <w:rPr>
+          <w:rStyle w:val="CommentReference"/>
+        </w:rPr>
+        <w:commentReference w:id="0"/>
+      </w:r>
+    </w:p>
+    <w:p>
       <w:r>
         <w:rPr>
           <w:b/>
           <w:bCs/>
         </w:rPr>
-        <w:t>sources</w:t>
-      </w:r>
-      <w:proofErr w:type="spellEnd"/>
-    </w:p>
-    <w:p>
-      <w:r>
-        <w:t>This table summarizes the number of unique water supply sources by year and supplier. These data were historically submitted in the Electronic Annual Report (</w:t>
-      </w:r>
-      <w:proofErr w:type="spellStart"/>
-      <w:r>
-        <w:t>eAR</w:t>
-      </w:r>
-      <w:proofErr w:type="spellEnd"/>
-      <w:r>
-        <w:t xml:space="preserve">) </w:t>
-      </w:r>
-      <w:r>
-        <w:t xml:space="preserve">and </w:t>
-      </w:r>
-      <w:r>
-        <w:t xml:space="preserve">are currently available on the </w:t>
-      </w:r>
-      <w:proofErr w:type="spellStart"/>
-      <w:r>
-        <w:t>eAR</w:t>
-      </w:r>
-      <w:proofErr w:type="spellEnd"/>
-      <w:r>
-        <w:t xml:space="preserve"> landing page (</w:t>
-      </w:r>
-      <w:hyperlink r:id="rId10" w:history="1">
-        <w:r>
-          <w:rPr>
-            <w:rStyle w:val="Hyperlink"/>
-          </w:rPr>
-          <w:t>https://www.waterboards.ca.gov/drinking_water/certlic/drinkingwater/ear.html</w:t>
-        </w:r>
-      </w:hyperlink>
-      <w:r>
-        <w:t>). The structure and naming conventions have changed over</w:t>
-      </w:r>
-      <w:r>
-        <w:t xml:space="preserve"> </w:t>
-      </w:r>
-      <w:r>
-        <w:t>time. Beginning in 2024, this information will be captured in the SAFER Clearinghouse through the Drought and Technical Reporting Order.</w:t>
-      </w:r>
-      <w:r>
-        <w:t xml:space="preserve"> </w:t>
-      </w:r>
-    </w:p>
-    <w:p>
-      <w:commentRangeStart w:id="0"/>
+        <w:t>water_shortage_level</w:t>
+      </w:r>
+    </w:p>
+    <w:p>
+      <w:commentRangeStart w:id="1"/>
+      <w:r>
+        <w:t>This table summarizes…</w:t>
+      </w:r>
+    </w:p>
+    <w:p>
       <w:r>
         <w:rPr>
           <w:i/>
           <w:iCs/>
         </w:rPr>
-        <w:t>D</w:t>
-      </w:r>
-      <w:r>
-        <w:rPr>
-          <w:i/>
-          <w:iCs/>
-        </w:rPr>
-        <w:t>ata use</w:t>
-      </w:r>
-      <w:r>
-        <w:rPr>
-          <w:i/>
-          <w:iCs/>
-        </w:rPr>
-        <w:t xml:space="preserve"> limitations</w:t>
-      </w:r>
-      <w:r>
-        <w:rPr>
-          <w:i/>
-          <w:iCs/>
-        </w:rPr>
-        <w:t>:</w:t>
-      </w:r>
-      <w:r>
-        <w:rPr>
-          <w:i/>
-          <w:iCs/>
-        </w:rPr>
-        <w:t xml:space="preserve"> </w:t>
-      </w:r>
-      <w:r>
-        <w:t>There are known data quality issues that have not yet been addressed in this dataset.</w:t>
-      </w:r>
-      <w:commentRangeEnd w:id="0"/>
+        <w:t>Data use limitations:</w:t>
+      </w:r>
+      <w:commentRangeEnd w:id="1"/>
       <w:r>
         <w:rPr>
           <w:rStyle w:val="CommentReference"/>
         </w:rPr>
-        <w:commentReference w:id="0"/>
-      </w:r>
-    </w:p>
-    <w:p>
-      <w:pPr>
-        <w:rPr>
-          <w:b/>
-          <w:bCs/>
-        </w:rPr>
-      </w:pPr>
-      <w:commentRangeStart w:id="1"/>
-      <w:proofErr w:type="spellStart"/>
-      <w:r>
-        <w:rPr>
-          <w:b/>
-          <w:bCs/>
-        </w:rPr>
-        <w:t>source_name</w:t>
-      </w:r>
-      <w:proofErr w:type="spellEnd"/>
-    </w:p>
-    <w:p>
-      <w:r>
-        <w:t xml:space="preserve">This table summarizes the </w:t>
-      </w:r>
-      <w:r>
-        <w:t>facility</w:t>
-      </w:r>
-      <w:r>
-        <w:t xml:space="preserve"> type, status</w:t>
-      </w:r>
-      <w:r>
-        <w:t>,</w:t>
-      </w:r>
-      <w:r>
-        <w:t xml:space="preserve"> and location by public water system for a given </w:t>
-      </w:r>
-      <w:proofErr w:type="gramStart"/>
-      <w:r>
-        <w:t xml:space="preserve">time </w:t>
-      </w:r>
-      <w:r>
-        <w:t>period</w:t>
-      </w:r>
-      <w:proofErr w:type="gramEnd"/>
-      <w:r>
-        <w:t>. These data are submitted through the SAFER Clearinghouse.</w:t>
-      </w:r>
-    </w:p>
-    <w:p>
-      <w:pPr>
-        <w:rPr>
-          <w:i/>
-          <w:iCs/>
-        </w:rPr>
-      </w:pPr>
-      <w:r>
-        <w:rPr>
-          <w:i/>
-          <w:iCs/>
-        </w:rPr>
-        <w:t>D</w:t>
-      </w:r>
-      <w:r>
-        <w:rPr>
-          <w:i/>
-          <w:iCs/>
-        </w:rPr>
-        <w:t>ata use</w:t>
-      </w:r>
-      <w:r>
-        <w:rPr>
-          <w:i/>
-          <w:iCs/>
-        </w:rPr>
-        <w:t xml:space="preserve"> limitations</w:t>
-      </w:r>
-      <w:r>
-        <w:rPr>
-          <w:i/>
-          <w:iCs/>
-        </w:rPr>
-        <w:t>:</w:t>
-      </w:r>
-      <w:commentRangeEnd w:id="1"/>
-      <w:r>
-        <w:rPr>
-          <w:rStyle w:val="CommentReference"/>
-        </w:rPr>
         <w:commentReference w:id="1"/>
-      </w:r>
-    </w:p>
-    <w:p>
-      <w:proofErr w:type="spellStart"/>
-      <w:r>
-        <w:rPr>
-          <w:b/>
-          <w:bCs/>
-        </w:rPr>
-        <w:lastRenderedPageBreak/>
-        <w:t>water_shortage_level</w:t>
-      </w:r>
-      <w:proofErr w:type="spellEnd"/>
-    </w:p>
-    <w:p>
-      <w:commentRangeStart w:id="2"/>
-      <w:r>
-        <w:t>This table summarizes…</w:t>
-      </w:r>
-    </w:p>
-    <w:p>
-      <w:r>
-        <w:rPr>
-          <w:i/>
-          <w:iCs/>
-        </w:rPr>
-        <w:t>Data use limitations:</w:t>
-      </w:r>
-      <w:commentRangeEnd w:id="2"/>
-      <w:r>
-        <w:rPr>
-          <w:rStyle w:val="CommentReference"/>
-        </w:rPr>
-        <w:commentReference w:id="2"/>
       </w:r>
     </w:p>
     <w:p>
@@ -795,15 +661,7 @@
         </w:numPr>
       </w:pPr>
       <w:r>
-        <w:t xml:space="preserve">Production and delivery data from </w:t>
-      </w:r>
-      <w:proofErr w:type="spellStart"/>
-      <w:r>
-        <w:t>eAR</w:t>
-      </w:r>
-      <w:proofErr w:type="spellEnd"/>
-      <w:r>
-        <w:t xml:space="preserve"> and SAFER Clearinghouse</w:t>
+        <w:t>Production and delivery data from eAR and SAFER Clearinghouse</w:t>
       </w:r>
     </w:p>
     <w:p>
@@ -814,7 +672,7 @@
           <w:numId w:val="1"/>
         </w:numPr>
       </w:pPr>
-      <w:hyperlink r:id="rId15" w:history="1">
+      <w:hyperlink r:id="rId14" w:history="1">
         <w:r>
           <w:rPr>
             <w:rStyle w:val="Hyperlink"/>
@@ -843,7 +701,7 @@
           <w:numId w:val="1"/>
         </w:numPr>
       </w:pPr>
-      <w:hyperlink r:id="rId16" w:history="1">
+      <w:hyperlink r:id="rId15" w:history="1">
         <w:r>
           <w:rPr>
             <w:rStyle w:val="Hyperlink"/>
@@ -872,7 +730,7 @@
           <w:numId w:val="1"/>
         </w:numPr>
       </w:pPr>
-      <w:hyperlink r:id="rId17" w:history="1">
+      <w:hyperlink r:id="rId16" w:history="1">
         <w:r>
           <w:rPr>
             <w:rStyle w:val="Hyperlink"/>
@@ -901,7 +759,7 @@
           <w:numId w:val="1"/>
         </w:numPr>
       </w:pPr>
-      <w:hyperlink r:id="rId18" w:history="1">
+      <w:hyperlink r:id="rId17" w:history="1">
         <w:r>
           <w:rPr>
             <w:rStyle w:val="Hyperlink"/>
@@ -954,11 +812,9 @@
           <w:numId w:val="1"/>
         </w:numPr>
       </w:pPr>
-      <w:proofErr w:type="gramStart"/>
       <w:r>
         <w:t>Snow pack</w:t>
       </w:r>
-      <w:proofErr w:type="gramEnd"/>
     </w:p>
     <w:p>
       <w:pPr>
@@ -992,7 +848,7 @@
           <w:numId w:val="1"/>
         </w:numPr>
       </w:pPr>
-      <w:hyperlink r:id="rId19" w:history="1">
+      <w:hyperlink r:id="rId18" w:history="1">
         <w:r>
           <w:rPr>
             <w:rStyle w:val="Hyperlink"/>
@@ -1058,7 +914,7 @@
           <w:numId w:val="2"/>
         </w:numPr>
       </w:pPr>
-      <w:hyperlink r:id="rId20" w:history="1">
+      <w:hyperlink r:id="rId19" w:history="1">
         <w:r>
           <w:rPr>
             <w:rStyle w:val="Hyperlink"/>
@@ -1076,7 +932,6 @@
         </w:numPr>
       </w:pPr>
       <w:r>
-        <w:lastRenderedPageBreak/>
         <w:t>NOAA Drought.gov data download</w:t>
       </w:r>
     </w:p>
@@ -1088,7 +943,7 @@
           <w:numId w:val="2"/>
         </w:numPr>
       </w:pPr>
-      <w:hyperlink r:id="rId21" w:history="1">
+      <w:hyperlink r:id="rId20" w:history="1">
         <w:r>
           <w:rPr>
             <w:rStyle w:val="Hyperlink"/>
@@ -1109,7 +964,7 @@
 
 <file path=word/comments.xml><?xml version="1.0" encoding="utf-8"?>
 <w:comments xmlns:wpc="http://schemas.microsoft.com/office/word/2010/wordprocessingCanvas" xmlns:cx="http://schemas.microsoft.com/office/drawing/2014/chartex" xmlns:cx1="http://schemas.microsoft.com/office/drawing/2015/9/8/chartex" xmlns:cx2="http://schemas.microsoft.com/office/drawing/2015/10/21/chartex" xmlns:cx3="http://schemas.microsoft.com/office/drawing/2016/5/9/chartex" xmlns:cx4="http://schemas.microsoft.com/office/drawing/2016/5/10/chartex" xmlns:cx5="http://schemas.microsoft.com/office/drawing/2016/5/11/chartex" xmlns:cx6="http://schemas.microsoft.com/office/drawing/2016/5/12/chartex" xmlns:cx7="http://schemas.microsoft.com/office/drawing/2016/5/13/chartex" xmlns:cx8="http://schemas.microsoft.com/office/drawing/2016/5/14/chartex" xmlns:mc="http://schemas.openxmlformats.org/markup-compatibility/2006" xmlns:aink="http://schemas.microsoft.com/office/drawing/2016/ink" xmlns:am3d="http://schemas.microsoft.com/office/drawing/2017/model3d" xmlns:o="urn:schemas-microsoft-com:office:office" xmlns:oel="http://schemas.microsoft.com/office/2019/extlst" xmlns:r="http://schemas.openxmlformats.org/officeDocument/2006/relationships" xmlns:m="http://schemas.openxmlformats.org/officeDocument/2006/math" xmlns:v="urn:schemas-microsoft-com:vml" xmlns:wp14="http://schemas.microsoft.com/office/word/2010/wordprocessingDrawing" xmlns:wp="http://schemas.openxmlformats.org/drawingml/2006/wordprocessingDrawing" xmlns:w10="urn:schemas-microsoft-com:office:word" xmlns:w="http://schemas.openxmlformats.org/wordprocessingml/2006/main" xmlns:w14="http://schemas.microsoft.com/office/word/2010/wordml" xmlns:w15="http://schemas.microsoft.com/office/word/2012/wordml" xmlns:w16cex="http://schemas.microsoft.com/office/word/2018/wordml/cex" xmlns:w16cid="http://schemas.microsoft.com/office/word/2016/wordml/cid" xmlns:w16="http://schemas.microsoft.com/office/word/2018/wordml" xmlns:w16du="http://schemas.microsoft.com/office/word/2023/wordml/word16du" xmlns:w16sdtdh="http://schemas.microsoft.com/office/word/2020/wordml/sdtdatahash" xmlns:w16se="http://schemas.microsoft.com/office/word/2015/wordml/symex" xmlns:wpg="http://schemas.microsoft.com/office/word/2010/wordprocessingGroup" xmlns:wpi="http://schemas.microsoft.com/office/word/2010/wordprocessingInk" xmlns:wne="http://schemas.microsoft.com/office/word/2006/wordml" xmlns:wps="http://schemas.microsoft.com/office/word/2010/wordprocessingShape" mc:Ignorable="w14 w15 w16se w16cid w16 w16cex w16sdtdh w16du wp14">
-  <w:comment w:id="0" w:author="Ashley Vizek" w:date="2024-08-07T11:16:00Z" w:initials="AV">
+  <w:comment w:id="0" w:author="Ashley Vizek" w:date="2024-08-07T11:18:00Z" w:initials="AV">
     <w:p>
       <w:r>
         <w:rPr>
@@ -1122,28 +977,11 @@
           <w:sz w:val="20"/>
           <w:szCs w:val="20"/>
         </w:rPr>
-        <w:t>Ask larger state team about this.</w:t>
+        <w:t>Maybe Eric or Stephen can help fill this in.</w:t>
       </w:r>
     </w:p>
   </w:comment>
-  <w:comment w:id="1" w:author="Ashley Vizek" w:date="2024-08-07T11:18:00Z" w:initials="AV">
-    <w:p>
-      <w:r>
-        <w:rPr>
-          <w:rStyle w:val="CommentReference"/>
-        </w:rPr>
-        <w:annotationRef/>
-      </w:r>
-      <w:r>
-        <w:rPr>
-          <w:sz w:val="20"/>
-          <w:szCs w:val="20"/>
-        </w:rPr>
-        <w:t>Maybe Eric or Stephen can help fill this in.</w:t>
-      </w:r>
-    </w:p>
-  </w:comment>
-  <w:comment w:id="2" w:author="Ashley Vizek" w:date="2024-08-07T11:19:00Z" w:initials="AV">
+  <w:comment w:id="1" w:author="Ashley Vizek" w:date="2024-08-07T11:19:00Z" w:initials="AV">
     <w:p>
       <w:r>
         <w:rPr>
@@ -1165,7 +1003,6 @@
 
 <file path=word/commentsExtended.xml><?xml version="1.0" encoding="utf-8"?>
 <w15:commentsEx xmlns:wpc="http://schemas.microsoft.com/office/word/2010/wordprocessingCanvas" xmlns:cx="http://schemas.microsoft.com/office/drawing/2014/chartex" xmlns:cx1="http://schemas.microsoft.com/office/drawing/2015/9/8/chartex" xmlns:cx2="http://schemas.microsoft.com/office/drawing/2015/10/21/chartex" xmlns:cx3="http://schemas.microsoft.com/office/drawing/2016/5/9/chartex" xmlns:cx4="http://schemas.microsoft.com/office/drawing/2016/5/10/chartex" xmlns:cx5="http://schemas.microsoft.com/office/drawing/2016/5/11/chartex" xmlns:cx6="http://schemas.microsoft.com/office/drawing/2016/5/12/chartex" xmlns:cx7="http://schemas.microsoft.com/office/drawing/2016/5/13/chartex" xmlns:cx8="http://schemas.microsoft.com/office/drawing/2016/5/14/chartex" xmlns:mc="http://schemas.openxmlformats.org/markup-compatibility/2006" xmlns:aink="http://schemas.microsoft.com/office/drawing/2016/ink" xmlns:am3d="http://schemas.microsoft.com/office/drawing/2017/model3d" xmlns:o="urn:schemas-microsoft-com:office:office" xmlns:oel="http://schemas.microsoft.com/office/2019/extlst" xmlns:r="http://schemas.openxmlformats.org/officeDocument/2006/relationships" xmlns:m="http://schemas.openxmlformats.org/officeDocument/2006/math" xmlns:v="urn:schemas-microsoft-com:vml" xmlns:wp14="http://schemas.microsoft.com/office/word/2010/wordprocessingDrawing" xmlns:wp="http://schemas.openxmlformats.org/drawingml/2006/wordprocessingDrawing" xmlns:w10="urn:schemas-microsoft-com:office:word" xmlns:w="http://schemas.openxmlformats.org/wordprocessingml/2006/main" xmlns:w14="http://schemas.microsoft.com/office/word/2010/wordml" xmlns:w15="http://schemas.microsoft.com/office/word/2012/wordml" xmlns:w16cex="http://schemas.microsoft.com/office/word/2018/wordml/cex" xmlns:w16cid="http://schemas.microsoft.com/office/word/2016/wordml/cid" xmlns:w16="http://schemas.microsoft.com/office/word/2018/wordml" xmlns:w16du="http://schemas.microsoft.com/office/word/2023/wordml/word16du" xmlns:w16sdtdh="http://schemas.microsoft.com/office/word/2020/wordml/sdtdatahash" xmlns:w16se="http://schemas.microsoft.com/office/word/2015/wordml/symex" xmlns:wpg="http://schemas.microsoft.com/office/word/2010/wordprocessingGroup" xmlns:wpi="http://schemas.microsoft.com/office/word/2010/wordprocessingInk" xmlns:wne="http://schemas.microsoft.com/office/word/2006/wordml" xmlns:wps="http://schemas.microsoft.com/office/word/2010/wordprocessingShape" mc:Ignorable="w14 w15 w16se w16cid w16 w16cex w16sdtdh w16du wp14">
-  <w15:commentEx w15:paraId="272732BB" w15:done="0"/>
   <w15:commentEx w15:paraId="4BDF9E6E" w15:done="0"/>
   <w15:commentEx w15:paraId="54AC9C42" w15:done="0"/>
 </w15:commentsEx>
@@ -1173,7 +1010,6 @@
 
 <file path=word/commentsExtensible.xml><?xml version="1.0" encoding="utf-8"?>
 <w16cex:commentsExtensible xmlns:wpc="http://schemas.microsoft.com/office/word/2010/wordprocessingCanvas" xmlns:cx="http://schemas.microsoft.com/office/drawing/2014/chartex" xmlns:cx1="http://schemas.microsoft.com/office/drawing/2015/9/8/chartex" xmlns:cx2="http://schemas.microsoft.com/office/drawing/2015/10/21/chartex" xmlns:cx3="http://schemas.microsoft.com/office/drawing/2016/5/9/chartex" xmlns:cx4="http://schemas.microsoft.com/office/drawing/2016/5/10/chartex" xmlns:cx5="http://schemas.microsoft.com/office/drawing/2016/5/11/chartex" xmlns:cx6="http://schemas.microsoft.com/office/drawing/2016/5/12/chartex" xmlns:cx7="http://schemas.microsoft.com/office/drawing/2016/5/13/chartex" xmlns:cx8="http://schemas.microsoft.com/office/drawing/2016/5/14/chartex" xmlns:cr="http://schemas.microsoft.com/office/comments/2020/reactions" xmlns:mc="http://schemas.openxmlformats.org/markup-compatibility/2006" xmlns:aink="http://schemas.microsoft.com/office/drawing/2016/ink" xmlns:am3d="http://schemas.microsoft.com/office/drawing/2017/model3d" xmlns:o="urn:schemas-microsoft-com:office:office" xmlns:oel="http://schemas.microsoft.com/office/2019/extlst" xmlns:r="http://schemas.openxmlformats.org/officeDocument/2006/relationships" xmlns:m="http://schemas.openxmlformats.org/officeDocument/2006/math" xmlns:v="urn:schemas-microsoft-com:vml" xmlns:wp14="http://schemas.microsoft.com/office/word/2010/wordprocessingDrawing" xmlns:wp="http://schemas.openxmlformats.org/drawingml/2006/wordprocessingDrawing" xmlns:w10="urn:schemas-microsoft-com:office:word" xmlns:w="http://schemas.openxmlformats.org/wordprocessingml/2006/main" xmlns:w14="http://schemas.microsoft.com/office/word/2010/wordml" xmlns:w15="http://schemas.microsoft.com/office/word/2012/wordml" xmlns:w16cex="http://schemas.microsoft.com/office/word/2018/wordml/cex" xmlns:w16cid="http://schemas.microsoft.com/office/word/2016/wordml/cid" xmlns:w16="http://schemas.microsoft.com/office/word/2018/wordml" xmlns:w16du="http://schemas.microsoft.com/office/word/2023/wordml/word16du" xmlns:w16sdtdh="http://schemas.microsoft.com/office/word/2020/wordml/sdtdatahash" xmlns:w16se="http://schemas.microsoft.com/office/word/2015/wordml/symex" xmlns:wpg="http://schemas.microsoft.com/office/word/2010/wordprocessingGroup" xmlns:wpi="http://schemas.microsoft.com/office/word/2010/wordprocessingInk" xmlns:wne="http://schemas.microsoft.com/office/word/2006/wordml" xmlns:wps="http://schemas.microsoft.com/office/word/2010/wordprocessingShape" mc:Ignorable="w14 w15 w16se w16cid w16 w16cex w16sdtdh cr w16du wp14">
-  <w16cex:commentExtensible w16cex:durableId="5158F863" w16cex:dateUtc="2024-08-07T18:16:00Z"/>
   <w16cex:commentExtensible w16cex:durableId="79B6BFE9" w16cex:dateUtc="2024-08-07T18:18:00Z"/>
   <w16cex:commentExtensible w16cex:durableId="64839129" w16cex:dateUtc="2024-08-07T18:19:00Z"/>
 </w16cex:commentsExtensible>
@@ -1181,7 +1017,6 @@
 
 <file path=word/commentsIds.xml><?xml version="1.0" encoding="utf-8"?>
 <w16cid:commentsIds xmlns:wpc="http://schemas.microsoft.com/office/word/2010/wordprocessingCanvas" xmlns:cx="http://schemas.microsoft.com/office/drawing/2014/chartex" xmlns:cx1="http://schemas.microsoft.com/office/drawing/2015/9/8/chartex" xmlns:cx2="http://schemas.microsoft.com/office/drawing/2015/10/21/chartex" xmlns:cx3="http://schemas.microsoft.com/office/drawing/2016/5/9/chartex" xmlns:cx4="http://schemas.microsoft.com/office/drawing/2016/5/10/chartex" xmlns:cx5="http://schemas.microsoft.com/office/drawing/2016/5/11/chartex" xmlns:cx6="http://schemas.microsoft.com/office/drawing/2016/5/12/chartex" xmlns:cx7="http://schemas.microsoft.com/office/drawing/2016/5/13/chartex" xmlns:cx8="http://schemas.microsoft.com/office/drawing/2016/5/14/chartex" xmlns:mc="http://schemas.openxmlformats.org/markup-compatibility/2006" xmlns:aink="http://schemas.microsoft.com/office/drawing/2016/ink" xmlns:am3d="http://schemas.microsoft.com/office/drawing/2017/model3d" xmlns:o="urn:schemas-microsoft-com:office:office" xmlns:oel="http://schemas.microsoft.com/office/2019/extlst" xmlns:r="http://schemas.openxmlformats.org/officeDocument/2006/relationships" xmlns:m="http://schemas.openxmlformats.org/officeDocument/2006/math" xmlns:v="urn:schemas-microsoft-com:vml" xmlns:wp14="http://schemas.microsoft.com/office/word/2010/wordprocessingDrawing" xmlns:wp="http://schemas.openxmlformats.org/drawingml/2006/wordprocessingDrawing" xmlns:w10="urn:schemas-microsoft-com:office:word" xmlns:w="http://schemas.openxmlformats.org/wordprocessingml/2006/main" xmlns:w14="http://schemas.microsoft.com/office/word/2010/wordml" xmlns:w15="http://schemas.microsoft.com/office/word/2012/wordml" xmlns:w16cex="http://schemas.microsoft.com/office/word/2018/wordml/cex" xmlns:w16cid="http://schemas.microsoft.com/office/word/2016/wordml/cid" xmlns:w16="http://schemas.microsoft.com/office/word/2018/wordml" xmlns:w16du="http://schemas.microsoft.com/office/word/2023/wordml/word16du" xmlns:w16sdtdh="http://schemas.microsoft.com/office/word/2020/wordml/sdtdatahash" xmlns:w16se="http://schemas.microsoft.com/office/word/2015/wordml/symex" xmlns:wpg="http://schemas.microsoft.com/office/word/2010/wordprocessingGroup" xmlns:wpi="http://schemas.microsoft.com/office/word/2010/wordprocessingInk" xmlns:wne="http://schemas.microsoft.com/office/word/2006/wordml" xmlns:wps="http://schemas.microsoft.com/office/word/2010/wordprocessingShape" mc:Ignorable="w14 w15 w16se w16cid w16 w16cex w16sdtdh w16du wp14">
-  <w16cid:commentId w16cid:paraId="272732BB" w16cid:durableId="5158F863"/>
   <w16cid:commentId w16cid:paraId="4BDF9E6E" w16cid:durableId="79B6BFE9"/>
   <w16cid:commentId w16cid:paraId="54AC9C42" w16cid:durableId="64839129"/>
 </w16cid:commentsIds>

</xml_diff>

<commit_message>
updates method from meeting with eric
</commit_message>
<xml_diff>
--- a/metadata/methods.docx
+++ b/metadata/methods.docx
@@ -126,6 +126,7 @@
           <w:bCs/>
         </w:rPr>
       </w:pPr>
+      <w:proofErr w:type="spellStart"/>
       <w:r>
         <w:rPr>
           <w:b/>
@@ -147,6 +148,7 @@
         </w:rPr>
         <w:t>_outlook</w:t>
       </w:r>
+      <w:proofErr w:type="spellEnd"/>
     </w:p>
     <w:p>
       <w:r>
@@ -240,9 +242,11 @@
       <w:r>
         <w:t xml:space="preserve">30-35 for information about the data elements in the </w:t>
       </w:r>
+      <w:proofErr w:type="spellStart"/>
       <w:r>
         <w:t>monthly_water_shortage_outlook</w:t>
       </w:r>
+      <w:proofErr w:type="spellEnd"/>
       <w:r>
         <w:t xml:space="preserve"> </w:t>
       </w:r>
@@ -389,6 +393,7 @@
           <w:bCs/>
         </w:rPr>
       </w:pPr>
+      <w:proofErr w:type="spellStart"/>
       <w:r>
         <w:rPr>
           <w:b/>
@@ -410,6 +415,7 @@
         </w:rPr>
         <w:t>outlook</w:t>
       </w:r>
+      <w:proofErr w:type="spellEnd"/>
     </w:p>
     <w:p>
       <w:r>
@@ -447,7 +453,15 @@
         </w:r>
       </w:hyperlink>
       <w:r>
-        <w:t>. See 7-20 through 7-34 for information about the data elements contained in the five_year_outlook table.</w:t>
+        <w:t xml:space="preserve">. See 7-20 through 7-34 for information about the data elements contained in the </w:t>
+      </w:r>
+      <w:proofErr w:type="spellStart"/>
+      <w:r>
+        <w:t>five_year_outlook</w:t>
+      </w:r>
+      <w:proofErr w:type="spellEnd"/>
+      <w:r>
+        <w:t xml:space="preserve"> table.</w:t>
       </w:r>
     </w:p>
     <w:p>
@@ -493,9 +507,15 @@
         </w:rPr>
         <w:t xml:space="preserve"> </w:t>
       </w:r>
-      <w:r>
-        <w:t xml:space="preserve">Similar to the </w:t>
-      </w:r>
+      <w:proofErr w:type="gramStart"/>
+      <w:r>
+        <w:t>Similar to</w:t>
+      </w:r>
+      <w:proofErr w:type="gramEnd"/>
+      <w:r>
+        <w:t xml:space="preserve"> the </w:t>
+      </w:r>
+      <w:proofErr w:type="spellStart"/>
       <w:r>
         <w:rPr>
           <w:i/>
@@ -503,6 +523,7 @@
         </w:rPr>
         <w:t>monthly_water_shortage_outlook</w:t>
       </w:r>
+      <w:proofErr w:type="spellEnd"/>
       <w:r>
         <w:rPr>
           <w:i/>
@@ -521,7 +542,7 @@
           <w:bCs/>
         </w:rPr>
       </w:pPr>
-      <w:commentRangeStart w:id="0"/>
+      <w:proofErr w:type="spellStart"/>
       <w:r>
         <w:rPr>
           <w:b/>
@@ -529,6 +550,7 @@
         </w:rPr>
         <w:t>source_name</w:t>
       </w:r>
+      <w:proofErr w:type="spellEnd"/>
     </w:p>
     <w:p>
       <w:r>
@@ -544,59 +566,72 @@
         <w:t>,</w:t>
       </w:r>
       <w:r>
-        <w:t xml:space="preserve"> and location by public water system for a given </w:t>
-      </w:r>
-      <w:r>
-        <w:t xml:space="preserve">time </w:t>
-      </w:r>
-      <w:r>
-        <w:t>period. These data are submitted through the SAFER Clearinghouse.</w:t>
-      </w:r>
-    </w:p>
-    <w:p>
-      <w:pPr>
+        <w:t xml:space="preserve"> and location by public water system</w:t>
+      </w:r>
+      <w:r>
+        <w:t xml:space="preserve"> and facility</w:t>
+      </w:r>
+      <w:r>
+        <w:t>. These data are</w:t>
+      </w:r>
+      <w:r>
+        <w:t xml:space="preserve"> from SDWIS</w:t>
+      </w:r>
+      <w:r>
+        <w:t xml:space="preserve"> </w:t>
+      </w:r>
+      <w:r>
+        <w:t xml:space="preserve">and processed within the </w:t>
+      </w:r>
+      <w:r>
+        <w:t>SAFER Clearinghouse.</w:t>
+      </w:r>
+      <w:r>
+        <w:t xml:space="preserve"> These data are assigned through facility permitting process and are not user reported, and often validated through on-the-ground field visits. The data are filtered to include the most recent data; out of date data are not included. Currently, no documentation has been published for these data.</w:t>
+      </w:r>
+    </w:p>
+    <w:p>
+      <w:r>
         <w:rPr>
           <w:i/>
           <w:iCs/>
         </w:rPr>
-      </w:pPr>
+        <w:t>D</w:t>
+      </w:r>
       <w:r>
         <w:rPr>
           <w:i/>
           <w:iCs/>
         </w:rPr>
-        <w:t>D</w:t>
+        <w:t>ata use</w:t>
       </w:r>
       <w:r>
         <w:rPr>
           <w:i/>
           <w:iCs/>
         </w:rPr>
-        <w:t>ata use</w:t>
+        <w:t xml:space="preserve"> limitations</w:t>
       </w:r>
       <w:r>
         <w:rPr>
           <w:i/>
           <w:iCs/>
         </w:rPr>
-        <w:t xml:space="preserve"> limitations</w:t>
+        <w:t>:</w:t>
       </w:r>
       <w:r>
         <w:rPr>
           <w:i/>
           <w:iCs/>
         </w:rPr>
-        <w:t>:</w:t>
-      </w:r>
-      <w:commentRangeEnd w:id="0"/>
-      <w:r>
-        <w:rPr>
-          <w:rStyle w:val="CommentReference"/>
-        </w:rPr>
-        <w:commentReference w:id="0"/>
-      </w:r>
-    </w:p>
-    <w:p>
+        <w:t xml:space="preserve"> </w:t>
+      </w:r>
+      <w:r>
+        <w:t>When using these data note that the facility name is not unique and needs to be used with the facility ID and PWSID.</w:t>
+      </w:r>
+    </w:p>
+    <w:p>
+      <w:proofErr w:type="spellStart"/>
       <w:r>
         <w:rPr>
           <w:b/>
@@ -604,9 +639,10 @@
         </w:rPr>
         <w:t>water_shortage_level</w:t>
       </w:r>
-    </w:p>
-    <w:p>
-      <w:commentRangeStart w:id="1"/>
+      <w:proofErr w:type="spellEnd"/>
+    </w:p>
+    <w:p>
+      <w:commentRangeStart w:id="0"/>
       <w:r>
         <w:t>This table summarizes…</w:t>
       </w:r>
@@ -619,12 +655,12 @@
         </w:rPr>
         <w:t>Data use limitations:</w:t>
       </w:r>
-      <w:commentRangeEnd w:id="1"/>
+      <w:commentRangeEnd w:id="0"/>
       <w:r>
         <w:rPr>
           <w:rStyle w:val="CommentReference"/>
         </w:rPr>
-        <w:commentReference w:id="1"/>
+        <w:commentReference w:id="0"/>
       </w:r>
     </w:p>
     <w:p>
@@ -632,6 +668,7 @@
         <w:pStyle w:val="Heading2"/>
       </w:pPr>
       <w:r>
+        <w:lastRenderedPageBreak/>
         <w:t xml:space="preserve">Other Relevant </w:t>
       </w:r>
       <w:r>
@@ -661,7 +698,15 @@
         </w:numPr>
       </w:pPr>
       <w:r>
-        <w:t>Production and delivery data from eAR and SAFER Clearinghouse</w:t>
+        <w:t xml:space="preserve">Production and delivery data from </w:t>
+      </w:r>
+      <w:proofErr w:type="spellStart"/>
+      <w:r>
+        <w:t>eAR</w:t>
+      </w:r>
+      <w:proofErr w:type="spellEnd"/>
+      <w:r>
+        <w:t xml:space="preserve"> and SAFER Clearinghouse</w:t>
       </w:r>
     </w:p>
     <w:p>
@@ -812,9 +857,11 @@
           <w:numId w:val="1"/>
         </w:numPr>
       </w:pPr>
+      <w:proofErr w:type="gramStart"/>
       <w:r>
         <w:t>Snow pack</w:t>
       </w:r>
+      <w:proofErr w:type="gramEnd"/>
     </w:p>
     <w:p>
       <w:pPr>
@@ -964,24 +1011,7 @@
 
 <file path=word/comments.xml><?xml version="1.0" encoding="utf-8"?>
 <w:comments xmlns:wpc="http://schemas.microsoft.com/office/word/2010/wordprocessingCanvas" xmlns:cx="http://schemas.microsoft.com/office/drawing/2014/chartex" xmlns:cx1="http://schemas.microsoft.com/office/drawing/2015/9/8/chartex" xmlns:cx2="http://schemas.microsoft.com/office/drawing/2015/10/21/chartex" xmlns:cx3="http://schemas.microsoft.com/office/drawing/2016/5/9/chartex" xmlns:cx4="http://schemas.microsoft.com/office/drawing/2016/5/10/chartex" xmlns:cx5="http://schemas.microsoft.com/office/drawing/2016/5/11/chartex" xmlns:cx6="http://schemas.microsoft.com/office/drawing/2016/5/12/chartex" xmlns:cx7="http://schemas.microsoft.com/office/drawing/2016/5/13/chartex" xmlns:cx8="http://schemas.microsoft.com/office/drawing/2016/5/14/chartex" xmlns:mc="http://schemas.openxmlformats.org/markup-compatibility/2006" xmlns:aink="http://schemas.microsoft.com/office/drawing/2016/ink" xmlns:am3d="http://schemas.microsoft.com/office/drawing/2017/model3d" xmlns:o="urn:schemas-microsoft-com:office:office" xmlns:oel="http://schemas.microsoft.com/office/2019/extlst" xmlns:r="http://schemas.openxmlformats.org/officeDocument/2006/relationships" xmlns:m="http://schemas.openxmlformats.org/officeDocument/2006/math" xmlns:v="urn:schemas-microsoft-com:vml" xmlns:wp14="http://schemas.microsoft.com/office/word/2010/wordprocessingDrawing" xmlns:wp="http://schemas.openxmlformats.org/drawingml/2006/wordprocessingDrawing" xmlns:w10="urn:schemas-microsoft-com:office:word" xmlns:w="http://schemas.openxmlformats.org/wordprocessingml/2006/main" xmlns:w14="http://schemas.microsoft.com/office/word/2010/wordml" xmlns:w15="http://schemas.microsoft.com/office/word/2012/wordml" xmlns:w16cex="http://schemas.microsoft.com/office/word/2018/wordml/cex" xmlns:w16cid="http://schemas.microsoft.com/office/word/2016/wordml/cid" xmlns:w16="http://schemas.microsoft.com/office/word/2018/wordml" xmlns:w16du="http://schemas.microsoft.com/office/word/2023/wordml/word16du" xmlns:w16sdtdh="http://schemas.microsoft.com/office/word/2020/wordml/sdtdatahash" xmlns:w16se="http://schemas.microsoft.com/office/word/2015/wordml/symex" xmlns:wpg="http://schemas.microsoft.com/office/word/2010/wordprocessingGroup" xmlns:wpi="http://schemas.microsoft.com/office/word/2010/wordprocessingInk" xmlns:wne="http://schemas.microsoft.com/office/word/2006/wordml" xmlns:wps="http://schemas.microsoft.com/office/word/2010/wordprocessingShape" mc:Ignorable="w14 w15 w16se w16cid w16 w16cex w16sdtdh w16du wp14">
-  <w:comment w:id="0" w:author="Ashley Vizek" w:date="2024-08-07T11:18:00Z" w:initials="AV">
-    <w:p>
-      <w:r>
-        <w:rPr>
-          <w:rStyle w:val="CommentReference"/>
-        </w:rPr>
-        <w:annotationRef/>
-      </w:r>
-      <w:r>
-        <w:rPr>
-          <w:sz w:val="20"/>
-          <w:szCs w:val="20"/>
-        </w:rPr>
-        <w:t>Maybe Eric or Stephen can help fill this in.</w:t>
-      </w:r>
-    </w:p>
-  </w:comment>
-  <w:comment w:id="1" w:author="Ashley Vizek" w:date="2024-08-07T11:19:00Z" w:initials="AV">
+  <w:comment w:id="0" w:author="Ashley Vizek" w:date="2024-08-07T11:19:00Z" w:initials="AV">
     <w:p>
       <w:r>
         <w:rPr>
@@ -1003,21 +1033,18 @@
 
 <file path=word/commentsExtended.xml><?xml version="1.0" encoding="utf-8"?>
 <w15:commentsEx xmlns:wpc="http://schemas.microsoft.com/office/word/2010/wordprocessingCanvas" xmlns:cx="http://schemas.microsoft.com/office/drawing/2014/chartex" xmlns:cx1="http://schemas.microsoft.com/office/drawing/2015/9/8/chartex" xmlns:cx2="http://schemas.microsoft.com/office/drawing/2015/10/21/chartex" xmlns:cx3="http://schemas.microsoft.com/office/drawing/2016/5/9/chartex" xmlns:cx4="http://schemas.microsoft.com/office/drawing/2016/5/10/chartex" xmlns:cx5="http://schemas.microsoft.com/office/drawing/2016/5/11/chartex" xmlns:cx6="http://schemas.microsoft.com/office/drawing/2016/5/12/chartex" xmlns:cx7="http://schemas.microsoft.com/office/drawing/2016/5/13/chartex" xmlns:cx8="http://schemas.microsoft.com/office/drawing/2016/5/14/chartex" xmlns:mc="http://schemas.openxmlformats.org/markup-compatibility/2006" xmlns:aink="http://schemas.microsoft.com/office/drawing/2016/ink" xmlns:am3d="http://schemas.microsoft.com/office/drawing/2017/model3d" xmlns:o="urn:schemas-microsoft-com:office:office" xmlns:oel="http://schemas.microsoft.com/office/2019/extlst" xmlns:r="http://schemas.openxmlformats.org/officeDocument/2006/relationships" xmlns:m="http://schemas.openxmlformats.org/officeDocument/2006/math" xmlns:v="urn:schemas-microsoft-com:vml" xmlns:wp14="http://schemas.microsoft.com/office/word/2010/wordprocessingDrawing" xmlns:wp="http://schemas.openxmlformats.org/drawingml/2006/wordprocessingDrawing" xmlns:w10="urn:schemas-microsoft-com:office:word" xmlns:w="http://schemas.openxmlformats.org/wordprocessingml/2006/main" xmlns:w14="http://schemas.microsoft.com/office/word/2010/wordml" xmlns:w15="http://schemas.microsoft.com/office/word/2012/wordml" xmlns:w16cex="http://schemas.microsoft.com/office/word/2018/wordml/cex" xmlns:w16cid="http://schemas.microsoft.com/office/word/2016/wordml/cid" xmlns:w16="http://schemas.microsoft.com/office/word/2018/wordml" xmlns:w16du="http://schemas.microsoft.com/office/word/2023/wordml/word16du" xmlns:w16sdtdh="http://schemas.microsoft.com/office/word/2020/wordml/sdtdatahash" xmlns:w16se="http://schemas.microsoft.com/office/word/2015/wordml/symex" xmlns:wpg="http://schemas.microsoft.com/office/word/2010/wordprocessingGroup" xmlns:wpi="http://schemas.microsoft.com/office/word/2010/wordprocessingInk" xmlns:wne="http://schemas.microsoft.com/office/word/2006/wordml" xmlns:wps="http://schemas.microsoft.com/office/word/2010/wordprocessingShape" mc:Ignorable="w14 w15 w16se w16cid w16 w16cex w16sdtdh w16du wp14">
-  <w15:commentEx w15:paraId="4BDF9E6E" w15:done="0"/>
   <w15:commentEx w15:paraId="54AC9C42" w15:done="0"/>
 </w15:commentsEx>
 </file>
 
 <file path=word/commentsExtensible.xml><?xml version="1.0" encoding="utf-8"?>
 <w16cex:commentsExtensible xmlns:wpc="http://schemas.microsoft.com/office/word/2010/wordprocessingCanvas" xmlns:cx="http://schemas.microsoft.com/office/drawing/2014/chartex" xmlns:cx1="http://schemas.microsoft.com/office/drawing/2015/9/8/chartex" xmlns:cx2="http://schemas.microsoft.com/office/drawing/2015/10/21/chartex" xmlns:cx3="http://schemas.microsoft.com/office/drawing/2016/5/9/chartex" xmlns:cx4="http://schemas.microsoft.com/office/drawing/2016/5/10/chartex" xmlns:cx5="http://schemas.microsoft.com/office/drawing/2016/5/11/chartex" xmlns:cx6="http://schemas.microsoft.com/office/drawing/2016/5/12/chartex" xmlns:cx7="http://schemas.microsoft.com/office/drawing/2016/5/13/chartex" xmlns:cx8="http://schemas.microsoft.com/office/drawing/2016/5/14/chartex" xmlns:cr="http://schemas.microsoft.com/office/comments/2020/reactions" xmlns:mc="http://schemas.openxmlformats.org/markup-compatibility/2006" xmlns:aink="http://schemas.microsoft.com/office/drawing/2016/ink" xmlns:am3d="http://schemas.microsoft.com/office/drawing/2017/model3d" xmlns:o="urn:schemas-microsoft-com:office:office" xmlns:oel="http://schemas.microsoft.com/office/2019/extlst" xmlns:r="http://schemas.openxmlformats.org/officeDocument/2006/relationships" xmlns:m="http://schemas.openxmlformats.org/officeDocument/2006/math" xmlns:v="urn:schemas-microsoft-com:vml" xmlns:wp14="http://schemas.microsoft.com/office/word/2010/wordprocessingDrawing" xmlns:wp="http://schemas.openxmlformats.org/drawingml/2006/wordprocessingDrawing" xmlns:w10="urn:schemas-microsoft-com:office:word" xmlns:w="http://schemas.openxmlformats.org/wordprocessingml/2006/main" xmlns:w14="http://schemas.microsoft.com/office/word/2010/wordml" xmlns:w15="http://schemas.microsoft.com/office/word/2012/wordml" xmlns:w16cex="http://schemas.microsoft.com/office/word/2018/wordml/cex" xmlns:w16cid="http://schemas.microsoft.com/office/word/2016/wordml/cid" xmlns:w16="http://schemas.microsoft.com/office/word/2018/wordml" xmlns:w16du="http://schemas.microsoft.com/office/word/2023/wordml/word16du" xmlns:w16sdtdh="http://schemas.microsoft.com/office/word/2020/wordml/sdtdatahash" xmlns:w16se="http://schemas.microsoft.com/office/word/2015/wordml/symex" xmlns:wpg="http://schemas.microsoft.com/office/word/2010/wordprocessingGroup" xmlns:wpi="http://schemas.microsoft.com/office/word/2010/wordprocessingInk" xmlns:wne="http://schemas.microsoft.com/office/word/2006/wordml" xmlns:wps="http://schemas.microsoft.com/office/word/2010/wordprocessingShape" mc:Ignorable="w14 w15 w16se w16cid w16 w16cex w16sdtdh cr w16du wp14">
-  <w16cex:commentExtensible w16cex:durableId="79B6BFE9" w16cex:dateUtc="2024-08-07T18:18:00Z"/>
   <w16cex:commentExtensible w16cex:durableId="64839129" w16cex:dateUtc="2024-08-07T18:19:00Z"/>
 </w16cex:commentsExtensible>
 </file>
 
 <file path=word/commentsIds.xml><?xml version="1.0" encoding="utf-8"?>
 <w16cid:commentsIds xmlns:wpc="http://schemas.microsoft.com/office/word/2010/wordprocessingCanvas" xmlns:cx="http://schemas.microsoft.com/office/drawing/2014/chartex" xmlns:cx1="http://schemas.microsoft.com/office/drawing/2015/9/8/chartex" xmlns:cx2="http://schemas.microsoft.com/office/drawing/2015/10/21/chartex" xmlns:cx3="http://schemas.microsoft.com/office/drawing/2016/5/9/chartex" xmlns:cx4="http://schemas.microsoft.com/office/drawing/2016/5/10/chartex" xmlns:cx5="http://schemas.microsoft.com/office/drawing/2016/5/11/chartex" xmlns:cx6="http://schemas.microsoft.com/office/drawing/2016/5/12/chartex" xmlns:cx7="http://schemas.microsoft.com/office/drawing/2016/5/13/chartex" xmlns:cx8="http://schemas.microsoft.com/office/drawing/2016/5/14/chartex" xmlns:mc="http://schemas.openxmlformats.org/markup-compatibility/2006" xmlns:aink="http://schemas.microsoft.com/office/drawing/2016/ink" xmlns:am3d="http://schemas.microsoft.com/office/drawing/2017/model3d" xmlns:o="urn:schemas-microsoft-com:office:office" xmlns:oel="http://schemas.microsoft.com/office/2019/extlst" xmlns:r="http://schemas.openxmlformats.org/officeDocument/2006/relationships" xmlns:m="http://schemas.openxmlformats.org/officeDocument/2006/math" xmlns:v="urn:schemas-microsoft-com:vml" xmlns:wp14="http://schemas.microsoft.com/office/word/2010/wordprocessingDrawing" xmlns:wp="http://schemas.openxmlformats.org/drawingml/2006/wordprocessingDrawing" xmlns:w10="urn:schemas-microsoft-com:office:word" xmlns:w="http://schemas.openxmlformats.org/wordprocessingml/2006/main" xmlns:w14="http://schemas.microsoft.com/office/word/2010/wordml" xmlns:w15="http://schemas.microsoft.com/office/word/2012/wordml" xmlns:w16cex="http://schemas.microsoft.com/office/word/2018/wordml/cex" xmlns:w16cid="http://schemas.microsoft.com/office/word/2016/wordml/cid" xmlns:w16="http://schemas.microsoft.com/office/word/2018/wordml" xmlns:w16du="http://schemas.microsoft.com/office/word/2023/wordml/word16du" xmlns:w16sdtdh="http://schemas.microsoft.com/office/word/2020/wordml/sdtdatahash" xmlns:w16se="http://schemas.microsoft.com/office/word/2015/wordml/symex" xmlns:wpg="http://schemas.microsoft.com/office/word/2010/wordprocessingGroup" xmlns:wpi="http://schemas.microsoft.com/office/word/2010/wordprocessingInk" xmlns:wne="http://schemas.microsoft.com/office/word/2006/wordml" xmlns:wps="http://schemas.microsoft.com/office/word/2010/wordprocessingShape" mc:Ignorable="w14 w15 w16se w16cid w16 w16cex w16sdtdh w16du wp14">
-  <w16cid:commentId w16cid:paraId="4BDF9E6E" w16cid:durableId="79B6BFE9"/>
   <w16cid:commentId w16cid:paraId="54AC9C42" w16cid:durableId="64839129"/>
 </w16cid:commentsIds>
 </file>
@@ -1250,11 +1277,126 @@
       </w:rPr>
     </w:lvl>
   </w:abstractNum>
+  <w:abstractNum w:abstractNumId="2" w15:restartNumberingAfterBreak="0">
+    <w:nsid w:val="6E1B3E8A"/>
+    <w:multiLevelType w:val="hybridMultilevel"/>
+    <w:tmpl w:val="BB80AA40"/>
+    <w:lvl w:ilvl="0" w:tplc="4DD69E06">
+      <w:numFmt w:val="bullet"/>
+      <w:lvlText w:val="-"/>
+      <w:lvlJc w:val="left"/>
+      <w:pPr>
+        <w:ind w:left="720" w:hanging="360"/>
+      </w:pPr>
+      <w:rPr>
+        <w:rFonts w:ascii="Aptos" w:eastAsiaTheme="minorHAnsi" w:hAnsi="Aptos" w:cstheme="minorBidi" w:hint="default"/>
+      </w:rPr>
+    </w:lvl>
+    <w:lvl w:ilvl="1" w:tplc="04090003" w:tentative="1">
+      <w:start w:val="1"/>
+      <w:numFmt w:val="bullet"/>
+      <w:lvlText w:val="o"/>
+      <w:lvlJc w:val="left"/>
+      <w:pPr>
+        <w:ind w:left="1440" w:hanging="360"/>
+      </w:pPr>
+      <w:rPr>
+        <w:rFonts w:ascii="Courier New" w:hAnsi="Courier New" w:cs="Courier New" w:hint="default"/>
+      </w:rPr>
+    </w:lvl>
+    <w:lvl w:ilvl="2" w:tplc="04090005" w:tentative="1">
+      <w:start w:val="1"/>
+      <w:numFmt w:val="bullet"/>
+      <w:lvlText w:val=""/>
+      <w:lvlJc w:val="left"/>
+      <w:pPr>
+        <w:ind w:left="2160" w:hanging="360"/>
+      </w:pPr>
+      <w:rPr>
+        <w:rFonts w:ascii="Wingdings" w:hAnsi="Wingdings" w:hint="default"/>
+      </w:rPr>
+    </w:lvl>
+    <w:lvl w:ilvl="3" w:tplc="04090001" w:tentative="1">
+      <w:start w:val="1"/>
+      <w:numFmt w:val="bullet"/>
+      <w:lvlText w:val=""/>
+      <w:lvlJc w:val="left"/>
+      <w:pPr>
+        <w:ind w:left="2880" w:hanging="360"/>
+      </w:pPr>
+      <w:rPr>
+        <w:rFonts w:ascii="Symbol" w:hAnsi="Symbol" w:hint="default"/>
+      </w:rPr>
+    </w:lvl>
+    <w:lvl w:ilvl="4" w:tplc="04090003" w:tentative="1">
+      <w:start w:val="1"/>
+      <w:numFmt w:val="bullet"/>
+      <w:lvlText w:val="o"/>
+      <w:lvlJc w:val="left"/>
+      <w:pPr>
+        <w:ind w:left="3600" w:hanging="360"/>
+      </w:pPr>
+      <w:rPr>
+        <w:rFonts w:ascii="Courier New" w:hAnsi="Courier New" w:cs="Courier New" w:hint="default"/>
+      </w:rPr>
+    </w:lvl>
+    <w:lvl w:ilvl="5" w:tplc="04090005" w:tentative="1">
+      <w:start w:val="1"/>
+      <w:numFmt w:val="bullet"/>
+      <w:lvlText w:val=""/>
+      <w:lvlJc w:val="left"/>
+      <w:pPr>
+        <w:ind w:left="4320" w:hanging="360"/>
+      </w:pPr>
+      <w:rPr>
+        <w:rFonts w:ascii="Wingdings" w:hAnsi="Wingdings" w:hint="default"/>
+      </w:rPr>
+    </w:lvl>
+    <w:lvl w:ilvl="6" w:tplc="04090001" w:tentative="1">
+      <w:start w:val="1"/>
+      <w:numFmt w:val="bullet"/>
+      <w:lvlText w:val=""/>
+      <w:lvlJc w:val="left"/>
+      <w:pPr>
+        <w:ind w:left="5040" w:hanging="360"/>
+      </w:pPr>
+      <w:rPr>
+        <w:rFonts w:ascii="Symbol" w:hAnsi="Symbol" w:hint="default"/>
+      </w:rPr>
+    </w:lvl>
+    <w:lvl w:ilvl="7" w:tplc="04090003" w:tentative="1">
+      <w:start w:val="1"/>
+      <w:numFmt w:val="bullet"/>
+      <w:lvlText w:val="o"/>
+      <w:lvlJc w:val="left"/>
+      <w:pPr>
+        <w:ind w:left="5760" w:hanging="360"/>
+      </w:pPr>
+      <w:rPr>
+        <w:rFonts w:ascii="Courier New" w:hAnsi="Courier New" w:cs="Courier New" w:hint="default"/>
+      </w:rPr>
+    </w:lvl>
+    <w:lvl w:ilvl="8" w:tplc="04090005" w:tentative="1">
+      <w:start w:val="1"/>
+      <w:numFmt w:val="bullet"/>
+      <w:lvlText w:val=""/>
+      <w:lvlJc w:val="left"/>
+      <w:pPr>
+        <w:ind w:left="6480" w:hanging="360"/>
+      </w:pPr>
+      <w:rPr>
+        <w:rFonts w:ascii="Wingdings" w:hAnsi="Wingdings" w:hint="default"/>
+      </w:rPr>
+    </w:lvl>
+  </w:abstractNum>
   <w:num w:numId="1" w16cid:durableId="862520228">
     <w:abstractNumId w:val="1"/>
   </w:num>
   <w:num w:numId="2" w16cid:durableId="1242252449">
     <w:abstractNumId w:val="0"/>
+  </w:num>
+  <w:num w:numId="3" w16cid:durableId="955141108">
+    <w:abstractNumId w:val="2"/>
   </w:num>
 </w:numbering>
 </file>

</xml_diff>

<commit_message>
filled out actual_water_shortage_level blurb but NOT the data use limitation portion
</commit_message>
<xml_diff>
--- a/metadata/methods.docx
+++ b/metadata/methods.docx
@@ -637,6 +637,13 @@
           <w:b/>
           <w:bCs/>
         </w:rPr>
+        <w:t>actual_</w:t>
+      </w:r>
+      <w:r>
+        <w:rPr>
+          <w:b/>
+          <w:bCs/>
+        </w:rPr>
         <w:t>water_shortage_level</w:t>
       </w:r>
       <w:proofErr w:type="spellEnd"/>
@@ -644,7 +651,44 @@
     <w:p>
       <w:commentRangeStart w:id="0"/>
       <w:r>
-        <w:t>This table summarizes…</w:t>
+        <w:t xml:space="preserve">This table </w:t>
+      </w:r>
+      <w:r>
+        <w:t xml:space="preserve">reports the monthly state standard shortage level </w:t>
+      </w:r>
+      <w:r>
+        <w:t>by urban retail water suppliers, which are generally defined as agencies serving over 3,000 service connections or deliveries 3,000 acre-feet of water annually for municipal purposes.</w:t>
+      </w:r>
+      <w:r>
+        <w:t xml:space="preserve"> These data</w:t>
+      </w:r>
+      <w:r>
+        <w:t xml:space="preserve"> are collected by the State Water Resources Control Board</w:t>
+      </w:r>
+      <w:r>
+        <w:t xml:space="preserve"> t</w:t>
+      </w:r>
+      <w:r>
+        <w:t xml:space="preserve">hrough </w:t>
+      </w:r>
+      <w:r>
+        <w:t xml:space="preserve">it’s monthly Conservation </w:t>
+      </w:r>
+      <w:r>
+        <w:lastRenderedPageBreak/>
+        <w:t>Reporting.</w:t>
+      </w:r>
+      <w:r>
+        <w:t xml:space="preserve"> The data reported</w:t>
+      </w:r>
+      <w:r>
+        <w:t xml:space="preserve"> for this project have been filtered to show the most recent data (M</w:t>
+      </w:r>
+      <w:r>
+        <w:t>arch 2022 and on).</w:t>
+      </w:r>
+      <w:r>
+        <w:t xml:space="preserve"> </w:t>
       </w:r>
     </w:p>
     <w:p>
@@ -662,13 +706,22 @@
         </w:rPr>
         <w:commentReference w:id="0"/>
       </w:r>
+      <w:r>
+        <w:rPr>
+          <w:i/>
+          <w:iCs/>
+        </w:rPr>
+        <w:t xml:space="preserve"> </w:t>
+      </w:r>
+      <w:r>
+        <w:t>?</w:t>
+      </w:r>
     </w:p>
     <w:p>
       <w:pPr>
         <w:pStyle w:val="Heading2"/>
       </w:pPr>
       <w:r>
-        <w:lastRenderedPageBreak/>
         <w:t xml:space="preserve">Other Relevant </w:t>
       </w:r>
       <w:r>
@@ -2011,7 +2064,6 @@
   <w:style w:type="character" w:default="1" w:styleId="DefaultParagraphFont">
     <w:name w:val="Default Paragraph Font"/>
     <w:uiPriority w:val="1"/>
-    <w:semiHidden/>
     <w:unhideWhenUsed/>
   </w:style>
   <w:style w:type="table" w:default="1" w:styleId="TableNormal">

</xml_diff>

<commit_message>
adds prod and delivery and tries to combine tables does not push data because too large
</commit_message>
<xml_diff>
--- a/metadata/methods.docx
+++ b/metadata/methods.docx
@@ -649,7 +649,6 @@
       <w:proofErr w:type="spellEnd"/>
     </w:p>
     <w:p>
-      <w:commentRangeStart w:id="0"/>
       <w:r>
         <w:t xml:space="preserve">This table </w:t>
       </w:r>
@@ -671,24 +670,46 @@
       <w:r>
         <w:t xml:space="preserve">hrough </w:t>
       </w:r>
-      <w:r>
-        <w:t xml:space="preserve">it’s monthly Conservation </w:t>
+      <w:proofErr w:type="spellStart"/>
+      <w:r>
+        <w:t>it’s</w:t>
+      </w:r>
+      <w:proofErr w:type="spellEnd"/>
+      <w:r>
+        <w:t xml:space="preserve"> monthly Conservation Reporting</w:t>
+      </w:r>
+      <w:r>
+        <w:t xml:space="preserve"> and the data included in this dataset represent a small component of the larger </w:t>
       </w:r>
       <w:r>
         <w:lastRenderedPageBreak/>
-        <w:t>Reporting.</w:t>
-      </w:r>
-      <w:r>
-        <w:t xml:space="preserve"> The data reported</w:t>
-      </w:r>
-      <w:r>
-        <w:t xml:space="preserve"> for this project have been filtered to show the most recent data (M</w:t>
-      </w:r>
-      <w:r>
-        <w:t>arch 2022 and on).</w:t>
+        <w:t>dataset</w:t>
+      </w:r>
+      <w:r>
+        <w:t>.</w:t>
       </w:r>
       <w:r>
         <w:t xml:space="preserve"> </w:t>
+      </w:r>
+      <w:r>
+        <w:t>Information about these reports can be found on the Water Conservation Portal (</w:t>
+      </w:r>
+      <w:hyperlink r:id="rId10" w:history="1">
+        <w:r>
+          <w:rPr>
+            <w:rStyle w:val="Hyperlink"/>
+          </w:rPr>
+          <w:t>https://www.waterboards.ca.gov/water_issues/programs/conservation_portal/conservation_reporting.html</w:t>
+        </w:r>
+      </w:hyperlink>
+      <w:r>
+        <w:t>), which is no longer active, and the full data (which represents the source data for this dataset) are available on the California Open Data Portal (</w:t>
+      </w:r>
+      <w:r>
+        <w:t>https://data.ca.gov/dataset/urws-conservation-supply-demand</w:t>
+      </w:r>
+      <w:r>
+        <w:t xml:space="preserve">). Beginning in 2023, the reporting of these data transitioned to the SAFER Clearinghouse. </w:t>
       </w:r>
     </w:p>
     <w:p>
@@ -699,13 +720,6 @@
         </w:rPr>
         <w:t>Data use limitations:</w:t>
       </w:r>
-      <w:commentRangeEnd w:id="0"/>
-      <w:r>
-        <w:rPr>
-          <w:rStyle w:val="CommentReference"/>
-        </w:rPr>
-        <w:commentReference w:id="0"/>
-      </w:r>
       <w:r>
         <w:rPr>
           <w:i/>
@@ -714,63 +728,45 @@
         <w:t xml:space="preserve"> </w:t>
       </w:r>
       <w:r>
-        <w:t>?</w:t>
-      </w:r>
-    </w:p>
-    <w:p>
-      <w:pPr>
-        <w:pStyle w:val="Heading2"/>
-      </w:pPr>
-      <w:r>
-        <w:t xml:space="preserve">Other Relevant </w:t>
-      </w:r>
-      <w:r>
-        <w:t xml:space="preserve">California State </w:t>
-      </w:r>
-      <w:r>
-        <w:t xml:space="preserve">Open Data </w:t>
-      </w:r>
-    </w:p>
-    <w:p>
-      <w:r>
-        <w:t>The following list summarizes other open data resources</w:t>
-      </w:r>
-      <w:r>
-        <w:t xml:space="preserve"> collected and managed by California</w:t>
-      </w:r>
-      <w:r>
-        <w:t xml:space="preserve"> that are relevant to understanding drought. These data are not included directly in this data package because they are available elsewhere in useful formats.</w:t>
-      </w:r>
-    </w:p>
-    <w:p>
-      <w:pPr>
-        <w:pStyle w:val="ListParagraph"/>
-        <w:numPr>
-          <w:ilvl w:val="0"/>
-          <w:numId w:val="1"/>
-        </w:numPr>
-      </w:pPr>
-      <w:r>
-        <w:t xml:space="preserve">Production and delivery data from </w:t>
-      </w:r>
+        <w:t xml:space="preserve">Prior to 2022, shortage levels were not standardized, which makes the data difficult to use. This dataset was filtered to include </w:t>
+      </w:r>
+      <w:r>
+        <w:t>2022 onwards</w:t>
+      </w:r>
+      <w:r>
+        <w:t xml:space="preserve"> where shortage levels are standardized. </w:t>
+      </w:r>
+    </w:p>
+    <w:p>
+      <w:pPr>
+        <w:rPr>
+          <w:b/>
+          <w:bCs/>
+        </w:rPr>
+      </w:pPr>
       <w:proofErr w:type="spellStart"/>
       <w:r>
+        <w:rPr>
+          <w:b/>
+          <w:bCs/>
+        </w:rPr>
+        <w:t>historical_production_delivery</w:t>
+      </w:r>
+      <w:proofErr w:type="spellEnd"/>
+    </w:p>
+    <w:p>
+      <w:r>
+        <w:t>This table provides production and delivery data by water system and water type. These data were reported through the Electronic Annual Report (</w:t>
+      </w:r>
+      <w:proofErr w:type="spellStart"/>
+      <w:r>
         <w:t>eAR</w:t>
       </w:r>
       <w:proofErr w:type="spellEnd"/>
       <w:r>
-        <w:t xml:space="preserve"> and SAFER Clearinghouse</w:t>
-      </w:r>
-    </w:p>
-    <w:p>
-      <w:pPr>
-        <w:pStyle w:val="ListParagraph"/>
-        <w:numPr>
-          <w:ilvl w:val="1"/>
-          <w:numId w:val="1"/>
-        </w:numPr>
-      </w:pPr>
-      <w:hyperlink r:id="rId14" w:history="1">
+        <w:t>) and published on the California Open Data Portal (</w:t>
+      </w:r>
+      <w:hyperlink r:id="rId11" w:history="1">
         <w:r>
           <w:rPr>
             <w:rStyle w:val="Hyperlink"/>
@@ -778,6 +774,68 @@
           <w:t>https://data.ca.gov/dataset/drinking-water-public-water-system-annually-reported-water-production-and-delivery-information-2013</w:t>
         </w:r>
       </w:hyperlink>
+      <w:r>
+        <w:t xml:space="preserve">). The data included in this table represent a subset of the data included in the </w:t>
+      </w:r>
+      <w:proofErr w:type="spellStart"/>
+      <w:r>
+        <w:t>eAR</w:t>
+      </w:r>
+      <w:proofErr w:type="spellEnd"/>
+      <w:r>
+        <w:t xml:space="preserve">. </w:t>
+      </w:r>
+      <w:r>
+        <w:t xml:space="preserve">Beginning in 2023, the reporting of these data transitioned to the SAFER Clearinghouse. </w:t>
+      </w:r>
+      <w:r>
+        <w:t xml:space="preserve">The SWB is working on appending data from 2023 </w:t>
+      </w:r>
+      <w:proofErr w:type="gramStart"/>
+      <w:r>
+        <w:t>onwards</w:t>
+      </w:r>
+      <w:proofErr w:type="gramEnd"/>
+      <w:r>
+        <w:t xml:space="preserve"> but this is not currently available.</w:t>
+      </w:r>
+    </w:p>
+    <w:p>
+      <w:r>
+        <w:rPr>
+          <w:i/>
+          <w:iCs/>
+        </w:rPr>
+        <w:t xml:space="preserve">Data use limitations: </w:t>
+      </w:r>
+      <w:r>
+        <w:t xml:space="preserve">These data do not represent the most up to date production and delivery. Data from 2023 and 2024 exist but are not yet available. </w:t>
+      </w:r>
+    </w:p>
+    <w:p>
+      <w:pPr>
+        <w:pStyle w:val="Heading2"/>
+      </w:pPr>
+      <w:r>
+        <w:t xml:space="preserve">Other Relevant </w:t>
+      </w:r>
+      <w:r>
+        <w:t xml:space="preserve">California State </w:t>
+      </w:r>
+      <w:r>
+        <w:t xml:space="preserve">Open Data </w:t>
+      </w:r>
+    </w:p>
+    <w:p>
+      <w:r>
+        <w:t>The following list summarizes other open data resources</w:t>
+      </w:r>
+      <w:r>
+        <w:t xml:space="preserve"> collected and managed by California</w:t>
+      </w:r>
+      <w:r>
+        <w:t xml:space="preserve"> that are relevant to understanding drought. These data are not included directly in this data package because they are available elsewhere in useful formats.</w:t>
+      </w:r>
     </w:p>
     <w:p>
       <w:pPr>
@@ -798,8 +856,13 @@
           <w:ilvl w:val="1"/>
           <w:numId w:val="1"/>
         </w:numPr>
-      </w:pPr>
-      <w:hyperlink r:id="rId15" w:history="1">
+        <w:rPr>
+          <w:rStyle w:val="Hyperlink"/>
+          <w:color w:val="auto"/>
+          <w:u w:val="none"/>
+        </w:rPr>
+      </w:pPr>
+      <w:hyperlink r:id="rId12" w:history="1">
         <w:r>
           <w:rPr>
             <w:rStyle w:val="Hyperlink"/>
@@ -812,6 +875,42 @@
       <w:pPr>
         <w:pStyle w:val="ListParagraph"/>
         <w:numPr>
+          <w:ilvl w:val="1"/>
+          <w:numId w:val="1"/>
+        </w:numPr>
+      </w:pPr>
+      <w:r>
+        <w:fldChar w:fldCharType="begin"/>
+      </w:r>
+      <w:r>
+        <w:instrText>HYPERLINK "</w:instrText>
+      </w:r>
+      <w:r>
+        <w:instrText>https://data.ca.gov/dataset/urban-water-use-objectives-conservation/resource/7e539a61-9a33-49e5-a5d3-463e43f06109</w:instrText>
+      </w:r>
+      <w:r>
+        <w:instrText>"</w:instrText>
+      </w:r>
+      <w:r>
+        <w:fldChar w:fldCharType="separate"/>
+      </w:r>
+      <w:r>
+        <w:rPr>
+          <w:rStyle w:val="Hyperlink"/>
+        </w:rPr>
+        <w:t>https://data.ca.gov/dataset/urban-water-use-objectives-conservation/resource/7e539a61-9a33-49e5-a5d3-463e43f06109</w:t>
+      </w:r>
+      <w:r>
+        <w:fldChar w:fldCharType="end"/>
+      </w:r>
+      <w:r>
+        <w:t xml:space="preserve"> </w:t>
+      </w:r>
+    </w:p>
+    <w:p>
+      <w:pPr>
+        <w:pStyle w:val="ListParagraph"/>
+        <w:numPr>
           <w:ilvl w:val="0"/>
           <w:numId w:val="1"/>
         </w:numPr>
@@ -828,7 +927,7 @@
           <w:numId w:val="1"/>
         </w:numPr>
       </w:pPr>
-      <w:hyperlink r:id="rId16" w:history="1">
+      <w:hyperlink r:id="rId13" w:history="1">
         <w:r>
           <w:rPr>
             <w:rStyle w:val="Hyperlink"/>
@@ -857,7 +956,7 @@
           <w:numId w:val="1"/>
         </w:numPr>
       </w:pPr>
-      <w:hyperlink r:id="rId17" w:history="1">
+      <w:hyperlink r:id="rId14" w:history="1">
         <w:r>
           <w:rPr>
             <w:rStyle w:val="Hyperlink"/>
@@ -887,6 +986,7 @@
         </w:numPr>
       </w:pPr>
       <w:r>
+        <w:lastRenderedPageBreak/>
         <w:t>Reservoir</w:t>
       </w:r>
     </w:p>
@@ -948,7 +1048,7 @@
           <w:numId w:val="1"/>
         </w:numPr>
       </w:pPr>
-      <w:hyperlink r:id="rId18" w:history="1">
+      <w:hyperlink r:id="rId15" w:history="1">
         <w:r>
           <w:rPr>
             <w:rStyle w:val="Hyperlink"/>
@@ -1014,7 +1114,7 @@
           <w:numId w:val="2"/>
         </w:numPr>
       </w:pPr>
-      <w:hyperlink r:id="rId19" w:history="1">
+      <w:hyperlink r:id="rId16" w:history="1">
         <w:r>
           <w:rPr>
             <w:rStyle w:val="Hyperlink"/>
@@ -1043,7 +1143,7 @@
           <w:numId w:val="2"/>
         </w:numPr>
       </w:pPr>
-      <w:hyperlink r:id="rId20" w:history="1">
+      <w:hyperlink r:id="rId17" w:history="1">
         <w:r>
           <w:rPr>
             <w:rStyle w:val="Hyperlink"/>
@@ -1060,46 +1160,6 @@
     </w:sectPr>
   </w:body>
 </w:document>
-</file>
-
-<file path=word/comments.xml><?xml version="1.0" encoding="utf-8"?>
-<w:comments xmlns:wpc="http://schemas.microsoft.com/office/word/2010/wordprocessingCanvas" xmlns:cx="http://schemas.microsoft.com/office/drawing/2014/chartex" xmlns:cx1="http://schemas.microsoft.com/office/drawing/2015/9/8/chartex" xmlns:cx2="http://schemas.microsoft.com/office/drawing/2015/10/21/chartex" xmlns:cx3="http://schemas.microsoft.com/office/drawing/2016/5/9/chartex" xmlns:cx4="http://schemas.microsoft.com/office/drawing/2016/5/10/chartex" xmlns:cx5="http://schemas.microsoft.com/office/drawing/2016/5/11/chartex" xmlns:cx6="http://schemas.microsoft.com/office/drawing/2016/5/12/chartex" xmlns:cx7="http://schemas.microsoft.com/office/drawing/2016/5/13/chartex" xmlns:cx8="http://schemas.microsoft.com/office/drawing/2016/5/14/chartex" xmlns:mc="http://schemas.openxmlformats.org/markup-compatibility/2006" xmlns:aink="http://schemas.microsoft.com/office/drawing/2016/ink" xmlns:am3d="http://schemas.microsoft.com/office/drawing/2017/model3d" xmlns:o="urn:schemas-microsoft-com:office:office" xmlns:oel="http://schemas.microsoft.com/office/2019/extlst" xmlns:r="http://schemas.openxmlformats.org/officeDocument/2006/relationships" xmlns:m="http://schemas.openxmlformats.org/officeDocument/2006/math" xmlns:v="urn:schemas-microsoft-com:vml" xmlns:wp14="http://schemas.microsoft.com/office/word/2010/wordprocessingDrawing" xmlns:wp="http://schemas.openxmlformats.org/drawingml/2006/wordprocessingDrawing" xmlns:w10="urn:schemas-microsoft-com:office:word" xmlns:w="http://schemas.openxmlformats.org/wordprocessingml/2006/main" xmlns:w14="http://schemas.microsoft.com/office/word/2010/wordml" xmlns:w15="http://schemas.microsoft.com/office/word/2012/wordml" xmlns:w16cex="http://schemas.microsoft.com/office/word/2018/wordml/cex" xmlns:w16cid="http://schemas.microsoft.com/office/word/2016/wordml/cid" xmlns:w16="http://schemas.microsoft.com/office/word/2018/wordml" xmlns:w16du="http://schemas.microsoft.com/office/word/2023/wordml/word16du" xmlns:w16sdtdh="http://schemas.microsoft.com/office/word/2020/wordml/sdtdatahash" xmlns:w16se="http://schemas.microsoft.com/office/word/2015/wordml/symex" xmlns:wpg="http://schemas.microsoft.com/office/word/2010/wordprocessingGroup" xmlns:wpi="http://schemas.microsoft.com/office/word/2010/wordprocessingInk" xmlns:wne="http://schemas.microsoft.com/office/word/2006/wordml" xmlns:wps="http://schemas.microsoft.com/office/word/2010/wordprocessingShape" mc:Ignorable="w14 w15 w16se w16cid w16 w16cex w16sdtdh w16du wp14">
-  <w:comment w:id="0" w:author="Ashley Vizek" w:date="2024-08-07T11:19:00Z" w:initials="AV">
-    <w:p>
-      <w:r>
-        <w:rPr>
-          <w:rStyle w:val="CommentReference"/>
-        </w:rPr>
-        <w:annotationRef/>
-      </w:r>
-      <w:r>
-        <w:rPr>
-          <w:sz w:val="20"/>
-          <w:szCs w:val="20"/>
-        </w:rPr>
-        <w:t>TODO - this still needs to be fill in.</w:t>
-      </w:r>
-    </w:p>
-  </w:comment>
-</w:comments>
-</file>
-
-<file path=word/commentsExtended.xml><?xml version="1.0" encoding="utf-8"?>
-<w15:commentsEx xmlns:wpc="http://schemas.microsoft.com/office/word/2010/wordprocessingCanvas" xmlns:cx="http://schemas.microsoft.com/office/drawing/2014/chartex" xmlns:cx1="http://schemas.microsoft.com/office/drawing/2015/9/8/chartex" xmlns:cx2="http://schemas.microsoft.com/office/drawing/2015/10/21/chartex" xmlns:cx3="http://schemas.microsoft.com/office/drawing/2016/5/9/chartex" xmlns:cx4="http://schemas.microsoft.com/office/drawing/2016/5/10/chartex" xmlns:cx5="http://schemas.microsoft.com/office/drawing/2016/5/11/chartex" xmlns:cx6="http://schemas.microsoft.com/office/drawing/2016/5/12/chartex" xmlns:cx7="http://schemas.microsoft.com/office/drawing/2016/5/13/chartex" xmlns:cx8="http://schemas.microsoft.com/office/drawing/2016/5/14/chartex" xmlns:mc="http://schemas.openxmlformats.org/markup-compatibility/2006" xmlns:aink="http://schemas.microsoft.com/office/drawing/2016/ink" xmlns:am3d="http://schemas.microsoft.com/office/drawing/2017/model3d" xmlns:o="urn:schemas-microsoft-com:office:office" xmlns:oel="http://schemas.microsoft.com/office/2019/extlst" xmlns:r="http://schemas.openxmlformats.org/officeDocument/2006/relationships" xmlns:m="http://schemas.openxmlformats.org/officeDocument/2006/math" xmlns:v="urn:schemas-microsoft-com:vml" xmlns:wp14="http://schemas.microsoft.com/office/word/2010/wordprocessingDrawing" xmlns:wp="http://schemas.openxmlformats.org/drawingml/2006/wordprocessingDrawing" xmlns:w10="urn:schemas-microsoft-com:office:word" xmlns:w="http://schemas.openxmlformats.org/wordprocessingml/2006/main" xmlns:w14="http://schemas.microsoft.com/office/word/2010/wordml" xmlns:w15="http://schemas.microsoft.com/office/word/2012/wordml" xmlns:w16cex="http://schemas.microsoft.com/office/word/2018/wordml/cex" xmlns:w16cid="http://schemas.microsoft.com/office/word/2016/wordml/cid" xmlns:w16="http://schemas.microsoft.com/office/word/2018/wordml" xmlns:w16du="http://schemas.microsoft.com/office/word/2023/wordml/word16du" xmlns:w16sdtdh="http://schemas.microsoft.com/office/word/2020/wordml/sdtdatahash" xmlns:w16se="http://schemas.microsoft.com/office/word/2015/wordml/symex" xmlns:wpg="http://schemas.microsoft.com/office/word/2010/wordprocessingGroup" xmlns:wpi="http://schemas.microsoft.com/office/word/2010/wordprocessingInk" xmlns:wne="http://schemas.microsoft.com/office/word/2006/wordml" xmlns:wps="http://schemas.microsoft.com/office/word/2010/wordprocessingShape" mc:Ignorable="w14 w15 w16se w16cid w16 w16cex w16sdtdh w16du wp14">
-  <w15:commentEx w15:paraId="54AC9C42" w15:done="0"/>
-</w15:commentsEx>
-</file>
-
-<file path=word/commentsExtensible.xml><?xml version="1.0" encoding="utf-8"?>
-<w16cex:commentsExtensible xmlns:wpc="http://schemas.microsoft.com/office/word/2010/wordprocessingCanvas" xmlns:cx="http://schemas.microsoft.com/office/drawing/2014/chartex" xmlns:cx1="http://schemas.microsoft.com/office/drawing/2015/9/8/chartex" xmlns:cx2="http://schemas.microsoft.com/office/drawing/2015/10/21/chartex" xmlns:cx3="http://schemas.microsoft.com/office/drawing/2016/5/9/chartex" xmlns:cx4="http://schemas.microsoft.com/office/drawing/2016/5/10/chartex" xmlns:cx5="http://schemas.microsoft.com/office/drawing/2016/5/11/chartex" xmlns:cx6="http://schemas.microsoft.com/office/drawing/2016/5/12/chartex" xmlns:cx7="http://schemas.microsoft.com/office/drawing/2016/5/13/chartex" xmlns:cx8="http://schemas.microsoft.com/office/drawing/2016/5/14/chartex" xmlns:cr="http://schemas.microsoft.com/office/comments/2020/reactions" xmlns:mc="http://schemas.openxmlformats.org/markup-compatibility/2006" xmlns:aink="http://schemas.microsoft.com/office/drawing/2016/ink" xmlns:am3d="http://schemas.microsoft.com/office/drawing/2017/model3d" xmlns:o="urn:schemas-microsoft-com:office:office" xmlns:oel="http://schemas.microsoft.com/office/2019/extlst" xmlns:r="http://schemas.openxmlformats.org/officeDocument/2006/relationships" xmlns:m="http://schemas.openxmlformats.org/officeDocument/2006/math" xmlns:v="urn:schemas-microsoft-com:vml" xmlns:wp14="http://schemas.microsoft.com/office/word/2010/wordprocessingDrawing" xmlns:wp="http://schemas.openxmlformats.org/drawingml/2006/wordprocessingDrawing" xmlns:w10="urn:schemas-microsoft-com:office:word" xmlns:w="http://schemas.openxmlformats.org/wordprocessingml/2006/main" xmlns:w14="http://schemas.microsoft.com/office/word/2010/wordml" xmlns:w15="http://schemas.microsoft.com/office/word/2012/wordml" xmlns:w16cex="http://schemas.microsoft.com/office/word/2018/wordml/cex" xmlns:w16cid="http://schemas.microsoft.com/office/word/2016/wordml/cid" xmlns:w16="http://schemas.microsoft.com/office/word/2018/wordml" xmlns:w16du="http://schemas.microsoft.com/office/word/2023/wordml/word16du" xmlns:w16sdtdh="http://schemas.microsoft.com/office/word/2020/wordml/sdtdatahash" xmlns:w16se="http://schemas.microsoft.com/office/word/2015/wordml/symex" xmlns:wpg="http://schemas.microsoft.com/office/word/2010/wordprocessingGroup" xmlns:wpi="http://schemas.microsoft.com/office/word/2010/wordprocessingInk" xmlns:wne="http://schemas.microsoft.com/office/word/2006/wordml" xmlns:wps="http://schemas.microsoft.com/office/word/2010/wordprocessingShape" mc:Ignorable="w14 w15 w16se w16cid w16 w16cex w16sdtdh cr w16du wp14">
-  <w16cex:commentExtensible w16cex:durableId="64839129" w16cex:dateUtc="2024-08-07T18:19:00Z"/>
-</w16cex:commentsExtensible>
-</file>
-
-<file path=word/commentsIds.xml><?xml version="1.0" encoding="utf-8"?>
-<w16cid:commentsIds xmlns:wpc="http://schemas.microsoft.com/office/word/2010/wordprocessingCanvas" xmlns:cx="http://schemas.microsoft.com/office/drawing/2014/chartex" xmlns:cx1="http://schemas.microsoft.com/office/drawing/2015/9/8/chartex" xmlns:cx2="http://schemas.microsoft.com/office/drawing/2015/10/21/chartex" xmlns:cx3="http://schemas.microsoft.com/office/drawing/2016/5/9/chartex" xmlns:cx4="http://schemas.microsoft.com/office/drawing/2016/5/10/chartex" xmlns:cx5="http://schemas.microsoft.com/office/drawing/2016/5/11/chartex" xmlns:cx6="http://schemas.microsoft.com/office/drawing/2016/5/12/chartex" xmlns:cx7="http://schemas.microsoft.com/office/drawing/2016/5/13/chartex" xmlns:cx8="http://schemas.microsoft.com/office/drawing/2016/5/14/chartex" xmlns:mc="http://schemas.openxmlformats.org/markup-compatibility/2006" xmlns:aink="http://schemas.microsoft.com/office/drawing/2016/ink" xmlns:am3d="http://schemas.microsoft.com/office/drawing/2017/model3d" xmlns:o="urn:schemas-microsoft-com:office:office" xmlns:oel="http://schemas.microsoft.com/office/2019/extlst" xmlns:r="http://schemas.openxmlformats.org/officeDocument/2006/relationships" xmlns:m="http://schemas.openxmlformats.org/officeDocument/2006/math" xmlns:v="urn:schemas-microsoft-com:vml" xmlns:wp14="http://schemas.microsoft.com/office/word/2010/wordprocessingDrawing" xmlns:wp="http://schemas.openxmlformats.org/drawingml/2006/wordprocessingDrawing" xmlns:w10="urn:schemas-microsoft-com:office:word" xmlns:w="http://schemas.openxmlformats.org/wordprocessingml/2006/main" xmlns:w14="http://schemas.microsoft.com/office/word/2010/wordml" xmlns:w15="http://schemas.microsoft.com/office/word/2012/wordml" xmlns:w16cex="http://schemas.microsoft.com/office/word/2018/wordml/cex" xmlns:w16cid="http://schemas.microsoft.com/office/word/2016/wordml/cid" xmlns:w16="http://schemas.microsoft.com/office/word/2018/wordml" xmlns:w16du="http://schemas.microsoft.com/office/word/2023/wordml/word16du" xmlns:w16sdtdh="http://schemas.microsoft.com/office/word/2020/wordml/sdtdatahash" xmlns:w16se="http://schemas.microsoft.com/office/word/2015/wordml/symex" xmlns:wpg="http://schemas.microsoft.com/office/word/2010/wordprocessingGroup" xmlns:wpi="http://schemas.microsoft.com/office/word/2010/wordprocessingInk" xmlns:wne="http://schemas.microsoft.com/office/word/2006/wordml" xmlns:wps="http://schemas.microsoft.com/office/word/2010/wordprocessingShape" mc:Ignorable="w14 w15 w16se w16cid w16 w16cex w16sdtdh w16du wp14">
-  <w16cid:commentId w16cid:paraId="54AC9C42" w16cid:durableId="64839129"/>
-</w16cid:commentsIds>
 </file>
 
 <file path=word/numbering.xml><?xml version="1.0" encoding="utf-8"?>
@@ -1452,14 +1512,6 @@
     <w:abstractNumId w:val="2"/>
   </w:num>
 </w:numbering>
-</file>
-
-<file path=word/people.xml><?xml version="1.0" encoding="utf-8"?>
-<w15:people xmlns:wpc="http://schemas.microsoft.com/office/word/2010/wordprocessingCanvas" xmlns:cx="http://schemas.microsoft.com/office/drawing/2014/chartex" xmlns:cx1="http://schemas.microsoft.com/office/drawing/2015/9/8/chartex" xmlns:cx2="http://schemas.microsoft.com/office/drawing/2015/10/21/chartex" xmlns:cx3="http://schemas.microsoft.com/office/drawing/2016/5/9/chartex" xmlns:cx4="http://schemas.microsoft.com/office/drawing/2016/5/10/chartex" xmlns:cx5="http://schemas.microsoft.com/office/drawing/2016/5/11/chartex" xmlns:cx6="http://schemas.microsoft.com/office/drawing/2016/5/12/chartex" xmlns:cx7="http://schemas.microsoft.com/office/drawing/2016/5/13/chartex" xmlns:cx8="http://schemas.microsoft.com/office/drawing/2016/5/14/chartex" xmlns:mc="http://schemas.openxmlformats.org/markup-compatibility/2006" xmlns:aink="http://schemas.microsoft.com/office/drawing/2016/ink" xmlns:am3d="http://schemas.microsoft.com/office/drawing/2017/model3d" xmlns:o="urn:schemas-microsoft-com:office:office" xmlns:oel="http://schemas.microsoft.com/office/2019/extlst" xmlns:r="http://schemas.openxmlformats.org/officeDocument/2006/relationships" xmlns:m="http://schemas.openxmlformats.org/officeDocument/2006/math" xmlns:v="urn:schemas-microsoft-com:vml" xmlns:wp14="http://schemas.microsoft.com/office/word/2010/wordprocessingDrawing" xmlns:wp="http://schemas.openxmlformats.org/drawingml/2006/wordprocessingDrawing" xmlns:w10="urn:schemas-microsoft-com:office:word" xmlns:w="http://schemas.openxmlformats.org/wordprocessingml/2006/main" xmlns:w14="http://schemas.microsoft.com/office/word/2010/wordml" xmlns:w15="http://schemas.microsoft.com/office/word/2012/wordml" xmlns:w16cex="http://schemas.microsoft.com/office/word/2018/wordml/cex" xmlns:w16cid="http://schemas.microsoft.com/office/word/2016/wordml/cid" xmlns:w16="http://schemas.microsoft.com/office/word/2018/wordml" xmlns:w16du="http://schemas.microsoft.com/office/word/2023/wordml/word16du" xmlns:w16sdtdh="http://schemas.microsoft.com/office/word/2020/wordml/sdtdatahash" xmlns:w16se="http://schemas.microsoft.com/office/word/2015/wordml/symex" xmlns:wpg="http://schemas.microsoft.com/office/word/2010/wordprocessingGroup" xmlns:wpi="http://schemas.microsoft.com/office/word/2010/wordprocessingInk" xmlns:wne="http://schemas.microsoft.com/office/word/2006/wordml" xmlns:wps="http://schemas.microsoft.com/office/word/2010/wordprocessingShape" mc:Ignorable="w14 w15 w16se w16cid w16 w16cex w16sdtdh w16du wp14">
-  <w15:person w15:author="Ashley Vizek">
-    <w15:presenceInfo w15:providerId="Windows Live" w15:userId="d4747e6e06773ba2"/>
-  </w15:person>
-</w15:people>
 </file>
 
 <file path=word/styles.xml><?xml version="1.0" encoding="utf-8"?>
@@ -2064,6 +2116,7 @@
   <w:style w:type="character" w:default="1" w:styleId="DefaultParagraphFont">
     <w:name w:val="Default Paragraph Font"/>
     <w:uiPriority w:val="1"/>
+    <w:semiHidden/>
     <w:unhideWhenUsed/>
   </w:style>
   <w:style w:type="table" w:default="1" w:styleId="TableNormal">

</xml_diff>